<commit_message>
Added information colour space conversion + chrominance downsampling
</commit_message>
<xml_diff>
--- a/Documentation/ImageCompression_IPASS_v1.docx
+++ b/Documentation/ImageCompression_IPASS_v1.docx
@@ -4,22 +4,26 @@
   <w:body>
     <w:sdt>
       <w:sdtPr>
+        <w:rPr>
+          <w:lang w:val="en-GB"/>
+        </w:rPr>
         <w:id w:val="869105953"/>
         <w:docPartObj>
           <w:docPartGallery w:val="Cover Pages"/>
           <w:docPartUnique/>
         </w:docPartObj>
       </w:sdtPr>
-      <w:sdtEndPr>
-        <w:rPr>
-          <w:lang w:val="en-US"/>
-        </w:rPr>
-      </w:sdtEndPr>
       <w:sdtContent>
         <w:p>
+          <w:pPr>
+            <w:rPr>
+              <w:lang w:val="en-GB"/>
+            </w:rPr>
+          </w:pPr>
           <w:r>
             <w:rPr>
               <w:noProof/>
+              <w:lang w:val="en-GB"/>
             </w:rPr>
             <mc:AlternateContent>
               <mc:Choice Requires="wpg">
@@ -288,6 +292,7 @@
           <w:r>
             <w:rPr>
               <w:noProof/>
+              <w:lang w:val="en-GB"/>
             </w:rPr>
             <mc:AlternateContent>
               <mc:Choice Requires="wps">
@@ -413,7 +418,7 @@
                                         <w:sz w:val="18"/>
                                         <w:szCs w:val="18"/>
                                       </w:rPr>
-                                      <w:t>1835892 | gillian.schmitz@student.hu.nl</w:t>
+                                      <w:t>1835892</w:t>
                                     </w:r>
                                   </w:sdtContent>
                                 </w:sdt>
@@ -512,7 +517,7 @@
                                   <w:sz w:val="18"/>
                                   <w:szCs w:val="18"/>
                                 </w:rPr>
-                                <w:t>1835892 | gillian.schmitz@student.hu.nl</w:t>
+                                <w:t>1835892</w:t>
                               </w:r>
                             </w:sdtContent>
                           </w:sdt>
@@ -528,6 +533,7 @@
           <w:r>
             <w:rPr>
               <w:noProof/>
+              <w:lang w:val="en-GB"/>
             </w:rPr>
             <mc:AlternateContent>
               <mc:Choice Requires="wps">
@@ -732,6 +738,7 @@
           <w:r>
             <w:rPr>
               <w:noProof/>
+              <w:lang w:val="en-GB"/>
             </w:rPr>
             <mc:AlternateContent>
               <mc:Choice Requires="wps">
@@ -985,12 +992,12 @@
         <w:p>
           <w:pPr>
             <w:rPr>
-              <w:lang w:val="en-US"/>
+              <w:lang w:val="en-GB"/>
             </w:rPr>
           </w:pPr>
           <w:r>
             <w:rPr>
-              <w:lang w:val="en-US"/>
+              <w:lang w:val="en-GB"/>
             </w:rPr>
             <w:br w:type="page"/>
           </w:r>
@@ -999,6 +1006,15 @@
     </w:sdt>
     <w:sdt>
       <w:sdtPr>
+        <w:rPr>
+          <w:rFonts w:asciiTheme="minorHAnsi" w:eastAsiaTheme="minorHAnsi" w:hAnsiTheme="minorHAnsi" w:cstheme="minorBidi"/>
+          <w:color w:val="auto"/>
+          <w:kern w:val="2"/>
+          <w:sz w:val="22"/>
+          <w:szCs w:val="22"/>
+          <w:lang w:val="en-GB"/>
+          <w14:ligatures w14:val="standardContextual"/>
+        </w:rPr>
         <w:id w:val="154264022"/>
         <w:docPartObj>
           <w:docPartGallery w:val="Table of Contents"/>
@@ -1007,43 +1023,1249 @@
       </w:sdtPr>
       <w:sdtEndPr>
         <w:rPr>
-          <w:rFonts w:asciiTheme="minorHAnsi" w:eastAsiaTheme="minorHAnsi" w:hAnsiTheme="minorHAnsi" w:cstheme="minorBidi"/>
           <w:b/>
           <w:bCs/>
           <w:noProof/>
-          <w:color w:val="auto"/>
-          <w:kern w:val="2"/>
-          <w:sz w:val="22"/>
-          <w:szCs w:val="22"/>
-          <w:lang w:val="en-NL"/>
-          <w14:ligatures w14:val="standardContextual"/>
         </w:rPr>
       </w:sdtEndPr>
       <w:sdtContent>
         <w:p>
           <w:pPr>
             <w:pStyle w:val="TOCHeading"/>
+            <w:rPr>
+              <w:lang w:val="en-GB"/>
+            </w:rPr>
           </w:pPr>
           <w:r>
+            <w:rPr>
+              <w:lang w:val="en-GB"/>
+            </w:rPr>
             <w:t>Contents</w:t>
           </w:r>
         </w:p>
         <w:p>
-          <w:fldSimple w:instr=" TOC \o &quot;1-3&quot; \h \z \u ">
-            <w:r>
-              <w:rPr>
-                <w:b/>
-                <w:bCs/>
-                <w:noProof/>
-                <w:lang w:val="en-US"/>
-              </w:rPr>
-              <w:t>No table of contents entries found.</w:t>
-            </w:r>
-          </w:fldSimple>
+          <w:pPr>
+            <w:pStyle w:val="TOC1"/>
+            <w:tabs>
+              <w:tab w:val="right" w:leader="dot" w:pos="9016"/>
+            </w:tabs>
+            <w:rPr>
+              <w:rFonts w:eastAsiaTheme="minorEastAsia"/>
+              <w:noProof/>
+              <w:lang w:val="en-NL" w:eastAsia="en-NL"/>
+            </w:rPr>
+          </w:pPr>
+          <w:r>
+            <w:rPr>
+              <w:lang w:val="en-GB"/>
+            </w:rPr>
+            <w:fldChar w:fldCharType="begin"/>
+          </w:r>
+          <w:r>
+            <w:rPr>
+              <w:lang w:val="en-GB"/>
+            </w:rPr>
+            <w:instrText xml:space="preserve"> TOC \o "1-3" \h \z \u </w:instrText>
+          </w:r>
+          <w:r>
+            <w:rPr>
+              <w:lang w:val="en-GB"/>
+            </w:rPr>
+            <w:fldChar w:fldCharType="separate"/>
+          </w:r>
+          <w:hyperlink w:anchor="_Toc137754400" w:history="1">
+            <w:r>
+              <w:rPr>
+                <w:rStyle w:val="Hyperlink"/>
+                <w:noProof/>
+                <w:lang w:val="en-GB"/>
+              </w:rPr>
+              <w:t>Assignment</w:t>
+            </w:r>
+            <w:r>
+              <w:rPr>
+                <w:noProof/>
+                <w:webHidden/>
+              </w:rPr>
+              <w:tab/>
+            </w:r>
+            <w:r>
+              <w:rPr>
+                <w:noProof/>
+                <w:webHidden/>
+              </w:rPr>
+              <w:fldChar w:fldCharType="begin"/>
+            </w:r>
+            <w:r>
+              <w:rPr>
+                <w:noProof/>
+                <w:webHidden/>
+              </w:rPr>
+              <w:instrText xml:space="preserve"> PAGEREF _Toc137754400 \h </w:instrText>
+            </w:r>
+            <w:r>
+              <w:rPr>
+                <w:noProof/>
+                <w:webHidden/>
+              </w:rPr>
+            </w:r>
+            <w:r>
+              <w:rPr>
+                <w:noProof/>
+                <w:webHidden/>
+              </w:rPr>
+              <w:fldChar w:fldCharType="separate"/>
+            </w:r>
+            <w:r>
+              <w:rPr>
+                <w:noProof/>
+                <w:webHidden/>
+              </w:rPr>
+              <w:t>2</w:t>
+            </w:r>
+            <w:r>
+              <w:rPr>
+                <w:noProof/>
+                <w:webHidden/>
+              </w:rPr>
+              <w:fldChar w:fldCharType="end"/>
+            </w:r>
+          </w:hyperlink>
+        </w:p>
+        <w:p>
+          <w:pPr>
+            <w:pStyle w:val="TOC1"/>
+            <w:tabs>
+              <w:tab w:val="right" w:leader="dot" w:pos="9016"/>
+            </w:tabs>
+            <w:rPr>
+              <w:rFonts w:eastAsiaTheme="minorEastAsia"/>
+              <w:noProof/>
+              <w:lang w:val="en-NL" w:eastAsia="en-NL"/>
+            </w:rPr>
+          </w:pPr>
+          <w:hyperlink w:anchor="_Toc137754401" w:history="1">
+            <w:r>
+              <w:rPr>
+                <w:rStyle w:val="Hyperlink"/>
+                <w:noProof/>
+                <w:lang w:val="en-GB"/>
+              </w:rPr>
+              <w:t>The Plan</w:t>
+            </w:r>
+            <w:r>
+              <w:rPr>
+                <w:noProof/>
+                <w:webHidden/>
+              </w:rPr>
+              <w:tab/>
+            </w:r>
+            <w:r>
+              <w:rPr>
+                <w:noProof/>
+                <w:webHidden/>
+              </w:rPr>
+              <w:fldChar w:fldCharType="begin"/>
+            </w:r>
+            <w:r>
+              <w:rPr>
+                <w:noProof/>
+                <w:webHidden/>
+              </w:rPr>
+              <w:instrText xml:space="preserve"> PAGEREF _Toc137754401 \h </w:instrText>
+            </w:r>
+            <w:r>
+              <w:rPr>
+                <w:noProof/>
+                <w:webHidden/>
+              </w:rPr>
+            </w:r>
+            <w:r>
+              <w:rPr>
+                <w:noProof/>
+                <w:webHidden/>
+              </w:rPr>
+              <w:fldChar w:fldCharType="separate"/>
+            </w:r>
+            <w:r>
+              <w:rPr>
+                <w:noProof/>
+                <w:webHidden/>
+              </w:rPr>
+              <w:t>2</w:t>
+            </w:r>
+            <w:r>
+              <w:rPr>
+                <w:noProof/>
+                <w:webHidden/>
+              </w:rPr>
+              <w:fldChar w:fldCharType="end"/>
+            </w:r>
+          </w:hyperlink>
+        </w:p>
+        <w:p>
+          <w:pPr>
+            <w:pStyle w:val="TOC1"/>
+            <w:tabs>
+              <w:tab w:val="right" w:leader="dot" w:pos="9016"/>
+            </w:tabs>
+            <w:rPr>
+              <w:rFonts w:eastAsiaTheme="minorEastAsia"/>
+              <w:noProof/>
+              <w:lang w:val="en-NL" w:eastAsia="en-NL"/>
+            </w:rPr>
+          </w:pPr>
+          <w:hyperlink w:anchor="_Toc137754402" w:history="1">
+            <w:r>
+              <w:rPr>
+                <w:rStyle w:val="Hyperlink"/>
+                <w:noProof/>
+                <w:lang w:val="en-GB"/>
+              </w:rPr>
+              <w:t>Algorithm 1 – JPEG</w:t>
+            </w:r>
+            <w:r>
+              <w:rPr>
+                <w:noProof/>
+                <w:webHidden/>
+              </w:rPr>
+              <w:tab/>
+            </w:r>
+            <w:r>
+              <w:rPr>
+                <w:noProof/>
+                <w:webHidden/>
+              </w:rPr>
+              <w:fldChar w:fldCharType="begin"/>
+            </w:r>
+            <w:r>
+              <w:rPr>
+                <w:noProof/>
+                <w:webHidden/>
+              </w:rPr>
+              <w:instrText xml:space="preserve"> PAGEREF _Toc137754402 \h </w:instrText>
+            </w:r>
+            <w:r>
+              <w:rPr>
+                <w:noProof/>
+                <w:webHidden/>
+              </w:rPr>
+            </w:r>
+            <w:r>
+              <w:rPr>
+                <w:noProof/>
+                <w:webHidden/>
+              </w:rPr>
+              <w:fldChar w:fldCharType="separate"/>
+            </w:r>
+            <w:r>
+              <w:rPr>
+                <w:noProof/>
+                <w:webHidden/>
+              </w:rPr>
+              <w:t>2</w:t>
+            </w:r>
+            <w:r>
+              <w:rPr>
+                <w:noProof/>
+                <w:webHidden/>
+              </w:rPr>
+              <w:fldChar w:fldCharType="end"/>
+            </w:r>
+          </w:hyperlink>
+        </w:p>
+        <w:p>
+          <w:pPr>
+            <w:pStyle w:val="TOC2"/>
+            <w:tabs>
+              <w:tab w:val="right" w:leader="dot" w:pos="9016"/>
+            </w:tabs>
+            <w:rPr>
+              <w:rFonts w:eastAsiaTheme="minorEastAsia"/>
+              <w:noProof/>
+              <w:lang w:val="en-NL" w:eastAsia="en-NL"/>
+            </w:rPr>
+          </w:pPr>
+          <w:hyperlink w:anchor="_Toc137754403" w:history="1">
+            <w:r>
+              <w:rPr>
+                <w:rStyle w:val="Hyperlink"/>
+                <w:noProof/>
+                <w:lang w:val="en-GB"/>
+              </w:rPr>
+              <w:t>Colour Space Conversion</w:t>
+            </w:r>
+            <w:r>
+              <w:rPr>
+                <w:noProof/>
+                <w:webHidden/>
+              </w:rPr>
+              <w:tab/>
+            </w:r>
+            <w:r>
+              <w:rPr>
+                <w:noProof/>
+                <w:webHidden/>
+              </w:rPr>
+              <w:fldChar w:fldCharType="begin"/>
+            </w:r>
+            <w:r>
+              <w:rPr>
+                <w:noProof/>
+                <w:webHidden/>
+              </w:rPr>
+              <w:instrText xml:space="preserve"> PAGEREF _Toc137754403 \h </w:instrText>
+            </w:r>
+            <w:r>
+              <w:rPr>
+                <w:noProof/>
+                <w:webHidden/>
+              </w:rPr>
+            </w:r>
+            <w:r>
+              <w:rPr>
+                <w:noProof/>
+                <w:webHidden/>
+              </w:rPr>
+              <w:fldChar w:fldCharType="separate"/>
+            </w:r>
+            <w:r>
+              <w:rPr>
+                <w:noProof/>
+                <w:webHidden/>
+              </w:rPr>
+              <w:t>2</w:t>
+            </w:r>
+            <w:r>
+              <w:rPr>
+                <w:noProof/>
+                <w:webHidden/>
+              </w:rPr>
+              <w:fldChar w:fldCharType="end"/>
+            </w:r>
+          </w:hyperlink>
+        </w:p>
+        <w:p>
+          <w:pPr>
+            <w:pStyle w:val="TOC2"/>
+            <w:tabs>
+              <w:tab w:val="right" w:leader="dot" w:pos="9016"/>
+            </w:tabs>
+            <w:rPr>
+              <w:rFonts w:eastAsiaTheme="minorEastAsia"/>
+              <w:noProof/>
+              <w:lang w:val="en-NL" w:eastAsia="en-NL"/>
+            </w:rPr>
+          </w:pPr>
+          <w:hyperlink w:anchor="_Toc137754404" w:history="1">
+            <w:r>
+              <w:rPr>
+                <w:rStyle w:val="Hyperlink"/>
+                <w:noProof/>
+                <w:lang w:val="en-GB"/>
+              </w:rPr>
+              <w:t>Chrominance Down Sampling</w:t>
+            </w:r>
+            <w:r>
+              <w:rPr>
+                <w:noProof/>
+                <w:webHidden/>
+              </w:rPr>
+              <w:tab/>
+            </w:r>
+            <w:r>
+              <w:rPr>
+                <w:noProof/>
+                <w:webHidden/>
+              </w:rPr>
+              <w:fldChar w:fldCharType="begin"/>
+            </w:r>
+            <w:r>
+              <w:rPr>
+                <w:noProof/>
+                <w:webHidden/>
+              </w:rPr>
+              <w:instrText xml:space="preserve"> PAGEREF _Toc137754404 \h </w:instrText>
+            </w:r>
+            <w:r>
+              <w:rPr>
+                <w:noProof/>
+                <w:webHidden/>
+              </w:rPr>
+            </w:r>
+            <w:r>
+              <w:rPr>
+                <w:noProof/>
+                <w:webHidden/>
+              </w:rPr>
+              <w:fldChar w:fldCharType="separate"/>
+            </w:r>
+            <w:r>
+              <w:rPr>
+                <w:noProof/>
+                <w:webHidden/>
+              </w:rPr>
+              <w:t>2</w:t>
+            </w:r>
+            <w:r>
+              <w:rPr>
+                <w:noProof/>
+                <w:webHidden/>
+              </w:rPr>
+              <w:fldChar w:fldCharType="end"/>
+            </w:r>
+          </w:hyperlink>
+        </w:p>
+        <w:p>
+          <w:pPr>
+            <w:pStyle w:val="TOC2"/>
+            <w:tabs>
+              <w:tab w:val="right" w:leader="dot" w:pos="9016"/>
+            </w:tabs>
+            <w:rPr>
+              <w:rFonts w:eastAsiaTheme="minorEastAsia"/>
+              <w:noProof/>
+              <w:lang w:val="en-NL" w:eastAsia="en-NL"/>
+            </w:rPr>
+          </w:pPr>
+          <w:hyperlink w:anchor="_Toc137754405" w:history="1">
+            <w:r>
+              <w:rPr>
+                <w:rStyle w:val="Hyperlink"/>
+                <w:noProof/>
+                <w:lang w:val="en-GB"/>
+              </w:rPr>
+              <w:t>Discrete Cosine Transform</w:t>
+            </w:r>
+            <w:r>
+              <w:rPr>
+                <w:noProof/>
+                <w:webHidden/>
+              </w:rPr>
+              <w:tab/>
+            </w:r>
+            <w:r>
+              <w:rPr>
+                <w:noProof/>
+                <w:webHidden/>
+              </w:rPr>
+              <w:fldChar w:fldCharType="begin"/>
+            </w:r>
+            <w:r>
+              <w:rPr>
+                <w:noProof/>
+                <w:webHidden/>
+              </w:rPr>
+              <w:instrText xml:space="preserve"> PAGEREF _Toc137754405 \h </w:instrText>
+            </w:r>
+            <w:r>
+              <w:rPr>
+                <w:noProof/>
+                <w:webHidden/>
+              </w:rPr>
+            </w:r>
+            <w:r>
+              <w:rPr>
+                <w:noProof/>
+                <w:webHidden/>
+              </w:rPr>
+              <w:fldChar w:fldCharType="separate"/>
+            </w:r>
+            <w:r>
+              <w:rPr>
+                <w:noProof/>
+                <w:webHidden/>
+              </w:rPr>
+              <w:t>2</w:t>
+            </w:r>
+            <w:r>
+              <w:rPr>
+                <w:noProof/>
+                <w:webHidden/>
+              </w:rPr>
+              <w:fldChar w:fldCharType="end"/>
+            </w:r>
+          </w:hyperlink>
+        </w:p>
+        <w:p>
+          <w:pPr>
+            <w:pStyle w:val="TOC2"/>
+            <w:tabs>
+              <w:tab w:val="right" w:leader="dot" w:pos="9016"/>
+            </w:tabs>
+            <w:rPr>
+              <w:rFonts w:eastAsiaTheme="minorEastAsia"/>
+              <w:noProof/>
+              <w:lang w:val="en-NL" w:eastAsia="en-NL"/>
+            </w:rPr>
+          </w:pPr>
+          <w:hyperlink w:anchor="_Toc137754406" w:history="1">
+            <w:r>
+              <w:rPr>
+                <w:rStyle w:val="Hyperlink"/>
+                <w:noProof/>
+                <w:lang w:val="en-GB"/>
+              </w:rPr>
+              <w:t>Quantization</w:t>
+            </w:r>
+            <w:r>
+              <w:rPr>
+                <w:noProof/>
+                <w:webHidden/>
+              </w:rPr>
+              <w:tab/>
+            </w:r>
+            <w:r>
+              <w:rPr>
+                <w:noProof/>
+                <w:webHidden/>
+              </w:rPr>
+              <w:fldChar w:fldCharType="begin"/>
+            </w:r>
+            <w:r>
+              <w:rPr>
+                <w:noProof/>
+                <w:webHidden/>
+              </w:rPr>
+              <w:instrText xml:space="preserve"> PAGEREF _Toc137754406 \h </w:instrText>
+            </w:r>
+            <w:r>
+              <w:rPr>
+                <w:noProof/>
+                <w:webHidden/>
+              </w:rPr>
+            </w:r>
+            <w:r>
+              <w:rPr>
+                <w:noProof/>
+                <w:webHidden/>
+              </w:rPr>
+              <w:fldChar w:fldCharType="separate"/>
+            </w:r>
+            <w:r>
+              <w:rPr>
+                <w:noProof/>
+                <w:webHidden/>
+              </w:rPr>
+              <w:t>2</w:t>
+            </w:r>
+            <w:r>
+              <w:rPr>
+                <w:noProof/>
+                <w:webHidden/>
+              </w:rPr>
+              <w:fldChar w:fldCharType="end"/>
+            </w:r>
+          </w:hyperlink>
+        </w:p>
+        <w:p>
+          <w:pPr>
+            <w:pStyle w:val="TOC2"/>
+            <w:tabs>
+              <w:tab w:val="right" w:leader="dot" w:pos="9016"/>
+            </w:tabs>
+            <w:rPr>
+              <w:rFonts w:eastAsiaTheme="minorEastAsia"/>
+              <w:noProof/>
+              <w:lang w:val="en-NL" w:eastAsia="en-NL"/>
+            </w:rPr>
+          </w:pPr>
+          <w:hyperlink w:anchor="_Toc137754407" w:history="1">
+            <w:r>
+              <w:rPr>
+                <w:rStyle w:val="Hyperlink"/>
+                <w:noProof/>
+                <w:lang w:val="en-GB"/>
+              </w:rPr>
+              <w:t>Run Length and Huffman Encoding</w:t>
+            </w:r>
+            <w:r>
+              <w:rPr>
+                <w:noProof/>
+                <w:webHidden/>
+              </w:rPr>
+              <w:tab/>
+            </w:r>
+            <w:r>
+              <w:rPr>
+                <w:noProof/>
+                <w:webHidden/>
+              </w:rPr>
+              <w:fldChar w:fldCharType="begin"/>
+            </w:r>
+            <w:r>
+              <w:rPr>
+                <w:noProof/>
+                <w:webHidden/>
+              </w:rPr>
+              <w:instrText xml:space="preserve"> PAGEREF _Toc137754407 \h </w:instrText>
+            </w:r>
+            <w:r>
+              <w:rPr>
+                <w:noProof/>
+                <w:webHidden/>
+              </w:rPr>
+            </w:r>
+            <w:r>
+              <w:rPr>
+                <w:noProof/>
+                <w:webHidden/>
+              </w:rPr>
+              <w:fldChar w:fldCharType="separate"/>
+            </w:r>
+            <w:r>
+              <w:rPr>
+                <w:noProof/>
+                <w:webHidden/>
+              </w:rPr>
+              <w:t>2</w:t>
+            </w:r>
+            <w:r>
+              <w:rPr>
+                <w:noProof/>
+                <w:webHidden/>
+              </w:rPr>
+              <w:fldChar w:fldCharType="end"/>
+            </w:r>
+          </w:hyperlink>
+        </w:p>
+        <w:p>
+          <w:pPr>
+            <w:rPr>
+              <w:lang w:val="en-GB"/>
+            </w:rPr>
+          </w:pPr>
+          <w:r>
+            <w:rPr>
+              <w:b/>
+              <w:bCs/>
+              <w:noProof/>
+              <w:lang w:val="en-GB"/>
+            </w:rPr>
+            <w:fldChar w:fldCharType="end"/>
+          </w:r>
         </w:p>
       </w:sdtContent>
     </w:sdt>
-    <w:p/>
+    <w:p>
+      <w:pPr>
+        <w:rPr>
+          <w:lang w:val="en-GB"/>
+        </w:rPr>
+      </w:pPr>
+    </w:p>
+    <w:p>
+      <w:pPr>
+        <w:rPr>
+          <w:lang w:val="en-GB"/>
+        </w:rPr>
+      </w:pPr>
+      <w:r>
+        <w:rPr>
+          <w:lang w:val="en-GB"/>
+        </w:rPr>
+        <w:br w:type="page"/>
+      </w:r>
+    </w:p>
+    <w:p>
+      <w:pPr>
+        <w:pStyle w:val="Heading1"/>
+        <w:rPr>
+          <w:lang w:val="en-GB"/>
+        </w:rPr>
+      </w:pPr>
+      <w:bookmarkStart w:id="0" w:name="_Toc137754400"/>
+      <w:r>
+        <w:rPr>
+          <w:lang w:val="en-GB"/>
+        </w:rPr>
+        <w:lastRenderedPageBreak/>
+        <w:t>Assignment</w:t>
+      </w:r>
+      <w:bookmarkEnd w:id="0"/>
+    </w:p>
+    <w:p>
+      <w:pPr>
+        <w:rPr>
+          <w:lang w:val="en-GB"/>
+        </w:rPr>
+      </w:pPr>
+    </w:p>
+    <w:p>
+      <w:pPr>
+        <w:pStyle w:val="Heading1"/>
+        <w:rPr>
+          <w:lang w:val="en-GB"/>
+        </w:rPr>
+      </w:pPr>
+      <w:bookmarkStart w:id="1" w:name="_Toc137754401"/>
+      <w:r>
+        <w:rPr>
+          <w:lang w:val="en-GB"/>
+        </w:rPr>
+        <w:t>The Plan</w:t>
+      </w:r>
+      <w:bookmarkEnd w:id="1"/>
+    </w:p>
+    <w:p>
+      <w:pPr>
+        <w:rPr>
+          <w:lang w:val="en-GB"/>
+        </w:rPr>
+      </w:pPr>
+    </w:p>
+    <w:p>
+      <w:pPr>
+        <w:rPr>
+          <w:lang w:val="en-GB"/>
+        </w:rPr>
+      </w:pPr>
+    </w:p>
+    <w:p>
+      <w:pPr>
+        <w:pStyle w:val="Heading1"/>
+        <w:rPr>
+          <w:lang w:val="en-GB"/>
+        </w:rPr>
+      </w:pPr>
+      <w:bookmarkStart w:id="2" w:name="_Toc137754402"/>
+      <w:r>
+        <w:rPr>
+          <w:lang w:val="en-GB"/>
+        </w:rPr>
+        <w:t>Algorithm 1 – JPEG</w:t>
+      </w:r>
+      <w:bookmarkEnd w:id="2"/>
+    </w:p>
+    <w:p>
+      <w:pPr>
+        <w:rPr>
+          <w:lang w:val="en-GB"/>
+        </w:rPr>
+      </w:pPr>
+      <w:r>
+        <w:rPr>
+          <w:lang w:val="en-GB"/>
+        </w:rPr>
+        <w:t>The first algorithm is based on the JPEG</w:t>
+      </w:r>
+      <w:r>
+        <w:rPr>
+          <w:lang w:val="en-GB"/>
+        </w:rPr>
+        <w:t xml:space="preserve"> image compression</w:t>
+      </w:r>
+      <w:r>
+        <w:rPr>
+          <w:lang w:val="en-GB"/>
+        </w:rPr>
+        <w:t xml:space="preserve"> algorithm, </w:t>
+      </w:r>
+      <w:r>
+        <w:rPr>
+          <w:lang w:val="en-GB"/>
+        </w:rPr>
+        <w:t>to reconstruct this method 5 main steps are used:</w:t>
+      </w:r>
+    </w:p>
+    <w:p>
+      <w:pPr>
+        <w:pStyle w:val="Heading2"/>
+        <w:rPr>
+          <w:lang w:val="en-GB"/>
+        </w:rPr>
+      </w:pPr>
+      <w:bookmarkStart w:id="3" w:name="_Toc137754403"/>
+      <w:r>
+        <w:rPr>
+          <w:lang w:val="en-GB"/>
+        </w:rPr>
+        <w:t>Colour Space Conversion</w:t>
+      </w:r>
+      <w:bookmarkEnd w:id="3"/>
+    </w:p>
+    <w:p>
+      <w:pPr>
+        <w:rPr>
+          <w:lang w:val="en-GB"/>
+        </w:rPr>
+      </w:pPr>
+      <w:r>
+        <w:rPr>
+          <w:lang w:val="en-GB"/>
+        </w:rPr>
+        <w:t>The first step of the algorithm is Colour Space Conversion</w:t>
+      </w:r>
+      <w:r>
+        <w:rPr>
+          <w:lang w:val="en-GB"/>
+        </w:rPr>
+        <w:t xml:space="preserve">. A regular image is </w:t>
+      </w:r>
+      <w:r>
+        <w:rPr>
+          <w:lang w:val="en-GB"/>
+        </w:rPr>
+        <w:t>made from</w:t>
+      </w:r>
+      <w:r>
+        <w:rPr>
+          <w:lang w:val="en-GB"/>
+        </w:rPr>
+        <w:t xml:space="preserve"> a matrix of pixels, with each pixel having 3 colour values: red, </w:t>
+      </w:r>
+      <w:r>
+        <w:rPr>
+          <w:lang w:val="en-GB"/>
+        </w:rPr>
+        <w:t>green,</w:t>
+      </w:r>
+      <w:r>
+        <w:rPr>
+          <w:lang w:val="en-GB"/>
+        </w:rPr>
+        <w:t xml:space="preserve"> and blue (RGB). But RGB aren’t the only colours you van use to create </w:t>
+      </w:r>
+      <w:r>
+        <w:rPr>
+          <w:lang w:val="en-GB"/>
+        </w:rPr>
+        <w:t>an</w:t>
+      </w:r>
+      <w:r>
+        <w:rPr>
+          <w:lang w:val="en-GB"/>
+        </w:rPr>
+        <w:t xml:space="preserve"> image. The JPEG algorithm uses the </w:t>
+      </w:r>
+      <w:proofErr w:type="spellStart"/>
+      <w:r>
+        <w:rPr>
+          <w:lang w:val="en-GB"/>
+        </w:rPr>
+        <w:t>YCbCr</w:t>
+      </w:r>
+      <w:proofErr w:type="spellEnd"/>
+      <w:r>
+        <w:rPr>
+          <w:lang w:val="en-GB"/>
+        </w:rPr>
+        <w:t xml:space="preserve"> colour space, this colour space consists of Luminance (Y), Blue Chrominance (</w:t>
+      </w:r>
+      <w:proofErr w:type="spellStart"/>
+      <w:r>
+        <w:rPr>
+          <w:lang w:val="en-GB"/>
+        </w:rPr>
+        <w:t>Cb</w:t>
+      </w:r>
+      <w:proofErr w:type="spellEnd"/>
+      <w:r>
+        <w:rPr>
+          <w:lang w:val="en-GB"/>
+        </w:rPr>
+        <w:t>) and Red Chrominance (Cr</w:t>
+      </w:r>
+      <w:r>
+        <w:rPr>
+          <w:lang w:val="en-GB"/>
+        </w:rPr>
+        <w:t>).</w:t>
+      </w:r>
+      <w:r>
+        <w:rPr>
+          <w:lang w:val="en-GB"/>
+        </w:rPr>
+        <w:t xml:space="preserve"> The Luminance layer has the black/white values from the image, whilst the Blue- and Red Chrominance layers consists of the colours, that altogether create the same image as when you would use the RGB colour space.</w:t>
+      </w:r>
+    </w:p>
+    <w:p>
+      <w:pPr>
+        <w:pStyle w:val="Heading2"/>
+        <w:rPr>
+          <w:lang w:val="en-GB"/>
+        </w:rPr>
+      </w:pPr>
+      <w:bookmarkStart w:id="4" w:name="_Toc137754404"/>
+      <w:r>
+        <w:rPr>
+          <w:lang w:val="en-GB"/>
+        </w:rPr>
+        <w:t>Chrominance Down Sampling</w:t>
+      </w:r>
+      <w:bookmarkEnd w:id="4"/>
+    </w:p>
+    <w:p>
+      <w:pPr>
+        <w:rPr>
+          <w:lang w:val="en-GB"/>
+        </w:rPr>
+      </w:pPr>
+      <w:r>
+        <w:rPr>
+          <w:lang w:val="en-GB"/>
+        </w:rPr>
+        <w:t xml:space="preserve">With the </w:t>
+      </w:r>
+      <w:proofErr w:type="spellStart"/>
+      <w:r>
+        <w:rPr>
+          <w:lang w:val="en-GB"/>
+        </w:rPr>
+        <w:t>YCbCr</w:t>
+      </w:r>
+      <w:proofErr w:type="spellEnd"/>
+      <w:r>
+        <w:rPr>
+          <w:lang w:val="en-GB"/>
+        </w:rPr>
+        <w:t xml:space="preserve"> colour space</w:t>
+      </w:r>
+      <w:r>
+        <w:rPr>
+          <w:lang w:val="en-GB"/>
+        </w:rPr>
+        <w:t>,</w:t>
+      </w:r>
+      <w:r>
+        <w:rPr>
+          <w:lang w:val="en-GB"/>
+        </w:rPr>
+        <w:t xml:space="preserve"> we can use a trick on our eyes. We can </w:t>
+      </w:r>
+      <w:r>
+        <w:rPr>
+          <w:lang w:val="en-GB"/>
+        </w:rPr>
+        <w:t>down sample</w:t>
+      </w:r>
+      <w:r>
+        <w:rPr>
+          <w:lang w:val="en-GB"/>
+        </w:rPr>
+        <w:t xml:space="preserve"> the </w:t>
+      </w:r>
+      <w:r>
+        <w:rPr>
+          <w:lang w:val="en-GB"/>
+        </w:rPr>
+        <w:t xml:space="preserve">chrominance layers </w:t>
+      </w:r>
+      <w:r>
+        <w:rPr>
+          <w:lang w:val="en-GB"/>
+        </w:rPr>
+        <w:t>whilst keeping the</w:t>
+      </w:r>
+      <w:r>
+        <w:rPr>
+          <w:lang w:val="en-GB"/>
+        </w:rPr>
+        <w:t xml:space="preserve"> sharpness by using the Luminance layer. </w:t>
+      </w:r>
+      <w:r>
+        <w:rPr>
+          <w:lang w:val="en-GB"/>
+        </w:rPr>
+        <w:t>This creates a – still good</w:t>
+      </w:r>
+      <w:r>
+        <w:rPr>
+          <w:lang w:val="en-GB"/>
+        </w:rPr>
+        <w:t>-</w:t>
+      </w:r>
+      <w:r>
+        <w:rPr>
+          <w:lang w:val="en-GB"/>
+        </w:rPr>
+        <w:t xml:space="preserve">looking – </w:t>
+      </w:r>
+      <w:r>
+        <w:rPr>
+          <w:lang w:val="en-GB"/>
+        </w:rPr>
+        <w:t xml:space="preserve">image </w:t>
+      </w:r>
+      <w:r>
+        <w:rPr>
+          <w:lang w:val="en-GB"/>
+        </w:rPr>
+        <w:t xml:space="preserve">when we deleted half of the data we started with. Both the Chrominance layers are </w:t>
+      </w:r>
+      <w:r>
+        <w:rPr>
+          <w:lang w:val="en-GB"/>
+        </w:rPr>
+        <w:t>1/4</w:t>
+      </w:r>
+      <w:r>
+        <w:rPr>
+          <w:vertAlign w:val="superscript"/>
+          <w:lang w:val="en-GB"/>
+        </w:rPr>
+        <w:t>th</w:t>
+      </w:r>
+      <w:r>
+        <w:rPr>
+          <w:lang w:val="en-GB"/>
+        </w:rPr>
+        <w:t xml:space="preserve"> the original size. </w:t>
+      </w:r>
+    </w:p>
+    <w:p>
+      <w:pPr>
+        <w:rPr>
+          <w:lang w:val="en-GB"/>
+        </w:rPr>
+      </w:pPr>
+      <w:r>
+        <w:rPr>
+          <w:lang w:val="en-GB"/>
+        </w:rPr>
+        <w:t xml:space="preserve">Y + </w:t>
+      </w:r>
+      <w:proofErr w:type="spellStart"/>
+      <w:r>
+        <w:rPr>
+          <w:lang w:val="en-GB"/>
+        </w:rPr>
+        <w:t>Cb</w:t>
+      </w:r>
+      <w:proofErr w:type="spellEnd"/>
+      <w:r>
+        <w:rPr>
+          <w:lang w:val="en-GB"/>
+        </w:rPr>
+        <w:t xml:space="preserve"> + Cr </w:t>
+      </w:r>
+      <w:r>
+        <w:rPr>
+          <w:lang w:val="en-GB"/>
+        </w:rPr>
+        <w:tab/>
+      </w:r>
+      <w:r>
+        <w:rPr>
+          <w:rFonts w:cstheme="minorHAnsi"/>
+          <w:lang w:val="en-GB"/>
+        </w:rPr>
+        <w:t>→</w:t>
+      </w:r>
+      <w:r>
+        <w:rPr>
+          <w:lang w:val="en-GB"/>
+        </w:rPr>
+        <w:tab/>
+        <w:t>1 + 1 + 1 = 3</w:t>
+      </w:r>
+    </w:p>
+    <w:p>
+      <w:pPr>
+        <w:rPr>
+          <w:rFonts w:cstheme="minorHAnsi"/>
+          <w:lang w:val="en-GB"/>
+        </w:rPr>
+      </w:pPr>
+      <w:r>
+        <w:rPr>
+          <w:lang w:val="en-GB"/>
+        </w:rPr>
+        <w:t xml:space="preserve">Y + </w:t>
+      </w:r>
+      <w:proofErr w:type="spellStart"/>
+      <w:r>
+        <w:rPr>
+          <w:lang w:val="en-GB"/>
+        </w:rPr>
+        <w:t>Cb</w:t>
+      </w:r>
+      <w:proofErr w:type="spellEnd"/>
+      <w:r>
+        <w:rPr>
+          <w:lang w:val="en-GB"/>
+        </w:rPr>
+        <w:t xml:space="preserve"> + Cr</w:t>
+      </w:r>
+      <w:r>
+        <w:rPr>
+          <w:lang w:val="en-GB"/>
+        </w:rPr>
+        <w:tab/>
+      </w:r>
+      <w:r>
+        <w:rPr>
+          <w:rFonts w:cstheme="minorHAnsi"/>
+          <w:lang w:val="en-GB"/>
+        </w:rPr>
+        <w:t>→</w:t>
+      </w:r>
+      <w:r>
+        <w:rPr>
+          <w:rFonts w:cstheme="minorHAnsi"/>
+          <w:lang w:val="en-GB"/>
+        </w:rPr>
+        <w:tab/>
+        <w:t>1 + ¼ + ¼ = 1.5</w:t>
+      </w:r>
+    </w:p>
+    <w:p>
+      <w:pPr>
+        <w:rPr>
+          <w:rFonts w:cstheme="minorHAnsi"/>
+          <w:lang w:val="en-GB"/>
+        </w:rPr>
+      </w:pPr>
+      <w:r>
+        <w:rPr>
+          <w:rFonts w:cstheme="minorHAnsi"/>
+          <w:lang w:val="en-GB"/>
+        </w:rPr>
+        <w:t xml:space="preserve">The </w:t>
+      </w:r>
+      <w:r>
+        <w:rPr>
+          <w:rFonts w:cstheme="minorHAnsi"/>
+          <w:lang w:val="en-GB"/>
+        </w:rPr>
+        <w:t xml:space="preserve">down sampling on the chrominance layer works by taking a </w:t>
+      </w:r>
+      <w:r>
+        <w:t>2×2</w:t>
+      </w:r>
+      <w:r>
+        <w:rPr>
+          <w:rFonts w:cstheme="minorHAnsi"/>
+          <w:lang w:val="en-GB"/>
+        </w:rPr>
+        <w:t xml:space="preserve"> square of pixels and putting the average of those 4 values in </w:t>
+      </w:r>
+      <w:r>
+        <w:rPr>
+          <w:rFonts w:cstheme="minorHAnsi"/>
+          <w:lang w:val="en-GB"/>
+        </w:rPr>
+        <w:t>the new pixel</w:t>
+      </w:r>
+      <w:r>
+        <w:rPr>
+          <w:rFonts w:cstheme="minorHAnsi"/>
+          <w:lang w:val="en-GB"/>
+        </w:rPr>
+        <w:t xml:space="preserve">. The old layer is deleted and when reconstructing the </w:t>
+      </w:r>
+      <w:r>
+        <w:rPr>
+          <w:rFonts w:cstheme="minorHAnsi"/>
+          <w:lang w:val="en-GB"/>
+        </w:rPr>
+        <w:t>image,</w:t>
+      </w:r>
+      <w:r>
+        <w:rPr>
+          <w:rFonts w:cstheme="minorHAnsi"/>
+          <w:lang w:val="en-GB"/>
+        </w:rPr>
+        <w:t xml:space="preserve"> the layer</w:t>
+      </w:r>
+      <w:r>
+        <w:rPr>
+          <w:rFonts w:cstheme="minorHAnsi"/>
+          <w:lang w:val="en-GB"/>
+        </w:rPr>
+        <w:t>s</w:t>
+      </w:r>
+      <w:r>
+        <w:rPr>
+          <w:rFonts w:cstheme="minorHAnsi"/>
+          <w:lang w:val="en-GB"/>
+        </w:rPr>
+        <w:t xml:space="preserve"> that </w:t>
+      </w:r>
+      <w:r>
+        <w:rPr>
+          <w:rFonts w:cstheme="minorHAnsi"/>
+          <w:lang w:val="en-GB"/>
+        </w:rPr>
+        <w:t>are</w:t>
+      </w:r>
+      <w:r>
+        <w:rPr>
+          <w:rFonts w:cstheme="minorHAnsi"/>
+          <w:lang w:val="en-GB"/>
+        </w:rPr>
+        <w:t xml:space="preserve"> </w:t>
+      </w:r>
+      <w:r>
+        <w:rPr>
+          <w:rFonts w:cstheme="minorHAnsi"/>
+          <w:lang w:val="en-GB"/>
+        </w:rPr>
+        <w:t>down sampled get upscaled back to the original resolution, creating the full image.</w:t>
+      </w:r>
+    </w:p>
+    <w:p>
+      <w:pPr>
+        <w:pStyle w:val="Heading2"/>
+        <w:rPr>
+          <w:lang w:val="en-GB"/>
+        </w:rPr>
+      </w:pPr>
+      <w:bookmarkStart w:id="5" w:name="_Toc137754405"/>
+      <w:r>
+        <w:rPr>
+          <w:lang w:val="en-GB"/>
+        </w:rPr>
+        <w:t>Discrete Cosine Transform</w:t>
+      </w:r>
+      <w:bookmarkEnd w:id="5"/>
+    </w:p>
+    <w:p>
+      <w:pPr>
+        <w:rPr>
+          <w:lang w:val="en-GB"/>
+        </w:rPr>
+      </w:pPr>
+    </w:p>
+    <w:p>
+      <w:pPr>
+        <w:pStyle w:val="Heading2"/>
+        <w:rPr>
+          <w:lang w:val="en-GB"/>
+        </w:rPr>
+      </w:pPr>
+      <w:bookmarkStart w:id="6" w:name="_Toc137754406"/>
+      <w:r>
+        <w:rPr>
+          <w:lang w:val="en-GB"/>
+        </w:rPr>
+        <w:t>Quantization</w:t>
+      </w:r>
+      <w:bookmarkEnd w:id="6"/>
+    </w:p>
+    <w:p>
+      <w:pPr>
+        <w:rPr>
+          <w:lang w:val="en-GB"/>
+        </w:rPr>
+      </w:pPr>
+    </w:p>
+    <w:p>
+      <w:pPr>
+        <w:pStyle w:val="Heading2"/>
+        <w:rPr>
+          <w:lang w:val="en-GB"/>
+        </w:rPr>
+      </w:pPr>
+      <w:bookmarkStart w:id="7" w:name="_Toc137754407"/>
+      <w:r>
+        <w:rPr>
+          <w:lang w:val="en-GB"/>
+        </w:rPr>
+        <w:t>Run Length and Huffman Encoding</w:t>
+      </w:r>
+      <w:bookmarkEnd w:id="7"/>
+    </w:p>
     <w:sectPr>
       <w:pgSz w:w="11906" w:h="16838"/>
       <w:pgMar w:top="1440" w:right="1440" w:bottom="1440" w:left="1440" w:header="708" w:footer="708" w:gutter="0"/>
@@ -1478,6 +2700,28 @@
       <w:szCs w:val="32"/>
     </w:rPr>
   </w:style>
+  <w:style w:type="paragraph" w:styleId="Heading2">
+    <w:name w:val="heading 2"/>
+    <w:basedOn w:val="Normal"/>
+    <w:next w:val="Normal"/>
+    <w:link w:val="Heading2Char"/>
+    <w:uiPriority w:val="9"/>
+    <w:unhideWhenUsed/>
+    <w:qFormat/>
+    <w:rsid w:val="00C35151"/>
+    <w:pPr>
+      <w:keepNext/>
+      <w:keepLines/>
+      <w:spacing w:before="40" w:after="0"/>
+      <w:outlineLvl w:val="1"/>
+    </w:pPr>
+    <w:rPr>
+      <w:rFonts w:asciiTheme="majorHAnsi" w:eastAsiaTheme="majorEastAsia" w:hAnsiTheme="majorHAnsi" w:cstheme="majorBidi"/>
+      <w:color w:val="2F5496" w:themeColor="accent1" w:themeShade="BF"/>
+      <w:sz w:val="26"/>
+      <w:szCs w:val="26"/>
+    </w:rPr>
+  </w:style>
   <w:style w:type="character" w:default="1" w:styleId="DefaultParagraphFont">
     <w:name w:val="Default Paragraph Font"/>
     <w:uiPriority w:val="1"/>
@@ -1562,6 +2806,55 @@
       <w:kern w:val="0"/>
       <w:lang w:val="en-US"/>
       <w14:ligatures w14:val="none"/>
+    </w:rPr>
+  </w:style>
+  <w:style w:type="character" w:customStyle="1" w:styleId="Heading2Char">
+    <w:name w:val="Heading 2 Char"/>
+    <w:basedOn w:val="DefaultParagraphFont"/>
+    <w:link w:val="Heading2"/>
+    <w:uiPriority w:val="9"/>
+    <w:rsid w:val="00C35151"/>
+    <w:rPr>
+      <w:rFonts w:asciiTheme="majorHAnsi" w:eastAsiaTheme="majorEastAsia" w:hAnsiTheme="majorHAnsi" w:cstheme="majorBidi"/>
+      <w:color w:val="2F5496" w:themeColor="accent1" w:themeShade="BF"/>
+      <w:sz w:val="26"/>
+      <w:szCs w:val="26"/>
+    </w:rPr>
+  </w:style>
+  <w:style w:type="paragraph" w:styleId="TOC1">
+    <w:name w:val="toc 1"/>
+    <w:basedOn w:val="Normal"/>
+    <w:next w:val="Normal"/>
+    <w:autoRedefine/>
+    <w:uiPriority w:val="39"/>
+    <w:unhideWhenUsed/>
+    <w:rsid w:val="003013F6"/>
+    <w:pPr>
+      <w:spacing w:after="100"/>
+    </w:pPr>
+  </w:style>
+  <w:style w:type="paragraph" w:styleId="TOC2">
+    <w:name w:val="toc 2"/>
+    <w:basedOn w:val="Normal"/>
+    <w:next w:val="Normal"/>
+    <w:autoRedefine/>
+    <w:uiPriority w:val="39"/>
+    <w:unhideWhenUsed/>
+    <w:rsid w:val="003013F6"/>
+    <w:pPr>
+      <w:spacing w:after="100"/>
+      <w:ind w:left="220"/>
+    </w:pPr>
+  </w:style>
+  <w:style w:type="character" w:styleId="Hyperlink">
+    <w:name w:val="Hyperlink"/>
+    <w:basedOn w:val="DefaultParagraphFont"/>
+    <w:uiPriority w:val="99"/>
+    <w:unhideWhenUsed/>
+    <w:rsid w:val="003013F6"/>
+    <w:rPr>
+      <w:color w:val="0563C1" w:themeColor="hyperlink"/>
+      <w:u w:val="single"/>
     </w:rPr>
   </w:style>
 </w:styles>
@@ -1869,7 +3162,7 @@
   <CompanyAddress/>
   <CompanyPhone/>
   <CompanyFax/>
-  <CompanyEmail>1835892 | gillian.schmitz@student.hu.nl</CompanyEmail>
+  <CompanyEmail>1835892</CompanyEmail>
 </CoverPageProperties>
 </file>
 

</xml_diff>

<commit_message>
Added colour compression + simple algorithm
</commit_message>
<xml_diff>
--- a/Documentation/ImageCompression_IPASS_v1.docx
+++ b/Documentation/ImageCompression_IPASS_v1.docx
@@ -1,6 +1,6 @@
 
 <file path=word/document.xml><?xml version="1.0" encoding="utf-8"?>
-<w:document xmlns:wpc="http://schemas.microsoft.com/office/word/2010/wordprocessingCanvas" xmlns:cx="http://schemas.microsoft.com/office/drawing/2014/chartex" xmlns:cx1="http://schemas.microsoft.com/office/drawing/2015/9/8/chartex" xmlns:cx2="http://schemas.microsoft.com/office/drawing/2015/10/21/chartex" xmlns:cx3="http://schemas.microsoft.com/office/drawing/2016/5/9/chartex" xmlns:cx4="http://schemas.microsoft.com/office/drawing/2016/5/10/chartex" xmlns:cx5="http://schemas.microsoft.com/office/drawing/2016/5/11/chartex" xmlns:cx6="http://schemas.microsoft.com/office/drawing/2016/5/12/chartex" xmlns:cx7="http://schemas.microsoft.com/office/drawing/2016/5/13/chartex" xmlns:cx8="http://schemas.microsoft.com/office/drawing/2016/5/14/chartex" xmlns:mc="http://schemas.openxmlformats.org/markup-compatibility/2006" xmlns:aink="http://schemas.microsoft.com/office/drawing/2016/ink" xmlns:am3d="http://schemas.microsoft.com/office/drawing/2017/model3d" xmlns:o="urn:schemas-microsoft-com:office:office" xmlns:oel="http://schemas.microsoft.com/office/2019/extlst" xmlns:r="http://schemas.openxmlformats.org/officeDocument/2006/relationships" xmlns:m="http://schemas.openxmlformats.org/officeDocument/2006/math" xmlns:v="urn:schemas-microsoft-com:vml" xmlns:wp14="http://schemas.microsoft.com/office/word/2010/wordprocessingDrawing" xmlns:wp="http://schemas.openxmlformats.org/drawingml/2006/wordprocessingDrawing" xmlns:w10="urn:schemas-microsoft-com:office:word" xmlns:w="http://schemas.openxmlformats.org/wordprocessingml/2006/main" xmlns:w14="http://schemas.microsoft.com/office/word/2010/wordml" xmlns:w15="http://schemas.microsoft.com/office/word/2012/wordml" xmlns:w16cex="http://schemas.microsoft.com/office/word/2018/wordml/cex" xmlns:w16cid="http://schemas.microsoft.com/office/word/2016/wordml/cid" xmlns:w16="http://schemas.microsoft.com/office/word/2018/wordml" xmlns:w16du="http://schemas.microsoft.com/office/word/2023/wordml/word16du" xmlns:w16sdtdh="http://schemas.microsoft.com/office/word/2020/wordml/sdtdatahash" xmlns:w16se="http://schemas.microsoft.com/office/word/2015/wordml/symex" xmlns:wpg="http://schemas.microsoft.com/office/word/2010/wordprocessingGroup" xmlns:wpi="http://schemas.microsoft.com/office/word/2010/wordprocessingInk" xmlns:wne="http://schemas.microsoft.com/office/word/2006/wordml" xmlns:wps="http://schemas.microsoft.com/office/word/2010/wordprocessingShape" mc:Ignorable="w14 w15 w16se w16cid w16 w16cex w16sdtdh wp14">
+<w:document xmlns:wpc="http://schemas.microsoft.com/office/word/2010/wordprocessingCanvas" xmlns:cx="http://schemas.microsoft.com/office/drawing/2014/chartex" xmlns:cx1="http://schemas.microsoft.com/office/drawing/2015/9/8/chartex" xmlns:cx2="http://schemas.microsoft.com/office/drawing/2015/10/21/chartex" xmlns:cx3="http://schemas.microsoft.com/office/drawing/2016/5/9/chartex" xmlns:cx4="http://schemas.microsoft.com/office/drawing/2016/5/10/chartex" xmlns:cx5="http://schemas.microsoft.com/office/drawing/2016/5/11/chartex" xmlns:cx6="http://schemas.microsoft.com/office/drawing/2016/5/12/chartex" xmlns:cx7="http://schemas.microsoft.com/office/drawing/2016/5/13/chartex" xmlns:cx8="http://schemas.microsoft.com/office/drawing/2016/5/14/chartex" xmlns:mc="http://schemas.openxmlformats.org/markup-compatibility/2006" xmlns:aink="http://schemas.microsoft.com/office/drawing/2016/ink" xmlns:am3d="http://schemas.microsoft.com/office/drawing/2017/model3d" xmlns:o="urn:schemas-microsoft-com:office:office" xmlns:oel="http://schemas.microsoft.com/office/2019/extlst" xmlns:r="http://schemas.openxmlformats.org/officeDocument/2006/relationships" xmlns:m="http://schemas.openxmlformats.org/officeDocument/2006/math" xmlns:v="urn:schemas-microsoft-com:vml" xmlns:wp14="http://schemas.microsoft.com/office/word/2010/wordprocessingDrawing" xmlns:wp="http://schemas.openxmlformats.org/drawingml/2006/wordprocessingDrawing" xmlns:w10="urn:schemas-microsoft-com:office:word" xmlns:w="http://schemas.openxmlformats.org/wordprocessingml/2006/main" xmlns:w14="http://schemas.microsoft.com/office/word/2010/wordml" xmlns:w15="http://schemas.microsoft.com/office/word/2012/wordml" xmlns:w16cex="http://schemas.microsoft.com/office/word/2018/wordml/cex" xmlns:w16cid="http://schemas.microsoft.com/office/word/2016/wordml/cid" xmlns:w16="http://schemas.microsoft.com/office/word/2018/wordml" xmlns:w16sdtdh="http://schemas.microsoft.com/office/word/2020/wordml/sdtdatahash" xmlns:w16se="http://schemas.microsoft.com/office/word/2015/wordml/symex" xmlns:wpg="http://schemas.microsoft.com/office/word/2010/wordprocessingGroup" xmlns:wpi="http://schemas.microsoft.com/office/word/2010/wordprocessingInk" xmlns:wne="http://schemas.microsoft.com/office/word/2006/wordml" xmlns:wps="http://schemas.microsoft.com/office/word/2010/wordprocessingShape" mc:Ignorable="w14 w15 w16se w16cid w16 w16cex w16sdtdh wp14">
   <w:body>
     <w:sdt>
       <w:sdtPr>
@@ -229,7 +229,7 @@
                                 <a:avLst/>
                               </a:prstGeom>
                               <a:blipFill>
-                                <a:blip r:embed="rId5"/>
+                                <a:blip r:embed="rId7"/>
                                 <a:stretch>
                                   <a:fillRect r="-7574"/>
                                 </a:stretch>
@@ -273,7 +273,7 @@
                   </wp:anchor>
                 </w:drawing>
               </mc:Choice>
-              <mc:Fallback>
+              <mc:Fallback xmlns:w16du="http://schemas.microsoft.com/office/word/2023/wordml/word16du">
                 <w:pict>
                   <v:group w14:anchorId="0BA977D9" id="Group 51" o:spid="_x0000_s1026" style="position:absolute;margin-left:0;margin-top:0;width:8in;height:95.7pt;z-index:251662336;mso-width-percent:941;mso-height-percent:121;mso-top-percent:23;mso-position-horizontal:center;mso-position-horizontal-relative:page;mso-position-vertical-relative:page;mso-width-percent:941;mso-height-percent:121;mso-top-percent:23" coordorigin="" coordsize="73152,12161" o:gfxdata="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">
                     <v:shape id="Rectangle 51" o:spid="_x0000_s1027" style="position:absolute;width:73152;height:11303;visibility:visible;mso-wrap-style:square;v-text-anchor:middle" coordsize="7312660,1129665" o:gfxdata="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" path="m,l7312660,r,1129665l3619500,733425,,1091565,,xe" fillcolor="#4472c4 [3204]" stroked="f" strokeweight="1pt">
@@ -281,7 +281,7 @@
                       <v:path arrowok="t" o:connecttype="custom" o:connectlocs="0,0;7315200,0;7315200,1130373;3620757,733885;0,1092249;0,0" o:connectangles="0,0,0,0,0,0"/>
                     </v:shape>
                     <v:rect id="Rectangle 151" o:spid="_x0000_s1028" style="position:absolute;width:73152;height:12161;visibility:visible;mso-wrap-style:square;v-text-anchor:middle" o:gfxdata="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" stroked="f" strokeweight="1pt">
-                      <v:fill r:id="rId6" o:title="" recolor="t" rotate="t" type="frame"/>
+                      <v:fill r:id="rId8" o:title="" recolor="t" rotate="t" type="frame"/>
                     </v:rect>
                     <w10:wrap anchorx="page" anchory="page"/>
                   </v:group>
@@ -836,7 +836,7 @@
                                         <w:szCs w:val="64"/>
                                         <w:lang w:val="en-US"/>
                                       </w:rPr>
-                                      <w:t>Iimage compression</w:t>
+                                      <w:t>Image compression</w:t>
                                     </w:r>
                                   </w:sdtContent>
                                 </w:sdt>
@@ -939,7 +939,7 @@
                                   <w:szCs w:val="64"/>
                                   <w:lang w:val="en-US"/>
                                 </w:rPr>
-                                <w:t>Iimage compression</w:t>
+                                <w:t>Image compression</w:t>
                               </w:r>
                             </w:sdtContent>
                           </w:sdt>
@@ -1073,7 +1073,7 @@
             </w:rPr>
             <w:fldChar w:fldCharType="separate"/>
           </w:r>
-          <w:hyperlink w:anchor="_Toc137754400" w:history="1">
+          <w:hyperlink w:anchor="_Toc137935913" w:history="1">
             <w:r>
               <w:rPr>
                 <w:rStyle w:val="Hyperlink"/>
@@ -1101,7 +1101,7 @@
                 <w:noProof/>
                 <w:webHidden/>
               </w:rPr>
-              <w:instrText xml:space="preserve"> PAGEREF _Toc137754400 \h </w:instrText>
+              <w:instrText xml:space="preserve"> PAGEREF _Toc137935913 \h </w:instrText>
             </w:r>
             <w:r>
               <w:rPr>
@@ -1144,7 +1144,7 @@
               <w:lang w:val="en-NL" w:eastAsia="en-NL"/>
             </w:rPr>
           </w:pPr>
-          <w:hyperlink w:anchor="_Toc137754401" w:history="1">
+          <w:hyperlink w:anchor="_Toc137935914" w:history="1">
             <w:r>
               <w:rPr>
                 <w:rStyle w:val="Hyperlink"/>
@@ -1172,7 +1172,7 @@
                 <w:noProof/>
                 <w:webHidden/>
               </w:rPr>
-              <w:instrText xml:space="preserve"> PAGEREF _Toc137754401 \h </w:instrText>
+              <w:instrText xml:space="preserve"> PAGEREF _Toc137935914 \h </w:instrText>
             </w:r>
             <w:r>
               <w:rPr>
@@ -1215,14 +1215,14 @@
               <w:lang w:val="en-NL" w:eastAsia="en-NL"/>
             </w:rPr>
           </w:pPr>
-          <w:hyperlink w:anchor="_Toc137754402" w:history="1">
+          <w:hyperlink w:anchor="_Toc137935915" w:history="1">
             <w:r>
               <w:rPr>
                 <w:rStyle w:val="Hyperlink"/>
                 <w:noProof/>
                 <w:lang w:val="en-GB"/>
               </w:rPr>
-              <w:t>Algorithm 1 – JPEG</w:t>
+              <w:t>Algorithm 1 – simple</w:t>
             </w:r>
             <w:r>
               <w:rPr>
@@ -1243,7 +1243,7 @@
                 <w:noProof/>
                 <w:webHidden/>
               </w:rPr>
-              <w:instrText xml:space="preserve"> PAGEREF _Toc137754402 \h </w:instrText>
+              <w:instrText xml:space="preserve"> PAGEREF _Toc137935915 \h </w:instrText>
             </w:r>
             <w:r>
               <w:rPr>
@@ -1286,14 +1286,14 @@
               <w:lang w:val="en-NL" w:eastAsia="en-NL"/>
             </w:rPr>
           </w:pPr>
-          <w:hyperlink w:anchor="_Toc137754403" w:history="1">
+          <w:hyperlink w:anchor="_Toc137935916" w:history="1">
             <w:r>
               <w:rPr>
                 <w:rStyle w:val="Hyperlink"/>
                 <w:noProof/>
                 <w:lang w:val="en-GB"/>
               </w:rPr>
-              <w:t>Colour Space Conversion</w:t>
+              <w:t>Colour Compression</w:t>
             </w:r>
             <w:r>
               <w:rPr>
@@ -1314,7 +1314,7 @@
                 <w:noProof/>
                 <w:webHidden/>
               </w:rPr>
-              <w:instrText xml:space="preserve"> PAGEREF _Toc137754403 \h </w:instrText>
+              <w:instrText xml:space="preserve"> PAGEREF _Toc137935916 \h </w:instrText>
             </w:r>
             <w:r>
               <w:rPr>
@@ -1357,14 +1357,14 @@
               <w:lang w:val="en-NL" w:eastAsia="en-NL"/>
             </w:rPr>
           </w:pPr>
-          <w:hyperlink w:anchor="_Toc137754404" w:history="1">
+          <w:hyperlink w:anchor="_Toc137935917" w:history="1">
             <w:r>
               <w:rPr>
                 <w:rStyle w:val="Hyperlink"/>
                 <w:noProof/>
                 <w:lang w:val="en-GB"/>
               </w:rPr>
-              <w:t>Chrominance Down Sampling</w:t>
+              <w:t>Run Length Encoding</w:t>
             </w:r>
             <w:r>
               <w:rPr>
@@ -1385,7 +1385,7 @@
                 <w:noProof/>
                 <w:webHidden/>
               </w:rPr>
-              <w:instrText xml:space="preserve"> PAGEREF _Toc137754404 \h </w:instrText>
+              <w:instrText xml:space="preserve"> PAGEREF _Toc137935917 \h </w:instrText>
             </w:r>
             <w:r>
               <w:rPr>
@@ -1405,7 +1405,7 @@
                 <w:noProof/>
                 <w:webHidden/>
               </w:rPr>
-              <w:t>2</w:t>
+              <w:t>3</w:t>
             </w:r>
             <w:r>
               <w:rPr>
@@ -1428,14 +1428,14 @@
               <w:lang w:val="en-NL" w:eastAsia="en-NL"/>
             </w:rPr>
           </w:pPr>
-          <w:hyperlink w:anchor="_Toc137754405" w:history="1">
+          <w:hyperlink w:anchor="_Toc137935918" w:history="1">
             <w:r>
               <w:rPr>
                 <w:rStyle w:val="Hyperlink"/>
                 <w:noProof/>
                 <w:lang w:val="en-GB"/>
               </w:rPr>
-              <w:t>Discrete Cosine Transform</w:t>
+              <w:t>Rebuilding the image</w:t>
             </w:r>
             <w:r>
               <w:rPr>
@@ -1456,7 +1456,7 @@
                 <w:noProof/>
                 <w:webHidden/>
               </w:rPr>
-              <w:instrText xml:space="preserve"> PAGEREF _Toc137754405 \h </w:instrText>
+              <w:instrText xml:space="preserve"> PAGEREF _Toc137935918 \h </w:instrText>
             </w:r>
             <w:r>
               <w:rPr>
@@ -1476,7 +1476,78 @@
                 <w:noProof/>
                 <w:webHidden/>
               </w:rPr>
-              <w:t>2</w:t>
+              <w:t>3</w:t>
+            </w:r>
+            <w:r>
+              <w:rPr>
+                <w:noProof/>
+                <w:webHidden/>
+              </w:rPr>
+              <w:fldChar w:fldCharType="end"/>
+            </w:r>
+          </w:hyperlink>
+        </w:p>
+        <w:p>
+          <w:pPr>
+            <w:pStyle w:val="TOC1"/>
+            <w:tabs>
+              <w:tab w:val="right" w:leader="dot" w:pos="9016"/>
+            </w:tabs>
+            <w:rPr>
+              <w:rFonts w:eastAsiaTheme="minorEastAsia"/>
+              <w:noProof/>
+              <w:lang w:val="en-NL" w:eastAsia="en-NL"/>
+            </w:rPr>
+          </w:pPr>
+          <w:hyperlink w:anchor="_Toc137935919" w:history="1">
+            <w:r>
+              <w:rPr>
+                <w:rStyle w:val="Hyperlink"/>
+                <w:noProof/>
+                <w:lang w:val="en-GB"/>
+              </w:rPr>
+              <w:t>Algorithm 2 – complex</w:t>
+            </w:r>
+            <w:r>
+              <w:rPr>
+                <w:noProof/>
+                <w:webHidden/>
+              </w:rPr>
+              <w:tab/>
+            </w:r>
+            <w:r>
+              <w:rPr>
+                <w:noProof/>
+                <w:webHidden/>
+              </w:rPr>
+              <w:fldChar w:fldCharType="begin"/>
+            </w:r>
+            <w:r>
+              <w:rPr>
+                <w:noProof/>
+                <w:webHidden/>
+              </w:rPr>
+              <w:instrText xml:space="preserve"> PAGEREF _Toc137935919 \h </w:instrText>
+            </w:r>
+            <w:r>
+              <w:rPr>
+                <w:noProof/>
+                <w:webHidden/>
+              </w:rPr>
+            </w:r>
+            <w:r>
+              <w:rPr>
+                <w:noProof/>
+                <w:webHidden/>
+              </w:rPr>
+              <w:fldChar w:fldCharType="separate"/>
+            </w:r>
+            <w:r>
+              <w:rPr>
+                <w:noProof/>
+                <w:webHidden/>
+              </w:rPr>
+              <w:t>3</w:t>
             </w:r>
             <w:r>
               <w:rPr>
@@ -1499,14 +1570,14 @@
               <w:lang w:val="en-NL" w:eastAsia="en-NL"/>
             </w:rPr>
           </w:pPr>
-          <w:hyperlink w:anchor="_Toc137754406" w:history="1">
+          <w:hyperlink w:anchor="_Toc137935920" w:history="1">
             <w:r>
               <w:rPr>
                 <w:rStyle w:val="Hyperlink"/>
                 <w:noProof/>
                 <w:lang w:val="en-GB"/>
               </w:rPr>
-              <w:t>Quantization</w:t>
+              <w:t>Colour Space Conversion</w:t>
             </w:r>
             <w:r>
               <w:rPr>
@@ -1527,7 +1598,7 @@
                 <w:noProof/>
                 <w:webHidden/>
               </w:rPr>
-              <w:instrText xml:space="preserve"> PAGEREF _Toc137754406 \h </w:instrText>
+              <w:instrText xml:space="preserve"> PAGEREF _Toc137935920 \h </w:instrText>
             </w:r>
             <w:r>
               <w:rPr>
@@ -1547,7 +1618,7 @@
                 <w:noProof/>
                 <w:webHidden/>
               </w:rPr>
-              <w:t>2</w:t>
+              <w:t>3</w:t>
             </w:r>
             <w:r>
               <w:rPr>
@@ -1570,13 +1641,226 @@
               <w:lang w:val="en-NL" w:eastAsia="en-NL"/>
             </w:rPr>
           </w:pPr>
-          <w:hyperlink w:anchor="_Toc137754407" w:history="1">
+          <w:hyperlink w:anchor="_Toc137935921" w:history="1">
             <w:r>
               <w:rPr>
                 <w:rStyle w:val="Hyperlink"/>
                 <w:noProof/>
                 <w:lang w:val="en-GB"/>
               </w:rPr>
+              <w:t>Chrominance Down Sampling</w:t>
+            </w:r>
+            <w:r>
+              <w:rPr>
+                <w:noProof/>
+                <w:webHidden/>
+              </w:rPr>
+              <w:tab/>
+            </w:r>
+            <w:r>
+              <w:rPr>
+                <w:noProof/>
+                <w:webHidden/>
+              </w:rPr>
+              <w:fldChar w:fldCharType="begin"/>
+            </w:r>
+            <w:r>
+              <w:rPr>
+                <w:noProof/>
+                <w:webHidden/>
+              </w:rPr>
+              <w:instrText xml:space="preserve"> PAGEREF _Toc137935921 \h </w:instrText>
+            </w:r>
+            <w:r>
+              <w:rPr>
+                <w:noProof/>
+                <w:webHidden/>
+              </w:rPr>
+            </w:r>
+            <w:r>
+              <w:rPr>
+                <w:noProof/>
+                <w:webHidden/>
+              </w:rPr>
+              <w:fldChar w:fldCharType="separate"/>
+            </w:r>
+            <w:r>
+              <w:rPr>
+                <w:noProof/>
+                <w:webHidden/>
+              </w:rPr>
+              <w:t>3</w:t>
+            </w:r>
+            <w:r>
+              <w:rPr>
+                <w:noProof/>
+                <w:webHidden/>
+              </w:rPr>
+              <w:fldChar w:fldCharType="end"/>
+            </w:r>
+          </w:hyperlink>
+        </w:p>
+        <w:p>
+          <w:pPr>
+            <w:pStyle w:val="TOC2"/>
+            <w:tabs>
+              <w:tab w:val="right" w:leader="dot" w:pos="9016"/>
+            </w:tabs>
+            <w:rPr>
+              <w:rFonts w:eastAsiaTheme="minorEastAsia"/>
+              <w:noProof/>
+              <w:lang w:val="en-NL" w:eastAsia="en-NL"/>
+            </w:rPr>
+          </w:pPr>
+          <w:hyperlink w:anchor="_Toc137935922" w:history="1">
+            <w:r>
+              <w:rPr>
+                <w:rStyle w:val="Hyperlink"/>
+                <w:noProof/>
+                <w:lang w:val="en-GB"/>
+              </w:rPr>
+              <w:t>Discrete Cosine Transform</w:t>
+            </w:r>
+            <w:r>
+              <w:rPr>
+                <w:noProof/>
+                <w:webHidden/>
+              </w:rPr>
+              <w:tab/>
+            </w:r>
+            <w:r>
+              <w:rPr>
+                <w:noProof/>
+                <w:webHidden/>
+              </w:rPr>
+              <w:fldChar w:fldCharType="begin"/>
+            </w:r>
+            <w:r>
+              <w:rPr>
+                <w:noProof/>
+                <w:webHidden/>
+              </w:rPr>
+              <w:instrText xml:space="preserve"> PAGEREF _Toc137935922 \h </w:instrText>
+            </w:r>
+            <w:r>
+              <w:rPr>
+                <w:noProof/>
+                <w:webHidden/>
+              </w:rPr>
+            </w:r>
+            <w:r>
+              <w:rPr>
+                <w:noProof/>
+                <w:webHidden/>
+              </w:rPr>
+              <w:fldChar w:fldCharType="separate"/>
+            </w:r>
+            <w:r>
+              <w:rPr>
+                <w:noProof/>
+                <w:webHidden/>
+              </w:rPr>
+              <w:t>4</w:t>
+            </w:r>
+            <w:r>
+              <w:rPr>
+                <w:noProof/>
+                <w:webHidden/>
+              </w:rPr>
+              <w:fldChar w:fldCharType="end"/>
+            </w:r>
+          </w:hyperlink>
+        </w:p>
+        <w:p>
+          <w:pPr>
+            <w:pStyle w:val="TOC2"/>
+            <w:tabs>
+              <w:tab w:val="right" w:leader="dot" w:pos="9016"/>
+            </w:tabs>
+            <w:rPr>
+              <w:rFonts w:eastAsiaTheme="minorEastAsia"/>
+              <w:noProof/>
+              <w:lang w:val="en-NL" w:eastAsia="en-NL"/>
+            </w:rPr>
+          </w:pPr>
+          <w:hyperlink w:anchor="_Toc137935923" w:history="1">
+            <w:r>
+              <w:rPr>
+                <w:rStyle w:val="Hyperlink"/>
+                <w:noProof/>
+                <w:lang w:val="en-GB"/>
+              </w:rPr>
+              <w:t>Quantization</w:t>
+            </w:r>
+            <w:r>
+              <w:rPr>
+                <w:noProof/>
+                <w:webHidden/>
+              </w:rPr>
+              <w:tab/>
+            </w:r>
+            <w:r>
+              <w:rPr>
+                <w:noProof/>
+                <w:webHidden/>
+              </w:rPr>
+              <w:fldChar w:fldCharType="begin"/>
+            </w:r>
+            <w:r>
+              <w:rPr>
+                <w:noProof/>
+                <w:webHidden/>
+              </w:rPr>
+              <w:instrText xml:space="preserve"> PAGEREF _Toc137935923 \h </w:instrText>
+            </w:r>
+            <w:r>
+              <w:rPr>
+                <w:noProof/>
+                <w:webHidden/>
+              </w:rPr>
+            </w:r>
+            <w:r>
+              <w:rPr>
+                <w:noProof/>
+                <w:webHidden/>
+              </w:rPr>
+              <w:fldChar w:fldCharType="separate"/>
+            </w:r>
+            <w:r>
+              <w:rPr>
+                <w:noProof/>
+                <w:webHidden/>
+              </w:rPr>
+              <w:t>4</w:t>
+            </w:r>
+            <w:r>
+              <w:rPr>
+                <w:noProof/>
+                <w:webHidden/>
+              </w:rPr>
+              <w:fldChar w:fldCharType="end"/>
+            </w:r>
+          </w:hyperlink>
+        </w:p>
+        <w:p>
+          <w:pPr>
+            <w:pStyle w:val="TOC2"/>
+            <w:tabs>
+              <w:tab w:val="right" w:leader="dot" w:pos="9016"/>
+            </w:tabs>
+            <w:rPr>
+              <w:rFonts w:eastAsiaTheme="minorEastAsia"/>
+              <w:noProof/>
+              <w:lang w:val="en-NL" w:eastAsia="en-NL"/>
+            </w:rPr>
+          </w:pPr>
+          <w:hyperlink w:anchor="_Toc137935924" w:history="1">
+            <w:r>
+              <w:rPr>
+                <w:rStyle w:val="Hyperlink"/>
+                <w:noProof/>
+                <w:lang w:val="en-GB"/>
+              </w:rPr>
               <w:t>Run Length and Huffman Encoding</w:t>
             </w:r>
             <w:r>
@@ -1598,7 +1882,7 @@
                 <w:noProof/>
                 <w:webHidden/>
               </w:rPr>
-              <w:instrText xml:space="preserve"> PAGEREF _Toc137754407 \h </w:instrText>
+              <w:instrText xml:space="preserve"> PAGEREF _Toc137935924 \h </w:instrText>
             </w:r>
             <w:r>
               <w:rPr>
@@ -1618,7 +1902,149 @@
                 <w:noProof/>
                 <w:webHidden/>
               </w:rPr>
-              <w:t>2</w:t>
+              <w:t>4</w:t>
+            </w:r>
+            <w:r>
+              <w:rPr>
+                <w:noProof/>
+                <w:webHidden/>
+              </w:rPr>
+              <w:fldChar w:fldCharType="end"/>
+            </w:r>
+          </w:hyperlink>
+        </w:p>
+        <w:p>
+          <w:pPr>
+            <w:pStyle w:val="TOC1"/>
+            <w:tabs>
+              <w:tab w:val="right" w:leader="dot" w:pos="9016"/>
+            </w:tabs>
+            <w:rPr>
+              <w:rFonts w:eastAsiaTheme="minorEastAsia"/>
+              <w:noProof/>
+              <w:lang w:val="en-NL" w:eastAsia="en-NL"/>
+            </w:rPr>
+          </w:pPr>
+          <w:hyperlink w:anchor="_Toc137935925" w:history="1">
+            <w:r>
+              <w:rPr>
+                <w:rStyle w:val="Hyperlink"/>
+                <w:noProof/>
+                <w:lang w:val="en-GB"/>
+              </w:rPr>
+              <w:t>Comparison</w:t>
+            </w:r>
+            <w:r>
+              <w:rPr>
+                <w:noProof/>
+                <w:webHidden/>
+              </w:rPr>
+              <w:tab/>
+            </w:r>
+            <w:r>
+              <w:rPr>
+                <w:noProof/>
+                <w:webHidden/>
+              </w:rPr>
+              <w:fldChar w:fldCharType="begin"/>
+            </w:r>
+            <w:r>
+              <w:rPr>
+                <w:noProof/>
+                <w:webHidden/>
+              </w:rPr>
+              <w:instrText xml:space="preserve"> PAGEREF _Toc137935925 \h </w:instrText>
+            </w:r>
+            <w:r>
+              <w:rPr>
+                <w:noProof/>
+                <w:webHidden/>
+              </w:rPr>
+            </w:r>
+            <w:r>
+              <w:rPr>
+                <w:noProof/>
+                <w:webHidden/>
+              </w:rPr>
+              <w:fldChar w:fldCharType="separate"/>
+            </w:r>
+            <w:r>
+              <w:rPr>
+                <w:noProof/>
+                <w:webHidden/>
+              </w:rPr>
+              <w:t>4</w:t>
+            </w:r>
+            <w:r>
+              <w:rPr>
+                <w:noProof/>
+                <w:webHidden/>
+              </w:rPr>
+              <w:fldChar w:fldCharType="end"/>
+            </w:r>
+          </w:hyperlink>
+        </w:p>
+        <w:p>
+          <w:pPr>
+            <w:pStyle w:val="TOC1"/>
+            <w:tabs>
+              <w:tab w:val="right" w:leader="dot" w:pos="9016"/>
+            </w:tabs>
+            <w:rPr>
+              <w:rFonts w:eastAsiaTheme="minorEastAsia"/>
+              <w:noProof/>
+              <w:lang w:val="en-NL" w:eastAsia="en-NL"/>
+            </w:rPr>
+          </w:pPr>
+          <w:hyperlink w:anchor="_Toc137935926" w:history="1">
+            <w:r>
+              <w:rPr>
+                <w:rStyle w:val="Hyperlink"/>
+                <w:noProof/>
+                <w:lang w:val="en-GB"/>
+              </w:rPr>
+              <w:t>Sources</w:t>
+            </w:r>
+            <w:r>
+              <w:rPr>
+                <w:noProof/>
+                <w:webHidden/>
+              </w:rPr>
+              <w:tab/>
+            </w:r>
+            <w:r>
+              <w:rPr>
+                <w:noProof/>
+                <w:webHidden/>
+              </w:rPr>
+              <w:fldChar w:fldCharType="begin"/>
+            </w:r>
+            <w:r>
+              <w:rPr>
+                <w:noProof/>
+                <w:webHidden/>
+              </w:rPr>
+              <w:instrText xml:space="preserve"> PAGEREF _Toc137935926 \h </w:instrText>
+            </w:r>
+            <w:r>
+              <w:rPr>
+                <w:noProof/>
+                <w:webHidden/>
+              </w:rPr>
+            </w:r>
+            <w:r>
+              <w:rPr>
+                <w:noProof/>
+                <w:webHidden/>
+              </w:rPr>
+              <w:fldChar w:fldCharType="separate"/>
+            </w:r>
+            <w:r>
+              <w:rPr>
+                <w:noProof/>
+                <w:webHidden/>
+              </w:rPr>
+              <w:t>4</w:t>
             </w:r>
             <w:r>
               <w:rPr>
@@ -1674,7 +2100,7 @@
           <w:lang w:val="en-GB"/>
         </w:rPr>
       </w:pPr>
-      <w:bookmarkStart w:id="0" w:name="_Toc137754400"/>
+      <w:bookmarkStart w:id="0" w:name="_Toc137935913"/>
       <w:r>
         <w:rPr>
           <w:lang w:val="en-GB"/>
@@ -1698,7 +2124,7 @@
           <w:lang w:val="en-GB"/>
         </w:rPr>
       </w:pPr>
-      <w:bookmarkStart w:id="1" w:name="_Toc137754401"/>
+      <w:bookmarkStart w:id="1" w:name="_Toc137935914"/>
       <w:r>
         <w:rPr>
           <w:lang w:val="en-GB"/>
@@ -1706,13 +2132,6 @@
         <w:t>The Plan</w:t>
       </w:r>
       <w:bookmarkEnd w:id="1"/>
-    </w:p>
-    <w:p>
-      <w:pPr>
-        <w:rPr>
-          <w:lang w:val="en-GB"/>
-        </w:rPr>
-      </w:pPr>
     </w:p>
     <w:p>
       <w:pPr>
@@ -1728,12 +2147,12 @@
           <w:lang w:val="en-GB"/>
         </w:rPr>
       </w:pPr>
-      <w:bookmarkStart w:id="2" w:name="_Toc137754402"/>
-      <w:r>
-        <w:rPr>
-          <w:lang w:val="en-GB"/>
-        </w:rPr>
-        <w:t>Algorithm 1 – JPEG</w:t>
+      <w:bookmarkStart w:id="2" w:name="_Toc137935915"/>
+      <w:r>
+        <w:rPr>
+          <w:lang w:val="en-GB"/>
+        </w:rPr>
+        <w:t>Algorithm 1 – simple</w:t>
       </w:r>
       <w:bookmarkEnd w:id="2"/>
     </w:p>
@@ -1747,25 +2166,13 @@
         <w:rPr>
           <w:lang w:val="en-GB"/>
         </w:rPr>
-        <w:t>The first algorithm is based on the JPEG</w:t>
-      </w:r>
-      <w:r>
-        <w:rPr>
-          <w:lang w:val="en-GB"/>
-        </w:rPr>
-        <w:t xml:space="preserve"> image compression</w:t>
-      </w:r>
-      <w:r>
-        <w:rPr>
-          <w:lang w:val="en-GB"/>
-        </w:rPr>
-        <w:t xml:space="preserve"> algorithm, </w:t>
-      </w:r>
-      <w:r>
-        <w:rPr>
-          <w:lang w:val="en-GB"/>
-        </w:rPr>
-        <w:t>to reconstruct this method 5 main steps are used:</w:t>
+        <w:t>The first algorithm uses a very simple technique, it mainly uses the Run Length Encoding (RLE) algorithm. But before RLE you can use colour compression to make RLE more effective.</w:t>
+      </w:r>
+      <w:r>
+        <w:rPr>
+          <w:lang w:val="en-GB"/>
+        </w:rPr>
+        <w:t xml:space="preserve"> In short RLE uses a counter to count how many of the same colour is aligned after one another, for instance instead of saving “white, white, white, white”, you would save “white x 4”. Understanding the concept of this helps with why we use colour compression.</w:t>
       </w:r>
     </w:p>
     <w:p>
@@ -1775,14 +2182,20 @@
           <w:lang w:val="en-GB"/>
         </w:rPr>
       </w:pPr>
-      <w:bookmarkStart w:id="3" w:name="_Toc137754403"/>
-      <w:r>
-        <w:rPr>
-          <w:lang w:val="en-GB"/>
-        </w:rPr>
-        <w:t>Colour Space Conversion</w:t>
+      <w:bookmarkStart w:id="3" w:name="_Toc137935916"/>
+      <w:r>
+        <w:rPr>
+          <w:lang w:val="en-GB"/>
+        </w:rPr>
+        <w:t>Colour Compression</w:t>
       </w:r>
       <w:bookmarkEnd w:id="3"/>
+      <w:r>
+        <w:rPr>
+          <w:lang w:val="en-GB"/>
+        </w:rPr>
+        <w:t xml:space="preserve"> </w:t>
+      </w:r>
     </w:p>
     <w:p>
       <w:pPr>
@@ -1794,89 +2207,1424 @@
         <w:rPr>
           <w:lang w:val="en-GB"/>
         </w:rPr>
-        <w:t>The first step of the algorithm is Colour Space Conversion</w:t>
-      </w:r>
-      <w:r>
-        <w:rPr>
-          <w:lang w:val="en-GB"/>
-        </w:rPr>
-        <w:t xml:space="preserve">. A regular image is </w:t>
-      </w:r>
-      <w:r>
-        <w:rPr>
-          <w:lang w:val="en-GB"/>
-        </w:rPr>
-        <w:t>made from</w:t>
-      </w:r>
-      <w:r>
-        <w:rPr>
-          <w:lang w:val="en-GB"/>
-        </w:rPr>
-        <w:t xml:space="preserve"> a matrix of pixels, with each pixel having 3 colour values: red, </w:t>
-      </w:r>
-      <w:r>
-        <w:rPr>
-          <w:lang w:val="en-GB"/>
-        </w:rPr>
-        <w:t>green,</w:t>
-      </w:r>
-      <w:r>
-        <w:rPr>
-          <w:lang w:val="en-GB"/>
-        </w:rPr>
-        <w:t xml:space="preserve"> and blue (RGB). But RGB aren’t the only colours you van use to create </w:t>
-      </w:r>
-      <w:r>
-        <w:rPr>
-          <w:lang w:val="en-GB"/>
-        </w:rPr>
-        <w:t>an</w:t>
-      </w:r>
-      <w:r>
-        <w:rPr>
-          <w:lang w:val="en-GB"/>
-        </w:rPr>
-        <w:t xml:space="preserve"> image. The JPEG algorithm uses the </w:t>
-      </w:r>
-      <w:proofErr w:type="spellStart"/>
-      <w:r>
-        <w:rPr>
-          <w:lang w:val="en-GB"/>
-        </w:rPr>
-        <w:t>YCbCr</w:t>
-      </w:r>
-      <w:proofErr w:type="spellEnd"/>
-      <w:r>
-        <w:rPr>
-          <w:lang w:val="en-GB"/>
-        </w:rPr>
-        <w:t xml:space="preserve"> colour space, this colour space consists of Luminance (Y), Blue Chrominance (</w:t>
-      </w:r>
-      <w:proofErr w:type="spellStart"/>
-      <w:r>
-        <w:rPr>
-          <w:lang w:val="en-GB"/>
-        </w:rPr>
-        <w:t>Cb</w:t>
-      </w:r>
-      <w:proofErr w:type="spellEnd"/>
-      <w:r>
-        <w:rPr>
-          <w:lang w:val="en-GB"/>
-        </w:rPr>
-        <w:t>) and Red Chrominance (Cr</w:t>
-      </w:r>
-      <w:r>
-        <w:rPr>
-          <w:lang w:val="en-GB"/>
-        </w:rPr>
-        <w:t>).</w:t>
-      </w:r>
-      <w:r>
-        <w:rPr>
-          <w:lang w:val="en-GB"/>
-        </w:rPr>
-        <w:t xml:space="preserve"> The Luminance layer has the black/white values from the image, whilst the Blue- and Red Chrominance layers consists of the colours, that altogether create the same image as when you would use the RGB colour space.</w:t>
+        <w:t>With colour compression we mean to generalize the colour values of the pixels, this will make our RLE algorithm more effective. This is because a lot of the time a pixel has just a slightly different value, while it is seemingly the same colour. The RGB value (0, 1, 0) is almost indistinguishable from the (0, 0, 0) RGB value. They are both so close to being black that you would really have to look for it to find it, and even then, it’s still very difficult to do.</w:t>
+      </w:r>
+      <w:r>
+        <w:rPr>
+          <w:noProof/>
+          <w:lang w:val="en-GB"/>
+        </w:rPr>
+        <w:t xml:space="preserve"> </w:t>
+      </w:r>
+      <w:r>
+        <w:rPr>
+          <w:noProof/>
+          <w:lang w:val="en-GB"/>
+        </w:rPr>
+        <w:drawing>
+          <wp:inline distT="0" distB="0" distL="0" distR="0" wp14:anchorId="6E8E475F" wp14:editId="0D89B1CD">
+            <wp:extent cx="5734050" cy="2152650"/>
+            <wp:effectExtent l="0" t="0" r="0" b="0"/>
+            <wp:docPr id="538549665" name="Picture 2"/>
+            <wp:cNvGraphicFramePr>
+              <a:graphicFrameLocks xmlns:a="http://schemas.openxmlformats.org/drawingml/2006/main" noChangeAspect="1"/>
+            </wp:cNvGraphicFramePr>
+            <a:graphic xmlns:a="http://schemas.openxmlformats.org/drawingml/2006/main">
+              <a:graphicData uri="http://schemas.openxmlformats.org/drawingml/2006/picture">
+                <pic:pic xmlns:pic="http://schemas.openxmlformats.org/drawingml/2006/picture">
+                  <pic:nvPicPr>
+                    <pic:cNvPr id="0" name="Picture 2"/>
+                    <pic:cNvPicPr>
+                      <a:picLocks noChangeAspect="1" noChangeArrowheads="1"/>
+                    </pic:cNvPicPr>
+                  </pic:nvPicPr>
+                  <pic:blipFill>
+                    <a:blip r:embed="rId9">
+                      <a:extLst>
+                        <a:ext uri="{28A0092B-C50C-407E-A947-70E740481C1C}">
+                          <a14:useLocalDpi xmlns:a14="http://schemas.microsoft.com/office/drawing/2010/main" val="0"/>
+                        </a:ext>
+                      </a:extLst>
+                    </a:blip>
+                    <a:srcRect/>
+                    <a:stretch>
+                      <a:fillRect/>
+                    </a:stretch>
+                  </pic:blipFill>
+                  <pic:spPr bwMode="auto">
+                    <a:xfrm>
+                      <a:off x="0" y="0"/>
+                      <a:ext cx="5734050" cy="2152650"/>
+                    </a:xfrm>
+                    <a:prstGeom prst="rect">
+                      <a:avLst/>
+                    </a:prstGeom>
+                    <a:noFill/>
+                    <a:ln>
+                      <a:noFill/>
+                    </a:ln>
+                  </pic:spPr>
+                </pic:pic>
+              </a:graphicData>
+            </a:graphic>
+          </wp:inline>
+        </w:drawing>
+      </w:r>
+    </w:p>
+    <w:p>
+      <w:pPr>
+        <w:rPr>
+          <w:lang w:val="en-GB"/>
+        </w:rPr>
+      </w:pPr>
+      <w:r>
+        <w:rPr>
+          <w:lang w:val="en-GB"/>
+        </w:rPr>
+        <w:t>So,</w:t>
+      </w:r>
+      <w:r>
+        <w:rPr>
+          <w:lang w:val="en-GB"/>
+        </w:rPr>
+        <w:t xml:space="preserve"> if we </w:t>
+      </w:r>
+      <w:r>
+        <w:rPr>
+          <w:lang w:val="en-GB"/>
+        </w:rPr>
+        <w:t>round each RGB value down we can generalize the colour value, the RLE algorithm is</w:t>
+      </w:r>
+      <w:r>
+        <w:rPr>
+          <w:lang w:val="en-GB"/>
+        </w:rPr>
+        <w:t xml:space="preserve"> going to be</w:t>
+      </w:r>
+      <w:r>
+        <w:rPr>
+          <w:lang w:val="en-GB"/>
+        </w:rPr>
+        <w:t xml:space="preserve"> better at picking up multiples of that rounded colour. This is especially effective for an object with the same colour, because each pixel will vary slightly because of the light</w:t>
+      </w:r>
+      <w:r>
+        <w:rPr>
+          <w:lang w:val="en-GB"/>
+        </w:rPr>
+        <w:t>/shading</w:t>
+      </w:r>
+      <w:r>
+        <w:rPr>
+          <w:lang w:val="en-GB"/>
+        </w:rPr>
+        <w:t xml:space="preserve"> creating very small differences in the RGB values of the pixels.</w:t>
+      </w:r>
+    </w:p>
+    <w:p>
+      <w:pPr>
+        <w:rPr>
+          <w:lang w:val="en-GB"/>
+        </w:rPr>
+      </w:pPr>
+      <w:r>
+        <w:rPr>
+          <w:lang w:val="en-GB"/>
+        </w:rPr>
+        <w:t>The colour compression algorithm used in this algorithm is very simple, it takes the original value from 0 to 255 and floors it to the closest multiple of 4. It achieves this using the modulo operator.</w:t>
+      </w:r>
+    </w:p>
+    <w:p>
+      <w:pPr>
+        <w:rPr>
+          <w:sz w:val="32"/>
+          <w:szCs w:val="32"/>
+          <w:lang w:val="en-GB"/>
+        </w:rPr>
+      </w:pPr>
+      <w:r>
+        <w:rPr>
+          <w:sz w:val="32"/>
+          <w:szCs w:val="32"/>
+          <w:lang w:val="en-GB"/>
+        </w:rPr>
+        <w:t>(</w:t>
+      </w:r>
+      <w:r>
+        <w:rPr>
+          <w:color w:val="FF0000"/>
+          <w:sz w:val="32"/>
+          <w:szCs w:val="32"/>
+          <w:lang w:val="en-GB"/>
+        </w:rPr>
+        <w:t>6</w:t>
+      </w:r>
+      <w:r>
+        <w:rPr>
+          <w:sz w:val="32"/>
+          <w:szCs w:val="32"/>
+          <w:lang w:val="en-GB"/>
+        </w:rPr>
+        <w:t xml:space="preserve">, </w:t>
+      </w:r>
+      <w:r>
+        <w:rPr>
+          <w:color w:val="00B050"/>
+          <w:sz w:val="32"/>
+          <w:szCs w:val="32"/>
+          <w:lang w:val="en-GB"/>
+        </w:rPr>
+        <w:t>3</w:t>
+      </w:r>
+      <w:r>
+        <w:rPr>
+          <w:sz w:val="32"/>
+          <w:szCs w:val="32"/>
+          <w:lang w:val="en-GB"/>
+        </w:rPr>
+        <w:t xml:space="preserve">, </w:t>
+      </w:r>
+      <w:r>
+        <w:rPr>
+          <w:color w:val="0070C0"/>
+          <w:sz w:val="32"/>
+          <w:szCs w:val="32"/>
+          <w:lang w:val="en-GB"/>
+        </w:rPr>
+        <w:t>1</w:t>
+      </w:r>
+      <w:r>
+        <w:rPr>
+          <w:sz w:val="32"/>
+          <w:szCs w:val="32"/>
+          <w:lang w:val="en-GB"/>
+        </w:rPr>
+        <w:t>)</w:t>
+      </w:r>
+      <w:r>
+        <w:rPr>
+          <w:sz w:val="32"/>
+          <w:szCs w:val="32"/>
+          <w:lang w:val="en-GB"/>
+        </w:rPr>
+        <w:t xml:space="preserve"> </w:t>
+      </w:r>
+      <w:r>
+        <w:rPr>
+          <w:sz w:val="32"/>
+          <w:szCs w:val="32"/>
+          <w:lang w:val="en-GB"/>
+        </w:rPr>
+        <w:tab/>
+      </w:r>
+      <w:r>
+        <w:rPr>
+          <w:sz w:val="32"/>
+          <w:szCs w:val="32"/>
+          <w:lang w:val="en-GB"/>
+        </w:rPr>
+        <w:tab/>
+      </w:r>
+      <w:r>
+        <w:rPr>
+          <w:rFonts w:cstheme="minorHAnsi"/>
+          <w:sz w:val="32"/>
+          <w:szCs w:val="32"/>
+          <w:lang w:val="en-GB"/>
+        </w:rPr>
+        <w:t>→</w:t>
+      </w:r>
+      <w:r>
+        <w:rPr>
+          <w:sz w:val="32"/>
+          <w:szCs w:val="32"/>
+          <w:lang w:val="en-GB"/>
+        </w:rPr>
+        <w:tab/>
+      </w:r>
+      <w:r>
+        <w:rPr>
+          <w:sz w:val="32"/>
+          <w:szCs w:val="32"/>
+          <w:lang w:val="en-GB"/>
+        </w:rPr>
+        <w:t>(</w:t>
+      </w:r>
+      <w:r>
+        <w:rPr>
+          <w:color w:val="FF0000"/>
+          <w:sz w:val="32"/>
+          <w:szCs w:val="32"/>
+          <w:lang w:val="en-GB"/>
+        </w:rPr>
+        <w:t>6 – 6 %</w:t>
+      </w:r>
+      <w:r>
+        <w:rPr>
+          <w:color w:val="FF0000"/>
+          <w:sz w:val="32"/>
+          <w:szCs w:val="32"/>
+          <w:lang w:val="en-GB"/>
+        </w:rPr>
+        <w:t xml:space="preserve"> </w:t>
+      </w:r>
+      <w:r>
+        <w:rPr>
+          <w:color w:val="FF0000"/>
+          <w:sz w:val="32"/>
+          <w:szCs w:val="32"/>
+          <w:lang w:val="en-GB"/>
+        </w:rPr>
+        <w:t>4</w:t>
+      </w:r>
+      <w:r>
+        <w:rPr>
+          <w:sz w:val="32"/>
+          <w:szCs w:val="32"/>
+          <w:lang w:val="en-GB"/>
+        </w:rPr>
+        <w:t xml:space="preserve">, </w:t>
+      </w:r>
+      <w:r>
+        <w:rPr>
+          <w:color w:val="00B050"/>
+          <w:sz w:val="32"/>
+          <w:szCs w:val="32"/>
+          <w:lang w:val="en-GB"/>
+        </w:rPr>
+        <w:t>3 – 3%</w:t>
+      </w:r>
+      <w:r>
+        <w:rPr>
+          <w:color w:val="00B050"/>
+          <w:sz w:val="32"/>
+          <w:szCs w:val="32"/>
+          <w:lang w:val="en-GB"/>
+        </w:rPr>
+        <w:t xml:space="preserve"> </w:t>
+      </w:r>
+      <w:r>
+        <w:rPr>
+          <w:color w:val="00B050"/>
+          <w:sz w:val="32"/>
+          <w:szCs w:val="32"/>
+          <w:lang w:val="en-GB"/>
+        </w:rPr>
+        <w:t>4</w:t>
+      </w:r>
+      <w:r>
+        <w:rPr>
+          <w:sz w:val="32"/>
+          <w:szCs w:val="32"/>
+          <w:lang w:val="en-GB"/>
+        </w:rPr>
+        <w:t xml:space="preserve">, </w:t>
+      </w:r>
+      <w:r>
+        <w:rPr>
+          <w:color w:val="0070C0"/>
+          <w:sz w:val="32"/>
+          <w:szCs w:val="32"/>
+          <w:lang w:val="en-GB"/>
+        </w:rPr>
+        <w:t xml:space="preserve">1 </w:t>
+      </w:r>
+      <w:r>
+        <w:rPr>
+          <w:color w:val="0070C0"/>
+          <w:sz w:val="32"/>
+          <w:szCs w:val="32"/>
+          <w:lang w:val="en-GB"/>
+        </w:rPr>
+        <w:t>–</w:t>
+      </w:r>
+      <w:r>
+        <w:rPr>
+          <w:color w:val="0070C0"/>
+          <w:sz w:val="32"/>
+          <w:szCs w:val="32"/>
+          <w:lang w:val="en-GB"/>
+        </w:rPr>
+        <w:t xml:space="preserve"> </w:t>
+      </w:r>
+      <w:r>
+        <w:rPr>
+          <w:color w:val="0070C0"/>
+          <w:sz w:val="32"/>
+          <w:szCs w:val="32"/>
+          <w:lang w:val="en-GB"/>
+        </w:rPr>
+        <w:t>1 % 4</w:t>
+      </w:r>
+      <w:r>
+        <w:rPr>
+          <w:sz w:val="32"/>
+          <w:szCs w:val="32"/>
+          <w:lang w:val="en-GB"/>
+        </w:rPr>
+        <w:t>)</w:t>
+      </w:r>
+      <w:r>
+        <w:rPr>
+          <w:sz w:val="32"/>
+          <w:szCs w:val="32"/>
+          <w:lang w:val="en-GB"/>
+        </w:rPr>
+        <w:t xml:space="preserve"> </w:t>
+      </w:r>
+    </w:p>
+    <w:p>
+      <w:pPr>
+        <w:ind w:left="1440" w:firstLine="720"/>
+        <w:rPr>
+          <w:sz w:val="32"/>
+          <w:szCs w:val="32"/>
+          <w:lang w:val="en-GB"/>
+        </w:rPr>
+      </w:pPr>
+      <w:r>
+        <w:rPr>
+          <w:sz w:val="32"/>
+          <w:szCs w:val="32"/>
+          <w:lang w:val="en-GB"/>
+        </w:rPr>
+        <w:t xml:space="preserve">= </w:t>
+      </w:r>
+      <w:r>
+        <w:rPr>
+          <w:sz w:val="32"/>
+          <w:szCs w:val="32"/>
+          <w:lang w:val="en-GB"/>
+        </w:rPr>
+        <w:tab/>
+      </w:r>
+      <w:r>
+        <w:rPr>
+          <w:sz w:val="32"/>
+          <w:szCs w:val="32"/>
+          <w:lang w:val="en-GB"/>
+        </w:rPr>
+        <w:t>(</w:t>
+      </w:r>
+      <w:r>
+        <w:rPr>
+          <w:color w:val="FF0000"/>
+          <w:sz w:val="32"/>
+          <w:szCs w:val="32"/>
+          <w:lang w:val="en-GB"/>
+        </w:rPr>
+        <w:t xml:space="preserve">6 – </w:t>
+      </w:r>
+      <w:r>
+        <w:rPr>
+          <w:color w:val="FF0000"/>
+          <w:sz w:val="32"/>
+          <w:szCs w:val="32"/>
+          <w:lang w:val="en-GB"/>
+        </w:rPr>
+        <w:t>2</w:t>
+      </w:r>
+      <w:r>
+        <w:rPr>
+          <w:sz w:val="32"/>
+          <w:szCs w:val="32"/>
+          <w:lang w:val="en-GB"/>
+        </w:rPr>
+        <w:t xml:space="preserve">, </w:t>
+      </w:r>
+      <w:r>
+        <w:rPr>
+          <w:color w:val="00B050"/>
+          <w:sz w:val="32"/>
+          <w:szCs w:val="32"/>
+          <w:lang w:val="en-GB"/>
+        </w:rPr>
+        <w:t xml:space="preserve">3 – </w:t>
+      </w:r>
+      <w:r>
+        <w:rPr>
+          <w:color w:val="00B050"/>
+          <w:sz w:val="32"/>
+          <w:szCs w:val="32"/>
+          <w:lang w:val="en-GB"/>
+        </w:rPr>
+        <w:t>3</w:t>
+      </w:r>
+      <w:r>
+        <w:rPr>
+          <w:sz w:val="32"/>
+          <w:szCs w:val="32"/>
+          <w:lang w:val="en-GB"/>
+        </w:rPr>
+        <w:t xml:space="preserve">, </w:t>
+      </w:r>
+      <w:r>
+        <w:rPr>
+          <w:color w:val="0070C0"/>
+          <w:sz w:val="32"/>
+          <w:szCs w:val="32"/>
+          <w:lang w:val="en-GB"/>
+        </w:rPr>
+        <w:t xml:space="preserve">1 – </w:t>
+      </w:r>
+      <w:r>
+        <w:rPr>
+          <w:color w:val="0070C0"/>
+          <w:sz w:val="32"/>
+          <w:szCs w:val="32"/>
+          <w:lang w:val="en-GB"/>
+        </w:rPr>
+        <w:t>1</w:t>
+      </w:r>
+      <w:r>
+        <w:rPr>
+          <w:sz w:val="32"/>
+          <w:szCs w:val="32"/>
+          <w:lang w:val="en-GB"/>
+        </w:rPr>
+        <w:t>)</w:t>
+      </w:r>
+    </w:p>
+    <w:p>
+      <w:pPr>
+        <w:ind w:left="1440" w:firstLine="720"/>
+        <w:rPr>
+          <w:sz w:val="32"/>
+          <w:szCs w:val="32"/>
+          <w:lang w:val="en-GB"/>
+        </w:rPr>
+      </w:pPr>
+      <w:r>
+        <w:rPr>
+          <w:sz w:val="32"/>
+          <w:szCs w:val="32"/>
+          <w:lang w:val="en-GB"/>
+        </w:rPr>
+        <w:t xml:space="preserve">= </w:t>
+      </w:r>
+      <w:r>
+        <w:rPr>
+          <w:sz w:val="32"/>
+          <w:szCs w:val="32"/>
+          <w:lang w:val="en-GB"/>
+        </w:rPr>
+        <w:tab/>
+      </w:r>
+      <w:r>
+        <w:rPr>
+          <w:sz w:val="32"/>
+          <w:szCs w:val="32"/>
+          <w:lang w:val="en-GB"/>
+        </w:rPr>
+        <w:t>(</w:t>
+      </w:r>
+      <w:r>
+        <w:rPr>
+          <w:color w:val="FF0000"/>
+          <w:sz w:val="32"/>
+          <w:szCs w:val="32"/>
+          <w:lang w:val="en-GB"/>
+        </w:rPr>
+        <w:t>4</w:t>
+      </w:r>
+      <w:r>
+        <w:rPr>
+          <w:sz w:val="32"/>
+          <w:szCs w:val="32"/>
+          <w:lang w:val="en-GB"/>
+        </w:rPr>
+        <w:t xml:space="preserve">, </w:t>
+      </w:r>
+      <w:r>
+        <w:rPr>
+          <w:color w:val="00B050"/>
+          <w:sz w:val="32"/>
+          <w:szCs w:val="32"/>
+          <w:lang w:val="en-GB"/>
+        </w:rPr>
+        <w:t>0</w:t>
+      </w:r>
+      <w:r>
+        <w:rPr>
+          <w:sz w:val="32"/>
+          <w:szCs w:val="32"/>
+          <w:lang w:val="en-GB"/>
+        </w:rPr>
+        <w:t xml:space="preserve">, </w:t>
+      </w:r>
+      <w:r>
+        <w:rPr>
+          <w:color w:val="0070C0"/>
+          <w:sz w:val="32"/>
+          <w:szCs w:val="32"/>
+          <w:lang w:val="en-GB"/>
+        </w:rPr>
+        <w:t>0</w:t>
+      </w:r>
+      <w:r>
+        <w:rPr>
+          <w:sz w:val="32"/>
+          <w:szCs w:val="32"/>
+          <w:lang w:val="en-GB"/>
+        </w:rPr>
+        <w:t>)</w:t>
+      </w:r>
+    </w:p>
+    <w:p>
+      <w:pPr>
+        <w:ind w:left="1440" w:firstLine="720"/>
+        <w:rPr>
+          <w:sz w:val="32"/>
+          <w:szCs w:val="32"/>
+          <w:lang w:val="en-GB"/>
+        </w:rPr>
+      </w:pPr>
+    </w:p>
+    <w:p>
+      <w:pPr>
+        <w:rPr>
+          <w:sz w:val="32"/>
+          <w:szCs w:val="32"/>
+          <w:lang w:val="en-GB"/>
+        </w:rPr>
+      </w:pPr>
+      <w:r>
+        <w:rPr>
+          <w:sz w:val="32"/>
+          <w:szCs w:val="32"/>
+          <w:lang w:val="en-GB"/>
+        </w:rPr>
+        <w:lastRenderedPageBreak/>
+        <w:t>(</w:t>
+      </w:r>
+      <w:r>
+        <w:rPr>
+          <w:color w:val="FF0000"/>
+          <w:sz w:val="32"/>
+          <w:szCs w:val="32"/>
+          <w:lang w:val="en-GB"/>
+        </w:rPr>
+        <w:t>4</w:t>
+      </w:r>
+      <w:r>
+        <w:rPr>
+          <w:sz w:val="32"/>
+          <w:szCs w:val="32"/>
+          <w:lang w:val="en-GB"/>
+        </w:rPr>
+        <w:t xml:space="preserve">, </w:t>
+      </w:r>
+      <w:r>
+        <w:rPr>
+          <w:color w:val="00B050"/>
+          <w:sz w:val="32"/>
+          <w:szCs w:val="32"/>
+          <w:lang w:val="en-GB"/>
+        </w:rPr>
+        <w:t>1</w:t>
+      </w:r>
+      <w:r>
+        <w:rPr>
+          <w:sz w:val="32"/>
+          <w:szCs w:val="32"/>
+          <w:lang w:val="en-GB"/>
+        </w:rPr>
+        <w:t xml:space="preserve">, </w:t>
+      </w:r>
+      <w:r>
+        <w:rPr>
+          <w:color w:val="0070C0"/>
+          <w:sz w:val="32"/>
+          <w:szCs w:val="32"/>
+          <w:lang w:val="en-GB"/>
+        </w:rPr>
+        <w:t>3</w:t>
+      </w:r>
+      <w:r>
+        <w:rPr>
+          <w:sz w:val="32"/>
+          <w:szCs w:val="32"/>
+          <w:lang w:val="en-GB"/>
+        </w:rPr>
+        <w:t xml:space="preserve">) </w:t>
+      </w:r>
+      <w:r>
+        <w:rPr>
+          <w:sz w:val="32"/>
+          <w:szCs w:val="32"/>
+          <w:lang w:val="en-GB"/>
+        </w:rPr>
+        <w:tab/>
+      </w:r>
+      <w:r>
+        <w:rPr>
+          <w:sz w:val="32"/>
+          <w:szCs w:val="32"/>
+          <w:lang w:val="en-GB"/>
+        </w:rPr>
+        <w:tab/>
+      </w:r>
+      <w:r>
+        <w:rPr>
+          <w:rFonts w:cstheme="minorHAnsi"/>
+          <w:sz w:val="32"/>
+          <w:szCs w:val="32"/>
+          <w:lang w:val="en-GB"/>
+        </w:rPr>
+        <w:t>→</w:t>
+      </w:r>
+      <w:r>
+        <w:rPr>
+          <w:sz w:val="32"/>
+          <w:szCs w:val="32"/>
+          <w:lang w:val="en-GB"/>
+        </w:rPr>
+        <w:tab/>
+        <w:t>(</w:t>
+      </w:r>
+      <w:r>
+        <w:rPr>
+          <w:color w:val="FF0000"/>
+          <w:sz w:val="32"/>
+          <w:szCs w:val="32"/>
+          <w:lang w:val="en-GB"/>
+        </w:rPr>
+        <w:t>4</w:t>
+      </w:r>
+      <w:r>
+        <w:rPr>
+          <w:color w:val="FF0000"/>
+          <w:sz w:val="32"/>
+          <w:szCs w:val="32"/>
+          <w:lang w:val="en-GB"/>
+        </w:rPr>
+        <w:t xml:space="preserve"> – </w:t>
+      </w:r>
+      <w:r>
+        <w:rPr>
+          <w:color w:val="FF0000"/>
+          <w:sz w:val="32"/>
+          <w:szCs w:val="32"/>
+          <w:lang w:val="en-GB"/>
+        </w:rPr>
+        <w:t>4</w:t>
+      </w:r>
+      <w:r>
+        <w:rPr>
+          <w:color w:val="FF0000"/>
+          <w:sz w:val="32"/>
+          <w:szCs w:val="32"/>
+          <w:lang w:val="en-GB"/>
+        </w:rPr>
+        <w:t xml:space="preserve"> %</w:t>
+      </w:r>
+      <w:r>
+        <w:rPr>
+          <w:color w:val="FF0000"/>
+          <w:sz w:val="32"/>
+          <w:szCs w:val="32"/>
+          <w:lang w:val="en-GB"/>
+        </w:rPr>
+        <w:t xml:space="preserve"> </w:t>
+      </w:r>
+      <w:r>
+        <w:rPr>
+          <w:color w:val="FF0000"/>
+          <w:sz w:val="32"/>
+          <w:szCs w:val="32"/>
+          <w:lang w:val="en-GB"/>
+        </w:rPr>
+        <w:t>4</w:t>
+      </w:r>
+      <w:r>
+        <w:rPr>
+          <w:sz w:val="32"/>
+          <w:szCs w:val="32"/>
+          <w:lang w:val="en-GB"/>
+        </w:rPr>
+        <w:t xml:space="preserve">, </w:t>
+      </w:r>
+      <w:r>
+        <w:rPr>
+          <w:color w:val="00B050"/>
+          <w:sz w:val="32"/>
+          <w:szCs w:val="32"/>
+          <w:lang w:val="en-GB"/>
+        </w:rPr>
+        <w:t>1</w:t>
+      </w:r>
+      <w:r>
+        <w:rPr>
+          <w:color w:val="00B050"/>
+          <w:sz w:val="32"/>
+          <w:szCs w:val="32"/>
+          <w:lang w:val="en-GB"/>
+        </w:rPr>
+        <w:t xml:space="preserve"> – </w:t>
+      </w:r>
+      <w:r>
+        <w:rPr>
+          <w:color w:val="00B050"/>
+          <w:sz w:val="32"/>
+          <w:szCs w:val="32"/>
+          <w:lang w:val="en-GB"/>
+        </w:rPr>
+        <w:t>1</w:t>
+      </w:r>
+      <w:r>
+        <w:rPr>
+          <w:color w:val="00B050"/>
+          <w:sz w:val="32"/>
+          <w:szCs w:val="32"/>
+          <w:lang w:val="en-GB"/>
+        </w:rPr>
+        <w:t>%</w:t>
+      </w:r>
+      <w:r>
+        <w:rPr>
+          <w:color w:val="00B050"/>
+          <w:sz w:val="32"/>
+          <w:szCs w:val="32"/>
+          <w:lang w:val="en-GB"/>
+        </w:rPr>
+        <w:t xml:space="preserve"> </w:t>
+      </w:r>
+      <w:r>
+        <w:rPr>
+          <w:color w:val="00B050"/>
+          <w:sz w:val="32"/>
+          <w:szCs w:val="32"/>
+          <w:lang w:val="en-GB"/>
+        </w:rPr>
+        <w:t>4</w:t>
+      </w:r>
+      <w:r>
+        <w:rPr>
+          <w:sz w:val="32"/>
+          <w:szCs w:val="32"/>
+          <w:lang w:val="en-GB"/>
+        </w:rPr>
+        <w:t xml:space="preserve">, </w:t>
+      </w:r>
+      <w:r>
+        <w:rPr>
+          <w:color w:val="0070C0"/>
+          <w:sz w:val="32"/>
+          <w:szCs w:val="32"/>
+          <w:lang w:val="en-GB"/>
+        </w:rPr>
+        <w:t>3</w:t>
+      </w:r>
+      <w:r>
+        <w:rPr>
+          <w:color w:val="0070C0"/>
+          <w:sz w:val="32"/>
+          <w:szCs w:val="32"/>
+          <w:lang w:val="en-GB"/>
+        </w:rPr>
+        <w:t xml:space="preserve"> – </w:t>
+      </w:r>
+      <w:r>
+        <w:rPr>
+          <w:color w:val="0070C0"/>
+          <w:sz w:val="32"/>
+          <w:szCs w:val="32"/>
+          <w:lang w:val="en-GB"/>
+        </w:rPr>
+        <w:t>3</w:t>
+      </w:r>
+      <w:r>
+        <w:rPr>
+          <w:color w:val="0070C0"/>
+          <w:sz w:val="32"/>
+          <w:szCs w:val="32"/>
+          <w:lang w:val="en-GB"/>
+        </w:rPr>
+        <w:t xml:space="preserve"> % 4</w:t>
+      </w:r>
+      <w:r>
+        <w:rPr>
+          <w:sz w:val="32"/>
+          <w:szCs w:val="32"/>
+          <w:lang w:val="en-GB"/>
+        </w:rPr>
+        <w:t>)</w:t>
+      </w:r>
+      <w:r>
+        <w:rPr>
+          <w:sz w:val="32"/>
+          <w:szCs w:val="32"/>
+          <w:lang w:val="en-GB"/>
+        </w:rPr>
+        <w:t xml:space="preserve"> </w:t>
+      </w:r>
+    </w:p>
+    <w:p>
+      <w:pPr>
+        <w:ind w:left="1440" w:firstLine="720"/>
+        <w:rPr>
+          <w:sz w:val="32"/>
+          <w:szCs w:val="32"/>
+          <w:lang w:val="en-GB"/>
+        </w:rPr>
+      </w:pPr>
+      <w:r>
+        <w:rPr>
+          <w:sz w:val="32"/>
+          <w:szCs w:val="32"/>
+          <w:lang w:val="en-GB"/>
+        </w:rPr>
+        <w:t xml:space="preserve">= </w:t>
+      </w:r>
+      <w:r>
+        <w:rPr>
+          <w:sz w:val="32"/>
+          <w:szCs w:val="32"/>
+          <w:lang w:val="en-GB"/>
+        </w:rPr>
+        <w:tab/>
+      </w:r>
+      <w:r>
+        <w:rPr>
+          <w:sz w:val="32"/>
+          <w:szCs w:val="32"/>
+          <w:lang w:val="en-GB"/>
+        </w:rPr>
+        <w:t>(</w:t>
+      </w:r>
+      <w:r>
+        <w:rPr>
+          <w:color w:val="FF0000"/>
+          <w:sz w:val="32"/>
+          <w:szCs w:val="32"/>
+          <w:lang w:val="en-GB"/>
+        </w:rPr>
+        <w:t>4</w:t>
+      </w:r>
+      <w:r>
+        <w:rPr>
+          <w:color w:val="FF0000"/>
+          <w:sz w:val="32"/>
+          <w:szCs w:val="32"/>
+          <w:lang w:val="en-GB"/>
+        </w:rPr>
+        <w:t xml:space="preserve"> – </w:t>
+      </w:r>
+      <w:r>
+        <w:rPr>
+          <w:color w:val="FF0000"/>
+          <w:sz w:val="32"/>
+          <w:szCs w:val="32"/>
+          <w:lang w:val="en-GB"/>
+        </w:rPr>
+        <w:t>0</w:t>
+      </w:r>
+      <w:r>
+        <w:rPr>
+          <w:sz w:val="32"/>
+          <w:szCs w:val="32"/>
+          <w:lang w:val="en-GB"/>
+        </w:rPr>
+        <w:t xml:space="preserve">, </w:t>
+      </w:r>
+      <w:r>
+        <w:rPr>
+          <w:color w:val="00B050"/>
+          <w:sz w:val="32"/>
+          <w:szCs w:val="32"/>
+          <w:lang w:val="en-GB"/>
+        </w:rPr>
+        <w:t>1</w:t>
+      </w:r>
+      <w:r>
+        <w:rPr>
+          <w:color w:val="00B050"/>
+          <w:sz w:val="32"/>
+          <w:szCs w:val="32"/>
+          <w:lang w:val="en-GB"/>
+        </w:rPr>
+        <w:t xml:space="preserve"> – </w:t>
+      </w:r>
+      <w:r>
+        <w:rPr>
+          <w:color w:val="00B050"/>
+          <w:sz w:val="32"/>
+          <w:szCs w:val="32"/>
+          <w:lang w:val="en-GB"/>
+        </w:rPr>
+        <w:t>1</w:t>
+      </w:r>
+      <w:r>
+        <w:rPr>
+          <w:sz w:val="32"/>
+          <w:szCs w:val="32"/>
+          <w:lang w:val="en-GB"/>
+        </w:rPr>
+        <w:t xml:space="preserve">, </w:t>
+      </w:r>
+      <w:r>
+        <w:rPr>
+          <w:color w:val="0070C0"/>
+          <w:sz w:val="32"/>
+          <w:szCs w:val="32"/>
+          <w:lang w:val="en-GB"/>
+        </w:rPr>
+        <w:t>3</w:t>
+      </w:r>
+      <w:r>
+        <w:rPr>
+          <w:color w:val="0070C0"/>
+          <w:sz w:val="32"/>
+          <w:szCs w:val="32"/>
+          <w:lang w:val="en-GB"/>
+        </w:rPr>
+        <w:t xml:space="preserve"> – </w:t>
+      </w:r>
+      <w:r>
+        <w:rPr>
+          <w:color w:val="0070C0"/>
+          <w:sz w:val="32"/>
+          <w:szCs w:val="32"/>
+          <w:lang w:val="en-GB"/>
+        </w:rPr>
+        <w:t>3</w:t>
+      </w:r>
+      <w:r>
+        <w:rPr>
+          <w:sz w:val="32"/>
+          <w:szCs w:val="32"/>
+          <w:lang w:val="en-GB"/>
+        </w:rPr>
+        <w:t>)</w:t>
+      </w:r>
+    </w:p>
+    <w:p>
+      <w:pPr>
+        <w:ind w:left="1440" w:firstLine="720"/>
+        <w:rPr>
+          <w:sz w:val="32"/>
+          <w:szCs w:val="32"/>
+          <w:lang w:val="en-GB"/>
+        </w:rPr>
+      </w:pPr>
+      <w:r>
+        <w:rPr>
+          <w:sz w:val="32"/>
+          <w:szCs w:val="32"/>
+          <w:lang w:val="en-GB"/>
+        </w:rPr>
+        <w:t xml:space="preserve">= </w:t>
+      </w:r>
+      <w:r>
+        <w:rPr>
+          <w:sz w:val="32"/>
+          <w:szCs w:val="32"/>
+          <w:lang w:val="en-GB"/>
+        </w:rPr>
+        <w:tab/>
+      </w:r>
+      <w:r>
+        <w:rPr>
+          <w:sz w:val="32"/>
+          <w:szCs w:val="32"/>
+          <w:lang w:val="en-GB"/>
+        </w:rPr>
+        <w:t>(</w:t>
+      </w:r>
+      <w:r>
+        <w:rPr>
+          <w:color w:val="FF0000"/>
+          <w:sz w:val="32"/>
+          <w:szCs w:val="32"/>
+          <w:lang w:val="en-GB"/>
+        </w:rPr>
+        <w:t>4</w:t>
+      </w:r>
+      <w:r>
+        <w:rPr>
+          <w:sz w:val="32"/>
+          <w:szCs w:val="32"/>
+          <w:lang w:val="en-GB"/>
+        </w:rPr>
+        <w:t xml:space="preserve">, </w:t>
+      </w:r>
+      <w:r>
+        <w:rPr>
+          <w:color w:val="00B050"/>
+          <w:sz w:val="32"/>
+          <w:szCs w:val="32"/>
+          <w:lang w:val="en-GB"/>
+        </w:rPr>
+        <w:t>0</w:t>
+      </w:r>
+      <w:r>
+        <w:rPr>
+          <w:sz w:val="32"/>
+          <w:szCs w:val="32"/>
+          <w:lang w:val="en-GB"/>
+        </w:rPr>
+        <w:t xml:space="preserve">, </w:t>
+      </w:r>
+      <w:r>
+        <w:rPr>
+          <w:color w:val="0070C0"/>
+          <w:sz w:val="32"/>
+          <w:szCs w:val="32"/>
+          <w:lang w:val="en-GB"/>
+        </w:rPr>
+        <w:t>0</w:t>
+      </w:r>
+      <w:r>
+        <w:rPr>
+          <w:sz w:val="32"/>
+          <w:szCs w:val="32"/>
+          <w:lang w:val="en-GB"/>
+        </w:rPr>
+        <w:t>)</w:t>
+      </w:r>
+    </w:p>
+    <w:p>
+      <w:pPr>
+        <w:rPr>
+          <w:rFonts w:cstheme="minorHAnsi"/>
+          <w:sz w:val="32"/>
+          <w:szCs w:val="32"/>
+          <w:lang w:val="en-GB"/>
+        </w:rPr>
+      </w:pPr>
+      <w:r>
+        <w:rPr>
+          <w:sz w:val="32"/>
+          <w:szCs w:val="32"/>
+          <w:lang w:val="en-GB"/>
+        </w:rPr>
+        <w:t>Thus:</w:t>
+      </w:r>
+      <w:r>
+        <w:rPr>
+          <w:sz w:val="32"/>
+          <w:szCs w:val="32"/>
+          <w:lang w:val="en-GB"/>
+        </w:rPr>
+        <w:br/>
+      </w:r>
+      <w:r>
+        <w:rPr>
+          <w:sz w:val="32"/>
+          <w:szCs w:val="32"/>
+          <w:lang w:val="en-GB"/>
+        </w:rPr>
+        <w:t>(</w:t>
+      </w:r>
+      <w:r>
+        <w:rPr>
+          <w:color w:val="FF0000"/>
+          <w:sz w:val="32"/>
+          <w:szCs w:val="32"/>
+          <w:lang w:val="en-GB"/>
+        </w:rPr>
+        <w:t>6</w:t>
+      </w:r>
+      <w:r>
+        <w:rPr>
+          <w:sz w:val="32"/>
+          <w:szCs w:val="32"/>
+          <w:lang w:val="en-GB"/>
+        </w:rPr>
+        <w:t xml:space="preserve">, </w:t>
+      </w:r>
+      <w:r>
+        <w:rPr>
+          <w:color w:val="00B050"/>
+          <w:sz w:val="32"/>
+          <w:szCs w:val="32"/>
+          <w:lang w:val="en-GB"/>
+        </w:rPr>
+        <w:t>3</w:t>
+      </w:r>
+      <w:r>
+        <w:rPr>
+          <w:sz w:val="32"/>
+          <w:szCs w:val="32"/>
+          <w:lang w:val="en-GB"/>
+        </w:rPr>
+        <w:t xml:space="preserve">, </w:t>
+      </w:r>
+      <w:r>
+        <w:rPr>
+          <w:color w:val="0070C0"/>
+          <w:sz w:val="32"/>
+          <w:szCs w:val="32"/>
+          <w:lang w:val="en-GB"/>
+        </w:rPr>
+        <w:t>1</w:t>
+      </w:r>
+      <w:r>
+        <w:rPr>
+          <w:sz w:val="32"/>
+          <w:szCs w:val="32"/>
+          <w:lang w:val="en-GB"/>
+        </w:rPr>
+        <w:t xml:space="preserve">) </w:t>
+      </w:r>
+      <w:r>
+        <w:rPr>
+          <w:sz w:val="32"/>
+          <w:szCs w:val="32"/>
+          <w:lang w:val="en-GB"/>
+        </w:rPr>
+        <w:tab/>
+      </w:r>
+      <w:r>
+        <w:rPr>
+          <w:sz w:val="32"/>
+          <w:szCs w:val="32"/>
+          <w:lang w:val="en-GB"/>
+        </w:rPr>
+        <w:tab/>
+      </w:r>
+      <w:r>
+        <w:rPr>
+          <w:rFonts w:cstheme="minorHAnsi"/>
+          <w:sz w:val="32"/>
+          <w:szCs w:val="32"/>
+          <w:lang w:val="en-GB"/>
+        </w:rPr>
+        <w:t>→</w:t>
+      </w:r>
+      <w:r>
+        <w:rPr>
+          <w:rFonts w:cstheme="minorHAnsi"/>
+          <w:sz w:val="32"/>
+          <w:szCs w:val="32"/>
+          <w:lang w:val="en-GB"/>
+        </w:rPr>
+        <w:tab/>
+      </w:r>
+      <w:r>
+        <w:rPr>
+          <w:sz w:val="32"/>
+          <w:szCs w:val="32"/>
+          <w:lang w:val="en-GB"/>
+        </w:rPr>
+        <w:t>(</w:t>
+      </w:r>
+      <w:r>
+        <w:rPr>
+          <w:color w:val="FF0000"/>
+          <w:sz w:val="32"/>
+          <w:szCs w:val="32"/>
+          <w:lang w:val="en-GB"/>
+        </w:rPr>
+        <w:t>4</w:t>
+      </w:r>
+      <w:r>
+        <w:rPr>
+          <w:sz w:val="32"/>
+          <w:szCs w:val="32"/>
+          <w:lang w:val="en-GB"/>
+        </w:rPr>
+        <w:t xml:space="preserve">, </w:t>
+      </w:r>
+      <w:r>
+        <w:rPr>
+          <w:color w:val="00B050"/>
+          <w:sz w:val="32"/>
+          <w:szCs w:val="32"/>
+          <w:lang w:val="en-GB"/>
+        </w:rPr>
+        <w:t>0</w:t>
+      </w:r>
+      <w:r>
+        <w:rPr>
+          <w:sz w:val="32"/>
+          <w:szCs w:val="32"/>
+          <w:lang w:val="en-GB"/>
+        </w:rPr>
+        <w:t xml:space="preserve">, </w:t>
+      </w:r>
+      <w:r>
+        <w:rPr>
+          <w:color w:val="0070C0"/>
+          <w:sz w:val="32"/>
+          <w:szCs w:val="32"/>
+          <w:lang w:val="en-GB"/>
+        </w:rPr>
+        <w:t>0</w:t>
+      </w:r>
+      <w:r>
+        <w:rPr>
+          <w:sz w:val="32"/>
+          <w:szCs w:val="32"/>
+          <w:lang w:val="en-GB"/>
+        </w:rPr>
+        <w:t>)</w:t>
+      </w:r>
+    </w:p>
+    <w:p>
+      <w:pPr>
+        <w:rPr>
+          <w:sz w:val="32"/>
+          <w:szCs w:val="32"/>
+          <w:lang w:val="en-GB"/>
+        </w:rPr>
+      </w:pPr>
+      <w:r>
+        <w:rPr>
+          <w:sz w:val="32"/>
+          <w:szCs w:val="32"/>
+          <w:lang w:val="en-GB"/>
+        </w:rPr>
+        <w:t>(</w:t>
+      </w:r>
+      <w:r>
+        <w:rPr>
+          <w:color w:val="FF0000"/>
+          <w:sz w:val="32"/>
+          <w:szCs w:val="32"/>
+          <w:lang w:val="en-GB"/>
+        </w:rPr>
+        <w:t>4</w:t>
+      </w:r>
+      <w:r>
+        <w:rPr>
+          <w:sz w:val="32"/>
+          <w:szCs w:val="32"/>
+          <w:lang w:val="en-GB"/>
+        </w:rPr>
+        <w:t xml:space="preserve">, </w:t>
+      </w:r>
+      <w:r>
+        <w:rPr>
+          <w:color w:val="00B050"/>
+          <w:sz w:val="32"/>
+          <w:szCs w:val="32"/>
+          <w:lang w:val="en-GB"/>
+        </w:rPr>
+        <w:t>1</w:t>
+      </w:r>
+      <w:r>
+        <w:rPr>
+          <w:sz w:val="32"/>
+          <w:szCs w:val="32"/>
+          <w:lang w:val="en-GB"/>
+        </w:rPr>
+        <w:t xml:space="preserve">, </w:t>
+      </w:r>
+      <w:r>
+        <w:rPr>
+          <w:color w:val="0070C0"/>
+          <w:sz w:val="32"/>
+          <w:szCs w:val="32"/>
+          <w:lang w:val="en-GB"/>
+        </w:rPr>
+        <w:t>3</w:t>
+      </w:r>
+      <w:r>
+        <w:rPr>
+          <w:sz w:val="32"/>
+          <w:szCs w:val="32"/>
+          <w:lang w:val="en-GB"/>
+        </w:rPr>
+        <w:t xml:space="preserve">) </w:t>
+      </w:r>
+      <w:r>
+        <w:rPr>
+          <w:sz w:val="32"/>
+          <w:szCs w:val="32"/>
+          <w:lang w:val="en-GB"/>
+        </w:rPr>
+        <w:tab/>
+      </w:r>
+      <w:r>
+        <w:rPr>
+          <w:sz w:val="32"/>
+          <w:szCs w:val="32"/>
+          <w:lang w:val="en-GB"/>
+        </w:rPr>
+        <w:tab/>
+      </w:r>
+      <w:r>
+        <w:rPr>
+          <w:rFonts w:cstheme="minorHAnsi"/>
+          <w:sz w:val="32"/>
+          <w:szCs w:val="32"/>
+          <w:lang w:val="en-GB"/>
+        </w:rPr>
+        <w:t>→</w:t>
+      </w:r>
+      <w:r>
+        <w:rPr>
+          <w:rFonts w:cstheme="minorHAnsi"/>
+          <w:sz w:val="32"/>
+          <w:szCs w:val="32"/>
+          <w:lang w:val="en-GB"/>
+        </w:rPr>
+        <w:tab/>
+      </w:r>
+      <w:r>
+        <w:rPr>
+          <w:sz w:val="32"/>
+          <w:szCs w:val="32"/>
+          <w:lang w:val="en-GB"/>
+        </w:rPr>
+        <w:t>(</w:t>
+      </w:r>
+      <w:r>
+        <w:rPr>
+          <w:color w:val="FF0000"/>
+          <w:sz w:val="32"/>
+          <w:szCs w:val="32"/>
+          <w:lang w:val="en-GB"/>
+        </w:rPr>
+        <w:t>4</w:t>
+      </w:r>
+      <w:r>
+        <w:rPr>
+          <w:sz w:val="32"/>
+          <w:szCs w:val="32"/>
+          <w:lang w:val="en-GB"/>
+        </w:rPr>
+        <w:t xml:space="preserve">, </w:t>
+      </w:r>
+      <w:r>
+        <w:rPr>
+          <w:color w:val="00B050"/>
+          <w:sz w:val="32"/>
+          <w:szCs w:val="32"/>
+          <w:lang w:val="en-GB"/>
+        </w:rPr>
+        <w:t>0</w:t>
+      </w:r>
+      <w:r>
+        <w:rPr>
+          <w:sz w:val="32"/>
+          <w:szCs w:val="32"/>
+          <w:lang w:val="en-GB"/>
+        </w:rPr>
+        <w:t xml:space="preserve">, </w:t>
+      </w:r>
+      <w:r>
+        <w:rPr>
+          <w:color w:val="0070C0"/>
+          <w:sz w:val="32"/>
+          <w:szCs w:val="32"/>
+          <w:lang w:val="en-GB"/>
+        </w:rPr>
+        <w:t>0</w:t>
+      </w:r>
+      <w:r>
+        <w:rPr>
+          <w:sz w:val="32"/>
+          <w:szCs w:val="32"/>
+          <w:lang w:val="en-GB"/>
+        </w:rPr>
+        <w:t>)</w:t>
+      </w:r>
+      <w:r>
+        <w:rPr>
+          <w:lang w:val="en-GB"/>
+        </w:rPr>
+        <w:br/>
       </w:r>
     </w:p>
     <w:p>
@@ -1886,12 +3634,12 @@
           <w:lang w:val="en-GB"/>
         </w:rPr>
       </w:pPr>
-      <w:bookmarkStart w:id="4" w:name="_Toc137754404"/>
-      <w:r>
-        <w:rPr>
-          <w:lang w:val="en-GB"/>
-        </w:rPr>
-        <w:t>Chrominance Down Sampling</w:t>
+      <w:bookmarkStart w:id="4" w:name="_Toc137935917"/>
+      <w:r>
+        <w:rPr>
+          <w:lang w:val="en-GB"/>
+        </w:rPr>
+        <w:t>Run Length Encoding</w:t>
       </w:r>
       <w:bookmarkEnd w:id="4"/>
     </w:p>
@@ -1901,324 +3649,6 @@
           <w:lang w:val="en-GB"/>
         </w:rPr>
       </w:pPr>
-      <w:r>
-        <w:rPr>
-          <w:lang w:val="en-GB"/>
-        </w:rPr>
-        <w:t xml:space="preserve">With the </w:t>
-      </w:r>
-      <w:proofErr w:type="spellStart"/>
-      <w:r>
-        <w:rPr>
-          <w:lang w:val="en-GB"/>
-        </w:rPr>
-        <w:t>YCbCr</w:t>
-      </w:r>
-      <w:proofErr w:type="spellEnd"/>
-      <w:r>
-        <w:rPr>
-          <w:lang w:val="en-GB"/>
-        </w:rPr>
-        <w:t xml:space="preserve"> colour space</w:t>
-      </w:r>
-      <w:r>
-        <w:rPr>
-          <w:lang w:val="en-GB"/>
-        </w:rPr>
-        <w:t>,</w:t>
-      </w:r>
-      <w:r>
-        <w:rPr>
-          <w:lang w:val="en-GB"/>
-        </w:rPr>
-        <w:t xml:space="preserve"> we can use a trick on our eyes. We can </w:t>
-      </w:r>
-      <w:r>
-        <w:rPr>
-          <w:lang w:val="en-GB"/>
-        </w:rPr>
-        <w:t>down sample</w:t>
-      </w:r>
-      <w:r>
-        <w:rPr>
-          <w:lang w:val="en-GB"/>
-        </w:rPr>
-        <w:t xml:space="preserve"> the </w:t>
-      </w:r>
-      <w:r>
-        <w:rPr>
-          <w:lang w:val="en-GB"/>
-        </w:rPr>
-        <w:t xml:space="preserve">chrominance layers </w:t>
-      </w:r>
-      <w:r>
-        <w:rPr>
-          <w:lang w:val="en-GB"/>
-        </w:rPr>
-        <w:t>whilst keeping the</w:t>
-      </w:r>
-      <w:r>
-        <w:rPr>
-          <w:lang w:val="en-GB"/>
-        </w:rPr>
-        <w:t xml:space="preserve"> sharpness by using the Luminance layer. </w:t>
-      </w:r>
-      <w:r>
-        <w:rPr>
-          <w:lang w:val="en-GB"/>
-        </w:rPr>
-        <w:t>This creates a – still good</w:t>
-      </w:r>
-      <w:r>
-        <w:rPr>
-          <w:lang w:val="en-GB"/>
-        </w:rPr>
-        <w:t>-</w:t>
-      </w:r>
-      <w:r>
-        <w:rPr>
-          <w:lang w:val="en-GB"/>
-        </w:rPr>
-        <w:t xml:space="preserve">looking – </w:t>
-      </w:r>
-      <w:r>
-        <w:rPr>
-          <w:lang w:val="en-GB"/>
-        </w:rPr>
-        <w:t xml:space="preserve">image </w:t>
-      </w:r>
-      <w:r>
-        <w:rPr>
-          <w:lang w:val="en-GB"/>
-        </w:rPr>
-        <w:t xml:space="preserve">when we deleted half of the data we started with. Both the Chrominance layers are </w:t>
-      </w:r>
-      <w:r>
-        <w:rPr>
-          <w:lang w:val="en-GB"/>
-        </w:rPr>
-        <w:t>1/4</w:t>
-      </w:r>
-      <w:r>
-        <w:rPr>
-          <w:vertAlign w:val="superscript"/>
-          <w:lang w:val="en-GB"/>
-        </w:rPr>
-        <w:t>th</w:t>
-      </w:r>
-      <w:r>
-        <w:rPr>
-          <w:lang w:val="en-GB"/>
-        </w:rPr>
-        <w:t xml:space="preserve"> the original size. </w:t>
-      </w:r>
-    </w:p>
-    <w:p>
-      <w:pPr>
-        <w:rPr>
-          <w:lang w:val="en-GB"/>
-        </w:rPr>
-      </w:pPr>
-      <w:r>
-        <w:rPr>
-          <w:lang w:val="en-GB"/>
-        </w:rPr>
-        <w:t xml:space="preserve">Y + </w:t>
-      </w:r>
-      <w:proofErr w:type="spellStart"/>
-      <w:r>
-        <w:rPr>
-          <w:lang w:val="en-GB"/>
-        </w:rPr>
-        <w:t>Cb</w:t>
-      </w:r>
-      <w:proofErr w:type="spellEnd"/>
-      <w:r>
-        <w:rPr>
-          <w:lang w:val="en-GB"/>
-        </w:rPr>
-        <w:t xml:space="preserve"> + Cr </w:t>
-      </w:r>
-      <w:r>
-        <w:rPr>
-          <w:lang w:val="en-GB"/>
-        </w:rPr>
-        <w:tab/>
-      </w:r>
-      <w:r>
-        <w:rPr>
-          <w:rFonts w:cstheme="minorHAnsi"/>
-          <w:lang w:val="en-GB"/>
-        </w:rPr>
-        <w:t>→</w:t>
-      </w:r>
-      <w:r>
-        <w:rPr>
-          <w:lang w:val="en-GB"/>
-        </w:rPr>
-        <w:tab/>
-        <w:t>1 + 1 + 1 = 3</w:t>
-      </w:r>
-    </w:p>
-    <w:p>
-      <w:pPr>
-        <w:rPr>
-          <w:rFonts w:cstheme="minorHAnsi"/>
-          <w:lang w:val="en-GB"/>
-        </w:rPr>
-      </w:pPr>
-      <w:r>
-        <w:rPr>
-          <w:lang w:val="en-GB"/>
-        </w:rPr>
-        <w:t xml:space="preserve">Y + </w:t>
-      </w:r>
-      <w:proofErr w:type="spellStart"/>
-      <w:r>
-        <w:rPr>
-          <w:lang w:val="en-GB"/>
-        </w:rPr>
-        <w:t>Cb</w:t>
-      </w:r>
-      <w:proofErr w:type="spellEnd"/>
-      <w:r>
-        <w:rPr>
-          <w:lang w:val="en-GB"/>
-        </w:rPr>
-        <w:t xml:space="preserve"> + Cr</w:t>
-      </w:r>
-      <w:r>
-        <w:rPr>
-          <w:lang w:val="en-GB"/>
-        </w:rPr>
-        <w:tab/>
-      </w:r>
-      <w:r>
-        <w:rPr>
-          <w:rFonts w:cstheme="minorHAnsi"/>
-          <w:lang w:val="en-GB"/>
-        </w:rPr>
-        <w:t>→</w:t>
-      </w:r>
-      <w:r>
-        <w:rPr>
-          <w:rFonts w:cstheme="minorHAnsi"/>
-          <w:lang w:val="en-GB"/>
-        </w:rPr>
-        <w:tab/>
-        <w:t>1 + ¼ + ¼ = 1.5</w:t>
-      </w:r>
-    </w:p>
-    <w:p>
-      <w:pPr>
-        <w:rPr>
-          <w:rFonts w:cstheme="minorHAnsi"/>
-          <w:lang w:val="en-GB"/>
-        </w:rPr>
-      </w:pPr>
-      <w:r>
-        <w:rPr>
-          <w:rFonts w:cstheme="minorHAnsi"/>
-          <w:lang w:val="en-GB"/>
-        </w:rPr>
-        <w:t xml:space="preserve">The </w:t>
-      </w:r>
-      <w:r>
-        <w:rPr>
-          <w:rFonts w:cstheme="minorHAnsi"/>
-          <w:lang w:val="en-GB"/>
-        </w:rPr>
-        <w:t xml:space="preserve">down sampling on the chrominance layer works by taking a </w:t>
-      </w:r>
-      <w:r>
-        <w:t>2×2</w:t>
-      </w:r>
-      <w:r>
-        <w:rPr>
-          <w:rFonts w:cstheme="minorHAnsi"/>
-          <w:lang w:val="en-GB"/>
-        </w:rPr>
-        <w:t xml:space="preserve"> square of pixels and putting the average of those 4 values in </w:t>
-      </w:r>
-      <w:r>
-        <w:rPr>
-          <w:rFonts w:cstheme="minorHAnsi"/>
-          <w:lang w:val="en-GB"/>
-        </w:rPr>
-        <w:t>the new pixel</w:t>
-      </w:r>
-      <w:r>
-        <w:rPr>
-          <w:rFonts w:cstheme="minorHAnsi"/>
-          <w:lang w:val="en-GB"/>
-        </w:rPr>
-        <w:t xml:space="preserve">. The old layer is deleted and when reconstructing the </w:t>
-      </w:r>
-      <w:r>
-        <w:rPr>
-          <w:rFonts w:cstheme="minorHAnsi"/>
-          <w:lang w:val="en-GB"/>
-        </w:rPr>
-        <w:t>image,</w:t>
-      </w:r>
-      <w:r>
-        <w:rPr>
-          <w:rFonts w:cstheme="minorHAnsi"/>
-          <w:lang w:val="en-GB"/>
-        </w:rPr>
-        <w:t xml:space="preserve"> the layer</w:t>
-      </w:r>
-      <w:r>
-        <w:rPr>
-          <w:rFonts w:cstheme="minorHAnsi"/>
-          <w:lang w:val="en-GB"/>
-        </w:rPr>
-        <w:t>s</w:t>
-      </w:r>
-      <w:r>
-        <w:rPr>
-          <w:rFonts w:cstheme="minorHAnsi"/>
-          <w:lang w:val="en-GB"/>
-        </w:rPr>
-        <w:t xml:space="preserve"> that </w:t>
-      </w:r>
-      <w:r>
-        <w:rPr>
-          <w:rFonts w:cstheme="minorHAnsi"/>
-          <w:lang w:val="en-GB"/>
-        </w:rPr>
-        <w:t>are</w:t>
-      </w:r>
-      <w:r>
-        <w:rPr>
-          <w:rFonts w:cstheme="minorHAnsi"/>
-          <w:lang w:val="en-GB"/>
-        </w:rPr>
-        <w:t xml:space="preserve"> </w:t>
-      </w:r>
-      <w:r>
-        <w:rPr>
-          <w:rFonts w:cstheme="minorHAnsi"/>
-          <w:lang w:val="en-GB"/>
-        </w:rPr>
-        <w:t>down sampled get upscaled back to the original resolution, creating the full image.</w:t>
-      </w:r>
-    </w:p>
-    <w:p>
-      <w:pPr>
-        <w:pStyle w:val="Heading2"/>
-        <w:rPr>
-          <w:lang w:val="en-GB"/>
-        </w:rPr>
-      </w:pPr>
-      <w:bookmarkStart w:id="5" w:name="_Toc137754405"/>
-      <w:r>
-        <w:rPr>
-          <w:lang w:val="en-GB"/>
-        </w:rPr>
-        <w:t>Discrete Cosine Transform</w:t>
-      </w:r>
-      <w:bookmarkEnd w:id="5"/>
     </w:p>
     <w:p>
       <w:pPr>
@@ -2234,14 +3664,607 @@
           <w:lang w:val="en-GB"/>
         </w:rPr>
       </w:pPr>
-      <w:bookmarkStart w:id="6" w:name="_Toc137754406"/>
-      <w:r>
-        <w:rPr>
-          <w:lang w:val="en-GB"/>
-        </w:rPr>
-        <w:t>Quantization</w:t>
+      <w:bookmarkStart w:id="5" w:name="_Toc137935918"/>
+      <w:r>
+        <w:rPr>
+          <w:lang w:val="en-GB"/>
+        </w:rPr>
+        <w:t>Rebuilding the image</w:t>
+      </w:r>
+      <w:bookmarkEnd w:id="5"/>
+    </w:p>
+    <w:p>
+      <w:pPr>
+        <w:rPr>
+          <w:lang w:val="en-GB"/>
+        </w:rPr>
+      </w:pPr>
+    </w:p>
+    <w:p>
+      <w:pPr>
+        <w:pStyle w:val="Heading1"/>
+        <w:rPr>
+          <w:lang w:val="en-GB"/>
+        </w:rPr>
+      </w:pPr>
+      <w:bookmarkStart w:id="6" w:name="_Toc137935919"/>
+      <w:r>
+        <w:rPr>
+          <w:lang w:val="en-GB"/>
+        </w:rPr>
+        <w:t xml:space="preserve">Algorithm </w:t>
+      </w:r>
+      <w:r>
+        <w:rPr>
+          <w:lang w:val="en-GB"/>
+        </w:rPr>
+        <w:t>2</w:t>
+      </w:r>
+      <w:r>
+        <w:rPr>
+          <w:lang w:val="en-GB"/>
+        </w:rPr>
+        <w:t xml:space="preserve"> –</w:t>
+      </w:r>
+      <w:r>
+        <w:rPr>
+          <w:lang w:val="en-GB"/>
+        </w:rPr>
+        <w:t xml:space="preserve"> complex</w:t>
       </w:r>
       <w:bookmarkEnd w:id="6"/>
+    </w:p>
+    <w:p>
+      <w:pPr>
+        <w:rPr>
+          <w:lang w:val="en-GB"/>
+        </w:rPr>
+      </w:pPr>
+      <w:r>
+        <w:rPr>
+          <w:lang w:val="en-GB"/>
+        </w:rPr>
+        <w:t xml:space="preserve">The </w:t>
+      </w:r>
+      <w:r>
+        <w:rPr>
+          <w:lang w:val="en-GB"/>
+        </w:rPr>
+        <w:t>second</w:t>
+      </w:r>
+      <w:r>
+        <w:rPr>
+          <w:lang w:val="en-GB"/>
+        </w:rPr>
+        <w:t xml:space="preserve"> algorithm is based on the JPEG</w:t>
+      </w:r>
+      <w:r>
+        <w:rPr>
+          <w:lang w:val="en-GB"/>
+        </w:rPr>
+        <w:t xml:space="preserve"> image compression</w:t>
+      </w:r>
+      <w:r>
+        <w:rPr>
+          <w:lang w:val="en-GB"/>
+        </w:rPr>
+        <w:t xml:space="preserve"> algorithm, </w:t>
+      </w:r>
+      <w:r>
+        <w:rPr>
+          <w:lang w:val="en-GB"/>
+        </w:rPr>
+        <w:t>to reconstruct this method 5 main steps are used:</w:t>
+      </w:r>
+    </w:p>
+    <w:p>
+      <w:pPr>
+        <w:pStyle w:val="Heading2"/>
+        <w:rPr>
+          <w:lang w:val="en-GB"/>
+        </w:rPr>
+      </w:pPr>
+      <w:bookmarkStart w:id="7" w:name="_Toc137935920"/>
+      <w:r>
+        <w:rPr>
+          <w:lang w:val="en-GB"/>
+        </w:rPr>
+        <w:t>Colour Space Conversion</w:t>
+      </w:r>
+      <w:bookmarkEnd w:id="7"/>
+    </w:p>
+    <w:p>
+      <w:pPr>
+        <w:rPr>
+          <w:lang w:val="en-GB"/>
+        </w:rPr>
+      </w:pPr>
+      <w:r>
+        <w:rPr>
+          <w:lang w:val="en-GB"/>
+        </w:rPr>
+        <w:t>The first step of the algorithm is Colour Space Conversion</w:t>
+      </w:r>
+      <w:r>
+        <w:rPr>
+          <w:lang w:val="en-GB"/>
+        </w:rPr>
+        <w:t xml:space="preserve">. A regular image is </w:t>
+      </w:r>
+      <w:r>
+        <w:rPr>
+          <w:lang w:val="en-GB"/>
+        </w:rPr>
+        <w:t>made from</w:t>
+      </w:r>
+      <w:r>
+        <w:rPr>
+          <w:lang w:val="en-GB"/>
+        </w:rPr>
+        <w:t xml:space="preserve"> a matrix of pixels, with each pixel having 3 colour values: red, </w:t>
+      </w:r>
+      <w:r>
+        <w:rPr>
+          <w:lang w:val="en-GB"/>
+        </w:rPr>
+        <w:t>green,</w:t>
+      </w:r>
+      <w:r>
+        <w:rPr>
+          <w:lang w:val="en-GB"/>
+        </w:rPr>
+        <w:t xml:space="preserve"> and blue (RGB). But RGB aren’t the only colours you van use to create </w:t>
+      </w:r>
+      <w:r>
+        <w:rPr>
+          <w:lang w:val="en-GB"/>
+        </w:rPr>
+        <w:t>an</w:t>
+      </w:r>
+      <w:r>
+        <w:rPr>
+          <w:lang w:val="en-GB"/>
+        </w:rPr>
+        <w:t xml:space="preserve"> image. The JPEG algorithm uses the </w:t>
+      </w:r>
+      <w:proofErr w:type="spellStart"/>
+      <w:r>
+        <w:rPr>
+          <w:lang w:val="en-GB"/>
+        </w:rPr>
+        <w:t>YCbCr</w:t>
+      </w:r>
+      <w:proofErr w:type="spellEnd"/>
+      <w:r>
+        <w:rPr>
+          <w:lang w:val="en-GB"/>
+        </w:rPr>
+        <w:t xml:space="preserve"> colour space, this colour space consists of Luminance (Y), Blue Chrominance (</w:t>
+      </w:r>
+      <w:proofErr w:type="spellStart"/>
+      <w:r>
+        <w:rPr>
+          <w:lang w:val="en-GB"/>
+        </w:rPr>
+        <w:t>Cb</w:t>
+      </w:r>
+      <w:proofErr w:type="spellEnd"/>
+      <w:r>
+        <w:rPr>
+          <w:lang w:val="en-GB"/>
+        </w:rPr>
+        <w:t>) and Red Chrominance (Cr</w:t>
+      </w:r>
+      <w:r>
+        <w:rPr>
+          <w:lang w:val="en-GB"/>
+        </w:rPr>
+        <w:t>).</w:t>
+      </w:r>
+      <w:r>
+        <w:rPr>
+          <w:lang w:val="en-GB"/>
+        </w:rPr>
+        <w:t xml:space="preserve"> The Luminance layer has the black/white values from the image, whilst the Blue- and Red Chrominance layers consists of the colours, that altogether create the same image as when you would use the RGB colour </w:t>
+      </w:r>
+      <w:commentRangeStart w:id="8"/>
+      <w:r>
+        <w:rPr>
+          <w:lang w:val="en-GB"/>
+        </w:rPr>
+        <w:t>space</w:t>
+      </w:r>
+      <w:commentRangeEnd w:id="8"/>
+      <w:r>
+        <w:rPr>
+          <w:rStyle w:val="CommentReference"/>
+        </w:rPr>
+        <w:commentReference w:id="8"/>
+      </w:r>
+      <w:r>
+        <w:rPr>
+          <w:lang w:val="en-GB"/>
+        </w:rPr>
+        <w:t>.</w:t>
+      </w:r>
+    </w:p>
+    <w:p>
+      <w:pPr>
+        <w:pStyle w:val="Heading2"/>
+        <w:rPr>
+          <w:lang w:val="en-GB"/>
+        </w:rPr>
+      </w:pPr>
+      <w:bookmarkStart w:id="9" w:name="_Toc137935921"/>
+      <w:r>
+        <w:rPr>
+          <w:lang w:val="en-GB"/>
+        </w:rPr>
+        <w:t>Chrominance Down Sampling</w:t>
+      </w:r>
+      <w:bookmarkEnd w:id="9"/>
+    </w:p>
+    <w:p>
+      <w:pPr>
+        <w:rPr>
+          <w:lang w:val="en-GB"/>
+        </w:rPr>
+      </w:pPr>
+      <w:r>
+        <w:rPr>
+          <w:lang w:val="en-GB"/>
+        </w:rPr>
+        <w:t xml:space="preserve">With the </w:t>
+      </w:r>
+      <w:proofErr w:type="spellStart"/>
+      <w:r>
+        <w:rPr>
+          <w:lang w:val="en-GB"/>
+        </w:rPr>
+        <w:t>YCbCr</w:t>
+      </w:r>
+      <w:proofErr w:type="spellEnd"/>
+      <w:r>
+        <w:rPr>
+          <w:lang w:val="en-GB"/>
+        </w:rPr>
+        <w:t xml:space="preserve"> colour space</w:t>
+      </w:r>
+      <w:r>
+        <w:rPr>
+          <w:lang w:val="en-GB"/>
+        </w:rPr>
+        <w:t>,</w:t>
+      </w:r>
+      <w:r>
+        <w:rPr>
+          <w:lang w:val="en-GB"/>
+        </w:rPr>
+        <w:t xml:space="preserve"> we can use a trick on our eyes. We can </w:t>
+      </w:r>
+      <w:r>
+        <w:rPr>
+          <w:lang w:val="en-GB"/>
+        </w:rPr>
+        <w:t>down sample</w:t>
+      </w:r>
+      <w:r>
+        <w:rPr>
+          <w:lang w:val="en-GB"/>
+        </w:rPr>
+        <w:t xml:space="preserve"> the </w:t>
+      </w:r>
+      <w:r>
+        <w:rPr>
+          <w:lang w:val="en-GB"/>
+        </w:rPr>
+        <w:t xml:space="preserve">chrominance layers </w:t>
+      </w:r>
+      <w:r>
+        <w:rPr>
+          <w:lang w:val="en-GB"/>
+        </w:rPr>
+        <w:t>whilst keeping the</w:t>
+      </w:r>
+      <w:r>
+        <w:rPr>
+          <w:lang w:val="en-GB"/>
+        </w:rPr>
+        <w:t xml:space="preserve"> sharpness by using the Luminance layer. </w:t>
+      </w:r>
+      <w:r>
+        <w:rPr>
+          <w:lang w:val="en-GB"/>
+        </w:rPr>
+        <w:t>This creates a – still good</w:t>
+      </w:r>
+      <w:r>
+        <w:rPr>
+          <w:lang w:val="en-GB"/>
+        </w:rPr>
+        <w:t>-</w:t>
+      </w:r>
+      <w:r>
+        <w:rPr>
+          <w:lang w:val="en-GB"/>
+        </w:rPr>
+        <w:t xml:space="preserve">looking – </w:t>
+      </w:r>
+      <w:r>
+        <w:rPr>
+          <w:lang w:val="en-GB"/>
+        </w:rPr>
+        <w:t xml:space="preserve">image </w:t>
+      </w:r>
+      <w:r>
+        <w:rPr>
+          <w:lang w:val="en-GB"/>
+        </w:rPr>
+        <w:t xml:space="preserve">when we deleted half of the data we started with. Both the Chrominance layers are </w:t>
+      </w:r>
+      <w:r>
+        <w:rPr>
+          <w:lang w:val="en-GB"/>
+        </w:rPr>
+        <w:t>1/4</w:t>
+      </w:r>
+      <w:r>
+        <w:rPr>
+          <w:vertAlign w:val="superscript"/>
+          <w:lang w:val="en-GB"/>
+        </w:rPr>
+        <w:t>th</w:t>
+      </w:r>
+      <w:r>
+        <w:rPr>
+          <w:lang w:val="en-GB"/>
+        </w:rPr>
+        <w:t xml:space="preserve"> the original size. </w:t>
+      </w:r>
+    </w:p>
+    <w:p>
+      <w:pPr>
+        <w:rPr>
+          <w:sz w:val="32"/>
+          <w:szCs w:val="32"/>
+          <w:lang w:val="en-GB"/>
+        </w:rPr>
+      </w:pPr>
+      <w:r>
+        <w:rPr>
+          <w:sz w:val="32"/>
+          <w:szCs w:val="32"/>
+          <w:lang w:val="en-GB"/>
+        </w:rPr>
+        <w:t xml:space="preserve">Y + </w:t>
+      </w:r>
+      <w:proofErr w:type="spellStart"/>
+      <w:r>
+        <w:rPr>
+          <w:sz w:val="32"/>
+          <w:szCs w:val="32"/>
+          <w:lang w:val="en-GB"/>
+        </w:rPr>
+        <w:t>Cb</w:t>
+      </w:r>
+      <w:proofErr w:type="spellEnd"/>
+      <w:r>
+        <w:rPr>
+          <w:sz w:val="32"/>
+          <w:szCs w:val="32"/>
+          <w:lang w:val="en-GB"/>
+        </w:rPr>
+        <w:t xml:space="preserve"> + Cr </w:t>
+      </w:r>
+      <w:r>
+        <w:rPr>
+          <w:sz w:val="32"/>
+          <w:szCs w:val="32"/>
+          <w:lang w:val="en-GB"/>
+        </w:rPr>
+        <w:tab/>
+      </w:r>
+      <w:r>
+        <w:rPr>
+          <w:rFonts w:cstheme="minorHAnsi"/>
+          <w:sz w:val="32"/>
+          <w:szCs w:val="32"/>
+          <w:lang w:val="en-GB"/>
+        </w:rPr>
+        <w:t>→</w:t>
+      </w:r>
+      <w:r>
+        <w:rPr>
+          <w:sz w:val="32"/>
+          <w:szCs w:val="32"/>
+          <w:lang w:val="en-GB"/>
+        </w:rPr>
+        <w:tab/>
+        <w:t>1 + 1 + 1 = 3</w:t>
+      </w:r>
+    </w:p>
+    <w:p>
+      <w:pPr>
+        <w:rPr>
+          <w:rFonts w:cstheme="minorHAnsi"/>
+          <w:sz w:val="32"/>
+          <w:szCs w:val="32"/>
+          <w:lang w:val="en-GB"/>
+        </w:rPr>
+      </w:pPr>
+      <w:r>
+        <w:rPr>
+          <w:sz w:val="32"/>
+          <w:szCs w:val="32"/>
+          <w:lang w:val="en-GB"/>
+        </w:rPr>
+        <w:t xml:space="preserve">Y + </w:t>
+      </w:r>
+      <w:proofErr w:type="spellStart"/>
+      <w:r>
+        <w:rPr>
+          <w:sz w:val="32"/>
+          <w:szCs w:val="32"/>
+          <w:lang w:val="en-GB"/>
+        </w:rPr>
+        <w:t>Cb</w:t>
+      </w:r>
+      <w:proofErr w:type="spellEnd"/>
+      <w:r>
+        <w:rPr>
+          <w:sz w:val="32"/>
+          <w:szCs w:val="32"/>
+          <w:lang w:val="en-GB"/>
+        </w:rPr>
+        <w:t xml:space="preserve"> + Cr</w:t>
+      </w:r>
+      <w:r>
+        <w:rPr>
+          <w:sz w:val="32"/>
+          <w:szCs w:val="32"/>
+          <w:lang w:val="en-GB"/>
+        </w:rPr>
+        <w:tab/>
+      </w:r>
+      <w:r>
+        <w:rPr>
+          <w:sz w:val="32"/>
+          <w:szCs w:val="32"/>
+          <w:lang w:val="en-GB"/>
+        </w:rPr>
+        <w:tab/>
+      </w:r>
+      <w:r>
+        <w:rPr>
+          <w:rFonts w:cstheme="minorHAnsi"/>
+          <w:sz w:val="32"/>
+          <w:szCs w:val="32"/>
+          <w:lang w:val="en-GB"/>
+        </w:rPr>
+        <w:t>→</w:t>
+      </w:r>
+      <w:r>
+        <w:rPr>
+          <w:rFonts w:cstheme="minorHAnsi"/>
+          <w:sz w:val="32"/>
+          <w:szCs w:val="32"/>
+          <w:lang w:val="en-GB"/>
+        </w:rPr>
+        <w:tab/>
+        <w:t>1 + ¼ + ¼ = 1.5</w:t>
+      </w:r>
+    </w:p>
+    <w:p>
+      <w:pPr>
+        <w:rPr>
+          <w:rFonts w:cstheme="minorHAnsi"/>
+          <w:lang w:val="en-GB"/>
+        </w:rPr>
+      </w:pPr>
+      <w:r>
+        <w:rPr>
+          <w:rFonts w:cstheme="minorHAnsi"/>
+          <w:lang w:val="en-GB"/>
+        </w:rPr>
+        <w:t xml:space="preserve">The </w:t>
+      </w:r>
+      <w:r>
+        <w:rPr>
+          <w:rFonts w:cstheme="minorHAnsi"/>
+          <w:lang w:val="en-GB"/>
+        </w:rPr>
+        <w:t xml:space="preserve">down sampling on the chrominance layer works by taking a </w:t>
+      </w:r>
+      <w:r>
+        <w:t>2×2</w:t>
+      </w:r>
+      <w:r>
+        <w:rPr>
+          <w:rFonts w:cstheme="minorHAnsi"/>
+          <w:lang w:val="en-GB"/>
+        </w:rPr>
+        <w:t xml:space="preserve"> square of pixels and putting the average of those 4 values in </w:t>
+      </w:r>
+      <w:r>
+        <w:rPr>
+          <w:rFonts w:cstheme="minorHAnsi"/>
+          <w:lang w:val="en-GB"/>
+        </w:rPr>
+        <w:t>the new pixel</w:t>
+      </w:r>
+      <w:r>
+        <w:rPr>
+          <w:rFonts w:cstheme="minorHAnsi"/>
+          <w:lang w:val="en-GB"/>
+        </w:rPr>
+        <w:t xml:space="preserve">. The old layer is deleted and when reconstructing the </w:t>
+      </w:r>
+      <w:r>
+        <w:rPr>
+          <w:rFonts w:cstheme="minorHAnsi"/>
+          <w:lang w:val="en-GB"/>
+        </w:rPr>
+        <w:t>image,</w:t>
+      </w:r>
+      <w:r>
+        <w:rPr>
+          <w:rFonts w:cstheme="minorHAnsi"/>
+          <w:lang w:val="en-GB"/>
+        </w:rPr>
+        <w:t xml:space="preserve"> the layer</w:t>
+      </w:r>
+      <w:r>
+        <w:rPr>
+          <w:rFonts w:cstheme="minorHAnsi"/>
+          <w:lang w:val="en-GB"/>
+        </w:rPr>
+        <w:t>s</w:t>
+      </w:r>
+      <w:r>
+        <w:rPr>
+          <w:rFonts w:cstheme="minorHAnsi"/>
+          <w:lang w:val="en-GB"/>
+        </w:rPr>
+        <w:t xml:space="preserve"> that </w:t>
+      </w:r>
+      <w:r>
+        <w:rPr>
+          <w:rFonts w:cstheme="minorHAnsi"/>
+          <w:lang w:val="en-GB"/>
+        </w:rPr>
+        <w:t>are</w:t>
+      </w:r>
+      <w:r>
+        <w:rPr>
+          <w:rFonts w:cstheme="minorHAnsi"/>
+          <w:lang w:val="en-GB"/>
+        </w:rPr>
+        <w:t xml:space="preserve"> </w:t>
+      </w:r>
+      <w:r>
+        <w:rPr>
+          <w:rFonts w:cstheme="minorHAnsi"/>
+          <w:lang w:val="en-GB"/>
+        </w:rPr>
+        <w:t>down sampled get upscaled back to the original resolution, creating the full image.</w:t>
+      </w:r>
+    </w:p>
+    <w:p>
+      <w:pPr>
+        <w:pStyle w:val="Heading2"/>
+        <w:rPr>
+          <w:lang w:val="en-GB"/>
+        </w:rPr>
+      </w:pPr>
+      <w:bookmarkStart w:id="10" w:name="_Toc137935922"/>
+      <w:r>
+        <w:rPr>
+          <w:lang w:val="en-GB"/>
+        </w:rPr>
+        <w:lastRenderedPageBreak/>
+        <w:t>Discrete Cosine Transform</w:t>
+      </w:r>
+      <w:bookmarkEnd w:id="10"/>
     </w:p>
     <w:p>
       <w:pPr>
@@ -2257,16 +4280,107 @@
           <w:lang w:val="en-GB"/>
         </w:rPr>
       </w:pPr>
-      <w:bookmarkStart w:id="7" w:name="_Toc137754407"/>
+      <w:bookmarkStart w:id="11" w:name="_Toc137935923"/>
+      <w:r>
+        <w:rPr>
+          <w:lang w:val="en-GB"/>
+        </w:rPr>
+        <w:t>Quantization</w:t>
+      </w:r>
+      <w:bookmarkEnd w:id="11"/>
+    </w:p>
+    <w:p>
+      <w:pPr>
+        <w:rPr>
+          <w:lang w:val="en-GB"/>
+        </w:rPr>
+      </w:pPr>
+    </w:p>
+    <w:p>
+      <w:pPr>
+        <w:pStyle w:val="Heading2"/>
+        <w:rPr>
+          <w:lang w:val="en-GB"/>
+        </w:rPr>
+      </w:pPr>
+      <w:bookmarkStart w:id="12" w:name="_Toc137935924"/>
       <w:r>
         <w:rPr>
           <w:lang w:val="en-GB"/>
         </w:rPr>
         <w:t>Run Length and Huffman Encoding</w:t>
       </w:r>
-      <w:bookmarkEnd w:id="7"/>
+      <w:bookmarkEnd w:id="12"/>
+    </w:p>
+    <w:p>
+      <w:pPr>
+        <w:rPr>
+          <w:lang w:val="en-GB"/>
+        </w:rPr>
+      </w:pPr>
+    </w:p>
+    <w:p>
+      <w:pPr>
+        <w:rPr>
+          <w:lang w:val="en-GB"/>
+        </w:rPr>
+      </w:pPr>
+    </w:p>
+    <w:p>
+      <w:pPr>
+        <w:pStyle w:val="Heading1"/>
+        <w:rPr>
+          <w:lang w:val="en-GB"/>
+        </w:rPr>
+      </w:pPr>
+      <w:bookmarkStart w:id="13" w:name="_Toc137935925"/>
+      <w:r>
+        <w:rPr>
+          <w:lang w:val="en-GB"/>
+        </w:rPr>
+        <w:t>Comparison</w:t>
+      </w:r>
+      <w:bookmarkEnd w:id="13"/>
+    </w:p>
+    <w:p>
+      <w:pPr>
+        <w:rPr>
+          <w:lang w:val="en-GB"/>
+        </w:rPr>
+      </w:pPr>
+    </w:p>
+    <w:p>
+      <w:pPr>
+        <w:pStyle w:val="Heading1"/>
+        <w:rPr>
+          <w:lang w:val="en-GB"/>
+        </w:rPr>
+      </w:pPr>
+      <w:r>
+        <w:rPr>
+          <w:lang w:val="en-GB"/>
+        </w:rPr>
+        <w:t>Conclusion</w:t>
+      </w:r>
+    </w:p>
+    <w:p>
+      <w:pPr>
+        <w:pStyle w:val="Heading1"/>
+        <w:rPr>
+          <w:lang w:val="en-GB"/>
+        </w:rPr>
+      </w:pPr>
+      <w:bookmarkStart w:id="14" w:name="_Toc137935926"/>
+      <w:r>
+        <w:rPr>
+          <w:lang w:val="en-GB"/>
+        </w:rPr>
+        <w:t>Sources</w:t>
+      </w:r>
+      <w:bookmarkEnd w:id="14"/>
     </w:p>
     <w:sectPr>
+      <w:footerReference w:type="default" r:id="rId14"/>
       <w:pgSz w:w="11906" w:h="16838"/>
       <w:pgMar w:top="1440" w:right="1440" w:bottom="1440" w:left="1440" w:header="708" w:footer="708" w:gutter="0"/>
       <w:pgNumType w:start="0"/>
@@ -2276,6 +4390,156 @@
     </w:sectPr>
   </w:body>
 </w:document>
+</file>
+
+<file path=word/comments.xml><?xml version="1.0" encoding="utf-8"?>
+<w:comments xmlns:wpc="http://schemas.microsoft.com/office/word/2010/wordprocessingCanvas" xmlns:cx="http://schemas.microsoft.com/office/drawing/2014/chartex" xmlns:cx1="http://schemas.microsoft.com/office/drawing/2015/9/8/chartex" xmlns:cx2="http://schemas.microsoft.com/office/drawing/2015/10/21/chartex" xmlns:cx3="http://schemas.microsoft.com/office/drawing/2016/5/9/chartex" xmlns:cx4="http://schemas.microsoft.com/office/drawing/2016/5/10/chartex" xmlns:cx5="http://schemas.microsoft.com/office/drawing/2016/5/11/chartex" xmlns:cx6="http://schemas.microsoft.com/office/drawing/2016/5/12/chartex" xmlns:cx7="http://schemas.microsoft.com/office/drawing/2016/5/13/chartex" xmlns:cx8="http://schemas.microsoft.com/office/drawing/2016/5/14/chartex" xmlns:mc="http://schemas.openxmlformats.org/markup-compatibility/2006" xmlns:aink="http://schemas.microsoft.com/office/drawing/2016/ink" xmlns:am3d="http://schemas.microsoft.com/office/drawing/2017/model3d" xmlns:o="urn:schemas-microsoft-com:office:office" xmlns:oel="http://schemas.microsoft.com/office/2019/extlst" xmlns:r="http://schemas.openxmlformats.org/officeDocument/2006/relationships" xmlns:m="http://schemas.openxmlformats.org/officeDocument/2006/math" xmlns:v="urn:schemas-microsoft-com:vml" xmlns:wp14="http://schemas.microsoft.com/office/word/2010/wordprocessingDrawing" xmlns:wp="http://schemas.openxmlformats.org/drawingml/2006/wordprocessingDrawing" xmlns:w10="urn:schemas-microsoft-com:office:word" xmlns:w="http://schemas.openxmlformats.org/wordprocessingml/2006/main" xmlns:w14="http://schemas.microsoft.com/office/word/2010/wordml" xmlns:w15="http://schemas.microsoft.com/office/word/2012/wordml" xmlns:w16cex="http://schemas.microsoft.com/office/word/2018/wordml/cex" xmlns:w16cid="http://schemas.microsoft.com/office/word/2016/wordml/cid" xmlns:w16="http://schemas.microsoft.com/office/word/2018/wordml" xmlns:w16sdtdh="http://schemas.microsoft.com/office/word/2020/wordml/sdtdatahash" xmlns:w16se="http://schemas.microsoft.com/office/word/2015/wordml/symex" xmlns:wpg="http://schemas.microsoft.com/office/word/2010/wordprocessingGroup" xmlns:wpi="http://schemas.microsoft.com/office/word/2010/wordprocessingInk" xmlns:wne="http://schemas.microsoft.com/office/word/2006/wordml" xmlns:wps="http://schemas.microsoft.com/office/word/2010/wordprocessingShape" mc:Ignorable="w14 w15 w16se w16cid w16 w16cex w16sdtdh wp14">
+  <w:comment w:id="8" w:author="Gillian Schmitz" w:date="2023-06-17T23:10:00Z" w:initials="GS">
+    <w:p>
+      <w:pPr>
+        <w:pStyle w:val="CommentText"/>
+      </w:pPr>
+      <w:r>
+        <w:rPr>
+          <w:rStyle w:val="CommentReference"/>
+        </w:rPr>
+        <w:annotationRef/>
+      </w:r>
+      <w:r>
+        <w:t>Add more at the end of this explaining the Conversion</w:t>
+      </w:r>
+    </w:p>
+  </w:comment>
+</w:comments>
+</file>
+
+<file path=word/commentsExtended.xml><?xml version="1.0" encoding="utf-8"?>
+<w15:commentsEx xmlns:wpc="http://schemas.microsoft.com/office/word/2010/wordprocessingCanvas" xmlns:cx="http://schemas.microsoft.com/office/drawing/2014/chartex" xmlns:cx1="http://schemas.microsoft.com/office/drawing/2015/9/8/chartex" xmlns:cx2="http://schemas.microsoft.com/office/drawing/2015/10/21/chartex" xmlns:cx3="http://schemas.microsoft.com/office/drawing/2016/5/9/chartex" xmlns:cx4="http://schemas.microsoft.com/office/drawing/2016/5/10/chartex" xmlns:cx5="http://schemas.microsoft.com/office/drawing/2016/5/11/chartex" xmlns:cx6="http://schemas.microsoft.com/office/drawing/2016/5/12/chartex" xmlns:cx7="http://schemas.microsoft.com/office/drawing/2016/5/13/chartex" xmlns:cx8="http://schemas.microsoft.com/office/drawing/2016/5/14/chartex" xmlns:mc="http://schemas.openxmlformats.org/markup-compatibility/2006" xmlns:aink="http://schemas.microsoft.com/office/drawing/2016/ink" xmlns:am3d="http://schemas.microsoft.com/office/drawing/2017/model3d" xmlns:o="urn:schemas-microsoft-com:office:office" xmlns:oel="http://schemas.microsoft.com/office/2019/extlst" xmlns:r="http://schemas.openxmlformats.org/officeDocument/2006/relationships" xmlns:m="http://schemas.openxmlformats.org/officeDocument/2006/math" xmlns:v="urn:schemas-microsoft-com:vml" xmlns:wp14="http://schemas.microsoft.com/office/word/2010/wordprocessingDrawing" xmlns:wp="http://schemas.openxmlformats.org/drawingml/2006/wordprocessingDrawing" xmlns:w10="urn:schemas-microsoft-com:office:word" xmlns:w="http://schemas.openxmlformats.org/wordprocessingml/2006/main" xmlns:w14="http://schemas.microsoft.com/office/word/2010/wordml" xmlns:w15="http://schemas.microsoft.com/office/word/2012/wordml" xmlns:w16cex="http://schemas.microsoft.com/office/word/2018/wordml/cex" xmlns:w16cid="http://schemas.microsoft.com/office/word/2016/wordml/cid" xmlns:w16="http://schemas.microsoft.com/office/word/2018/wordml" xmlns:w16sdtdh="http://schemas.microsoft.com/office/word/2020/wordml/sdtdatahash" xmlns:w16se="http://schemas.microsoft.com/office/word/2015/wordml/symex" xmlns:wpg="http://schemas.microsoft.com/office/word/2010/wordprocessingGroup" xmlns:wpi="http://schemas.microsoft.com/office/word/2010/wordprocessingInk" xmlns:wne="http://schemas.microsoft.com/office/word/2006/wordml" xmlns:wps="http://schemas.microsoft.com/office/word/2010/wordprocessingShape" mc:Ignorable="w14 w15 w16se w16cid w16 w16cex w16sdtdh wp14">
+  <w15:commentEx w15:paraId="549031B2" w15:done="0"/>
+</w15:commentsEx>
+</file>
+
+<file path=word/commentsExtensible.xml><?xml version="1.0" encoding="utf-8"?>
+<w16cex:commentsExtensible xmlns:wpc="http://schemas.microsoft.com/office/word/2010/wordprocessingCanvas" xmlns:cx="http://schemas.microsoft.com/office/drawing/2014/chartex" xmlns:cx1="http://schemas.microsoft.com/office/drawing/2015/9/8/chartex" xmlns:cx2="http://schemas.microsoft.com/office/drawing/2015/10/21/chartex" xmlns:cx3="http://schemas.microsoft.com/office/drawing/2016/5/9/chartex" xmlns:cx4="http://schemas.microsoft.com/office/drawing/2016/5/10/chartex" xmlns:cx5="http://schemas.microsoft.com/office/drawing/2016/5/11/chartex" xmlns:cx6="http://schemas.microsoft.com/office/drawing/2016/5/12/chartex" xmlns:cx7="http://schemas.microsoft.com/office/drawing/2016/5/13/chartex" xmlns:cx8="http://schemas.microsoft.com/office/drawing/2016/5/14/chartex" xmlns:mc="http://schemas.openxmlformats.org/markup-compatibility/2006" xmlns:aink="http://schemas.microsoft.com/office/drawing/2016/ink" xmlns:am3d="http://schemas.microsoft.com/office/drawing/2017/model3d" xmlns:o="urn:schemas-microsoft-com:office:office" xmlns:oel="http://schemas.microsoft.com/office/2019/extlst" xmlns:r="http://schemas.openxmlformats.org/officeDocument/2006/relationships" xmlns:m="http://schemas.openxmlformats.org/officeDocument/2006/math" xmlns:v="urn:schemas-microsoft-com:vml" xmlns:wp14="http://schemas.microsoft.com/office/word/2010/wordprocessingDrawing" xmlns:wp="http://schemas.openxmlformats.org/drawingml/2006/wordprocessingDrawing" xmlns:w10="urn:schemas-microsoft-com:office:word" xmlns:w="http://schemas.openxmlformats.org/wordprocessingml/2006/main" xmlns:w14="http://schemas.microsoft.com/office/word/2010/wordml" xmlns:w15="http://schemas.microsoft.com/office/word/2012/wordml" xmlns:w16cex="http://schemas.microsoft.com/office/word/2018/wordml/cex" xmlns:w16cid="http://schemas.microsoft.com/office/word/2016/wordml/cid" xmlns:w16="http://schemas.microsoft.com/office/word/2018/wordml" xmlns:w16sdtdh="http://schemas.microsoft.com/office/word/2020/wordml/sdtdatahash" xmlns:w16se="http://schemas.microsoft.com/office/word/2015/wordml/symex" xmlns:wpg="http://schemas.microsoft.com/office/word/2010/wordprocessingGroup" xmlns:wpi="http://schemas.microsoft.com/office/word/2010/wordprocessingInk" xmlns:wne="http://schemas.microsoft.com/office/word/2006/wordml" xmlns:wps="http://schemas.microsoft.com/office/word/2010/wordprocessingShape" mc:Ignorable="w14 w15 w16se w16cid w16 w16cex w16sdtdh wp14">
+  <w16cex:commentExtensible w16cex:durableId="2838BBE9" w16cex:dateUtc="2023-06-17T21:10:00Z"/>
+</w16cex:commentsExtensible>
+</file>
+
+<file path=word/commentsIds.xml><?xml version="1.0" encoding="utf-8"?>
+<w16cid:commentsIds xmlns:wpc="http://schemas.microsoft.com/office/word/2010/wordprocessingCanvas" xmlns:cx="http://schemas.microsoft.com/office/drawing/2014/chartex" xmlns:cx1="http://schemas.microsoft.com/office/drawing/2015/9/8/chartex" xmlns:cx2="http://schemas.microsoft.com/office/drawing/2015/10/21/chartex" xmlns:cx3="http://schemas.microsoft.com/office/drawing/2016/5/9/chartex" xmlns:cx4="http://schemas.microsoft.com/office/drawing/2016/5/10/chartex" xmlns:cx5="http://schemas.microsoft.com/office/drawing/2016/5/11/chartex" xmlns:cx6="http://schemas.microsoft.com/office/drawing/2016/5/12/chartex" xmlns:cx7="http://schemas.microsoft.com/office/drawing/2016/5/13/chartex" xmlns:cx8="http://schemas.microsoft.com/office/drawing/2016/5/14/chartex" xmlns:mc="http://schemas.openxmlformats.org/markup-compatibility/2006" xmlns:aink="http://schemas.microsoft.com/office/drawing/2016/ink" xmlns:am3d="http://schemas.microsoft.com/office/drawing/2017/model3d" xmlns:o="urn:schemas-microsoft-com:office:office" xmlns:oel="http://schemas.microsoft.com/office/2019/extlst" xmlns:r="http://schemas.openxmlformats.org/officeDocument/2006/relationships" xmlns:m="http://schemas.openxmlformats.org/officeDocument/2006/math" xmlns:v="urn:schemas-microsoft-com:vml" xmlns:wp14="http://schemas.microsoft.com/office/word/2010/wordprocessingDrawing" xmlns:wp="http://schemas.openxmlformats.org/drawingml/2006/wordprocessingDrawing" xmlns:w10="urn:schemas-microsoft-com:office:word" xmlns:w="http://schemas.openxmlformats.org/wordprocessingml/2006/main" xmlns:w14="http://schemas.microsoft.com/office/word/2010/wordml" xmlns:w15="http://schemas.microsoft.com/office/word/2012/wordml" xmlns:w16cex="http://schemas.microsoft.com/office/word/2018/wordml/cex" xmlns:w16cid="http://schemas.microsoft.com/office/word/2016/wordml/cid" xmlns:w16="http://schemas.microsoft.com/office/word/2018/wordml" xmlns:w16sdtdh="http://schemas.microsoft.com/office/word/2020/wordml/sdtdatahash" xmlns:w16se="http://schemas.microsoft.com/office/word/2015/wordml/symex" xmlns:wpg="http://schemas.microsoft.com/office/word/2010/wordprocessingGroup" xmlns:wpi="http://schemas.microsoft.com/office/word/2010/wordprocessingInk" xmlns:wne="http://schemas.microsoft.com/office/word/2006/wordml" xmlns:wps="http://schemas.microsoft.com/office/word/2010/wordprocessingShape" mc:Ignorable="w14 w15 w16se w16cid w16 w16cex w16sdtdh wp14">
+  <w16cid:commentId w16cid:paraId="549031B2" w16cid:durableId="2838BBE9"/>
+</w16cid:commentsIds>
+</file>
+
+<file path=word/endnotes.xml><?xml version="1.0" encoding="utf-8"?>
+<w:endnotes xmlns:wpc="http://schemas.microsoft.com/office/word/2010/wordprocessingCanvas" xmlns:cx="http://schemas.microsoft.com/office/drawing/2014/chartex" xmlns:cx1="http://schemas.microsoft.com/office/drawing/2015/9/8/chartex" xmlns:cx2="http://schemas.microsoft.com/office/drawing/2015/10/21/chartex" xmlns:cx3="http://schemas.microsoft.com/office/drawing/2016/5/9/chartex" xmlns:cx4="http://schemas.microsoft.com/office/drawing/2016/5/10/chartex" xmlns:cx5="http://schemas.microsoft.com/office/drawing/2016/5/11/chartex" xmlns:cx6="http://schemas.microsoft.com/office/drawing/2016/5/12/chartex" xmlns:cx7="http://schemas.microsoft.com/office/drawing/2016/5/13/chartex" xmlns:cx8="http://schemas.microsoft.com/office/drawing/2016/5/14/chartex" xmlns:mc="http://schemas.openxmlformats.org/markup-compatibility/2006" xmlns:aink="http://schemas.microsoft.com/office/drawing/2016/ink" xmlns:am3d="http://schemas.microsoft.com/office/drawing/2017/model3d" xmlns:o="urn:schemas-microsoft-com:office:office" xmlns:oel="http://schemas.microsoft.com/office/2019/extlst" xmlns:r="http://schemas.openxmlformats.org/officeDocument/2006/relationships" xmlns:m="http://schemas.openxmlformats.org/officeDocument/2006/math" xmlns:v="urn:schemas-microsoft-com:vml" xmlns:wp14="http://schemas.microsoft.com/office/word/2010/wordprocessingDrawing" xmlns:wp="http://schemas.openxmlformats.org/drawingml/2006/wordprocessingDrawing" xmlns:w10="urn:schemas-microsoft-com:office:word" xmlns:w="http://schemas.openxmlformats.org/wordprocessingml/2006/main" xmlns:w14="http://schemas.microsoft.com/office/word/2010/wordml" xmlns:w15="http://schemas.microsoft.com/office/word/2012/wordml" xmlns:w16cex="http://schemas.microsoft.com/office/word/2018/wordml/cex" xmlns:w16cid="http://schemas.microsoft.com/office/word/2016/wordml/cid" xmlns:w16="http://schemas.microsoft.com/office/word/2018/wordml" xmlns:w16sdtdh="http://schemas.microsoft.com/office/word/2020/wordml/sdtdatahash" xmlns:w16se="http://schemas.microsoft.com/office/word/2015/wordml/symex" xmlns:wpg="http://schemas.microsoft.com/office/word/2010/wordprocessingGroup" xmlns:wpi="http://schemas.microsoft.com/office/word/2010/wordprocessingInk" xmlns:wne="http://schemas.microsoft.com/office/word/2006/wordml" xmlns:wps="http://schemas.microsoft.com/office/word/2010/wordprocessingShape" mc:Ignorable="w14 w15 w16se w16cid w16 w16cex w16sdtdh wp14">
+  <w:endnote w:type="separator" w:id="-1">
+    <w:p>
+      <w:pPr>
+        <w:spacing w:after="0" w:line="240" w:lineRule="auto"/>
+      </w:pPr>
+      <w:r>
+        <w:separator/>
+      </w:r>
+    </w:p>
+  </w:endnote>
+  <w:endnote w:type="continuationSeparator" w:id="0">
+    <w:p>
+      <w:pPr>
+        <w:spacing w:after="0" w:line="240" w:lineRule="auto"/>
+      </w:pPr>
+      <w:r>
+        <w:continuationSeparator/>
+      </w:r>
+    </w:p>
+  </w:endnote>
+</w:endnotes>
+</file>
+
+<file path=word/footer1.xml><?xml version="1.0" encoding="utf-8"?>
+<w:ftr xmlns:wpc="http://schemas.microsoft.com/office/word/2010/wordprocessingCanvas" xmlns:cx="http://schemas.microsoft.com/office/drawing/2014/chartex" xmlns:cx1="http://schemas.microsoft.com/office/drawing/2015/9/8/chartex" xmlns:cx2="http://schemas.microsoft.com/office/drawing/2015/10/21/chartex" xmlns:cx3="http://schemas.microsoft.com/office/drawing/2016/5/9/chartex" xmlns:cx4="http://schemas.microsoft.com/office/drawing/2016/5/10/chartex" xmlns:cx5="http://schemas.microsoft.com/office/drawing/2016/5/11/chartex" xmlns:cx6="http://schemas.microsoft.com/office/drawing/2016/5/12/chartex" xmlns:cx7="http://schemas.microsoft.com/office/drawing/2016/5/13/chartex" xmlns:cx8="http://schemas.microsoft.com/office/drawing/2016/5/14/chartex" xmlns:mc="http://schemas.openxmlformats.org/markup-compatibility/2006" xmlns:aink="http://schemas.microsoft.com/office/drawing/2016/ink" xmlns:am3d="http://schemas.microsoft.com/office/drawing/2017/model3d" xmlns:o="urn:schemas-microsoft-com:office:office" xmlns:oel="http://schemas.microsoft.com/office/2019/extlst" xmlns:r="http://schemas.openxmlformats.org/officeDocument/2006/relationships" xmlns:m="http://schemas.openxmlformats.org/officeDocument/2006/math" xmlns:v="urn:schemas-microsoft-com:vml" xmlns:wp14="http://schemas.microsoft.com/office/word/2010/wordprocessingDrawing" xmlns:wp="http://schemas.openxmlformats.org/drawingml/2006/wordprocessingDrawing" xmlns:w10="urn:schemas-microsoft-com:office:word" xmlns:w="http://schemas.openxmlformats.org/wordprocessingml/2006/main" xmlns:w14="http://schemas.microsoft.com/office/word/2010/wordml" xmlns:w15="http://schemas.microsoft.com/office/word/2012/wordml" xmlns:w16cex="http://schemas.microsoft.com/office/word/2018/wordml/cex" xmlns:w16cid="http://schemas.microsoft.com/office/word/2016/wordml/cid" xmlns:w16="http://schemas.microsoft.com/office/word/2018/wordml" xmlns:w16sdtdh="http://schemas.microsoft.com/office/word/2020/wordml/sdtdatahash" xmlns:w16se="http://schemas.microsoft.com/office/word/2015/wordml/symex" xmlns:wpg="http://schemas.microsoft.com/office/word/2010/wordprocessingGroup" xmlns:wpi="http://schemas.microsoft.com/office/word/2010/wordprocessingInk" xmlns:wne="http://schemas.microsoft.com/office/word/2006/wordml" xmlns:wps="http://schemas.microsoft.com/office/word/2010/wordprocessingShape" mc:Ignorable="w14 w15 w16se w16cid w16 w16cex w16sdtdh wp14">
+  <w:sdt>
+    <w:sdtPr>
+      <w:id w:val="384304139"/>
+      <w:docPartObj>
+        <w:docPartGallery w:val="Page Numbers (Bottom of Page)"/>
+        <w:docPartUnique/>
+      </w:docPartObj>
+    </w:sdtPr>
+    <w:sdtEndPr>
+      <w:rPr>
+        <w:noProof/>
+      </w:rPr>
+    </w:sdtEndPr>
+    <w:sdtContent>
+      <w:p>
+        <w:pPr>
+          <w:pStyle w:val="Footer"/>
+          <w:jc w:val="right"/>
+        </w:pPr>
+        <w:r>
+          <w:fldChar w:fldCharType="begin"/>
+        </w:r>
+        <w:r>
+          <w:instrText xml:space="preserve"> PAGE   \* MERGEFORMAT </w:instrText>
+        </w:r>
+        <w:r>
+          <w:fldChar w:fldCharType="separate"/>
+        </w:r>
+        <w:r>
+          <w:rPr>
+            <w:noProof/>
+          </w:rPr>
+          <w:t>2</w:t>
+        </w:r>
+        <w:r>
+          <w:rPr>
+            <w:noProof/>
+          </w:rPr>
+          <w:fldChar w:fldCharType="end"/>
+        </w:r>
+      </w:p>
+    </w:sdtContent>
+  </w:sdt>
+  <w:p>
+    <w:pPr>
+      <w:pStyle w:val="Footer"/>
+    </w:pPr>
+  </w:p>
+</w:ftr>
+</file>
+
+<file path=word/footnotes.xml><?xml version="1.0" encoding="utf-8"?>
+<w:footnotes xmlns:wpc="http://schemas.microsoft.com/office/word/2010/wordprocessingCanvas" xmlns:cx="http://schemas.microsoft.com/office/drawing/2014/chartex" xmlns:cx1="http://schemas.microsoft.com/office/drawing/2015/9/8/chartex" xmlns:cx2="http://schemas.microsoft.com/office/drawing/2015/10/21/chartex" xmlns:cx3="http://schemas.microsoft.com/office/drawing/2016/5/9/chartex" xmlns:cx4="http://schemas.microsoft.com/office/drawing/2016/5/10/chartex" xmlns:cx5="http://schemas.microsoft.com/office/drawing/2016/5/11/chartex" xmlns:cx6="http://schemas.microsoft.com/office/drawing/2016/5/12/chartex" xmlns:cx7="http://schemas.microsoft.com/office/drawing/2016/5/13/chartex" xmlns:cx8="http://schemas.microsoft.com/office/drawing/2016/5/14/chartex" xmlns:mc="http://schemas.openxmlformats.org/markup-compatibility/2006" xmlns:aink="http://schemas.microsoft.com/office/drawing/2016/ink" xmlns:am3d="http://schemas.microsoft.com/office/drawing/2017/model3d" xmlns:o="urn:schemas-microsoft-com:office:office" xmlns:oel="http://schemas.microsoft.com/office/2019/extlst" xmlns:r="http://schemas.openxmlformats.org/officeDocument/2006/relationships" xmlns:m="http://schemas.openxmlformats.org/officeDocument/2006/math" xmlns:v="urn:schemas-microsoft-com:vml" xmlns:wp14="http://schemas.microsoft.com/office/word/2010/wordprocessingDrawing" xmlns:wp="http://schemas.openxmlformats.org/drawingml/2006/wordprocessingDrawing" xmlns:w10="urn:schemas-microsoft-com:office:word" xmlns:w="http://schemas.openxmlformats.org/wordprocessingml/2006/main" xmlns:w14="http://schemas.microsoft.com/office/word/2010/wordml" xmlns:w15="http://schemas.microsoft.com/office/word/2012/wordml" xmlns:w16cex="http://schemas.microsoft.com/office/word/2018/wordml/cex" xmlns:w16cid="http://schemas.microsoft.com/office/word/2016/wordml/cid" xmlns:w16="http://schemas.microsoft.com/office/word/2018/wordml" xmlns:w16sdtdh="http://schemas.microsoft.com/office/word/2020/wordml/sdtdatahash" xmlns:w16se="http://schemas.microsoft.com/office/word/2015/wordml/symex" xmlns:wpg="http://schemas.microsoft.com/office/word/2010/wordprocessingGroup" xmlns:wpi="http://schemas.microsoft.com/office/word/2010/wordprocessingInk" xmlns:wne="http://schemas.microsoft.com/office/word/2006/wordml" xmlns:wps="http://schemas.microsoft.com/office/word/2010/wordprocessingShape" mc:Ignorable="w14 w15 w16se w16cid w16 w16cex w16sdtdh wp14">
+  <w:footnote w:type="separator" w:id="-1">
+    <w:p>
+      <w:pPr>
+        <w:spacing w:after="0" w:line="240" w:lineRule="auto"/>
+      </w:pPr>
+      <w:r>
+        <w:separator/>
+      </w:r>
+    </w:p>
+  </w:footnote>
+  <w:footnote w:type="continuationSeparator" w:id="0">
+    <w:p>
+      <w:pPr>
+        <w:spacing w:after="0" w:line="240" w:lineRule="auto"/>
+      </w:pPr>
+      <w:r>
+        <w:continuationSeparator/>
+      </w:r>
+    </w:p>
+  </w:footnote>
+</w:footnotes>
+</file>
+
+<file path=word/people.xml><?xml version="1.0" encoding="utf-8"?>
+<w15:people xmlns:wpc="http://schemas.microsoft.com/office/word/2010/wordprocessingCanvas" xmlns:cx="http://schemas.microsoft.com/office/drawing/2014/chartex" xmlns:cx1="http://schemas.microsoft.com/office/drawing/2015/9/8/chartex" xmlns:cx2="http://schemas.microsoft.com/office/drawing/2015/10/21/chartex" xmlns:cx3="http://schemas.microsoft.com/office/drawing/2016/5/9/chartex" xmlns:cx4="http://schemas.microsoft.com/office/drawing/2016/5/10/chartex" xmlns:cx5="http://schemas.microsoft.com/office/drawing/2016/5/11/chartex" xmlns:cx6="http://schemas.microsoft.com/office/drawing/2016/5/12/chartex" xmlns:cx7="http://schemas.microsoft.com/office/drawing/2016/5/13/chartex" xmlns:cx8="http://schemas.microsoft.com/office/drawing/2016/5/14/chartex" xmlns:mc="http://schemas.openxmlformats.org/markup-compatibility/2006" xmlns:aink="http://schemas.microsoft.com/office/drawing/2016/ink" xmlns:am3d="http://schemas.microsoft.com/office/drawing/2017/model3d" xmlns:o="urn:schemas-microsoft-com:office:office" xmlns:oel="http://schemas.microsoft.com/office/2019/extlst" xmlns:r="http://schemas.openxmlformats.org/officeDocument/2006/relationships" xmlns:m="http://schemas.openxmlformats.org/officeDocument/2006/math" xmlns:v="urn:schemas-microsoft-com:vml" xmlns:wp14="http://schemas.microsoft.com/office/word/2010/wordprocessingDrawing" xmlns:wp="http://schemas.openxmlformats.org/drawingml/2006/wordprocessingDrawing" xmlns:w10="urn:schemas-microsoft-com:office:word" xmlns:w="http://schemas.openxmlformats.org/wordprocessingml/2006/main" xmlns:w14="http://schemas.microsoft.com/office/word/2010/wordml" xmlns:w15="http://schemas.microsoft.com/office/word/2012/wordml" xmlns:w16cex="http://schemas.microsoft.com/office/word/2018/wordml/cex" xmlns:w16cid="http://schemas.microsoft.com/office/word/2016/wordml/cid" xmlns:w16="http://schemas.microsoft.com/office/word/2018/wordml" xmlns:w16sdtdh="http://schemas.microsoft.com/office/word/2020/wordml/sdtdatahash" xmlns:w16se="http://schemas.microsoft.com/office/word/2015/wordml/symex" xmlns:wpg="http://schemas.microsoft.com/office/word/2010/wordprocessingGroup" xmlns:wpi="http://schemas.microsoft.com/office/word/2010/wordprocessingInk" xmlns:wne="http://schemas.microsoft.com/office/word/2006/wordml" xmlns:wps="http://schemas.microsoft.com/office/word/2010/wordprocessingShape" mc:Ignorable="w14 w15 w16se w16cid w16 w16cex w16sdtdh wp14">
+  <w15:person w15:author="Gillian Schmitz">
+    <w15:presenceInfo w15:providerId="AD" w15:userId="S::gillian.schmitz@student.hu.nl::b4bc23dd-514c-4061-9ba9-2f04f1dddd53"/>
+  </w15:person>
+</w15:people>
 </file>
 
 <file path=word/styles.xml><?xml version="1.0" encoding="utf-8"?>
@@ -2678,6 +4942,7 @@
   <w:style w:type="paragraph" w:default="1" w:styleId="Normal">
     <w:name w:val="Normal"/>
     <w:qFormat/>
+    <w:rsid w:val="00C01C48"/>
   </w:style>
   <w:style w:type="paragraph" w:styleId="Heading1">
     <w:name w:val="heading 1"/>
@@ -2855,6 +5120,116 @@
     <w:rPr>
       <w:color w:val="0563C1" w:themeColor="hyperlink"/>
       <w:u w:val="single"/>
+    </w:rPr>
+  </w:style>
+  <w:style w:type="paragraph" w:styleId="Header">
+    <w:name w:val="header"/>
+    <w:basedOn w:val="Normal"/>
+    <w:link w:val="HeaderChar"/>
+    <w:uiPriority w:val="99"/>
+    <w:unhideWhenUsed/>
+    <w:rsid w:val="0051705A"/>
+    <w:pPr>
+      <w:tabs>
+        <w:tab w:val="center" w:pos="4513"/>
+        <w:tab w:val="right" w:pos="9026"/>
+      </w:tabs>
+      <w:spacing w:after="0" w:line="240" w:lineRule="auto"/>
+    </w:pPr>
+  </w:style>
+  <w:style w:type="character" w:customStyle="1" w:styleId="HeaderChar">
+    <w:name w:val="Header Char"/>
+    <w:basedOn w:val="DefaultParagraphFont"/>
+    <w:link w:val="Header"/>
+    <w:uiPriority w:val="99"/>
+    <w:rsid w:val="0051705A"/>
+  </w:style>
+  <w:style w:type="paragraph" w:styleId="Footer">
+    <w:name w:val="footer"/>
+    <w:basedOn w:val="Normal"/>
+    <w:link w:val="FooterChar"/>
+    <w:uiPriority w:val="99"/>
+    <w:unhideWhenUsed/>
+    <w:rsid w:val="0051705A"/>
+    <w:pPr>
+      <w:tabs>
+        <w:tab w:val="center" w:pos="4513"/>
+        <w:tab w:val="right" w:pos="9026"/>
+      </w:tabs>
+      <w:spacing w:after="0" w:line="240" w:lineRule="auto"/>
+    </w:pPr>
+  </w:style>
+  <w:style w:type="character" w:customStyle="1" w:styleId="FooterChar">
+    <w:name w:val="Footer Char"/>
+    <w:basedOn w:val="DefaultParagraphFont"/>
+    <w:link w:val="Footer"/>
+    <w:uiPriority w:val="99"/>
+    <w:rsid w:val="0051705A"/>
+  </w:style>
+  <w:style w:type="character" w:styleId="CommentReference">
+    <w:name w:val="annotation reference"/>
+    <w:basedOn w:val="DefaultParagraphFont"/>
+    <w:uiPriority w:val="99"/>
+    <w:semiHidden/>
+    <w:unhideWhenUsed/>
+    <w:rsid w:val="009A16CA"/>
+    <w:rPr>
+      <w:sz w:val="16"/>
+      <w:szCs w:val="16"/>
+    </w:rPr>
+  </w:style>
+  <w:style w:type="paragraph" w:styleId="CommentText">
+    <w:name w:val="annotation text"/>
+    <w:basedOn w:val="Normal"/>
+    <w:link w:val="CommentTextChar"/>
+    <w:uiPriority w:val="99"/>
+    <w:unhideWhenUsed/>
+    <w:rsid w:val="009A16CA"/>
+    <w:pPr>
+      <w:spacing w:line="240" w:lineRule="auto"/>
+    </w:pPr>
+    <w:rPr>
+      <w:sz w:val="20"/>
+      <w:szCs w:val="20"/>
+    </w:rPr>
+  </w:style>
+  <w:style w:type="character" w:customStyle="1" w:styleId="CommentTextChar">
+    <w:name w:val="Comment Text Char"/>
+    <w:basedOn w:val="DefaultParagraphFont"/>
+    <w:link w:val="CommentText"/>
+    <w:uiPriority w:val="99"/>
+    <w:rsid w:val="009A16CA"/>
+    <w:rPr>
+      <w:sz w:val="20"/>
+      <w:szCs w:val="20"/>
+    </w:rPr>
+  </w:style>
+  <w:style w:type="paragraph" w:styleId="CommentSubject">
+    <w:name w:val="annotation subject"/>
+    <w:basedOn w:val="CommentText"/>
+    <w:next w:val="CommentText"/>
+    <w:link w:val="CommentSubjectChar"/>
+    <w:uiPriority w:val="99"/>
+    <w:semiHidden/>
+    <w:unhideWhenUsed/>
+    <w:rsid w:val="009A16CA"/>
+    <w:rPr>
+      <w:b/>
+      <w:bCs/>
+    </w:rPr>
+  </w:style>
+  <w:style w:type="character" w:customStyle="1" w:styleId="CommentSubjectChar">
+    <w:name w:val="Comment Subject Char"/>
+    <w:basedOn w:val="CommentTextChar"/>
+    <w:link w:val="CommentSubject"/>
+    <w:uiPriority w:val="99"/>
+    <w:semiHidden/>
+    <w:rsid w:val="009A16CA"/>
+    <w:rPr>
+      <w:b/>
+      <w:bCs/>
+      <w:sz w:val="20"/>
+      <w:szCs w:val="20"/>
     </w:rPr>
   </w:style>
 </w:styles>

</xml_diff>

<commit_message>
Added simple algorithm - run length encoding
</commit_message>
<xml_diff>
--- a/Documentation/ImageCompression_IPASS_v1.docx
+++ b/Documentation/ImageCompression_IPASS_v1.docx
@@ -229,7 +229,7 @@
                                 <a:avLst/>
                               </a:prstGeom>
                               <a:blipFill>
-                                <a:blip r:embed="rId7"/>
+                                <a:blip r:embed="rId8"/>
                                 <a:stretch>
                                   <a:fillRect r="-7574"/>
                                 </a:stretch>
@@ -281,7 +281,7 @@
                       <v:path arrowok="t" o:connecttype="custom" o:connectlocs="0,0;7315200,0;7315200,1130373;3620757,733885;0,1092249;0,0" o:connectangles="0,0,0,0,0,0"/>
                     </v:shape>
                     <v:rect id="Rectangle 151" o:spid="_x0000_s1028" style="position:absolute;width:73152;height:12161;visibility:visible;mso-wrap-style:square;v-text-anchor:middle" o:gfxdata="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" stroked="f" strokeweight="1pt">
-                      <v:fill r:id="rId8" o:title="" recolor="t" rotate="t" type="frame"/>
+                      <v:fill r:id="rId9" o:title="" recolor="t" rotate="t" type="frame"/>
                     </v:rect>
                     <w10:wrap anchorx="page" anchory="page"/>
                   </v:group>
@@ -1052,7 +1052,7 @@
             <w:rPr>
               <w:rFonts w:eastAsiaTheme="minorEastAsia"/>
               <w:noProof/>
-              <w:lang w:val="en-NL" w:eastAsia="en-NL"/>
+              <w:lang w:eastAsia="en-NL"/>
             </w:rPr>
           </w:pPr>
           <w:r>
@@ -1141,7 +1141,7 @@
             <w:rPr>
               <w:rFonts w:eastAsiaTheme="minorEastAsia"/>
               <w:noProof/>
-              <w:lang w:val="en-NL" w:eastAsia="en-NL"/>
+              <w:lang w:eastAsia="en-NL"/>
             </w:rPr>
           </w:pPr>
           <w:hyperlink w:anchor="_Toc137935914" w:history="1">
@@ -1212,7 +1212,7 @@
             <w:rPr>
               <w:rFonts w:eastAsiaTheme="minorEastAsia"/>
               <w:noProof/>
-              <w:lang w:val="en-NL" w:eastAsia="en-NL"/>
+              <w:lang w:eastAsia="en-NL"/>
             </w:rPr>
           </w:pPr>
           <w:hyperlink w:anchor="_Toc137935915" w:history="1">
@@ -1283,7 +1283,7 @@
             <w:rPr>
               <w:rFonts w:eastAsiaTheme="minorEastAsia"/>
               <w:noProof/>
-              <w:lang w:val="en-NL" w:eastAsia="en-NL"/>
+              <w:lang w:eastAsia="en-NL"/>
             </w:rPr>
           </w:pPr>
           <w:hyperlink w:anchor="_Toc137935916" w:history="1">
@@ -1354,7 +1354,7 @@
             <w:rPr>
               <w:rFonts w:eastAsiaTheme="minorEastAsia"/>
               <w:noProof/>
-              <w:lang w:val="en-NL" w:eastAsia="en-NL"/>
+              <w:lang w:eastAsia="en-NL"/>
             </w:rPr>
           </w:pPr>
           <w:hyperlink w:anchor="_Toc137935917" w:history="1">
@@ -1425,7 +1425,7 @@
             <w:rPr>
               <w:rFonts w:eastAsiaTheme="minorEastAsia"/>
               <w:noProof/>
-              <w:lang w:val="en-NL" w:eastAsia="en-NL"/>
+              <w:lang w:eastAsia="en-NL"/>
             </w:rPr>
           </w:pPr>
           <w:hyperlink w:anchor="_Toc137935918" w:history="1">
@@ -1496,7 +1496,7 @@
             <w:rPr>
               <w:rFonts w:eastAsiaTheme="minorEastAsia"/>
               <w:noProof/>
-              <w:lang w:val="en-NL" w:eastAsia="en-NL"/>
+              <w:lang w:eastAsia="en-NL"/>
             </w:rPr>
           </w:pPr>
           <w:hyperlink w:anchor="_Toc137935919" w:history="1">
@@ -1567,7 +1567,7 @@
             <w:rPr>
               <w:rFonts w:eastAsiaTheme="minorEastAsia"/>
               <w:noProof/>
-              <w:lang w:val="en-NL" w:eastAsia="en-NL"/>
+              <w:lang w:eastAsia="en-NL"/>
             </w:rPr>
           </w:pPr>
           <w:hyperlink w:anchor="_Toc137935920" w:history="1">
@@ -1638,7 +1638,7 @@
             <w:rPr>
               <w:rFonts w:eastAsiaTheme="minorEastAsia"/>
               <w:noProof/>
-              <w:lang w:val="en-NL" w:eastAsia="en-NL"/>
+              <w:lang w:eastAsia="en-NL"/>
             </w:rPr>
           </w:pPr>
           <w:hyperlink w:anchor="_Toc137935921" w:history="1">
@@ -1709,7 +1709,7 @@
             <w:rPr>
               <w:rFonts w:eastAsiaTheme="minorEastAsia"/>
               <w:noProof/>
-              <w:lang w:val="en-NL" w:eastAsia="en-NL"/>
+              <w:lang w:eastAsia="en-NL"/>
             </w:rPr>
           </w:pPr>
           <w:hyperlink w:anchor="_Toc137935922" w:history="1">
@@ -1780,7 +1780,7 @@
             <w:rPr>
               <w:rFonts w:eastAsiaTheme="minorEastAsia"/>
               <w:noProof/>
-              <w:lang w:val="en-NL" w:eastAsia="en-NL"/>
+              <w:lang w:eastAsia="en-NL"/>
             </w:rPr>
           </w:pPr>
           <w:hyperlink w:anchor="_Toc137935923" w:history="1">
@@ -1851,7 +1851,7 @@
             <w:rPr>
               <w:rFonts w:eastAsiaTheme="minorEastAsia"/>
               <w:noProof/>
-              <w:lang w:val="en-NL" w:eastAsia="en-NL"/>
+              <w:lang w:eastAsia="en-NL"/>
             </w:rPr>
           </w:pPr>
           <w:hyperlink w:anchor="_Toc137935924" w:history="1">
@@ -1922,7 +1922,7 @@
             <w:rPr>
               <w:rFonts w:eastAsiaTheme="minorEastAsia"/>
               <w:noProof/>
-              <w:lang w:val="en-NL" w:eastAsia="en-NL"/>
+              <w:lang w:eastAsia="en-NL"/>
             </w:rPr>
           </w:pPr>
           <w:hyperlink w:anchor="_Toc137935925" w:history="1">
@@ -1993,7 +1993,7 @@
             <w:rPr>
               <w:rFonts w:eastAsiaTheme="minorEastAsia"/>
               <w:noProof/>
-              <w:lang w:val="en-NL" w:eastAsia="en-NL"/>
+              <w:lang w:eastAsia="en-NL"/>
             </w:rPr>
           </w:pPr>
           <w:hyperlink w:anchor="_Toc137935926" w:history="1">
@@ -2239,7 +2239,7 @@
                     </pic:cNvPicPr>
                   </pic:nvPicPr>
                   <pic:blipFill>
-                    <a:blip r:embed="rId9">
+                    <a:blip r:embed="rId10">
                       <a:extLst>
                         <a:ext uri="{28A0092B-C50C-407E-A947-70E740481C1C}">
                           <a14:useLocalDpi xmlns:a14="http://schemas.microsoft.com/office/drawing/2010/main" val="0"/>
@@ -3649,6 +3649,717 @@
           <w:lang w:val="en-GB"/>
         </w:rPr>
       </w:pPr>
+      <w:r>
+        <w:rPr>
+          <w:lang w:val="en-GB"/>
+        </w:rPr>
+        <w:t>As said before, using the Run Length Encoding algorithm groups adjacent pixels, giving 4 white pixels that come after one another the value of “white x 4”.</w:t>
+      </w:r>
+    </w:p>
+    <w:p>
+      <w:pPr>
+        <w:rPr>
+          <w:lang w:val="en-GB"/>
+        </w:rPr>
+      </w:pPr>
+      <w:r>
+        <w:rPr>
+          <w:lang w:val="en-GB"/>
+        </w:rPr>
+        <w:t>In this example is shown how it would work on a 4</w:t>
+      </w:r>
+      <w:r>
+        <w:t>×</w:t>
+      </w:r>
+      <w:r>
+        <w:rPr>
+          <w:lang w:val="en-GB"/>
+        </w:rPr>
+        <w:t>4 matrix of pixels.</w:t>
+      </w:r>
+      <w:r>
+        <w:t xml:space="preserve"> </w:t>
+      </w:r>
+    </w:p>
+    <w:tbl>
+      <w:tblPr>
+        <w:tblStyle w:val="TableGrid"/>
+        <w:tblW w:w="0" w:type="auto"/>
+        <w:tblLook w:val="04A0" w:firstRow="1" w:lastRow="0" w:firstColumn="1" w:lastColumn="0" w:noHBand="0" w:noVBand="1"/>
+      </w:tblPr>
+      <w:tblGrid>
+        <w:gridCol w:w="562"/>
+        <w:gridCol w:w="567"/>
+        <w:gridCol w:w="567"/>
+        <w:gridCol w:w="567"/>
+      </w:tblGrid>
+      <w:tr>
+        <w:trPr>
+          <w:trHeight w:val="540"/>
+        </w:trPr>
+        <w:tc>
+          <w:tcPr>
+            <w:tcW w:w="562" w:type="dxa"/>
+            <w:shd w:val="clear" w:color="auto" w:fill="000000" w:themeFill="text1"/>
+          </w:tcPr>
+          <w:p>
+            <w:pPr>
+              <w:rPr>
+                <w:lang w:val="en-GB"/>
+              </w:rPr>
+            </w:pPr>
+          </w:p>
+        </w:tc>
+        <w:tc>
+          <w:tcPr>
+            <w:tcW w:w="567" w:type="dxa"/>
+            <w:shd w:val="clear" w:color="auto" w:fill="000000" w:themeFill="text1"/>
+          </w:tcPr>
+          <w:p>
+            <w:pPr>
+              <w:rPr>
+                <w:lang w:val="en-GB"/>
+              </w:rPr>
+            </w:pPr>
+          </w:p>
+        </w:tc>
+        <w:tc>
+          <w:tcPr>
+            <w:tcW w:w="567" w:type="dxa"/>
+            <w:shd w:val="clear" w:color="auto" w:fill="000000" w:themeFill="text1"/>
+          </w:tcPr>
+          <w:p>
+            <w:pPr>
+              <w:rPr>
+                <w:lang w:val="en-GB"/>
+              </w:rPr>
+            </w:pPr>
+          </w:p>
+        </w:tc>
+        <w:tc>
+          <w:tcPr>
+            <w:tcW w:w="567" w:type="dxa"/>
+          </w:tcPr>
+          <w:p>
+            <w:pPr>
+              <w:rPr>
+                <w:lang w:val="en-GB"/>
+              </w:rPr>
+            </w:pPr>
+          </w:p>
+        </w:tc>
+      </w:tr>
+      <w:tr>
+        <w:trPr>
+          <w:trHeight w:val="562"/>
+        </w:trPr>
+        <w:tc>
+          <w:tcPr>
+            <w:tcW w:w="562" w:type="dxa"/>
+          </w:tcPr>
+          <w:p>
+            <w:pPr>
+              <w:rPr>
+                <w:lang w:val="en-GB"/>
+              </w:rPr>
+            </w:pPr>
+            <w:r>
+              <w:rPr>
+                <w:lang w:val="en-GB"/>
+              </w:rPr>
+              <w:t xml:space="preserve"> </w:t>
+            </w:r>
+          </w:p>
+        </w:tc>
+        <w:tc>
+          <w:tcPr>
+            <w:tcW w:w="567" w:type="dxa"/>
+            <w:shd w:val="clear" w:color="auto" w:fill="000000" w:themeFill="text1"/>
+          </w:tcPr>
+          <w:p>
+            <w:pPr>
+              <w:rPr>
+                <w:lang w:val="en-GB"/>
+              </w:rPr>
+            </w:pPr>
+          </w:p>
+        </w:tc>
+        <w:tc>
+          <w:tcPr>
+            <w:tcW w:w="567" w:type="dxa"/>
+            <w:shd w:val="clear" w:color="auto" w:fill="FF0000"/>
+          </w:tcPr>
+          <w:p>
+            <w:pPr>
+              <w:rPr>
+                <w:lang w:val="en-GB"/>
+              </w:rPr>
+            </w:pPr>
+          </w:p>
+        </w:tc>
+        <w:tc>
+          <w:tcPr>
+            <w:tcW w:w="567" w:type="dxa"/>
+            <w:shd w:val="clear" w:color="auto" w:fill="FF0000"/>
+          </w:tcPr>
+          <w:p>
+            <w:pPr>
+              <w:rPr>
+                <w:lang w:val="en-GB"/>
+              </w:rPr>
+            </w:pPr>
+          </w:p>
+        </w:tc>
+      </w:tr>
+      <w:tr>
+        <w:trPr>
+          <w:trHeight w:val="556"/>
+        </w:trPr>
+        <w:tc>
+          <w:tcPr>
+            <w:tcW w:w="562" w:type="dxa"/>
+          </w:tcPr>
+          <w:p>
+            <w:pPr>
+              <w:rPr>
+                <w:lang w:val="en-GB"/>
+              </w:rPr>
+            </w:pPr>
+          </w:p>
+        </w:tc>
+        <w:tc>
+          <w:tcPr>
+            <w:tcW w:w="567" w:type="dxa"/>
+          </w:tcPr>
+          <w:p>
+            <w:pPr>
+              <w:rPr>
+                <w:lang w:val="en-GB"/>
+              </w:rPr>
+            </w:pPr>
+          </w:p>
+        </w:tc>
+        <w:tc>
+          <w:tcPr>
+            <w:tcW w:w="567" w:type="dxa"/>
+          </w:tcPr>
+          <w:p>
+            <w:pPr>
+              <w:rPr>
+                <w:lang w:val="en-GB"/>
+              </w:rPr>
+            </w:pPr>
+          </w:p>
+        </w:tc>
+        <w:tc>
+          <w:tcPr>
+            <w:tcW w:w="567" w:type="dxa"/>
+            <w:shd w:val="clear" w:color="auto" w:fill="000000" w:themeFill="text1"/>
+          </w:tcPr>
+          <w:p>
+            <w:pPr>
+              <w:rPr>
+                <w:lang w:val="en-GB"/>
+              </w:rPr>
+            </w:pPr>
+          </w:p>
+        </w:tc>
+      </w:tr>
+      <w:tr>
+        <w:trPr>
+          <w:trHeight w:val="550"/>
+        </w:trPr>
+        <w:tc>
+          <w:tcPr>
+            <w:tcW w:w="562" w:type="dxa"/>
+          </w:tcPr>
+          <w:p>
+            <w:pPr>
+              <w:rPr>
+                <w:lang w:val="en-GB"/>
+              </w:rPr>
+            </w:pPr>
+          </w:p>
+        </w:tc>
+        <w:tc>
+          <w:tcPr>
+            <w:tcW w:w="567" w:type="dxa"/>
+            <w:shd w:val="clear" w:color="auto" w:fill="FF0000"/>
+          </w:tcPr>
+          <w:p>
+            <w:pPr>
+              <w:rPr>
+                <w:lang w:val="en-GB"/>
+              </w:rPr>
+            </w:pPr>
+          </w:p>
+        </w:tc>
+        <w:tc>
+          <w:tcPr>
+            <w:tcW w:w="567" w:type="dxa"/>
+            <w:shd w:val="clear" w:color="auto" w:fill="000000" w:themeFill="text1"/>
+          </w:tcPr>
+          <w:p>
+            <w:pPr>
+              <w:rPr>
+                <w:lang w:val="en-GB"/>
+              </w:rPr>
+            </w:pPr>
+          </w:p>
+        </w:tc>
+        <w:tc>
+          <w:tcPr>
+            <w:tcW w:w="567" w:type="dxa"/>
+            <w:shd w:val="clear" w:color="auto" w:fill="000000" w:themeFill="text1"/>
+          </w:tcPr>
+          <w:p>
+            <w:pPr>
+              <w:rPr>
+                <w:lang w:val="en-GB"/>
+              </w:rPr>
+            </w:pPr>
+          </w:p>
+        </w:tc>
+      </w:tr>
+    </w:tbl>
+    <w:p>
+      <w:pPr>
+        <w:rPr>
+          <w:lang w:val="en-GB"/>
+        </w:rPr>
+      </w:pPr>
+    </w:p>
+    <w:p>
+      <w:pPr>
+        <w:rPr>
+          <w:lang w:val="en-GB"/>
+        </w:rPr>
+      </w:pPr>
+      <w:r>
+        <w:rPr>
+          <w:lang w:val="en-GB"/>
+        </w:rPr>
+        <w:t>[“Black”, “Black”, “Black”, “White”]</w:t>
+      </w:r>
+      <w:r>
+        <w:rPr>
+          <w:lang w:val="en-GB"/>
+        </w:rPr>
+        <w:tab/>
+      </w:r>
+      <w:r>
+        <w:rPr>
+          <w:lang w:val="en-GB"/>
+        </w:rPr>
+        <w:tab/>
+      </w:r>
+      <w:r>
+        <w:rPr>
+          <w:lang w:val="en-GB"/>
+        </w:rPr>
+        <w:tab/>
+        <w:t>[(“Black”, 3), (“White”, 1)]</w:t>
+      </w:r>
+    </w:p>
+    <w:p>
+      <w:pPr>
+        <w:rPr>
+          <w:lang w:val="en-GB"/>
+        </w:rPr>
+      </w:pPr>
+      <w:r>
+        <w:rPr>
+          <w:lang w:val="en-GB"/>
+        </w:rPr>
+        <w:t>[“White”, “Black”, “Red”, “Red”]</w:t>
+      </w:r>
+      <w:r>
+        <w:rPr>
+          <w:lang w:val="en-GB"/>
+        </w:rPr>
+        <w:tab/>
+      </w:r>
+      <w:r>
+        <w:rPr>
+          <w:lang w:val="en-GB"/>
+        </w:rPr>
+        <w:tab/>
+      </w:r>
+      <w:r>
+        <w:rPr>
+          <w:rFonts w:cstheme="minorHAnsi"/>
+          <w:sz w:val="32"/>
+          <w:szCs w:val="32"/>
+          <w:lang w:val="en-GB"/>
+        </w:rPr>
+        <w:t>→</w:t>
+      </w:r>
+      <w:r>
+        <w:rPr>
+          <w:lang w:val="en-GB"/>
+        </w:rPr>
+        <w:tab/>
+      </w:r>
+      <w:r>
+        <w:rPr>
+          <w:lang w:val="en-GB"/>
+        </w:rPr>
+        <w:tab/>
+        <w:t>[</w:t>
+      </w:r>
+      <w:r>
+        <w:rPr>
+          <w:lang w:val="en-GB"/>
+        </w:rPr>
+        <w:t>(“White”, 1)</w:t>
+      </w:r>
+      <w:r>
+        <w:rPr>
+          <w:lang w:val="en-GB"/>
+        </w:rPr>
+        <w:t xml:space="preserve">, </w:t>
+      </w:r>
+      <w:r>
+        <w:rPr>
+          <w:lang w:val="en-GB"/>
+        </w:rPr>
+        <w:t xml:space="preserve">(“Black”, </w:t>
+      </w:r>
+      <w:r>
+        <w:rPr>
+          <w:lang w:val="en-GB"/>
+        </w:rPr>
+        <w:t>1</w:t>
+      </w:r>
+      <w:r>
+        <w:rPr>
+          <w:lang w:val="en-GB"/>
+        </w:rPr>
+        <w:t>)</w:t>
+      </w:r>
+      <w:r>
+        <w:rPr>
+          <w:lang w:val="en-GB"/>
+        </w:rPr>
+        <w:t xml:space="preserve">, </w:t>
+      </w:r>
+      <w:r>
+        <w:rPr>
+          <w:lang w:val="en-GB"/>
+        </w:rPr>
+        <w:t>(“</w:t>
+      </w:r>
+      <w:r>
+        <w:rPr>
+          <w:lang w:val="en-GB"/>
+        </w:rPr>
+        <w:t>Red</w:t>
+      </w:r>
+      <w:r>
+        <w:rPr>
+          <w:lang w:val="en-GB"/>
+        </w:rPr>
+        <w:t xml:space="preserve">”, </w:t>
+      </w:r>
+      <w:r>
+        <w:rPr>
+          <w:lang w:val="en-GB"/>
+        </w:rPr>
+        <w:t>2</w:t>
+      </w:r>
+      <w:r>
+        <w:rPr>
+          <w:lang w:val="en-GB"/>
+        </w:rPr>
+        <w:t>)</w:t>
+      </w:r>
+      <w:r>
+        <w:rPr>
+          <w:lang w:val="en-GB"/>
+        </w:rPr>
+        <w:t>]</w:t>
+      </w:r>
+    </w:p>
+    <w:p>
+      <w:pPr>
+        <w:rPr>
+          <w:lang w:val="en-GB"/>
+        </w:rPr>
+      </w:pPr>
+      <w:r>
+        <w:rPr>
+          <w:lang w:val="en-GB"/>
+        </w:rPr>
+        <w:t>[</w:t>
+      </w:r>
+      <w:r>
+        <w:rPr>
+          <w:lang w:val="en-GB"/>
+        </w:rPr>
+        <w:t>“White”,</w:t>
+      </w:r>
+      <w:r>
+        <w:rPr>
+          <w:lang w:val="en-GB"/>
+        </w:rPr>
+        <w:t xml:space="preserve"> </w:t>
+      </w:r>
+      <w:r>
+        <w:rPr>
+          <w:lang w:val="en-GB"/>
+        </w:rPr>
+        <w:t>“White”,</w:t>
+      </w:r>
+      <w:r>
+        <w:rPr>
+          <w:lang w:val="en-GB"/>
+        </w:rPr>
+        <w:t xml:space="preserve"> </w:t>
+      </w:r>
+      <w:r>
+        <w:rPr>
+          <w:lang w:val="en-GB"/>
+        </w:rPr>
+        <w:t>“White”,</w:t>
+      </w:r>
+      <w:r>
+        <w:rPr>
+          <w:lang w:val="en-GB"/>
+        </w:rPr>
+        <w:t xml:space="preserve"> </w:t>
+      </w:r>
+      <w:r>
+        <w:rPr>
+          <w:lang w:val="en-GB"/>
+        </w:rPr>
+        <w:t>“Black”</w:t>
+      </w:r>
+      <w:r>
+        <w:rPr>
+          <w:lang w:val="en-GB"/>
+        </w:rPr>
+        <w:t>]</w:t>
+      </w:r>
+      <w:r>
+        <w:rPr>
+          <w:lang w:val="en-GB"/>
+        </w:rPr>
+        <w:tab/>
+      </w:r>
+      <w:r>
+        <w:rPr>
+          <w:lang w:val="en-GB"/>
+        </w:rPr>
+        <w:tab/>
+      </w:r>
+      <w:r>
+        <w:rPr>
+          <w:lang w:val="en-GB"/>
+        </w:rPr>
+        <w:tab/>
+        <w:t>[</w:t>
+      </w:r>
+      <w:r>
+        <w:rPr>
+          <w:lang w:val="en-GB"/>
+        </w:rPr>
+        <w:t xml:space="preserve">(“White”, </w:t>
+      </w:r>
+      <w:r>
+        <w:rPr>
+          <w:lang w:val="en-GB"/>
+        </w:rPr>
+        <w:t>3</w:t>
+      </w:r>
+      <w:r>
+        <w:rPr>
+          <w:lang w:val="en-GB"/>
+        </w:rPr>
+        <w:t>)</w:t>
+      </w:r>
+      <w:r>
+        <w:rPr>
+          <w:lang w:val="en-GB"/>
+        </w:rPr>
+        <w:t xml:space="preserve">, </w:t>
+      </w:r>
+      <w:r>
+        <w:rPr>
+          <w:lang w:val="en-GB"/>
+        </w:rPr>
+        <w:t>(“Black”, 1)</w:t>
+      </w:r>
+      <w:r>
+        <w:rPr>
+          <w:lang w:val="en-GB"/>
+        </w:rPr>
+        <w:t>]</w:t>
+      </w:r>
+    </w:p>
+    <w:p>
+      <w:pPr>
+        <w:rPr>
+          <w:lang w:val="en-GB"/>
+        </w:rPr>
+      </w:pPr>
+      <w:r>
+        <w:rPr>
+          <w:lang w:val="en-GB"/>
+        </w:rPr>
+        <w:t>[</w:t>
+      </w:r>
+      <w:r>
+        <w:rPr>
+          <w:lang w:val="en-GB"/>
+        </w:rPr>
+        <w:t>“White”</w:t>
+      </w:r>
+      <w:r>
+        <w:rPr>
+          <w:lang w:val="en-GB"/>
+        </w:rPr>
+        <w:t xml:space="preserve">, </w:t>
+      </w:r>
+      <w:r>
+        <w:rPr>
+          <w:lang w:val="en-GB"/>
+        </w:rPr>
+        <w:t>“Red”</w:t>
+      </w:r>
+      <w:r>
+        <w:rPr>
+          <w:lang w:val="en-GB"/>
+        </w:rPr>
+        <w:t xml:space="preserve">, </w:t>
+      </w:r>
+      <w:r>
+        <w:rPr>
+          <w:lang w:val="en-GB"/>
+        </w:rPr>
+        <w:t>“Black”</w:t>
+      </w:r>
+      <w:r>
+        <w:rPr>
+          <w:lang w:val="en-GB"/>
+        </w:rPr>
+        <w:t xml:space="preserve">, </w:t>
+      </w:r>
+      <w:r>
+        <w:rPr>
+          <w:lang w:val="en-GB"/>
+        </w:rPr>
+        <w:t>“Black”</w:t>
+      </w:r>
+      <w:r>
+        <w:rPr>
+          <w:lang w:val="en-GB"/>
+        </w:rPr>
+        <w:t>]</w:t>
+      </w:r>
+      <w:r>
+        <w:rPr>
+          <w:lang w:val="en-GB"/>
+        </w:rPr>
+        <w:tab/>
+      </w:r>
+      <w:r>
+        <w:rPr>
+          <w:lang w:val="en-GB"/>
+        </w:rPr>
+        <w:tab/>
+      </w:r>
+      <w:r>
+        <w:rPr>
+          <w:lang w:val="en-GB"/>
+        </w:rPr>
+        <w:tab/>
+        <w:t>[</w:t>
+      </w:r>
+      <w:r>
+        <w:rPr>
+          <w:lang w:val="en-GB"/>
+        </w:rPr>
+        <w:t>(“White”, 1)</w:t>
+      </w:r>
+      <w:r>
+        <w:rPr>
+          <w:lang w:val="en-GB"/>
+        </w:rPr>
+        <w:t xml:space="preserve">, </w:t>
+      </w:r>
+      <w:r>
+        <w:rPr>
+          <w:lang w:val="en-GB"/>
+        </w:rPr>
+        <w:t>(“</w:t>
+      </w:r>
+      <w:r>
+        <w:rPr>
+          <w:lang w:val="en-GB"/>
+        </w:rPr>
+        <w:t>Red</w:t>
+      </w:r>
+      <w:r>
+        <w:rPr>
+          <w:lang w:val="en-GB"/>
+        </w:rPr>
+        <w:t>”, 1)</w:t>
+      </w:r>
+      <w:r>
+        <w:rPr>
+          <w:lang w:val="en-GB"/>
+        </w:rPr>
+        <w:t xml:space="preserve">, </w:t>
+      </w:r>
+      <w:r>
+        <w:rPr>
+          <w:lang w:val="en-GB"/>
+        </w:rPr>
+        <w:t xml:space="preserve">(“Black”, </w:t>
+      </w:r>
+      <w:r>
+        <w:rPr>
+          <w:lang w:val="en-GB"/>
+        </w:rPr>
+        <w:t>2</w:t>
+      </w:r>
+      <w:r>
+        <w:rPr>
+          <w:lang w:val="en-GB"/>
+        </w:rPr>
+        <w:t>)</w:t>
+      </w:r>
+      <w:r>
+        <w:rPr>
+          <w:lang w:val="en-GB"/>
+        </w:rPr>
+        <w:t>]</w:t>
+      </w:r>
+    </w:p>
+    <w:p>
+      <w:pPr>
+        <w:rPr>
+          <w:lang w:val="en-GB"/>
+        </w:rPr>
+      </w:pPr>
+      <w:r>
+        <w:rPr>
+          <w:lang w:val="en-GB"/>
+        </w:rPr>
+        <w:t xml:space="preserve">Especially for long rows of the same colour (which is very common in product pictures) this seems very effective. Sometimes compacting a row of </w:t>
+      </w:r>
+      <w:r>
+        <w:rPr>
+          <w:lang w:val="en-GB"/>
+        </w:rPr>
+        <w:t xml:space="preserve">more than </w:t>
+      </w:r>
+      <w:r>
+        <w:rPr>
+          <w:lang w:val="en-GB"/>
+        </w:rPr>
+        <w:t>1000 values to just a tuple with one value and an integer.</w:t>
+      </w:r>
     </w:p>
     <w:p>
       <w:pPr>
@@ -3679,9 +4390,70 @@
           <w:lang w:val="en-GB"/>
         </w:rPr>
       </w:pPr>
+      <w:r>
+        <w:rPr>
+          <w:lang w:val="en-GB"/>
+        </w:rPr>
+        <w:t xml:space="preserve">To reconstruct the image all we </w:t>
+      </w:r>
+      <w:r>
+        <w:rPr>
+          <w:lang w:val="en-GB"/>
+        </w:rPr>
+        <w:t>must</w:t>
+      </w:r>
+      <w:r>
+        <w:rPr>
+          <w:lang w:val="en-GB"/>
+        </w:rPr>
+        <w:t xml:space="preserve"> do in this case, is to</w:t>
+      </w:r>
+      <w:r>
+        <w:rPr>
+          <w:lang w:val="en-GB"/>
+        </w:rPr>
+        <w:t xml:space="preserve"> fill each row of a </w:t>
+      </w:r>
+      <w:r>
+        <w:rPr>
+          <w:lang w:val="en-GB"/>
+        </w:rPr>
+        <w:t>2-dimensional</w:t>
+      </w:r>
+      <w:r>
+        <w:rPr>
+          <w:lang w:val="en-GB"/>
+        </w:rPr>
+        <w:t xml:space="preserve"> matrix with the values, repeating the values the </w:t>
+      </w:r>
+      <w:r>
+        <w:rPr>
+          <w:lang w:val="en-GB"/>
+        </w:rPr>
+        <w:t>number</w:t>
+      </w:r>
+      <w:r>
+        <w:rPr>
+          <w:lang w:val="en-GB"/>
+        </w:rPr>
+        <w:t xml:space="preserve"> of times it was counted by the RLE algorithm earlier.</w:t>
+      </w:r>
     </w:p>
     <w:p>
       <w:pPr>
+        <w:rPr>
+          <w:lang w:val="en-GB"/>
+        </w:rPr>
+      </w:pPr>
+      <w:r>
+        <w:rPr>
+          <w:lang w:val="en-GB"/>
+        </w:rPr>
+        <w:t xml:space="preserve">In short, the colour compression made the Run Length Algorithm made </w:t>
+      </w:r>
+    </w:p>
+    <w:p>
+      <w:pPr>
         <w:pStyle w:val="Heading1"/>
         <w:rPr>
           <w:lang w:val="en-GB"/>
@@ -3692,6 +4464,7 @@
         <w:rPr>
           <w:lang w:val="en-GB"/>
         </w:rPr>
+        <w:lastRenderedPageBreak/>
         <w:t xml:space="preserve">Algorithm </w:t>
       </w:r>
       <w:r>
@@ -3759,6 +4532,118 @@
     </w:p>
     <w:p>
       <w:pPr>
+        <w:pStyle w:val="ListParagraph"/>
+        <w:numPr>
+          <w:ilvl w:val="0"/>
+          <w:numId w:val="1"/>
+        </w:numPr>
+        <w:rPr>
+          <w:lang w:val="en-GB"/>
+        </w:rPr>
+      </w:pPr>
+      <w:r>
+        <w:rPr>
+          <w:lang w:val="en-GB"/>
+        </w:rPr>
+        <w:t>Colour Space Conversion</w:t>
+      </w:r>
+    </w:p>
+    <w:p>
+      <w:pPr>
+        <w:pStyle w:val="ListParagraph"/>
+        <w:numPr>
+          <w:ilvl w:val="0"/>
+          <w:numId w:val="1"/>
+        </w:numPr>
+        <w:rPr>
+          <w:lang w:val="en-GB"/>
+        </w:rPr>
+      </w:pPr>
+      <w:r>
+        <w:rPr>
+          <w:lang w:val="en-GB"/>
+        </w:rPr>
+        <w:t>Chrominance Down Sampling</w:t>
+      </w:r>
+    </w:p>
+    <w:p>
+      <w:pPr>
+        <w:pStyle w:val="ListParagraph"/>
+        <w:numPr>
+          <w:ilvl w:val="0"/>
+          <w:numId w:val="1"/>
+        </w:numPr>
+        <w:rPr>
+          <w:lang w:val="en-GB"/>
+        </w:rPr>
+      </w:pPr>
+      <w:r>
+        <w:rPr>
+          <w:lang w:val="en-GB"/>
+        </w:rPr>
+        <w:t>Discrete Cosine Transform</w:t>
+      </w:r>
+    </w:p>
+    <w:p>
+      <w:pPr>
+        <w:pStyle w:val="ListParagraph"/>
+        <w:numPr>
+          <w:ilvl w:val="0"/>
+          <w:numId w:val="1"/>
+        </w:numPr>
+        <w:rPr>
+          <w:lang w:val="en-GB"/>
+        </w:rPr>
+      </w:pPr>
+      <w:r>
+        <w:rPr>
+          <w:lang w:val="en-GB"/>
+        </w:rPr>
+        <w:t>Quantization</w:t>
+      </w:r>
+    </w:p>
+    <w:p>
+      <w:pPr>
+        <w:pStyle w:val="ListParagraph"/>
+        <w:numPr>
+          <w:ilvl w:val="0"/>
+          <w:numId w:val="1"/>
+        </w:numPr>
+        <w:rPr>
+          <w:lang w:val="en-GB"/>
+        </w:rPr>
+      </w:pPr>
+      <w:r>
+        <w:rPr>
+          <w:lang w:val="en-GB"/>
+        </w:rPr>
+        <w:t>Run Length Encoding</w:t>
+      </w:r>
+    </w:p>
+    <w:p>
+      <w:pPr>
+        <w:rPr>
+          <w:lang w:val="en-GB"/>
+        </w:rPr>
+      </w:pPr>
+      <w:r>
+        <w:rPr>
+          <w:lang w:val="en-GB"/>
+        </w:rPr>
+        <w:t>Compared to the simple algorithm this is much more complex, but this algorithm also has its downsides. It generalizes groups of pixels a lot, now this is barely noticeable on pictures of nature, where there’s a lot of smooth shifting of the colour of the pixels. But in pictures of products, it is much more apparent. A sharp edge where one side of the edge is a solid white, and the other is the product (a lot of the times black), should have a sharp and thin edge. But as mentioned earlier, by generalizing the pixels in groups of 8</w:t>
+      </w:r>
+      <w:r>
+        <w:t>×</w:t>
+      </w:r>
+      <w:r>
+        <w:rPr>
+          <w:lang w:val="en-GB"/>
+        </w:rPr>
+        <w:t>8 it creates a lot of opportunity to bleed out that edge, essentially making it less sharp.</w:t>
+      </w:r>
+    </w:p>
+    <w:p>
+      <w:pPr>
         <w:pStyle w:val="Heading2"/>
         <w:rPr>
           <w:lang w:val="en-GB"/>
@@ -3890,6 +4775,33 @@
     </w:p>
     <w:p>
       <w:pPr>
+        <w:rPr>
+          <w:lang w:val="en-GB"/>
+        </w:rPr>
+      </w:pPr>
+      <w:r>
+        <w:rPr>
+          <w:lang w:val="en-GB"/>
+        </w:rPr>
+        <w:t xml:space="preserve">This conversion uses a matrix of constants to convert the RGB values to the </w:t>
+      </w:r>
+      <w:proofErr w:type="spellStart"/>
+      <w:r>
+        <w:rPr>
+          <w:lang w:val="en-GB"/>
+        </w:rPr>
+        <w:t>YCbCr</w:t>
+      </w:r>
+      <w:proofErr w:type="spellEnd"/>
+      <w:r>
+        <w:rPr>
+          <w:lang w:val="en-GB"/>
+        </w:rPr>
+        <w:t xml:space="preserve"> colour space.</w:t>
+      </w:r>
+    </w:p>
+    <w:p>
+      <w:pPr>
         <w:pStyle w:val="Heading2"/>
         <w:rPr>
           <w:lang w:val="en-GB"/>
@@ -3914,57 +4826,13 @@
         <w:rPr>
           <w:lang w:val="en-GB"/>
         </w:rPr>
-        <w:t xml:space="preserve">With the </w:t>
-      </w:r>
-      <w:proofErr w:type="spellStart"/>
-      <w:r>
-        <w:rPr>
-          <w:lang w:val="en-GB"/>
-        </w:rPr>
-        <w:t>YCbCr</w:t>
-      </w:r>
-      <w:proofErr w:type="spellEnd"/>
-      <w:r>
-        <w:rPr>
-          <w:lang w:val="en-GB"/>
-        </w:rPr>
-        <w:t xml:space="preserve"> colour space</w:t>
-      </w:r>
-      <w:r>
-        <w:rPr>
-          <w:lang w:val="en-GB"/>
-        </w:rPr>
-        <w:t>,</w:t>
-      </w:r>
-      <w:r>
-        <w:rPr>
-          <w:lang w:val="en-GB"/>
-        </w:rPr>
-        <w:t xml:space="preserve"> we can use a trick on our eyes. We can </w:t>
-      </w:r>
-      <w:r>
-        <w:rPr>
-          <w:lang w:val="en-GB"/>
-        </w:rPr>
-        <w:t>down sample</w:t>
-      </w:r>
-      <w:r>
-        <w:rPr>
-          <w:lang w:val="en-GB"/>
-        </w:rPr>
-        <w:t xml:space="preserve"> the </w:t>
-      </w:r>
-      <w:r>
-        <w:rPr>
-          <w:lang w:val="en-GB"/>
-        </w:rPr>
-        <w:t xml:space="preserve">chrominance layers </w:t>
-      </w:r>
-      <w:r>
-        <w:rPr>
-          <w:lang w:val="en-GB"/>
-        </w:rPr>
-        <w:t>whilst keeping the</w:t>
+        <w:t>The chrominance layers can now be down sampled,</w:t>
+      </w:r>
+      <w:r>
+        <w:rPr>
+          <w:lang w:val="en-GB"/>
+        </w:rPr>
+        <w:t xml:space="preserve"> keeping the</w:t>
       </w:r>
       <w:r>
         <w:rPr>
@@ -4261,7 +5129,6 @@
         <w:rPr>
           <w:lang w:val="en-GB"/>
         </w:rPr>
-        <w:lastRenderedPageBreak/>
         <w:t>Discrete Cosine Transform</w:t>
       </w:r>
       <w:bookmarkEnd w:id="10"/>
@@ -4308,6 +5175,7 @@
         <w:rPr>
           <w:lang w:val="en-GB"/>
         </w:rPr>
+        <w:lastRenderedPageBreak/>
         <w:t>Run Length and Huffman Encoding</w:t>
       </w:r>
       <w:bookmarkEnd w:id="12"/>
@@ -4380,7 +5248,7 @@
       <w:bookmarkEnd w:id="14"/>
     </w:p>
     <w:sectPr>
-      <w:footerReference w:type="default" r:id="rId14"/>
+      <w:footerReference w:type="default" r:id="rId15"/>
       <w:pgSz w:w="11906" w:h="16838"/>
       <w:pgMar w:top="1440" w:right="1440" w:bottom="1440" w:left="1440" w:header="708" w:footer="708" w:gutter="0"/>
       <w:pgNumType w:start="0"/>
@@ -4532,6 +5400,103 @@
     </w:p>
   </w:footnote>
 </w:footnotes>
+</file>
+
+<file path=word/numbering.xml><?xml version="1.0" encoding="utf-8"?>
+<w:numbering xmlns:wpc="http://schemas.microsoft.com/office/word/2010/wordprocessingCanvas" xmlns:cx="http://schemas.microsoft.com/office/drawing/2014/chartex" xmlns:cx1="http://schemas.microsoft.com/office/drawing/2015/9/8/chartex" xmlns:cx2="http://schemas.microsoft.com/office/drawing/2015/10/21/chartex" xmlns:cx3="http://schemas.microsoft.com/office/drawing/2016/5/9/chartex" xmlns:cx4="http://schemas.microsoft.com/office/drawing/2016/5/10/chartex" xmlns:cx5="http://schemas.microsoft.com/office/drawing/2016/5/11/chartex" xmlns:cx6="http://schemas.microsoft.com/office/drawing/2016/5/12/chartex" xmlns:cx7="http://schemas.microsoft.com/office/drawing/2016/5/13/chartex" xmlns:cx8="http://schemas.microsoft.com/office/drawing/2016/5/14/chartex" xmlns:mc="http://schemas.openxmlformats.org/markup-compatibility/2006" xmlns:aink="http://schemas.microsoft.com/office/drawing/2016/ink" xmlns:am3d="http://schemas.microsoft.com/office/drawing/2017/model3d" xmlns:o="urn:schemas-microsoft-com:office:office" xmlns:oel="http://schemas.microsoft.com/office/2019/extlst" xmlns:r="http://schemas.openxmlformats.org/officeDocument/2006/relationships" xmlns:m="http://schemas.openxmlformats.org/officeDocument/2006/math" xmlns:v="urn:schemas-microsoft-com:vml" xmlns:wp14="http://schemas.microsoft.com/office/word/2010/wordprocessingDrawing" xmlns:wp="http://schemas.openxmlformats.org/drawingml/2006/wordprocessingDrawing" xmlns:w10="urn:schemas-microsoft-com:office:word" xmlns:w="http://schemas.openxmlformats.org/wordprocessingml/2006/main" xmlns:w14="http://schemas.microsoft.com/office/word/2010/wordml" xmlns:w15="http://schemas.microsoft.com/office/word/2012/wordml" xmlns:w16cex="http://schemas.microsoft.com/office/word/2018/wordml/cex" xmlns:w16cid="http://schemas.microsoft.com/office/word/2016/wordml/cid" xmlns:w16="http://schemas.microsoft.com/office/word/2018/wordml" xmlns:w16sdtdh="http://schemas.microsoft.com/office/word/2020/wordml/sdtdatahash" xmlns:w16se="http://schemas.microsoft.com/office/word/2015/wordml/symex" xmlns:wpg="http://schemas.microsoft.com/office/word/2010/wordprocessingGroup" xmlns:wpi="http://schemas.microsoft.com/office/word/2010/wordprocessingInk" xmlns:wne="http://schemas.microsoft.com/office/word/2006/wordml" xmlns:wps="http://schemas.microsoft.com/office/word/2010/wordprocessingShape" mc:Ignorable="w14 w15 w16se w16cid w16 w16cex w16sdtdh wp14">
+  <w:abstractNum w:abstractNumId="0" w15:restartNumberingAfterBreak="0">
+    <w:nsid w:val="105079C3"/>
+    <w:multiLevelType w:val="hybridMultilevel"/>
+    <w:tmpl w:val="25860C68"/>
+    <w:lvl w:ilvl="0" w:tplc="2000000F">
+      <w:start w:val="1"/>
+      <w:numFmt w:val="decimal"/>
+      <w:lvlText w:val="%1."/>
+      <w:lvlJc w:val="left"/>
+      <w:pPr>
+        <w:ind w:left="720" w:hanging="360"/>
+      </w:pPr>
+      <w:rPr>
+        <w:rFonts w:hint="default"/>
+      </w:rPr>
+    </w:lvl>
+    <w:lvl w:ilvl="1" w:tplc="20000019" w:tentative="1">
+      <w:start w:val="1"/>
+      <w:numFmt w:val="lowerLetter"/>
+      <w:lvlText w:val="%2."/>
+      <w:lvlJc w:val="left"/>
+      <w:pPr>
+        <w:ind w:left="1440" w:hanging="360"/>
+      </w:pPr>
+    </w:lvl>
+    <w:lvl w:ilvl="2" w:tplc="2000001B" w:tentative="1">
+      <w:start w:val="1"/>
+      <w:numFmt w:val="lowerRoman"/>
+      <w:lvlText w:val="%3."/>
+      <w:lvlJc w:val="right"/>
+      <w:pPr>
+        <w:ind w:left="2160" w:hanging="180"/>
+      </w:pPr>
+    </w:lvl>
+    <w:lvl w:ilvl="3" w:tplc="2000000F" w:tentative="1">
+      <w:start w:val="1"/>
+      <w:numFmt w:val="decimal"/>
+      <w:lvlText w:val="%4."/>
+      <w:lvlJc w:val="left"/>
+      <w:pPr>
+        <w:ind w:left="2880" w:hanging="360"/>
+      </w:pPr>
+    </w:lvl>
+    <w:lvl w:ilvl="4" w:tplc="20000019" w:tentative="1">
+      <w:start w:val="1"/>
+      <w:numFmt w:val="lowerLetter"/>
+      <w:lvlText w:val="%5."/>
+      <w:lvlJc w:val="left"/>
+      <w:pPr>
+        <w:ind w:left="3600" w:hanging="360"/>
+      </w:pPr>
+    </w:lvl>
+    <w:lvl w:ilvl="5" w:tplc="2000001B" w:tentative="1">
+      <w:start w:val="1"/>
+      <w:numFmt w:val="lowerRoman"/>
+      <w:lvlText w:val="%6."/>
+      <w:lvlJc w:val="right"/>
+      <w:pPr>
+        <w:ind w:left="4320" w:hanging="180"/>
+      </w:pPr>
+    </w:lvl>
+    <w:lvl w:ilvl="6" w:tplc="2000000F" w:tentative="1">
+      <w:start w:val="1"/>
+      <w:numFmt w:val="decimal"/>
+      <w:lvlText w:val="%7."/>
+      <w:lvlJc w:val="left"/>
+      <w:pPr>
+        <w:ind w:left="5040" w:hanging="360"/>
+      </w:pPr>
+    </w:lvl>
+    <w:lvl w:ilvl="7" w:tplc="20000019" w:tentative="1">
+      <w:start w:val="1"/>
+      <w:numFmt w:val="lowerLetter"/>
+      <w:lvlText w:val="%8."/>
+      <w:lvlJc w:val="left"/>
+      <w:pPr>
+        <w:ind w:left="5760" w:hanging="360"/>
+      </w:pPr>
+    </w:lvl>
+    <w:lvl w:ilvl="8" w:tplc="2000001B" w:tentative="1">
+      <w:start w:val="1"/>
+      <w:numFmt w:val="lowerRoman"/>
+      <w:lvlText w:val="%9."/>
+      <w:lvlJc w:val="right"/>
+      <w:pPr>
+        <w:ind w:left="6480" w:hanging="180"/>
+      </w:pPr>
+    </w:lvl>
+  </w:abstractNum>
+  <w:num w:numId="1" w16cid:durableId="804859423">
+    <w:abstractNumId w:val="0"/>
+  </w:num>
+</w:numbering>
 </file>
 
 <file path=word/people.xml><?xml version="1.0" encoding="utf-8"?>
@@ -5232,6 +6197,46 @@
       <w:szCs w:val="20"/>
     </w:rPr>
   </w:style>
+  <w:style w:type="paragraph" w:styleId="ListParagraph">
+    <w:name w:val="List Paragraph"/>
+    <w:basedOn w:val="Normal"/>
+    <w:uiPriority w:val="34"/>
+    <w:qFormat/>
+    <w:rsid w:val="00CC4B79"/>
+    <w:pPr>
+      <w:ind w:left="720"/>
+      <w:contextualSpacing/>
+    </w:pPr>
+  </w:style>
+  <w:style w:type="table" w:styleId="TableGrid">
+    <w:name w:val="Table Grid"/>
+    <w:basedOn w:val="TableNormal"/>
+    <w:uiPriority w:val="39"/>
+    <w:rsid w:val="00F6204F"/>
+    <w:pPr>
+      <w:spacing w:after="0" w:line="240" w:lineRule="auto"/>
+    </w:pPr>
+    <w:tblPr>
+      <w:tblBorders>
+        <w:top w:val="single" w:sz="4" w:space="0" w:color="auto"/>
+        <w:left w:val="single" w:sz="4" w:space="0" w:color="auto"/>
+        <w:bottom w:val="single" w:sz="4" w:space="0" w:color="auto"/>
+        <w:right w:val="single" w:sz="4" w:space="0" w:color="auto"/>
+        <w:insideH w:val="single" w:sz="4" w:space="0" w:color="auto"/>
+        <w:insideV w:val="single" w:sz="4" w:space="0" w:color="auto"/>
+      </w:tblBorders>
+    </w:tblPr>
+  </w:style>
+  <w:style w:type="character" w:styleId="PlaceholderText">
+    <w:name w:val="Placeholder Text"/>
+    <w:basedOn w:val="DefaultParagraphFont"/>
+    <w:uiPriority w:val="99"/>
+    <w:semiHidden/>
+    <w:rsid w:val="00070E05"/>
+    <w:rPr>
+      <w:color w:val="808080"/>
+    </w:rPr>
+  </w:style>
 </w:styles>
 </file>
 

</xml_diff>

<commit_message>
Added piece about the effectiveness of colour compression
</commit_message>
<xml_diff>
--- a/Documentation/ImageCompression_IPASS_v1.docx
+++ b/Documentation/ImageCompression_IPASS_v1.docx
@@ -3629,6 +3629,388 @@
     </w:p>
     <w:p>
       <w:pPr>
+        <w:rPr>
+          <w:lang w:val="en-GB"/>
+        </w:rPr>
+      </w:pPr>
+      <w:r>
+        <w:rPr>
+          <w:lang w:val="en-GB"/>
+        </w:rPr>
+        <w:t>Listed below</w:t>
+      </w:r>
+      <w:r>
+        <w:rPr>
+          <w:lang w:val="en-GB"/>
+        </w:rPr>
+        <w:t xml:space="preserve"> are some examples using the colour compression with </w:t>
+      </w:r>
+      <w:r>
+        <w:rPr>
+          <w:lang w:val="en-GB"/>
+        </w:rPr>
+        <w:t xml:space="preserve">different rates of compression. The </w:t>
+      </w:r>
+      <w:proofErr w:type="gramStart"/>
+      <w:r>
+        <w:rPr>
+          <w:lang w:val="en-GB"/>
+        </w:rPr>
+        <w:t>“.</w:t>
+      </w:r>
+      <w:proofErr w:type="spellStart"/>
+      <w:r>
+        <w:rPr>
+          <w:lang w:val="en-GB"/>
+        </w:rPr>
+        <w:t>npy</w:t>
+      </w:r>
+      <w:proofErr w:type="spellEnd"/>
+      <w:proofErr w:type="gramEnd"/>
+      <w:r>
+        <w:rPr>
+          <w:lang w:val="en-GB"/>
+        </w:rPr>
+        <w:t>” file is the original sized data, the “.</w:t>
+      </w:r>
+      <w:proofErr w:type="spellStart"/>
+      <w:r>
+        <w:rPr>
+          <w:lang w:val="en-GB"/>
+        </w:rPr>
+        <w:t>json</w:t>
+      </w:r>
+      <w:proofErr w:type="spellEnd"/>
+      <w:r>
+        <w:rPr>
+          <w:lang w:val="en-GB"/>
+        </w:rPr>
+        <w:t xml:space="preserve">” and “.pickle” files save the compressed data. Both the </w:t>
+      </w:r>
+      <w:proofErr w:type="gramStart"/>
+      <w:r>
+        <w:rPr>
+          <w:lang w:val="en-GB"/>
+        </w:rPr>
+        <w:t>“.</w:t>
+      </w:r>
+      <w:proofErr w:type="spellStart"/>
+      <w:r>
+        <w:rPr>
+          <w:lang w:val="en-GB"/>
+        </w:rPr>
+        <w:t>json</w:t>
+      </w:r>
+      <w:proofErr w:type="spellEnd"/>
+      <w:proofErr w:type="gramEnd"/>
+      <w:r>
+        <w:rPr>
+          <w:lang w:val="en-GB"/>
+        </w:rPr>
+        <w:t xml:space="preserve">” </w:t>
+      </w:r>
+      <w:r>
+        <w:rPr>
+          <w:lang w:val="en-GB"/>
+        </w:rPr>
+        <w:t xml:space="preserve">and </w:t>
+      </w:r>
+      <w:r>
+        <w:rPr>
+          <w:lang w:val="en-GB"/>
+        </w:rPr>
+        <w:t>“.pickle”</w:t>
+      </w:r>
+      <w:r>
+        <w:rPr>
+          <w:lang w:val="en-GB"/>
+        </w:rPr>
+        <w:t xml:space="preserve"> files were saved to test which one was better at saving the data. It makes sense for the </w:t>
+      </w:r>
+      <w:proofErr w:type="spellStart"/>
+      <w:r>
+        <w:rPr>
+          <w:lang w:val="en-GB"/>
+        </w:rPr>
+        <w:t>json</w:t>
+      </w:r>
+      <w:proofErr w:type="spellEnd"/>
+      <w:r>
+        <w:rPr>
+          <w:lang w:val="en-GB"/>
+        </w:rPr>
+        <w:t>-file to be larger, since it saves the data using text.</w:t>
+      </w:r>
+    </w:p>
+    <w:p>
+      <w:pPr>
+        <w:rPr>
+          <w:lang w:val="en-GB"/>
+        </w:rPr>
+      </w:pPr>
+      <w:r>
+        <w:rPr>
+          <w:lang w:val="en-GB"/>
+        </w:rPr>
+        <w:t>Using %</w:t>
+      </w:r>
+      <w:r>
+        <w:rPr>
+          <w:lang w:val="en-GB"/>
+        </w:rPr>
+        <w:t xml:space="preserve"> </w:t>
+      </w:r>
+      <w:r>
+        <w:rPr>
+          <w:lang w:val="en-GB"/>
+        </w:rPr>
+        <w:t>4</w:t>
+      </w:r>
+      <w:r>
+        <w:rPr>
+          <w:lang w:val="en-GB"/>
+        </w:rPr>
+        <w:t>:</w:t>
+      </w:r>
+    </w:p>
+    <w:p>
+      <w:pPr>
+        <w:rPr>
+          <w:lang w:val="en-GB"/>
+        </w:rPr>
+      </w:pPr>
+      <w:r>
+        <w:rPr>
+          <w:lang w:val="en-GB"/>
+        </w:rPr>
+        <w:drawing>
+          <wp:inline distT="0" distB="0" distL="0" distR="0" wp14:anchorId="403D1321" wp14:editId="6D55ED89">
+            <wp:extent cx="5731510" cy="1169670"/>
+            <wp:effectExtent l="0" t="0" r="2540" b="0"/>
+            <wp:docPr id="1578024461" name="Picture 1" descr="A screenshot of a computer&#10;&#10;Description automatically generated with medium confidence"/>
+            <wp:cNvGraphicFramePr>
+              <a:graphicFrameLocks xmlns:a="http://schemas.openxmlformats.org/drawingml/2006/main" noChangeAspect="1"/>
+            </wp:cNvGraphicFramePr>
+            <a:graphic xmlns:a="http://schemas.openxmlformats.org/drawingml/2006/main">
+              <a:graphicData uri="http://schemas.openxmlformats.org/drawingml/2006/picture">
+                <pic:pic xmlns:pic="http://schemas.openxmlformats.org/drawingml/2006/picture">
+                  <pic:nvPicPr>
+                    <pic:cNvPr id="1578024461" name="Picture 1" descr="A screenshot of a computer&#10;&#10;Description automatically generated with medium confidence"/>
+                    <pic:cNvPicPr/>
+                  </pic:nvPicPr>
+                  <pic:blipFill>
+                    <a:blip r:embed="rId11"/>
+                    <a:stretch>
+                      <a:fillRect/>
+                    </a:stretch>
+                  </pic:blipFill>
+                  <pic:spPr>
+                    <a:xfrm>
+                      <a:off x="0" y="0"/>
+                      <a:ext cx="5731510" cy="1169670"/>
+                    </a:xfrm>
+                    <a:prstGeom prst="rect">
+                      <a:avLst/>
+                    </a:prstGeom>
+                  </pic:spPr>
+                </pic:pic>
+              </a:graphicData>
+            </a:graphic>
+          </wp:inline>
+        </w:drawing>
+      </w:r>
+    </w:p>
+    <w:p>
+      <w:pPr>
+        <w:rPr>
+          <w:lang w:val="en-GB"/>
+        </w:rPr>
+      </w:pPr>
+      <w:r>
+        <w:rPr>
+          <w:lang w:val="en-GB"/>
+        </w:rPr>
+        <w:t>Using %</w:t>
+      </w:r>
+      <w:r>
+        <w:rPr>
+          <w:lang w:val="en-GB"/>
+        </w:rPr>
+        <w:t xml:space="preserve"> </w:t>
+      </w:r>
+      <w:r>
+        <w:rPr>
+          <w:lang w:val="en-GB"/>
+        </w:rPr>
+        <w:t>2</w:t>
+      </w:r>
+      <w:r>
+        <w:rPr>
+          <w:lang w:val="en-GB"/>
+        </w:rPr>
+        <w:t>:</w:t>
+      </w:r>
+    </w:p>
+    <w:p>
+      <w:pPr>
+        <w:rPr>
+          <w:lang w:val="en-GB"/>
+        </w:rPr>
+      </w:pPr>
+      <w:r>
+        <w:rPr>
+          <w:lang w:val="en-GB"/>
+        </w:rPr>
+        <w:drawing>
+          <wp:inline distT="0" distB="0" distL="0" distR="0" wp14:anchorId="5A001084" wp14:editId="307FE420">
+            <wp:extent cx="5731510" cy="1120775"/>
+            <wp:effectExtent l="0" t="0" r="2540" b="3175"/>
+            <wp:docPr id="1422886560" name="Picture 1" descr="A screenshot of a computer&#10;&#10;Description automatically generated with medium confidence"/>
+            <wp:cNvGraphicFramePr>
+              <a:graphicFrameLocks xmlns:a="http://schemas.openxmlformats.org/drawingml/2006/main" noChangeAspect="1"/>
+            </wp:cNvGraphicFramePr>
+            <a:graphic xmlns:a="http://schemas.openxmlformats.org/drawingml/2006/main">
+              <a:graphicData uri="http://schemas.openxmlformats.org/drawingml/2006/picture">
+                <pic:pic xmlns:pic="http://schemas.openxmlformats.org/drawingml/2006/picture">
+                  <pic:nvPicPr>
+                    <pic:cNvPr id="1422886560" name="Picture 1" descr="A screenshot of a computer&#10;&#10;Description automatically generated with medium confidence"/>
+                    <pic:cNvPicPr/>
+                  </pic:nvPicPr>
+                  <pic:blipFill>
+                    <a:blip r:embed="rId12"/>
+                    <a:stretch>
+                      <a:fillRect/>
+                    </a:stretch>
+                  </pic:blipFill>
+                  <pic:spPr>
+                    <a:xfrm>
+                      <a:off x="0" y="0"/>
+                      <a:ext cx="5731510" cy="1120775"/>
+                    </a:xfrm>
+                    <a:prstGeom prst="rect">
+                      <a:avLst/>
+                    </a:prstGeom>
+                  </pic:spPr>
+                </pic:pic>
+              </a:graphicData>
+            </a:graphic>
+          </wp:inline>
+        </w:drawing>
+      </w:r>
+    </w:p>
+    <w:p>
+      <w:pPr>
+        <w:rPr>
+          <w:lang w:val="en-GB"/>
+        </w:rPr>
+      </w:pPr>
+      <w:r>
+        <w:rPr>
+          <w:lang w:val="en-GB"/>
+        </w:rPr>
+        <w:t>Without colour compression</w:t>
+      </w:r>
+      <w:r>
+        <w:rPr>
+          <w:lang w:val="en-GB"/>
+        </w:rPr>
+        <w:t>:</w:t>
+      </w:r>
+    </w:p>
+    <w:p>
+      <w:pPr>
+        <w:rPr>
+          <w:lang w:val="en-GB"/>
+        </w:rPr>
+      </w:pPr>
+      <w:r>
+        <w:rPr>
+          <w:lang w:val="en-GB"/>
+        </w:rPr>
+        <w:drawing>
+          <wp:inline distT="0" distB="0" distL="0" distR="0" wp14:anchorId="22104A0D" wp14:editId="74E77D84">
+            <wp:extent cx="5731510" cy="1101725"/>
+            <wp:effectExtent l="0" t="0" r="2540" b="3175"/>
+            <wp:docPr id="721254707" name="Picture 1" descr="A screenshot of a computer&#10;&#10;Description automatically generated with medium confidence"/>
+            <wp:cNvGraphicFramePr>
+              <a:graphicFrameLocks xmlns:a="http://schemas.openxmlformats.org/drawingml/2006/main" noChangeAspect="1"/>
+            </wp:cNvGraphicFramePr>
+            <a:graphic xmlns:a="http://schemas.openxmlformats.org/drawingml/2006/main">
+              <a:graphicData uri="http://schemas.openxmlformats.org/drawingml/2006/picture">
+                <pic:pic xmlns:pic="http://schemas.openxmlformats.org/drawingml/2006/picture">
+                  <pic:nvPicPr>
+                    <pic:cNvPr id="721254707" name="Picture 1" descr="A screenshot of a computer&#10;&#10;Description automatically generated with medium confidence"/>
+                    <pic:cNvPicPr/>
+                  </pic:nvPicPr>
+                  <pic:blipFill>
+                    <a:blip r:embed="rId13"/>
+                    <a:stretch>
+                      <a:fillRect/>
+                    </a:stretch>
+                  </pic:blipFill>
+                  <pic:spPr>
+                    <a:xfrm>
+                      <a:off x="0" y="0"/>
+                      <a:ext cx="5731510" cy="1101725"/>
+                    </a:xfrm>
+                    <a:prstGeom prst="rect">
+                      <a:avLst/>
+                    </a:prstGeom>
+                  </pic:spPr>
+                </pic:pic>
+              </a:graphicData>
+            </a:graphic>
+          </wp:inline>
+        </w:drawing>
+      </w:r>
+    </w:p>
+    <w:p>
+      <w:pPr>
+        <w:rPr>
+          <w:lang w:val="en-GB"/>
+        </w:rPr>
+      </w:pPr>
+      <w:r>
+        <w:rPr>
+          <w:lang w:val="en-GB"/>
+        </w:rPr>
+        <w:t xml:space="preserve">When you compare the pickle-file with the </w:t>
+      </w:r>
+      <w:proofErr w:type="spellStart"/>
+      <w:r>
+        <w:rPr>
+          <w:lang w:val="en-GB"/>
+        </w:rPr>
+        <w:t>npy</w:t>
+      </w:r>
+      <w:proofErr w:type="spellEnd"/>
+      <w:r>
+        <w:rPr>
+          <w:lang w:val="en-GB"/>
+        </w:rPr>
+        <w:t>-file between the different rates of compression you can see the difference it makes for the RLE algorithm to be able to store more pixels</w:t>
+      </w:r>
+      <w:r>
+        <w:rPr>
+          <w:lang w:val="en-GB"/>
+        </w:rPr>
+        <w:t xml:space="preserve"> in a single value</w:t>
+      </w:r>
+      <w:r>
+        <w:rPr>
+          <w:lang w:val="en-GB"/>
+        </w:rPr>
+        <w:t>.</w:t>
+      </w:r>
+      <w:r>
+        <w:rPr>
+          <w:lang w:val="en-GB"/>
+        </w:rPr>
+        <w:t xml:space="preserve"> Without compression the RLE algorithm could make 1404KB from the original 1611KB. Whilst using the %4 made it 1070KB, which is a lot less data.</w:t>
+      </w:r>
+    </w:p>
+    <w:p>
+      <w:pPr>
         <w:pStyle w:val="Heading2"/>
         <w:rPr>
           <w:lang w:val="en-GB"/>
@@ -3639,6 +4021,7 @@
         <w:rPr>
           <w:lang w:val="en-GB"/>
         </w:rPr>
+        <w:lastRenderedPageBreak/>
         <w:t>Run Length Encoding</w:t>
       </w:r>
       <w:bookmarkEnd w:id="4"/>
@@ -4233,7 +4616,21 @@
         <w:rPr>
           <w:lang w:val="en-GB"/>
         </w:rPr>
-        <w:t xml:space="preserve">In short, the colour compression made the Run Length Algorithm made </w:t>
+        <w:t xml:space="preserve">In short, the colour compression made the Run Length Algorithm </w:t>
+      </w:r>
+      <w:proofErr w:type="gramStart"/>
+      <w:r>
+        <w:rPr>
+          <w:lang w:val="en-GB"/>
+        </w:rPr>
+        <w:t>made</w:t>
+      </w:r>
+      <w:proofErr w:type="gramEnd"/>
+      <w:r>
+        <w:rPr>
+          <w:lang w:val="en-GB"/>
+        </w:rPr>
+        <w:t xml:space="preserve"> </w:t>
       </w:r>
     </w:p>
     <w:p>
@@ -4248,7 +4645,6 @@
         <w:rPr>
           <w:lang w:val="en-GB"/>
         </w:rPr>
-        <w:lastRenderedPageBreak/>
         <w:t xml:space="preserve">Algorithm </w:t>
       </w:r>
       <w:r>
@@ -4414,7 +4810,14 @@
         <w:rPr>
           <w:lang w:val="en-GB"/>
         </w:rPr>
-        <w:t>Compared to the simple algorithm this is much more complex, but this algorithm also has its downsides. It generalizes groups of pixels a lot, now this is barely noticeable on pictures of nature, where there’s a lot of smooth shifting of the colour of the pixels. But in pictures of products, it is much more apparent. A sharp edge where one side of the edge is a solid white, and the other is the product (a lot of the times black), should have a sharp and thin edge. But as mentioned earlier, by generalizing the pixels in groups of 8</w:t>
+        <w:t xml:space="preserve">Compared to the simple algorithm this is much more complex, but this algorithm also has its downsides. It generalizes groups of pixels a lot, now this is barely noticeable on pictures of nature, where there’s a lot of smooth shifting of the colour of the pixels. But in pictures of products, it is much more apparent. A sharp edge where one side of the edge is a solid white, and the other is the product (a lot of the times black), should have a sharp and thin edge. But as mentioned earlier, by </w:t>
+      </w:r>
+      <w:r>
+        <w:rPr>
+          <w:lang w:val="en-GB"/>
+        </w:rPr>
+        <w:lastRenderedPageBreak/>
+        <w:t>generalizing the pixels in groups of 8</w:t>
       </w:r>
       <w:r>
         <w:t>×</w:t>
@@ -4482,7 +4885,21 @@
         <w:rPr>
           <w:lang w:val="en-GB"/>
         </w:rPr>
-        <w:t xml:space="preserve"> and blue (RGB). But RGB aren’t the only colours you van use to create </w:t>
+        <w:t xml:space="preserve"> and blue (RGB). But RGB aren’t the only colours you </w:t>
+      </w:r>
+      <w:proofErr w:type="spellStart"/>
+      <w:r>
+        <w:rPr>
+          <w:lang w:val="en-GB"/>
+        </w:rPr>
+        <w:t>van</w:t>
+      </w:r>
+      <w:proofErr w:type="spellEnd"/>
+      <w:r>
+        <w:rPr>
+          <w:lang w:val="en-GB"/>
+        </w:rPr>
+        <w:t xml:space="preserve"> use to create </w:t>
       </w:r>
       <w:r>
         <w:rPr>
@@ -4494,7 +4911,35 @@
         <w:rPr>
           <w:lang w:val="en-GB"/>
         </w:rPr>
-        <w:t xml:space="preserve"> image. The JPEG algorithm uses the YCbCr colour space, this colour space consists of Luminance (Y), Blue Chrominance (Cb) and Red Chrominance (Cr</w:t>
+        <w:t xml:space="preserve"> image. The JPEG algorithm uses the </w:t>
+      </w:r>
+      <w:proofErr w:type="spellStart"/>
+      <w:r>
+        <w:rPr>
+          <w:lang w:val="en-GB"/>
+        </w:rPr>
+        <w:t>YCbCr</w:t>
+      </w:r>
+      <w:proofErr w:type="spellEnd"/>
+      <w:r>
+        <w:rPr>
+          <w:lang w:val="en-GB"/>
+        </w:rPr>
+        <w:t xml:space="preserve"> colour space, this colour space consists of Luminance (Y), Blue Chrominance (</w:t>
+      </w:r>
+      <w:proofErr w:type="spellStart"/>
+      <w:r>
+        <w:rPr>
+          <w:lang w:val="en-GB"/>
+        </w:rPr>
+        <w:t>Cb</w:t>
+      </w:r>
+      <w:proofErr w:type="spellEnd"/>
+      <w:r>
+        <w:rPr>
+          <w:lang w:val="en-GB"/>
+        </w:rPr>
+        <w:t>) and Red Chrominance (Cr</w:t>
       </w:r>
       <w:r>
         <w:rPr>
@@ -4539,7 +4984,21 @@
         <w:rPr>
           <w:lang w:val="en-GB"/>
         </w:rPr>
-        <w:t>This conversion uses a matrix of constants to convert the RGB values to the YCbCr colour space.</w:t>
+        <w:t xml:space="preserve">This conversion uses a matrix of constants to convert the RGB values to the </w:t>
+      </w:r>
+      <w:proofErr w:type="spellStart"/>
+      <w:r>
+        <w:rPr>
+          <w:lang w:val="en-GB"/>
+        </w:rPr>
+        <w:t>YCbCr</w:t>
+      </w:r>
+      <w:proofErr w:type="spellEnd"/>
+      <w:r>
+        <w:rPr>
+          <w:lang w:val="en-GB"/>
+        </w:rPr>
+        <w:t xml:space="preserve"> colour space.</w:t>
       </w:r>
     </w:p>
     <w:p>
@@ -4646,7 +5105,25 @@
           <w:szCs w:val="32"/>
           <w:lang w:val="en-GB"/>
         </w:rPr>
-        <w:t xml:space="preserve">Y + Cb + Cr </w:t>
+        <w:t xml:space="preserve">Y + </w:t>
+      </w:r>
+      <w:proofErr w:type="spellStart"/>
+      <w:r>
+        <w:rPr>
+          <w:sz w:val="32"/>
+          <w:szCs w:val="32"/>
+          <w:lang w:val="en-GB"/>
+        </w:rPr>
+        <w:t>Cb</w:t>
+      </w:r>
+      <w:proofErr w:type="spellEnd"/>
+      <w:r>
+        <w:rPr>
+          <w:sz w:val="32"/>
+          <w:szCs w:val="32"/>
+          <w:lang w:val="en-GB"/>
+        </w:rPr>
+        <w:t xml:space="preserve"> + Cr </w:t>
       </w:r>
       <w:r>
         <w:rPr>
@@ -4690,7 +5167,25 @@
           <w:szCs w:val="32"/>
           <w:lang w:val="en-GB"/>
         </w:rPr>
-        <w:t>Y + Cb + Cr</w:t>
+        <w:t xml:space="preserve">Y + </w:t>
+      </w:r>
+      <w:proofErr w:type="spellStart"/>
+      <w:r>
+        <w:rPr>
+          <w:sz w:val="32"/>
+          <w:szCs w:val="32"/>
+          <w:lang w:val="en-GB"/>
+        </w:rPr>
+        <w:t>Cb</w:t>
+      </w:r>
+      <w:proofErr w:type="spellEnd"/>
+      <w:r>
+        <w:rPr>
+          <w:sz w:val="32"/>
+          <w:szCs w:val="32"/>
+          <w:lang w:val="en-GB"/>
+        </w:rPr>
+        <w:t xml:space="preserve"> + Cr</w:t>
       </w:r>
       <w:r>
         <w:rPr>
@@ -4881,7 +5376,6 @@
         <w:rPr>
           <w:lang w:val="en-GB"/>
         </w:rPr>
-        <w:lastRenderedPageBreak/>
         <w:t>Run Length</w:t>
       </w:r>
       <w:r>
@@ -4966,7 +5460,7 @@
       <w:bookmarkEnd w:id="14"/>
     </w:p>
     <w:sectPr>
-      <w:footerReference w:type="default" r:id="rId15"/>
+      <w:footerReference w:type="default" r:id="rId18"/>
       <w:pgSz w:w="11906" w:h="16838"/>
       <w:pgMar w:top="1440" w:right="1440" w:bottom="1440" w:left="1440" w:header="708" w:footer="708" w:gutter="0"/>
       <w:pgNumType w:start="0"/>
@@ -5670,6 +6164,28 @@
       <w:szCs w:val="26"/>
     </w:rPr>
   </w:style>
+  <w:style w:type="paragraph" w:styleId="Heading3">
+    <w:name w:val="heading 3"/>
+    <w:basedOn w:val="Normal"/>
+    <w:next w:val="Normal"/>
+    <w:link w:val="Heading3Char"/>
+    <w:uiPriority w:val="9"/>
+    <w:unhideWhenUsed/>
+    <w:qFormat/>
+    <w:rsid w:val="00517235"/>
+    <w:pPr>
+      <w:keepNext/>
+      <w:keepLines/>
+      <w:spacing w:before="40" w:after="0"/>
+      <w:outlineLvl w:val="2"/>
+    </w:pPr>
+    <w:rPr>
+      <w:rFonts w:asciiTheme="majorHAnsi" w:eastAsiaTheme="majorEastAsia" w:hAnsiTheme="majorHAnsi" w:cstheme="majorBidi"/>
+      <w:color w:val="1F3763" w:themeColor="accent1" w:themeShade="7F"/>
+      <w:sz w:val="24"/>
+      <w:szCs w:val="24"/>
+    </w:rPr>
+  </w:style>
   <w:style w:type="character" w:default="1" w:styleId="DefaultParagraphFont">
     <w:name w:val="Default Paragraph Font"/>
     <w:uiPriority w:val="1"/>
@@ -5953,6 +6469,19 @@
     <w:rsid w:val="00070E05"/>
     <w:rPr>
       <w:color w:val="808080"/>
+    </w:rPr>
+  </w:style>
+  <w:style w:type="character" w:customStyle="1" w:styleId="Heading3Char">
+    <w:name w:val="Heading 3 Char"/>
+    <w:basedOn w:val="DefaultParagraphFont"/>
+    <w:link w:val="Heading3"/>
+    <w:uiPriority w:val="9"/>
+    <w:rsid w:val="00517235"/>
+    <w:rPr>
+      <w:rFonts w:asciiTheme="majorHAnsi" w:eastAsiaTheme="majorEastAsia" w:hAnsiTheme="majorHAnsi" w:cstheme="majorBidi"/>
+      <w:color w:val="1F3763" w:themeColor="accent1" w:themeShade="7F"/>
+      <w:sz w:val="24"/>
+      <w:szCs w:val="24"/>
     </w:rPr>
   </w:style>
 </w:styles>

</xml_diff>

<commit_message>
Added image rebuilding, stable version
</commit_message>
<xml_diff>
--- a/Documentation/ImageCompression_IPASS_v1.docx
+++ b/Documentation/ImageCompression_IPASS_v1.docx
@@ -3649,97 +3649,7 @@
         <w:rPr>
           <w:lang w:val="en-GB"/>
         </w:rPr>
-        <w:t xml:space="preserve">different rates of compression. The </w:t>
-      </w:r>
-      <w:proofErr w:type="gramStart"/>
-      <w:r>
-        <w:rPr>
-          <w:lang w:val="en-GB"/>
-        </w:rPr>
-        <w:t>“.</w:t>
-      </w:r>
-      <w:proofErr w:type="spellStart"/>
-      <w:r>
-        <w:rPr>
-          <w:lang w:val="en-GB"/>
-        </w:rPr>
-        <w:t>npy</w:t>
-      </w:r>
-      <w:proofErr w:type="spellEnd"/>
-      <w:proofErr w:type="gramEnd"/>
-      <w:r>
-        <w:rPr>
-          <w:lang w:val="en-GB"/>
-        </w:rPr>
-        <w:t>” file is the original sized data, the “.</w:t>
-      </w:r>
-      <w:proofErr w:type="spellStart"/>
-      <w:r>
-        <w:rPr>
-          <w:lang w:val="en-GB"/>
-        </w:rPr>
-        <w:t>json</w:t>
-      </w:r>
-      <w:proofErr w:type="spellEnd"/>
-      <w:r>
-        <w:rPr>
-          <w:lang w:val="en-GB"/>
-        </w:rPr>
-        <w:t xml:space="preserve">” and “.pickle” files save the compressed data. Both the </w:t>
-      </w:r>
-      <w:proofErr w:type="gramStart"/>
-      <w:r>
-        <w:rPr>
-          <w:lang w:val="en-GB"/>
-        </w:rPr>
-        <w:t>“.</w:t>
-      </w:r>
-      <w:proofErr w:type="spellStart"/>
-      <w:r>
-        <w:rPr>
-          <w:lang w:val="en-GB"/>
-        </w:rPr>
-        <w:t>json</w:t>
-      </w:r>
-      <w:proofErr w:type="spellEnd"/>
-      <w:proofErr w:type="gramEnd"/>
-      <w:r>
-        <w:rPr>
-          <w:lang w:val="en-GB"/>
-        </w:rPr>
-        <w:t xml:space="preserve">” </w:t>
-      </w:r>
-      <w:r>
-        <w:rPr>
-          <w:lang w:val="en-GB"/>
-        </w:rPr>
-        <w:t xml:space="preserve">and </w:t>
-      </w:r>
-      <w:r>
-        <w:rPr>
-          <w:lang w:val="en-GB"/>
-        </w:rPr>
-        <w:t>“.pickle”</w:t>
-      </w:r>
-      <w:r>
-        <w:rPr>
-          <w:lang w:val="en-GB"/>
-        </w:rPr>
-        <w:t xml:space="preserve"> files were saved to test which one was better at saving the data. It makes sense for the </w:t>
-      </w:r>
-      <w:proofErr w:type="spellStart"/>
-      <w:r>
-        <w:rPr>
-          <w:lang w:val="en-GB"/>
-        </w:rPr>
-        <w:t>json</w:t>
-      </w:r>
-      <w:proofErr w:type="spellEnd"/>
-      <w:r>
-        <w:rPr>
-          <w:lang w:val="en-GB"/>
-        </w:rPr>
-        <w:t>-file to be larger, since it saves the data using text.</w:t>
+        <w:t>different rates of compression. The “.npy” file is the original sized data, the “.json” and “.pickle” files save the compressed data. Both the “.json” and “.pickle” files were saved to test which one was better at saving the data. It makes sense for the json-file to be larger, since it saves the data using text.</w:t>
       </w:r>
     </w:p>
     <w:p>
@@ -3781,6 +3691,7 @@
       </w:pPr>
       <w:r>
         <w:rPr>
+          <w:noProof/>
           <w:lang w:val="en-GB"/>
         </w:rPr>
         <w:drawing>
@@ -3859,6 +3770,7 @@
       </w:pPr>
       <w:r>
         <w:rPr>
+          <w:noProof/>
           <w:lang w:val="en-GB"/>
         </w:rPr>
         <w:drawing>
@@ -3925,6 +3837,7 @@
       </w:pPr>
       <w:r>
         <w:rPr>
+          <w:noProof/>
           <w:lang w:val="en-GB"/>
         </w:rPr>
         <w:drawing>
@@ -3974,21 +3887,7 @@
         <w:rPr>
           <w:lang w:val="en-GB"/>
         </w:rPr>
-        <w:t xml:space="preserve">When you compare the pickle-file with the </w:t>
-      </w:r>
-      <w:proofErr w:type="spellStart"/>
-      <w:r>
-        <w:rPr>
-          <w:lang w:val="en-GB"/>
-        </w:rPr>
-        <w:t>npy</w:t>
-      </w:r>
-      <w:proofErr w:type="spellEnd"/>
-      <w:r>
-        <w:rPr>
-          <w:lang w:val="en-GB"/>
-        </w:rPr>
-        <w:t>-file between the different rates of compression you can see the difference it makes for the RLE algorithm to be able to store more pixels</w:t>
+        <w:t>When you compare the pickle-file with the npy-file between the different rates of compression you can see the difference it makes for the RLE algorithm to be able to store more pixels</w:t>
       </w:r>
       <w:r>
         <w:rPr>
@@ -4618,19 +4517,115 @@
         </w:rPr>
         <w:t xml:space="preserve">In short, the colour compression made the Run Length Algorithm </w:t>
       </w:r>
-      <w:proofErr w:type="gramStart"/>
-      <w:r>
-        <w:rPr>
-          <w:lang w:val="en-GB"/>
-        </w:rPr>
-        <w:t>made</w:t>
-      </w:r>
-      <w:proofErr w:type="gramEnd"/>
+      <w:r>
+        <w:rPr>
+          <w:lang w:val="en-GB"/>
+        </w:rPr>
+        <w:t xml:space="preserve">go from reducing the data by </w:t>
+      </w:r>
+      <w:r>
+        <w:rPr>
+          <w:lang w:val="en-GB"/>
+        </w:rPr>
+        <w:t>12,85</w:t>
+      </w:r>
+      <w:r>
+        <w:rPr>
+          <w:lang w:val="en-GB"/>
+        </w:rPr>
+        <w:t xml:space="preserve">% to </w:t>
+      </w:r>
+      <w:r>
+        <w:rPr>
+          <w:lang w:val="en-GB"/>
+        </w:rPr>
+        <w:t>52,0</w:t>
+      </w:r>
+      <w:r>
+        <w:rPr>
+          <w:lang w:val="en-GB"/>
+        </w:rPr>
+        <w:t>8%</w:t>
+      </w:r>
+      <w:r>
+        <w:rPr>
+          <w:lang w:val="en-GB"/>
+        </w:rPr>
+        <w:t>.</w:t>
+      </w:r>
+    </w:p>
+    <w:p>
+      <w:pPr>
+        <w:rPr>
+          <w:lang w:val="en-GB"/>
+        </w:rPr>
+      </w:pPr>
+      <w:r>
+        <w:rPr>
+          <w:lang w:val="en-GB"/>
+        </w:rPr>
+        <w:t xml:space="preserve">100-1404/1611*100 </w:t>
+      </w:r>
+      <w:r>
+        <w:rPr>
+          <w:lang w:val="en-GB"/>
+        </w:rPr>
+        <w:t>≈</w:t>
+      </w:r>
       <w:r>
         <w:rPr>
           <w:lang w:val="en-GB"/>
         </w:rPr>
         <w:t xml:space="preserve"> </w:t>
+      </w:r>
+      <w:r>
+        <w:rPr>
+          <w:lang w:val="en-GB"/>
+        </w:rPr>
+        <w:t>12,85</w:t>
+      </w:r>
+      <w:r>
+        <w:rPr>
+          <w:lang w:val="en-GB"/>
+        </w:rPr>
+        <w:t>%</w:t>
+      </w:r>
+    </w:p>
+    <w:p>
+      <w:pPr>
+        <w:rPr>
+          <w:lang w:val="en-GB"/>
+        </w:rPr>
+      </w:pPr>
+      <w:r>
+        <w:rPr>
+          <w:lang w:val="en-GB"/>
+        </w:rPr>
+        <w:t xml:space="preserve">100-772/1611*100 </w:t>
+      </w:r>
+      <w:r>
+        <w:rPr>
+          <w:lang w:val="en-GB"/>
+        </w:rPr>
+        <w:t>≈</w:t>
+      </w:r>
+      <w:r>
+        <w:rPr>
+          <w:lang w:val="en-GB"/>
+        </w:rPr>
+        <w:t xml:space="preserve"> </w:t>
+      </w:r>
+      <w:r>
+        <w:rPr>
+          <w:lang w:val="en-GB"/>
+        </w:rPr>
+        <w:t>52,0</w:t>
+      </w:r>
+      <w:r>
+        <w:rPr>
+          <w:lang w:val="en-GB"/>
+        </w:rPr>
+        <w:t>8%</w:t>
       </w:r>
     </w:p>
     <w:p>
@@ -4810,14 +4805,14 @@
         <w:rPr>
           <w:lang w:val="en-GB"/>
         </w:rPr>
-        <w:t xml:space="preserve">Compared to the simple algorithm this is much more complex, but this algorithm also has its downsides. It generalizes groups of pixels a lot, now this is barely noticeable on pictures of nature, where there’s a lot of smooth shifting of the colour of the pixels. But in pictures of products, it is much more apparent. A sharp edge where one side of the edge is a solid white, and the other is the product (a lot of the times black), should have a sharp and thin edge. But as mentioned earlier, by </w:t>
+        <w:t xml:space="preserve">Compared to the simple algorithm this is much more complex, but this algorithm also has its downsides. It generalizes groups of pixels a lot, now this is barely noticeable on pictures of nature, </w:t>
       </w:r>
       <w:r>
         <w:rPr>
           <w:lang w:val="en-GB"/>
         </w:rPr>
         <w:lastRenderedPageBreak/>
-        <w:t>generalizing the pixels in groups of 8</w:t>
+        <w:t>where there’s a lot of smooth shifting of the colour of the pixels. But in pictures of products, it is much more apparent. A sharp edge where one side of the edge is a solid white, and the other is the product (a lot of the times black), should have a sharp and thin edge. But as mentioned earlier, by generalizing the pixels in groups of 8</w:t>
       </w:r>
       <w:r>
         <w:t>×</w:t>
@@ -4885,21 +4880,7 @@
         <w:rPr>
           <w:lang w:val="en-GB"/>
         </w:rPr>
-        <w:t xml:space="preserve"> and blue (RGB). But RGB aren’t the only colours you </w:t>
-      </w:r>
-      <w:proofErr w:type="spellStart"/>
-      <w:r>
-        <w:rPr>
-          <w:lang w:val="en-GB"/>
-        </w:rPr>
-        <w:t>van</w:t>
-      </w:r>
-      <w:proofErr w:type="spellEnd"/>
-      <w:r>
-        <w:rPr>
-          <w:lang w:val="en-GB"/>
-        </w:rPr>
-        <w:t xml:space="preserve"> use to create </w:t>
+        <w:t xml:space="preserve"> and blue (RGB). But RGB aren’t the only colours you van use to create </w:t>
       </w:r>
       <w:r>
         <w:rPr>
@@ -4911,35 +4892,7 @@
         <w:rPr>
           <w:lang w:val="en-GB"/>
         </w:rPr>
-        <w:t xml:space="preserve"> image. The JPEG algorithm uses the </w:t>
-      </w:r>
-      <w:proofErr w:type="spellStart"/>
-      <w:r>
-        <w:rPr>
-          <w:lang w:val="en-GB"/>
-        </w:rPr>
-        <w:t>YCbCr</w:t>
-      </w:r>
-      <w:proofErr w:type="spellEnd"/>
-      <w:r>
-        <w:rPr>
-          <w:lang w:val="en-GB"/>
-        </w:rPr>
-        <w:t xml:space="preserve"> colour space, this colour space consists of Luminance (Y), Blue Chrominance (</w:t>
-      </w:r>
-      <w:proofErr w:type="spellStart"/>
-      <w:r>
-        <w:rPr>
-          <w:lang w:val="en-GB"/>
-        </w:rPr>
-        <w:t>Cb</w:t>
-      </w:r>
-      <w:proofErr w:type="spellEnd"/>
-      <w:r>
-        <w:rPr>
-          <w:lang w:val="en-GB"/>
-        </w:rPr>
-        <w:t>) and Red Chrominance (Cr</w:t>
+        <w:t xml:space="preserve"> image. The JPEG algorithm uses the YCbCr colour space, this colour space consists of Luminance (Y), Blue Chrominance (Cb) and Red Chrominance (Cr</w:t>
       </w:r>
       <w:r>
         <w:rPr>
@@ -4984,21 +4937,7 @@
         <w:rPr>
           <w:lang w:val="en-GB"/>
         </w:rPr>
-        <w:t xml:space="preserve">This conversion uses a matrix of constants to convert the RGB values to the </w:t>
-      </w:r>
-      <w:proofErr w:type="spellStart"/>
-      <w:r>
-        <w:rPr>
-          <w:lang w:val="en-GB"/>
-        </w:rPr>
-        <w:t>YCbCr</w:t>
-      </w:r>
-      <w:proofErr w:type="spellEnd"/>
-      <w:r>
-        <w:rPr>
-          <w:lang w:val="en-GB"/>
-        </w:rPr>
-        <w:t xml:space="preserve"> colour space.</w:t>
+        <w:t>This conversion uses a matrix of constants to convert the RGB values to the YCbCr colour space.</w:t>
       </w:r>
     </w:p>
     <w:p>
@@ -5105,25 +5044,7 @@
           <w:szCs w:val="32"/>
           <w:lang w:val="en-GB"/>
         </w:rPr>
-        <w:t xml:space="preserve">Y + </w:t>
-      </w:r>
-      <w:proofErr w:type="spellStart"/>
-      <w:r>
-        <w:rPr>
-          <w:sz w:val="32"/>
-          <w:szCs w:val="32"/>
-          <w:lang w:val="en-GB"/>
-        </w:rPr>
-        <w:t>Cb</w:t>
-      </w:r>
-      <w:proofErr w:type="spellEnd"/>
-      <w:r>
-        <w:rPr>
-          <w:sz w:val="32"/>
-          <w:szCs w:val="32"/>
-          <w:lang w:val="en-GB"/>
-        </w:rPr>
-        <w:t xml:space="preserve"> + Cr </w:t>
+        <w:t xml:space="preserve">Y + Cb + Cr </w:t>
       </w:r>
       <w:r>
         <w:rPr>
@@ -5167,25 +5088,7 @@
           <w:szCs w:val="32"/>
           <w:lang w:val="en-GB"/>
         </w:rPr>
-        <w:t xml:space="preserve">Y + </w:t>
-      </w:r>
-      <w:proofErr w:type="spellStart"/>
-      <w:r>
-        <w:rPr>
-          <w:sz w:val="32"/>
-          <w:szCs w:val="32"/>
-          <w:lang w:val="en-GB"/>
-        </w:rPr>
-        <w:t>Cb</w:t>
-      </w:r>
-      <w:proofErr w:type="spellEnd"/>
-      <w:r>
-        <w:rPr>
-          <w:sz w:val="32"/>
-          <w:szCs w:val="32"/>
-          <w:lang w:val="en-GB"/>
-        </w:rPr>
-        <w:t xml:space="preserve"> + Cr</w:t>
+        <w:t>Y + Cb + Cr</w:t>
       </w:r>
       <w:r>
         <w:rPr>

</xml_diff>

<commit_message>
bugfixes + RLE and RlD work
</commit_message>
<xml_diff>
--- a/Documentation/ImageCompression_IPASS_v1.docx
+++ b/Documentation/ImageCompression_IPASS_v1.docx
@@ -1052,7 +1052,7 @@
             <w:rPr>
               <w:rFonts w:eastAsiaTheme="minorEastAsia"/>
               <w:noProof/>
-              <w:lang w:eastAsia="en-NL"/>
+              <w:lang w:val="en-NL" w:eastAsia="en-NL"/>
             </w:rPr>
           </w:pPr>
           <w:r>
@@ -1073,7 +1073,7 @@
             </w:rPr>
             <w:fldChar w:fldCharType="separate"/>
           </w:r>
-          <w:hyperlink w:anchor="_Toc137935913" w:history="1">
+          <w:hyperlink w:anchor="_Toc138521945" w:history="1">
             <w:r>
               <w:rPr>
                 <w:rStyle w:val="Hyperlink"/>
@@ -1101,7 +1101,7 @@
                 <w:noProof/>
                 <w:webHidden/>
               </w:rPr>
-              <w:instrText xml:space="preserve"> PAGEREF _Toc137935913 \h </w:instrText>
+              <w:instrText xml:space="preserve"> PAGEREF _Toc138521945 \h </w:instrText>
             </w:r>
             <w:r>
               <w:rPr>
@@ -1141,10 +1141,10 @@
             <w:rPr>
               <w:rFonts w:eastAsiaTheme="minorEastAsia"/>
               <w:noProof/>
-              <w:lang w:eastAsia="en-NL"/>
+              <w:lang w:val="en-NL" w:eastAsia="en-NL"/>
             </w:rPr>
           </w:pPr>
-          <w:hyperlink w:anchor="_Toc137935914" w:history="1">
+          <w:hyperlink w:anchor="_Toc138521946" w:history="1">
             <w:r>
               <w:rPr>
                 <w:rStyle w:val="Hyperlink"/>
@@ -1172,7 +1172,7 @@
                 <w:noProof/>
                 <w:webHidden/>
               </w:rPr>
-              <w:instrText xml:space="preserve"> PAGEREF _Toc137935914 \h </w:instrText>
+              <w:instrText xml:space="preserve"> PAGEREF _Toc138521946 \h </w:instrText>
             </w:r>
             <w:r>
               <w:rPr>
@@ -1212,10 +1212,10 @@
             <w:rPr>
               <w:rFonts w:eastAsiaTheme="minorEastAsia"/>
               <w:noProof/>
-              <w:lang w:eastAsia="en-NL"/>
+              <w:lang w:val="en-NL" w:eastAsia="en-NL"/>
             </w:rPr>
           </w:pPr>
-          <w:hyperlink w:anchor="_Toc137935915" w:history="1">
+          <w:hyperlink w:anchor="_Toc138521947" w:history="1">
             <w:r>
               <w:rPr>
                 <w:rStyle w:val="Hyperlink"/>
@@ -1243,7 +1243,7 @@
                 <w:noProof/>
                 <w:webHidden/>
               </w:rPr>
-              <w:instrText xml:space="preserve"> PAGEREF _Toc137935915 \h </w:instrText>
+              <w:instrText xml:space="preserve"> PAGEREF _Toc138521947 \h </w:instrText>
             </w:r>
             <w:r>
               <w:rPr>
@@ -1283,10 +1283,10 @@
             <w:rPr>
               <w:rFonts w:eastAsiaTheme="minorEastAsia"/>
               <w:noProof/>
-              <w:lang w:eastAsia="en-NL"/>
+              <w:lang w:val="en-NL" w:eastAsia="en-NL"/>
             </w:rPr>
           </w:pPr>
-          <w:hyperlink w:anchor="_Toc137935916" w:history="1">
+          <w:hyperlink w:anchor="_Toc138521948" w:history="1">
             <w:r>
               <w:rPr>
                 <w:rStyle w:val="Hyperlink"/>
@@ -1314,7 +1314,7 @@
                 <w:noProof/>
                 <w:webHidden/>
               </w:rPr>
-              <w:instrText xml:space="preserve"> PAGEREF _Toc137935916 \h </w:instrText>
+              <w:instrText xml:space="preserve"> PAGEREF _Toc138521948 \h </w:instrText>
             </w:r>
             <w:r>
               <w:rPr>
@@ -1354,10 +1354,10 @@
             <w:rPr>
               <w:rFonts w:eastAsiaTheme="minorEastAsia"/>
               <w:noProof/>
-              <w:lang w:eastAsia="en-NL"/>
+              <w:lang w:val="en-NL" w:eastAsia="en-NL"/>
             </w:rPr>
           </w:pPr>
-          <w:hyperlink w:anchor="_Toc137935917" w:history="1">
+          <w:hyperlink w:anchor="_Toc138521949" w:history="1">
             <w:r>
               <w:rPr>
                 <w:rStyle w:val="Hyperlink"/>
@@ -1385,7 +1385,7 @@
                 <w:noProof/>
                 <w:webHidden/>
               </w:rPr>
-              <w:instrText xml:space="preserve"> PAGEREF _Toc137935917 \h </w:instrText>
+              <w:instrText xml:space="preserve"> PAGEREF _Toc138521949 \h </w:instrText>
             </w:r>
             <w:r>
               <w:rPr>
@@ -1405,7 +1405,7 @@
                 <w:noProof/>
                 <w:webHidden/>
               </w:rPr>
-              <w:t>3</w:t>
+              <w:t>4</w:t>
             </w:r>
             <w:r>
               <w:rPr>
@@ -1425,10 +1425,10 @@
             <w:rPr>
               <w:rFonts w:eastAsiaTheme="minorEastAsia"/>
               <w:noProof/>
-              <w:lang w:eastAsia="en-NL"/>
+              <w:lang w:val="en-NL" w:eastAsia="en-NL"/>
             </w:rPr>
           </w:pPr>
-          <w:hyperlink w:anchor="_Toc137935918" w:history="1">
+          <w:hyperlink w:anchor="_Toc138521950" w:history="1">
             <w:r>
               <w:rPr>
                 <w:rStyle w:val="Hyperlink"/>
@@ -1456,7 +1456,7 @@
                 <w:noProof/>
                 <w:webHidden/>
               </w:rPr>
-              <w:instrText xml:space="preserve"> PAGEREF _Toc137935918 \h </w:instrText>
+              <w:instrText xml:space="preserve"> PAGEREF _Toc138521950 \h </w:instrText>
             </w:r>
             <w:r>
               <w:rPr>
@@ -1476,7 +1476,7 @@
                 <w:noProof/>
                 <w:webHidden/>
               </w:rPr>
-              <w:t>3</w:t>
+              <w:t>4</w:t>
             </w:r>
             <w:r>
               <w:rPr>
@@ -1496,10 +1496,10 @@
             <w:rPr>
               <w:rFonts w:eastAsiaTheme="minorEastAsia"/>
               <w:noProof/>
-              <w:lang w:eastAsia="en-NL"/>
+              <w:lang w:val="en-NL" w:eastAsia="en-NL"/>
             </w:rPr>
           </w:pPr>
-          <w:hyperlink w:anchor="_Toc137935919" w:history="1">
+          <w:hyperlink w:anchor="_Toc138521951" w:history="1">
             <w:r>
               <w:rPr>
                 <w:rStyle w:val="Hyperlink"/>
@@ -1527,7 +1527,7 @@
                 <w:noProof/>
                 <w:webHidden/>
               </w:rPr>
-              <w:instrText xml:space="preserve"> PAGEREF _Toc137935919 \h </w:instrText>
+              <w:instrText xml:space="preserve"> PAGEREF _Toc138521951 \h </w:instrText>
             </w:r>
             <w:r>
               <w:rPr>
@@ -1547,7 +1547,7 @@
                 <w:noProof/>
                 <w:webHidden/>
               </w:rPr>
-              <w:t>3</w:t>
+              <w:t>4</w:t>
             </w:r>
             <w:r>
               <w:rPr>
@@ -1567,10 +1567,10 @@
             <w:rPr>
               <w:rFonts w:eastAsiaTheme="minorEastAsia"/>
               <w:noProof/>
-              <w:lang w:eastAsia="en-NL"/>
+              <w:lang w:val="en-NL" w:eastAsia="en-NL"/>
             </w:rPr>
           </w:pPr>
-          <w:hyperlink w:anchor="_Toc137935920" w:history="1">
+          <w:hyperlink w:anchor="_Toc138521952" w:history="1">
             <w:r>
               <w:rPr>
                 <w:rStyle w:val="Hyperlink"/>
@@ -1598,7 +1598,7 @@
                 <w:noProof/>
                 <w:webHidden/>
               </w:rPr>
-              <w:instrText xml:space="preserve"> PAGEREF _Toc137935920 \h </w:instrText>
+              <w:instrText xml:space="preserve"> PAGEREF _Toc138521952 \h </w:instrText>
             </w:r>
             <w:r>
               <w:rPr>
@@ -1618,7 +1618,7 @@
                 <w:noProof/>
                 <w:webHidden/>
               </w:rPr>
-              <w:t>3</w:t>
+              <w:t>5</w:t>
             </w:r>
             <w:r>
               <w:rPr>
@@ -1638,10 +1638,10 @@
             <w:rPr>
               <w:rFonts w:eastAsiaTheme="minorEastAsia"/>
               <w:noProof/>
-              <w:lang w:eastAsia="en-NL"/>
+              <w:lang w:val="en-NL" w:eastAsia="en-NL"/>
             </w:rPr>
           </w:pPr>
-          <w:hyperlink w:anchor="_Toc137935921" w:history="1">
+          <w:hyperlink w:anchor="_Toc138521953" w:history="1">
             <w:r>
               <w:rPr>
                 <w:rStyle w:val="Hyperlink"/>
@@ -1669,7 +1669,7 @@
                 <w:noProof/>
                 <w:webHidden/>
               </w:rPr>
-              <w:instrText xml:space="preserve"> PAGEREF _Toc137935921 \h </w:instrText>
+              <w:instrText xml:space="preserve"> PAGEREF _Toc138521953 \h </w:instrText>
             </w:r>
             <w:r>
               <w:rPr>
@@ -1689,7 +1689,7 @@
                 <w:noProof/>
                 <w:webHidden/>
               </w:rPr>
-              <w:t>3</w:t>
+              <w:t>5</w:t>
             </w:r>
             <w:r>
               <w:rPr>
@@ -1709,10 +1709,10 @@
             <w:rPr>
               <w:rFonts w:eastAsiaTheme="minorEastAsia"/>
               <w:noProof/>
-              <w:lang w:eastAsia="en-NL"/>
+              <w:lang w:val="en-NL" w:eastAsia="en-NL"/>
             </w:rPr>
           </w:pPr>
-          <w:hyperlink w:anchor="_Toc137935922" w:history="1">
+          <w:hyperlink w:anchor="_Toc138521954" w:history="1">
             <w:r>
               <w:rPr>
                 <w:rStyle w:val="Hyperlink"/>
@@ -1740,7 +1740,7 @@
                 <w:noProof/>
                 <w:webHidden/>
               </w:rPr>
-              <w:instrText xml:space="preserve"> PAGEREF _Toc137935922 \h </w:instrText>
+              <w:instrText xml:space="preserve"> PAGEREF _Toc138521954 \h </w:instrText>
             </w:r>
             <w:r>
               <w:rPr>
@@ -1760,7 +1760,7 @@
                 <w:noProof/>
                 <w:webHidden/>
               </w:rPr>
-              <w:t>4</w:t>
+              <w:t>5</w:t>
             </w:r>
             <w:r>
               <w:rPr>
@@ -1780,10 +1780,10 @@
             <w:rPr>
               <w:rFonts w:eastAsiaTheme="minorEastAsia"/>
               <w:noProof/>
-              <w:lang w:eastAsia="en-NL"/>
+              <w:lang w:val="en-NL" w:eastAsia="en-NL"/>
             </w:rPr>
           </w:pPr>
-          <w:hyperlink w:anchor="_Toc137935923" w:history="1">
+          <w:hyperlink w:anchor="_Toc138521955" w:history="1">
             <w:r>
               <w:rPr>
                 <w:rStyle w:val="Hyperlink"/>
@@ -1811,7 +1811,7 @@
                 <w:noProof/>
                 <w:webHidden/>
               </w:rPr>
-              <w:instrText xml:space="preserve"> PAGEREF _Toc137935923 \h </w:instrText>
+              <w:instrText xml:space="preserve"> PAGEREF _Toc138521955 \h </w:instrText>
             </w:r>
             <w:r>
               <w:rPr>
@@ -1831,7 +1831,7 @@
                 <w:noProof/>
                 <w:webHidden/>
               </w:rPr>
-              <w:t>4</w:t>
+              <w:t>6</w:t>
             </w:r>
             <w:r>
               <w:rPr>
@@ -1851,17 +1851,17 @@
             <w:rPr>
               <w:rFonts w:eastAsiaTheme="minorEastAsia"/>
               <w:noProof/>
-              <w:lang w:eastAsia="en-NL"/>
+              <w:lang w:val="en-NL" w:eastAsia="en-NL"/>
             </w:rPr>
           </w:pPr>
-          <w:hyperlink w:anchor="_Toc137935924" w:history="1">
+          <w:hyperlink w:anchor="_Toc138521956" w:history="1">
             <w:r>
               <w:rPr>
                 <w:rStyle w:val="Hyperlink"/>
                 <w:noProof/>
                 <w:lang w:val="en-GB"/>
               </w:rPr>
-              <w:t>Run Length and Huffman Encoding</w:t>
+              <w:t>Run Length Encoding</w:t>
             </w:r>
             <w:r>
               <w:rPr>
@@ -1882,7 +1882,7 @@
                 <w:noProof/>
                 <w:webHidden/>
               </w:rPr>
-              <w:instrText xml:space="preserve"> PAGEREF _Toc137935924 \h </w:instrText>
+              <w:instrText xml:space="preserve"> PAGEREF _Toc138521956 \h </w:instrText>
             </w:r>
             <w:r>
               <w:rPr>
@@ -1902,7 +1902,7 @@
                 <w:noProof/>
                 <w:webHidden/>
               </w:rPr>
-              <w:t>4</w:t>
+              <w:t>7</w:t>
             </w:r>
             <w:r>
               <w:rPr>
@@ -1922,10 +1922,10 @@
             <w:rPr>
               <w:rFonts w:eastAsiaTheme="minorEastAsia"/>
               <w:noProof/>
-              <w:lang w:eastAsia="en-NL"/>
+              <w:lang w:val="en-NL" w:eastAsia="en-NL"/>
             </w:rPr>
           </w:pPr>
-          <w:hyperlink w:anchor="_Toc137935925" w:history="1">
+          <w:hyperlink w:anchor="_Toc138521957" w:history="1">
             <w:r>
               <w:rPr>
                 <w:rStyle w:val="Hyperlink"/>
@@ -1953,7 +1953,7 @@
                 <w:noProof/>
                 <w:webHidden/>
               </w:rPr>
-              <w:instrText xml:space="preserve"> PAGEREF _Toc137935925 \h </w:instrText>
+              <w:instrText xml:space="preserve"> PAGEREF _Toc138521957 \h </w:instrText>
             </w:r>
             <w:r>
               <w:rPr>
@@ -1973,7 +1973,7 @@
                 <w:noProof/>
                 <w:webHidden/>
               </w:rPr>
-              <w:t>4</w:t>
+              <w:t>7</w:t>
             </w:r>
             <w:r>
               <w:rPr>
@@ -1993,16 +1993,87 @@
             <w:rPr>
               <w:rFonts w:eastAsiaTheme="minorEastAsia"/>
               <w:noProof/>
-              <w:lang w:eastAsia="en-NL"/>
+              <w:lang w:val="en-NL" w:eastAsia="en-NL"/>
             </w:rPr>
           </w:pPr>
-          <w:hyperlink w:anchor="_Toc137935926" w:history="1">
+          <w:hyperlink w:anchor="_Toc138521958" w:history="1">
             <w:r>
               <w:rPr>
                 <w:rStyle w:val="Hyperlink"/>
                 <w:noProof/>
                 <w:lang w:val="en-GB"/>
               </w:rPr>
+              <w:t>Conclusion</w:t>
+            </w:r>
+            <w:r>
+              <w:rPr>
+                <w:noProof/>
+                <w:webHidden/>
+              </w:rPr>
+              <w:tab/>
+            </w:r>
+            <w:r>
+              <w:rPr>
+                <w:noProof/>
+                <w:webHidden/>
+              </w:rPr>
+              <w:fldChar w:fldCharType="begin"/>
+            </w:r>
+            <w:r>
+              <w:rPr>
+                <w:noProof/>
+                <w:webHidden/>
+              </w:rPr>
+              <w:instrText xml:space="preserve"> PAGEREF _Toc138521958 \h </w:instrText>
+            </w:r>
+            <w:r>
+              <w:rPr>
+                <w:noProof/>
+                <w:webHidden/>
+              </w:rPr>
+            </w:r>
+            <w:r>
+              <w:rPr>
+                <w:noProof/>
+                <w:webHidden/>
+              </w:rPr>
+              <w:fldChar w:fldCharType="separate"/>
+            </w:r>
+            <w:r>
+              <w:rPr>
+                <w:noProof/>
+                <w:webHidden/>
+              </w:rPr>
+              <w:t>7</w:t>
+            </w:r>
+            <w:r>
+              <w:rPr>
+                <w:noProof/>
+                <w:webHidden/>
+              </w:rPr>
+              <w:fldChar w:fldCharType="end"/>
+            </w:r>
+          </w:hyperlink>
+        </w:p>
+        <w:p>
+          <w:pPr>
+            <w:pStyle w:val="TOC1"/>
+            <w:tabs>
+              <w:tab w:val="right" w:leader="dot" w:pos="9016"/>
+            </w:tabs>
+            <w:rPr>
+              <w:rFonts w:eastAsiaTheme="minorEastAsia"/>
+              <w:noProof/>
+              <w:lang w:val="en-NL" w:eastAsia="en-NL"/>
+            </w:rPr>
+          </w:pPr>
+          <w:hyperlink w:anchor="_Toc138521959" w:history="1">
+            <w:r>
+              <w:rPr>
+                <w:rStyle w:val="Hyperlink"/>
+                <w:noProof/>
+                <w:lang w:val="en-GB"/>
+              </w:rPr>
               <w:t>Sources</w:t>
             </w:r>
             <w:r>
@@ -2024,7 +2095,7 @@
                 <w:noProof/>
                 <w:webHidden/>
               </w:rPr>
-              <w:instrText xml:space="preserve"> PAGEREF _Toc137935926 \h </w:instrText>
+              <w:instrText xml:space="preserve"> PAGEREF _Toc138521959 \h </w:instrText>
             </w:r>
             <w:r>
               <w:rPr>
@@ -2044,7 +2115,7 @@
                 <w:noProof/>
                 <w:webHidden/>
               </w:rPr>
-              <w:t>4</w:t>
+              <w:t>7</w:t>
             </w:r>
             <w:r>
               <w:rPr>
@@ -2100,7 +2171,7 @@
           <w:lang w:val="en-GB"/>
         </w:rPr>
       </w:pPr>
-      <w:bookmarkStart w:id="0" w:name="_Toc137935913"/>
+      <w:bookmarkStart w:id="0" w:name="_Toc138521945"/>
       <w:r>
         <w:rPr>
           <w:lang w:val="en-GB"/>
@@ -2124,7 +2195,7 @@
           <w:lang w:val="en-GB"/>
         </w:rPr>
       </w:pPr>
-      <w:bookmarkStart w:id="1" w:name="_Toc137935914"/>
+      <w:bookmarkStart w:id="1" w:name="_Toc138521946"/>
       <w:r>
         <w:rPr>
           <w:lang w:val="en-GB"/>
@@ -2139,6 +2210,25 @@
           <w:lang w:val="en-GB"/>
         </w:rPr>
       </w:pPr>
+      <w:r>
+        <w:rPr>
+          <w:lang w:val="en-GB"/>
+        </w:rPr>
+        <w:t>The plan is to compare two algorithms with each other, one being a simple but rough one. And the other being a more complicated one</w:t>
+      </w:r>
+      <w:r>
+        <w:rPr>
+          <w:lang w:val="en-GB"/>
+        </w:rPr>
+        <w:t xml:space="preserve">. </w:t>
+      </w:r>
+    </w:p>
+    <w:p>
+      <w:pPr>
+        <w:rPr>
+          <w:lang w:val="en-GB"/>
+        </w:rPr>
+      </w:pPr>
     </w:p>
     <w:p>
       <w:pPr>
@@ -2147,7 +2237,7 @@
           <w:lang w:val="en-GB"/>
         </w:rPr>
       </w:pPr>
-      <w:bookmarkStart w:id="2" w:name="_Toc137935915"/>
+      <w:bookmarkStart w:id="2" w:name="_Toc138521947"/>
       <w:r>
         <w:rPr>
           <w:lang w:val="en-GB"/>
@@ -2182,7 +2272,7 @@
           <w:lang w:val="en-GB"/>
         </w:rPr>
       </w:pPr>
-      <w:bookmarkStart w:id="3" w:name="_Toc137935916"/>
+      <w:bookmarkStart w:id="3" w:name="_Toc138521948"/>
       <w:r>
         <w:rPr>
           <w:lang w:val="en-GB"/>
@@ -2793,7 +2883,6 @@
           <w:szCs w:val="32"/>
           <w:lang w:val="en-GB"/>
         </w:rPr>
-        <w:lastRenderedPageBreak/>
         <w:t>(</w:t>
       </w:r>
       <w:r>
@@ -3649,7 +3738,79 @@
         <w:rPr>
           <w:lang w:val="en-GB"/>
         </w:rPr>
-        <w:t>different rates of compression. The “.npy” file is the original sized data, the “.json” and “.pickle” files save the compressed data. Both the “.json” and “.pickle” files were saved to test which one was better at saving the data. It makes sense for the json-file to be larger, since it saves the data using text.</w:t>
+        <w:t xml:space="preserve">different rates of compression. The </w:t>
+      </w:r>
+      <w:proofErr w:type="gramStart"/>
+      <w:r>
+        <w:rPr>
+          <w:lang w:val="en-GB"/>
+        </w:rPr>
+        <w:t>“.</w:t>
+      </w:r>
+      <w:proofErr w:type="spellStart"/>
+      <w:r>
+        <w:rPr>
+          <w:lang w:val="en-GB"/>
+        </w:rPr>
+        <w:t>npy</w:t>
+      </w:r>
+      <w:proofErr w:type="spellEnd"/>
+      <w:proofErr w:type="gramEnd"/>
+      <w:r>
+        <w:rPr>
+          <w:lang w:val="en-GB"/>
+        </w:rPr>
+        <w:t>” file is the original sized data, the “.</w:t>
+      </w:r>
+      <w:proofErr w:type="spellStart"/>
+      <w:r>
+        <w:rPr>
+          <w:lang w:val="en-GB"/>
+        </w:rPr>
+        <w:t>json</w:t>
+      </w:r>
+      <w:proofErr w:type="spellEnd"/>
+      <w:r>
+        <w:rPr>
+          <w:lang w:val="en-GB"/>
+        </w:rPr>
+        <w:t xml:space="preserve">” and “.pickle” files save the compressed data. Both the </w:t>
+      </w:r>
+      <w:proofErr w:type="gramStart"/>
+      <w:r>
+        <w:rPr>
+          <w:lang w:val="en-GB"/>
+        </w:rPr>
+        <w:t>“.</w:t>
+      </w:r>
+      <w:proofErr w:type="spellStart"/>
+      <w:r>
+        <w:rPr>
+          <w:lang w:val="en-GB"/>
+        </w:rPr>
+        <w:t>json</w:t>
+      </w:r>
+      <w:proofErr w:type="spellEnd"/>
+      <w:proofErr w:type="gramEnd"/>
+      <w:r>
+        <w:rPr>
+          <w:lang w:val="en-GB"/>
+        </w:rPr>
+        <w:t xml:space="preserve">” and “.pickle” files were saved to test which one was better at saving the data. It makes sense for the </w:t>
+      </w:r>
+      <w:proofErr w:type="spellStart"/>
+      <w:r>
+        <w:rPr>
+          <w:lang w:val="en-GB"/>
+        </w:rPr>
+        <w:t>json</w:t>
+      </w:r>
+      <w:proofErr w:type="spellEnd"/>
+      <w:r>
+        <w:rPr>
+          <w:lang w:val="en-GB"/>
+        </w:rPr>
+        <w:t>-file to be larger, since it saves the data using text.</w:t>
       </w:r>
     </w:p>
     <w:p>
@@ -3887,7 +4048,21 @@
         <w:rPr>
           <w:lang w:val="en-GB"/>
         </w:rPr>
-        <w:t>When you compare the pickle-file with the npy-file between the different rates of compression you can see the difference it makes for the RLE algorithm to be able to store more pixels</w:t>
+        <w:t xml:space="preserve">When you compare the pickle-file with the </w:t>
+      </w:r>
+      <w:proofErr w:type="spellStart"/>
+      <w:r>
+        <w:rPr>
+          <w:lang w:val="en-GB"/>
+        </w:rPr>
+        <w:t>npy</w:t>
+      </w:r>
+      <w:proofErr w:type="spellEnd"/>
+      <w:r>
+        <w:rPr>
+          <w:lang w:val="en-GB"/>
+        </w:rPr>
+        <w:t>-file between the different rates of compression you can see the difference it makes for the RLE algorithm to be able to store more pixels</w:t>
       </w:r>
       <w:r>
         <w:rPr>
@@ -3905,7 +4080,14 @@
         <w:rPr>
           <w:lang w:val="en-GB"/>
         </w:rPr>
-        <w:t xml:space="preserve"> Without compression the RLE algorithm could make 1404KB from the original 1611KB. Whilst using the %4 made it 1070KB, which is a lot less data.</w:t>
+        <w:t xml:space="preserve"> </w:t>
+      </w:r>
+      <w:r>
+        <w:rPr>
+          <w:lang w:val="en-GB"/>
+        </w:rPr>
+        <w:lastRenderedPageBreak/>
+        <w:t>Without compression the RLE algorithm could make 1404KB from the original 1611KB. Whilst using the %4 made it 1070KB, which is a lot less data.</w:t>
       </w:r>
     </w:p>
     <w:p>
@@ -3915,12 +4097,11 @@
           <w:lang w:val="en-GB"/>
         </w:rPr>
       </w:pPr>
-      <w:bookmarkStart w:id="4" w:name="_Toc137935917"/>
-      <w:r>
-        <w:rPr>
-          <w:lang w:val="en-GB"/>
-        </w:rPr>
-        <w:lastRenderedPageBreak/>
+      <w:bookmarkStart w:id="4" w:name="_Toc138521949"/>
+      <w:r>
+        <w:rPr>
+          <w:lang w:val="en-GB"/>
+        </w:rPr>
         <w:t>Run Length Encoding</w:t>
       </w:r>
       <w:bookmarkEnd w:id="4"/>
@@ -4441,7 +4622,7 @@
           <w:lang w:val="en-GB"/>
         </w:rPr>
       </w:pPr>
-      <w:bookmarkStart w:id="5" w:name="_Toc137935918"/>
+      <w:bookmarkStart w:id="5" w:name="_Toc138521950"/>
       <w:r>
         <w:rPr>
           <w:lang w:val="en-GB"/>
@@ -4545,88 +4726,82 @@
         <w:rPr>
           <w:lang w:val="en-GB"/>
         </w:rPr>
+        <w:t>8%.</w:t>
+      </w:r>
+    </w:p>
+    <w:p>
+      <w:pPr>
+        <w:rPr>
+          <w:lang w:val="en-GB"/>
+        </w:rPr>
+      </w:pPr>
+      <w:r>
+        <w:rPr>
+          <w:lang w:val="en-GB"/>
+        </w:rPr>
+        <w:t xml:space="preserve">100-1404/1611*100 </w:t>
+      </w:r>
+      <w:r>
+        <w:rPr>
+          <w:lang w:val="en-GB"/>
+        </w:rPr>
+        <w:t>≈</w:t>
+      </w:r>
+      <w:r>
+        <w:rPr>
+          <w:lang w:val="en-GB"/>
+        </w:rPr>
+        <w:t xml:space="preserve"> </w:t>
+      </w:r>
+      <w:r>
+        <w:rPr>
+          <w:lang w:val="en-GB"/>
+        </w:rPr>
+        <w:t>12,85</w:t>
+      </w:r>
+      <w:r>
+        <w:rPr>
+          <w:lang w:val="en-GB"/>
+        </w:rPr>
+        <w:t>%</w:t>
+      </w:r>
+    </w:p>
+    <w:p>
+      <w:pPr>
+        <w:rPr>
+          <w:lang w:val="en-GB"/>
+        </w:rPr>
+      </w:pPr>
+      <w:r>
+        <w:rPr>
+          <w:lang w:val="en-GB"/>
+        </w:rPr>
+        <w:t xml:space="preserve">100-772/1611*100 </w:t>
+      </w:r>
+      <w:r>
+        <w:rPr>
+          <w:lang w:val="en-GB"/>
+        </w:rPr>
+        <w:t>≈</w:t>
+      </w:r>
+      <w:r>
+        <w:rPr>
+          <w:lang w:val="en-GB"/>
+        </w:rPr>
+        <w:t xml:space="preserve"> </w:t>
+      </w:r>
+      <w:r>
+        <w:rPr>
+          <w:lang w:val="en-GB"/>
+        </w:rPr>
+        <w:t>52,0</w:t>
+      </w:r>
+      <w:r>
+        <w:rPr>
+          <w:lang w:val="en-GB"/>
+        </w:rPr>
         <w:t>8%</w:t>
       </w:r>
-      <w:r>
-        <w:rPr>
-          <w:lang w:val="en-GB"/>
-        </w:rPr>
-        <w:t>.</w:t>
-      </w:r>
-    </w:p>
-    <w:p>
-      <w:pPr>
-        <w:rPr>
-          <w:lang w:val="en-GB"/>
-        </w:rPr>
-      </w:pPr>
-      <w:r>
-        <w:rPr>
-          <w:lang w:val="en-GB"/>
-        </w:rPr>
-        <w:t xml:space="preserve">100-1404/1611*100 </w:t>
-      </w:r>
-      <w:r>
-        <w:rPr>
-          <w:lang w:val="en-GB"/>
-        </w:rPr>
-        <w:t>≈</w:t>
-      </w:r>
-      <w:r>
-        <w:rPr>
-          <w:lang w:val="en-GB"/>
-        </w:rPr>
-        <w:t xml:space="preserve"> </w:t>
-      </w:r>
-      <w:r>
-        <w:rPr>
-          <w:lang w:val="en-GB"/>
-        </w:rPr>
-        <w:t>12,85</w:t>
-      </w:r>
-      <w:r>
-        <w:rPr>
-          <w:lang w:val="en-GB"/>
-        </w:rPr>
-        <w:t>%</w:t>
-      </w:r>
-    </w:p>
-    <w:p>
-      <w:pPr>
-        <w:rPr>
-          <w:lang w:val="en-GB"/>
-        </w:rPr>
-      </w:pPr>
-      <w:r>
-        <w:rPr>
-          <w:lang w:val="en-GB"/>
-        </w:rPr>
-        <w:t xml:space="preserve">100-772/1611*100 </w:t>
-      </w:r>
-      <w:r>
-        <w:rPr>
-          <w:lang w:val="en-GB"/>
-        </w:rPr>
-        <w:t>≈</w:t>
-      </w:r>
-      <w:r>
-        <w:rPr>
-          <w:lang w:val="en-GB"/>
-        </w:rPr>
-        <w:t xml:space="preserve"> </w:t>
-      </w:r>
-      <w:r>
-        <w:rPr>
-          <w:lang w:val="en-GB"/>
-        </w:rPr>
-        <w:t>52,0</w:t>
-      </w:r>
-      <w:r>
-        <w:rPr>
-          <w:lang w:val="en-GB"/>
-        </w:rPr>
-        <w:t>8%</w:t>
-      </w:r>
     </w:p>
     <w:p>
       <w:pPr>
@@ -4635,7 +4810,7 @@
           <w:lang w:val="en-GB"/>
         </w:rPr>
       </w:pPr>
-      <w:bookmarkStart w:id="6" w:name="_Toc137935919"/>
+      <w:bookmarkStart w:id="6" w:name="_Toc138521951"/>
       <w:r>
         <w:rPr>
           <w:lang w:val="en-GB"/>
@@ -4805,14 +4980,8 @@
         <w:rPr>
           <w:lang w:val="en-GB"/>
         </w:rPr>
-        <w:t xml:space="preserve">Compared to the simple algorithm this is much more complex, but this algorithm also has its downsides. It generalizes groups of pixels a lot, now this is barely noticeable on pictures of nature, </w:t>
-      </w:r>
-      <w:r>
-        <w:rPr>
-          <w:lang w:val="en-GB"/>
-        </w:rPr>
         <w:lastRenderedPageBreak/>
-        <w:t>where there’s a lot of smooth shifting of the colour of the pixels. But in pictures of products, it is much more apparent. A sharp edge where one side of the edge is a solid white, and the other is the product (a lot of the times black), should have a sharp and thin edge. But as mentioned earlier, by generalizing the pixels in groups of 8</w:t>
+        <w:t>Compared to the simple algorithm this is much more complex, but this algorithm also has its downsides. It generalizes groups of pixels a lot, now this is barely noticeable on pictures of nature, where there’s a lot of smooth shifting of the colour of the pixels. But in pictures of products, it is much more apparent. A sharp edge where one side of the edge is a solid white, and the other is the product (a lot of the times black), should have a sharp and thin edge. But as mentioned earlier, by generalizing the pixels in groups of 8</w:t>
       </w:r>
       <w:r>
         <w:t>×</w:t>
@@ -4831,7 +5000,7 @@
           <w:lang w:val="en-GB"/>
         </w:rPr>
       </w:pPr>
-      <w:bookmarkStart w:id="7" w:name="_Toc137935920"/>
+      <w:bookmarkStart w:id="7" w:name="_Toc138521952"/>
       <w:r>
         <w:rPr>
           <w:lang w:val="en-GB"/>
@@ -4880,7 +5049,21 @@
         <w:rPr>
           <w:lang w:val="en-GB"/>
         </w:rPr>
-        <w:t xml:space="preserve"> and blue (RGB). But RGB aren’t the only colours you van use to create </w:t>
+        <w:t xml:space="preserve"> and blue (RGB). But RGB aren’t the only colours you </w:t>
+      </w:r>
+      <w:proofErr w:type="spellStart"/>
+      <w:r>
+        <w:rPr>
+          <w:lang w:val="en-GB"/>
+        </w:rPr>
+        <w:t>van</w:t>
+      </w:r>
+      <w:proofErr w:type="spellEnd"/>
+      <w:r>
+        <w:rPr>
+          <w:lang w:val="en-GB"/>
+        </w:rPr>
+        <w:t xml:space="preserve"> use to create </w:t>
       </w:r>
       <w:r>
         <w:rPr>
@@ -4892,7 +5075,35 @@
         <w:rPr>
           <w:lang w:val="en-GB"/>
         </w:rPr>
-        <w:t xml:space="preserve"> image. The JPEG algorithm uses the YCbCr colour space, this colour space consists of Luminance (Y), Blue Chrominance (Cb) and Red Chrominance (Cr</w:t>
+        <w:t xml:space="preserve"> image. The JPEG algorithm uses the </w:t>
+      </w:r>
+      <w:proofErr w:type="spellStart"/>
+      <w:r>
+        <w:rPr>
+          <w:lang w:val="en-GB"/>
+        </w:rPr>
+        <w:t>YCbCr</w:t>
+      </w:r>
+      <w:proofErr w:type="spellEnd"/>
+      <w:r>
+        <w:rPr>
+          <w:lang w:val="en-GB"/>
+        </w:rPr>
+        <w:t xml:space="preserve"> colour space, this colour space consists of Luminance (Y), Blue Chrominance (</w:t>
+      </w:r>
+      <w:proofErr w:type="spellStart"/>
+      <w:r>
+        <w:rPr>
+          <w:lang w:val="en-GB"/>
+        </w:rPr>
+        <w:t>Cb</w:t>
+      </w:r>
+      <w:proofErr w:type="spellEnd"/>
+      <w:r>
+        <w:rPr>
+          <w:lang w:val="en-GB"/>
+        </w:rPr>
+        <w:t>) and Red Chrominance (Cr</w:t>
       </w:r>
       <w:r>
         <w:rPr>
@@ -4904,40 +5115,34 @@
         <w:rPr>
           <w:lang w:val="en-GB"/>
         </w:rPr>
-        <w:t xml:space="preserve"> The Luminance layer has the black/white values from the image, whilst the Blue- and Red Chrominance layers consists of the colours, that altogether create the same image as when you would use the RGB colour </w:t>
-      </w:r>
-      <w:commentRangeStart w:id="8"/>
-      <w:r>
-        <w:rPr>
-          <w:lang w:val="en-GB"/>
-        </w:rPr>
-        <w:t>space</w:t>
-      </w:r>
-      <w:commentRangeEnd w:id="8"/>
-      <w:r>
-        <w:rPr>
-          <w:rStyle w:val="CommentReference"/>
-        </w:rPr>
-        <w:commentReference w:id="8"/>
-      </w:r>
-      <w:r>
-        <w:rPr>
-          <w:lang w:val="en-GB"/>
-        </w:rPr>
-        <w:t>.</w:t>
-      </w:r>
-    </w:p>
-    <w:p>
-      <w:pPr>
-        <w:rPr>
-          <w:lang w:val="en-GB"/>
-        </w:rPr>
-      </w:pPr>
-      <w:r>
-        <w:rPr>
-          <w:lang w:val="en-GB"/>
-        </w:rPr>
-        <w:t>This conversion uses a matrix of constants to convert the RGB values to the YCbCr colour space.</w:t>
+        <w:t xml:space="preserve"> The Luminance layer has the black/white values from the image, whilst the Blue- and Red Chrominance layers consists of the colours, that altogether create the same image as when you would use the RGB colour space.</w:t>
+      </w:r>
+    </w:p>
+    <w:p>
+      <w:pPr>
+        <w:rPr>
+          <w:lang w:val="en-GB"/>
+        </w:rPr>
+      </w:pPr>
+      <w:r>
+        <w:rPr>
+          <w:lang w:val="en-GB"/>
+        </w:rPr>
+        <w:t xml:space="preserve">This conversion uses a matrix of constants to convert the RGB values to the </w:t>
+      </w:r>
+      <w:proofErr w:type="spellStart"/>
+      <w:r>
+        <w:rPr>
+          <w:lang w:val="en-GB"/>
+        </w:rPr>
+        <w:t>YCbCr</w:t>
+      </w:r>
+      <w:proofErr w:type="spellEnd"/>
+      <w:r>
+        <w:rPr>
+          <w:lang w:val="en-GB"/>
+        </w:rPr>
+        <w:t xml:space="preserve"> colour space.</w:t>
       </w:r>
     </w:p>
     <w:p>
@@ -4947,14 +5152,14 @@
           <w:lang w:val="en-GB"/>
         </w:rPr>
       </w:pPr>
-      <w:bookmarkStart w:id="9" w:name="_Toc137935921"/>
+      <w:bookmarkStart w:id="8" w:name="_Toc138521953"/>
       <w:r>
         <w:rPr>
           <w:lang w:val="en-GB"/>
         </w:rPr>
         <w:t>Chrominance Down Sampling</w:t>
       </w:r>
-      <w:bookmarkEnd w:id="9"/>
+      <w:bookmarkEnd w:id="8"/>
     </w:p>
     <w:p>
       <w:pPr>
@@ -5044,7 +5249,25 @@
           <w:szCs w:val="32"/>
           <w:lang w:val="en-GB"/>
         </w:rPr>
-        <w:t xml:space="preserve">Y + Cb + Cr </w:t>
+        <w:t xml:space="preserve">Y + </w:t>
+      </w:r>
+      <w:proofErr w:type="spellStart"/>
+      <w:r>
+        <w:rPr>
+          <w:sz w:val="32"/>
+          <w:szCs w:val="32"/>
+          <w:lang w:val="en-GB"/>
+        </w:rPr>
+        <w:t>Cb</w:t>
+      </w:r>
+      <w:proofErr w:type="spellEnd"/>
+      <w:r>
+        <w:rPr>
+          <w:sz w:val="32"/>
+          <w:szCs w:val="32"/>
+          <w:lang w:val="en-GB"/>
+        </w:rPr>
+        <w:t xml:space="preserve"> + Cr </w:t>
       </w:r>
       <w:r>
         <w:rPr>
@@ -5088,7 +5311,25 @@
           <w:szCs w:val="32"/>
           <w:lang w:val="en-GB"/>
         </w:rPr>
-        <w:t>Y + Cb + Cr</w:t>
+        <w:t xml:space="preserve">Y + </w:t>
+      </w:r>
+      <w:proofErr w:type="spellStart"/>
+      <w:r>
+        <w:rPr>
+          <w:sz w:val="32"/>
+          <w:szCs w:val="32"/>
+          <w:lang w:val="en-GB"/>
+        </w:rPr>
+        <w:t>Cb</w:t>
+      </w:r>
+      <w:proofErr w:type="spellEnd"/>
+      <w:r>
+        <w:rPr>
+          <w:sz w:val="32"/>
+          <w:szCs w:val="32"/>
+          <w:lang w:val="en-GB"/>
+        </w:rPr>
+        <w:t xml:space="preserve"> + Cr</w:t>
       </w:r>
       <w:r>
         <w:rPr>
@@ -5228,13 +5469,159 @@
           <w:lang w:val="en-GB"/>
         </w:rPr>
       </w:pPr>
-      <w:bookmarkStart w:id="10" w:name="_Toc137935922"/>
+      <w:bookmarkStart w:id="9" w:name="_Toc138521954"/>
       <w:r>
         <w:rPr>
           <w:lang w:val="en-GB"/>
         </w:rPr>
         <w:t>Discrete Cosine Transform</w:t>
       </w:r>
+      <w:bookmarkEnd w:id="9"/>
+    </w:p>
+    <w:p>
+      <w:pPr>
+        <w:rPr>
+          <w:lang w:val="en-GB"/>
+        </w:rPr>
+      </w:pPr>
+      <w:r>
+        <w:rPr>
+          <w:lang w:val="en-GB"/>
+        </w:rPr>
+        <w:t xml:space="preserve">Discrete Cosine Transform (DCT) is a way to remove unnecessary data from an image, DCT makes use of the fact that the human eye isn’t good at looking at high frequency elements. </w:t>
+      </w:r>
+      <w:r>
+        <w:rPr>
+          <w:lang w:val="en-GB"/>
+        </w:rPr>
+        <w:t xml:space="preserve">First the image is divided in blocks of 8x8 pixels. </w:t>
+      </w:r>
+      <w:r>
+        <w:rPr>
+          <w:lang w:val="en-GB"/>
+        </w:rPr>
+        <w:t xml:space="preserve">DCT uses a set of base images and uses that set of images to rebuild </w:t>
+      </w:r>
+      <w:r>
+        <w:rPr>
+          <w:lang w:val="en-GB"/>
+        </w:rPr>
+        <w:t>that block of 8x8 pixels.</w:t>
+      </w:r>
+    </w:p>
+    <w:p>
+      <w:pPr>
+        <w:rPr>
+          <w:lang w:val="en-GB"/>
+        </w:rPr>
+      </w:pPr>
+      <w:r>
+        <w:rPr>
+          <w:noProof/>
+        </w:rPr>
+        <w:lastRenderedPageBreak/>
+        <w:drawing>
+          <wp:inline distT="0" distB="0" distL="0" distR="0" wp14:anchorId="7A342FC9" wp14:editId="63F9EA3F">
+            <wp:extent cx="4253023" cy="4282764"/>
+            <wp:effectExtent l="0" t="0" r="0" b="3810"/>
+            <wp:docPr id="1254536547" name="Picture 1" descr="The Impact of Digital Television and HDTV (Display Interfaces) Part 2"/>
+            <wp:cNvGraphicFramePr>
+              <a:graphicFrameLocks xmlns:a="http://schemas.openxmlformats.org/drawingml/2006/main" noChangeAspect="1"/>
+            </wp:cNvGraphicFramePr>
+            <a:graphic xmlns:a="http://schemas.openxmlformats.org/drawingml/2006/main">
+              <a:graphicData uri="http://schemas.openxmlformats.org/drawingml/2006/picture">
+                <pic:pic xmlns:pic="http://schemas.openxmlformats.org/drawingml/2006/picture">
+                  <pic:nvPicPr>
+                    <pic:cNvPr id="0" name="Picture 1" descr="The Impact of Digital Television and HDTV (Display Interfaces) Part 2"/>
+                    <pic:cNvPicPr>
+                      <a:picLocks noChangeAspect="1" noChangeArrowheads="1"/>
+                    </pic:cNvPicPr>
+                  </pic:nvPicPr>
+                  <pic:blipFill>
+                    <a:blip r:embed="rId14">
+                      <a:extLst>
+                        <a:ext uri="{28A0092B-C50C-407E-A947-70E740481C1C}">
+                          <a14:useLocalDpi xmlns:a14="http://schemas.microsoft.com/office/drawing/2010/main" val="0"/>
+                        </a:ext>
+                      </a:extLst>
+                    </a:blip>
+                    <a:srcRect/>
+                    <a:stretch>
+                      <a:fillRect/>
+                    </a:stretch>
+                  </pic:blipFill>
+                  <pic:spPr bwMode="auto">
+                    <a:xfrm>
+                      <a:off x="0" y="0"/>
+                      <a:ext cx="4281904" cy="4311847"/>
+                    </a:xfrm>
+                    <a:prstGeom prst="rect">
+                      <a:avLst/>
+                    </a:prstGeom>
+                    <a:noFill/>
+                    <a:ln>
+                      <a:noFill/>
+                    </a:ln>
+                  </pic:spPr>
+                </pic:pic>
+              </a:graphicData>
+            </a:graphic>
+          </wp:inline>
+        </w:drawing>
+      </w:r>
+    </w:p>
+    <w:p>
+      <w:pPr>
+        <w:rPr>
+          <w:lang w:val="en-GB"/>
+        </w:rPr>
+      </w:pPr>
+      <w:r>
+        <w:rPr>
+          <w:lang w:val="en-GB"/>
+        </w:rPr>
+        <w:t xml:space="preserve">This table Contains the base images that are being used to recreate any image. The lower frequency parts reside in the top left corner, while the higher frequency parts </w:t>
+      </w:r>
+      <w:r>
+        <w:rPr>
+          <w:lang w:val="en-GB"/>
+        </w:rPr>
+        <w:t>are in the bottom right corner.</w:t>
+      </w:r>
+    </w:p>
+    <w:p>
+      <w:pPr>
+        <w:rPr>
+          <w:lang w:val="en-GB"/>
+        </w:rPr>
+      </w:pPr>
+      <w:r>
+        <w:rPr>
+          <w:lang w:val="en-GB"/>
+        </w:rPr>
+        <w:t>By doing this you end up with 8x8 blocks that have the frequency of the base image that was used. W</w:t>
+      </w:r>
+      <w:r>
+        <w:rPr>
+          <w:lang w:val="en-GB"/>
+        </w:rPr>
+        <w:t>ith this you can separate the high frequency parts of an image from the low frequency parts. With the next step we can remove a lot of the data that is less important.</w:t>
+      </w:r>
+    </w:p>
+    <w:p>
+      <w:pPr>
+        <w:pStyle w:val="Heading2"/>
+        <w:rPr>
+          <w:lang w:val="en-GB"/>
+        </w:rPr>
+      </w:pPr>
+      <w:bookmarkStart w:id="10" w:name="_Toc138521955"/>
+      <w:r>
+        <w:rPr>
+          <w:lang w:val="en-GB"/>
+        </w:rPr>
+        <w:t>Quantization</w:t>
+      </w:r>
       <w:bookmarkEnd w:id="10"/>
     </w:p>
     <w:p>
@@ -5243,6 +5630,145 @@
           <w:lang w:val="en-GB"/>
         </w:rPr>
       </w:pPr>
+      <w:r>
+        <w:rPr>
+          <w:lang w:val="en-GB"/>
+        </w:rPr>
+        <w:t>Now that we separated the high</w:t>
+      </w:r>
+      <w:r>
+        <w:rPr>
+          <w:lang w:val="en-GB"/>
+        </w:rPr>
+        <w:t xml:space="preserve"> </w:t>
+      </w:r>
+      <w:r>
+        <w:rPr>
+          <w:lang w:val="en-GB"/>
+        </w:rPr>
+        <w:t xml:space="preserve">frequencies with the low </w:t>
+      </w:r>
+      <w:r>
+        <w:rPr>
+          <w:lang w:val="en-GB"/>
+        </w:rPr>
+        <w:t>frequencies</w:t>
+      </w:r>
+      <w:r>
+        <w:rPr>
+          <w:lang w:val="en-GB"/>
+        </w:rPr>
+        <w:t>,</w:t>
+      </w:r>
+      <w:r>
+        <w:rPr>
+          <w:lang w:val="en-GB"/>
+        </w:rPr>
+        <w:t xml:space="preserve"> we can remove the higher frequencies</w:t>
+      </w:r>
+      <w:r>
+        <w:rPr>
+          <w:lang w:val="en-GB"/>
+        </w:rPr>
+        <w:t>.</w:t>
+      </w:r>
+      <w:r>
+        <w:rPr>
+          <w:lang w:val="en-GB"/>
+        </w:rPr>
+        <w:t xml:space="preserve"> </w:t>
+      </w:r>
+      <w:r>
+        <w:rPr>
+          <w:lang w:val="en-GB"/>
+        </w:rPr>
+        <w:t>T</w:t>
+      </w:r>
+      <w:r>
+        <w:rPr>
+          <w:lang w:val="en-GB"/>
+        </w:rPr>
+        <w:t>o do this we divide the 8x8 table of frequencies with our quantization table and then rounding to the closest integer.</w:t>
+      </w:r>
+    </w:p>
+    <w:p>
+      <w:pPr>
+        <w:rPr>
+          <w:lang w:val="en-GB"/>
+        </w:rPr>
+      </w:pPr>
+      <w:r>
+        <w:rPr>
+          <w:lang w:val="en-GB"/>
+        </w:rPr>
+        <w:t>Base table used:</w:t>
+      </w:r>
+      <w:r>
+        <w:rPr>
+          <w:lang w:val="en-GB"/>
+        </w:rPr>
+        <w:br/>
+      </w:r>
+      <w:r>
+        <w:rPr>
+          <w:lang w:val="en-GB"/>
+        </w:rPr>
+        <w:drawing>
+          <wp:inline distT="0" distB="0" distL="0" distR="0" wp14:anchorId="108DAD9D" wp14:editId="264A1250">
+            <wp:extent cx="3134162" cy="2076740"/>
+            <wp:effectExtent l="0" t="0" r="0" b="0"/>
+            <wp:docPr id="2104376693" name="Picture 1" descr="A screenshot of a computer&#10;&#10;Description automatically generated with medium confidence"/>
+            <wp:cNvGraphicFramePr>
+              <a:graphicFrameLocks xmlns:a="http://schemas.openxmlformats.org/drawingml/2006/main" noChangeAspect="1"/>
+            </wp:cNvGraphicFramePr>
+            <a:graphic xmlns:a="http://schemas.openxmlformats.org/drawingml/2006/main">
+              <a:graphicData uri="http://schemas.openxmlformats.org/drawingml/2006/picture">
+                <pic:pic xmlns:pic="http://schemas.openxmlformats.org/drawingml/2006/picture">
+                  <pic:nvPicPr>
+                    <pic:cNvPr id="2104376693" name="Picture 1" descr="A screenshot of a computer&#10;&#10;Description automatically generated with medium confidence"/>
+                    <pic:cNvPicPr/>
+                  </pic:nvPicPr>
+                  <pic:blipFill>
+                    <a:blip r:embed="rId15"/>
+                    <a:stretch>
+                      <a:fillRect/>
+                    </a:stretch>
+                  </pic:blipFill>
+                  <pic:spPr>
+                    <a:xfrm>
+                      <a:off x="0" y="0"/>
+                      <a:ext cx="3134162" cy="2076740"/>
+                    </a:xfrm>
+                    <a:prstGeom prst="rect">
+                      <a:avLst/>
+                    </a:prstGeom>
+                  </pic:spPr>
+                </pic:pic>
+              </a:graphicData>
+            </a:graphic>
+          </wp:inline>
+        </w:drawing>
+      </w:r>
+    </w:p>
+    <w:p>
+      <w:pPr>
+        <w:rPr>
+          <w:lang w:val="en-GB"/>
+        </w:rPr>
+      </w:pPr>
+      <w:r>
+        <w:rPr>
+          <w:lang w:val="en-GB"/>
+        </w:rPr>
+        <w:lastRenderedPageBreak/>
+        <w:t xml:space="preserve">The </w:t>
+      </w:r>
+      <w:r>
+        <w:rPr>
+          <w:lang w:val="en-GB"/>
+        </w:rPr>
+        <w:t>table has higher values in the bottom right, and the top left have smaller values. This means when dividing our table of frequencies, we end up with a lot of zeros in the bottom right where all the high frequency data is stored. Essentially deleting that high frequency data of the image, deleting only the data form the image that wasn’t very noticeable to us anyway.</w:t>
+      </w:r>
     </w:p>
     <w:p>
       <w:pPr>
@@ -5251,12 +5777,24 @@
           <w:lang w:val="en-GB"/>
         </w:rPr>
       </w:pPr>
-      <w:bookmarkStart w:id="11" w:name="_Toc137935923"/>
-      <w:r>
-        <w:rPr>
-          <w:lang w:val="en-GB"/>
-        </w:rPr>
-        <w:t>Quantization</w:t>
+      <w:bookmarkStart w:id="11" w:name="_Toc138521956"/>
+      <w:r>
+        <w:rPr>
+          <w:lang w:val="en-GB"/>
+        </w:rPr>
+        <w:t>Run Length</w:t>
+      </w:r>
+      <w:r>
+        <w:rPr>
+          <w:lang w:val="en-GB"/>
+        </w:rPr>
+        <w:t xml:space="preserve"> </w:t>
+      </w:r>
+      <w:r>
+        <w:rPr>
+          <w:lang w:val="en-GB"/>
+        </w:rPr>
+        <w:t>Encoding</w:t>
       </w:r>
       <w:bookmarkEnd w:id="11"/>
     </w:p>
@@ -5266,32 +5804,33 @@
           <w:lang w:val="en-GB"/>
         </w:rPr>
       </w:pPr>
-    </w:p>
-    <w:p>
-      <w:pPr>
-        <w:pStyle w:val="Heading2"/>
-        <w:rPr>
-          <w:lang w:val="en-GB"/>
-        </w:rPr>
-      </w:pPr>
-      <w:bookmarkStart w:id="12" w:name="_Toc137935924"/>
-      <w:r>
-        <w:rPr>
-          <w:lang w:val="en-GB"/>
-        </w:rPr>
-        <w:t>Run Length</w:t>
-      </w:r>
-      <w:r>
-        <w:rPr>
-          <w:lang w:val="en-GB"/>
-        </w:rPr>
-        <w:t xml:space="preserve"> </w:t>
-      </w:r>
-      <w:r>
-        <w:rPr>
-          <w:lang w:val="en-GB"/>
-        </w:rPr>
-        <w:t>Encoding</w:t>
+      <w:r>
+        <w:rPr>
+          <w:lang w:val="en-GB"/>
+        </w:rPr>
+        <w:t>Now that we have blocks that contain a lot of zeros, we can save those zeros efficiently using RLE. Since we made every base block the same (8x8) format, we can flatten the block to one list of 64 elements which further increases the effectiveness of the RLE algorithm.</w:t>
+      </w:r>
+    </w:p>
+    <w:p>
+      <w:pPr>
+        <w:rPr>
+          <w:lang w:val="en-GB"/>
+        </w:rPr>
+      </w:pPr>
+    </w:p>
+    <w:p>
+      <w:pPr>
+        <w:pStyle w:val="Heading1"/>
+        <w:rPr>
+          <w:lang w:val="en-GB"/>
+        </w:rPr>
+      </w:pPr>
+      <w:bookmarkStart w:id="12" w:name="_Toc138521957"/>
+      <w:r>
+        <w:rPr>
+          <w:lang w:val="en-GB"/>
+        </w:rPr>
+        <w:t>Comparison</w:t>
       </w:r>
       <w:bookmarkEnd w:id="12"/>
     </w:p>
@@ -5304,56 +5843,28 @@
     </w:p>
     <w:p>
       <w:pPr>
-        <w:rPr>
-          <w:lang w:val="en-GB"/>
-        </w:rPr>
-      </w:pPr>
-    </w:p>
-    <w:p>
-      <w:pPr>
         <w:pStyle w:val="Heading1"/>
         <w:rPr>
           <w:lang w:val="en-GB"/>
         </w:rPr>
       </w:pPr>
-      <w:bookmarkStart w:id="13" w:name="_Toc137935925"/>
-      <w:r>
-        <w:rPr>
-          <w:lang w:val="en-GB"/>
-        </w:rPr>
-        <w:t>Comparison</w:t>
+      <w:bookmarkStart w:id="13" w:name="_Toc138521958"/>
+      <w:r>
+        <w:rPr>
+          <w:lang w:val="en-GB"/>
+        </w:rPr>
+        <w:t>Conclusion</w:t>
       </w:r>
       <w:bookmarkEnd w:id="13"/>
     </w:p>
     <w:p>
       <w:pPr>
-        <w:rPr>
-          <w:lang w:val="en-GB"/>
-        </w:rPr>
-      </w:pPr>
-    </w:p>
-    <w:p>
-      <w:pPr>
         <w:pStyle w:val="Heading1"/>
         <w:rPr>
           <w:lang w:val="en-GB"/>
         </w:rPr>
       </w:pPr>
-      <w:r>
-        <w:rPr>
-          <w:lang w:val="en-GB"/>
-        </w:rPr>
-        <w:t>Conclusion</w:t>
-      </w:r>
-    </w:p>
-    <w:p>
-      <w:pPr>
-        <w:pStyle w:val="Heading1"/>
-        <w:rPr>
-          <w:lang w:val="en-GB"/>
-        </w:rPr>
-      </w:pPr>
-      <w:bookmarkStart w:id="14" w:name="_Toc137935926"/>
+      <w:bookmarkStart w:id="14" w:name="_Toc138521959"/>
       <w:r>
         <w:rPr>
           <w:lang w:val="en-GB"/>
@@ -5363,7 +5874,7 @@
       <w:bookmarkEnd w:id="14"/>
     </w:p>
     <w:sectPr>
-      <w:footerReference w:type="default" r:id="rId18"/>
+      <w:footerReference w:type="default" r:id="rId16"/>
       <w:pgSz w:w="11906" w:h="16838"/>
       <w:pgMar w:top="1440" w:right="1440" w:bottom="1440" w:left="1440" w:header="708" w:footer="708" w:gutter="0"/>
       <w:pgNumType w:start="0"/>
@@ -5373,45 +5884,6 @@
     </w:sectPr>
   </w:body>
 </w:document>
-</file>
-
-<file path=word/comments.xml><?xml version="1.0" encoding="utf-8"?>
-<w:comments xmlns:wpc="http://schemas.microsoft.com/office/word/2010/wordprocessingCanvas" xmlns:cx="http://schemas.microsoft.com/office/drawing/2014/chartex" xmlns:cx1="http://schemas.microsoft.com/office/drawing/2015/9/8/chartex" xmlns:cx2="http://schemas.microsoft.com/office/drawing/2015/10/21/chartex" xmlns:cx3="http://schemas.microsoft.com/office/drawing/2016/5/9/chartex" xmlns:cx4="http://schemas.microsoft.com/office/drawing/2016/5/10/chartex" xmlns:cx5="http://schemas.microsoft.com/office/drawing/2016/5/11/chartex" xmlns:cx6="http://schemas.microsoft.com/office/drawing/2016/5/12/chartex" xmlns:cx7="http://schemas.microsoft.com/office/drawing/2016/5/13/chartex" xmlns:cx8="http://schemas.microsoft.com/office/drawing/2016/5/14/chartex" xmlns:mc="http://schemas.openxmlformats.org/markup-compatibility/2006" xmlns:aink="http://schemas.microsoft.com/office/drawing/2016/ink" xmlns:am3d="http://schemas.microsoft.com/office/drawing/2017/model3d" xmlns:o="urn:schemas-microsoft-com:office:office" xmlns:oel="http://schemas.microsoft.com/office/2019/extlst" xmlns:r="http://schemas.openxmlformats.org/officeDocument/2006/relationships" xmlns:m="http://schemas.openxmlformats.org/officeDocument/2006/math" xmlns:v="urn:schemas-microsoft-com:vml" xmlns:wp14="http://schemas.microsoft.com/office/word/2010/wordprocessingDrawing" xmlns:wp="http://schemas.openxmlformats.org/drawingml/2006/wordprocessingDrawing" xmlns:w10="urn:schemas-microsoft-com:office:word" xmlns:w="http://schemas.openxmlformats.org/wordprocessingml/2006/main" xmlns:w14="http://schemas.microsoft.com/office/word/2010/wordml" xmlns:w15="http://schemas.microsoft.com/office/word/2012/wordml" xmlns:w16cex="http://schemas.microsoft.com/office/word/2018/wordml/cex" xmlns:w16cid="http://schemas.microsoft.com/office/word/2016/wordml/cid" xmlns:w16="http://schemas.microsoft.com/office/word/2018/wordml" xmlns:w16sdtdh="http://schemas.microsoft.com/office/word/2020/wordml/sdtdatahash" xmlns:w16se="http://schemas.microsoft.com/office/word/2015/wordml/symex" xmlns:wpg="http://schemas.microsoft.com/office/word/2010/wordprocessingGroup" xmlns:wpi="http://schemas.microsoft.com/office/word/2010/wordprocessingInk" xmlns:wne="http://schemas.microsoft.com/office/word/2006/wordml" xmlns:wps="http://schemas.microsoft.com/office/word/2010/wordprocessingShape" mc:Ignorable="w14 w15 w16se w16cid w16 w16cex w16sdtdh wp14">
-  <w:comment w:id="8" w:author="Gillian Schmitz" w:date="2023-06-17T23:10:00Z" w:initials="GS">
-    <w:p>
-      <w:pPr>
-        <w:pStyle w:val="CommentText"/>
-      </w:pPr>
-      <w:r>
-        <w:rPr>
-          <w:rStyle w:val="CommentReference"/>
-        </w:rPr>
-        <w:annotationRef/>
-      </w:r>
-      <w:r>
-        <w:t>Add more at the end of this explaining the Conversion</w:t>
-      </w:r>
-    </w:p>
-  </w:comment>
-</w:comments>
-</file>
-
-<file path=word/commentsExtended.xml><?xml version="1.0" encoding="utf-8"?>
-<w15:commentsEx xmlns:wpc="http://schemas.microsoft.com/office/word/2010/wordprocessingCanvas" xmlns:cx="http://schemas.microsoft.com/office/drawing/2014/chartex" xmlns:cx1="http://schemas.microsoft.com/office/drawing/2015/9/8/chartex" xmlns:cx2="http://schemas.microsoft.com/office/drawing/2015/10/21/chartex" xmlns:cx3="http://schemas.microsoft.com/office/drawing/2016/5/9/chartex" xmlns:cx4="http://schemas.microsoft.com/office/drawing/2016/5/10/chartex" xmlns:cx5="http://schemas.microsoft.com/office/drawing/2016/5/11/chartex" xmlns:cx6="http://schemas.microsoft.com/office/drawing/2016/5/12/chartex" xmlns:cx7="http://schemas.microsoft.com/office/drawing/2016/5/13/chartex" xmlns:cx8="http://schemas.microsoft.com/office/drawing/2016/5/14/chartex" xmlns:mc="http://schemas.openxmlformats.org/markup-compatibility/2006" xmlns:aink="http://schemas.microsoft.com/office/drawing/2016/ink" xmlns:am3d="http://schemas.microsoft.com/office/drawing/2017/model3d" xmlns:o="urn:schemas-microsoft-com:office:office" xmlns:oel="http://schemas.microsoft.com/office/2019/extlst" xmlns:r="http://schemas.openxmlformats.org/officeDocument/2006/relationships" xmlns:m="http://schemas.openxmlformats.org/officeDocument/2006/math" xmlns:v="urn:schemas-microsoft-com:vml" xmlns:wp14="http://schemas.microsoft.com/office/word/2010/wordprocessingDrawing" xmlns:wp="http://schemas.openxmlformats.org/drawingml/2006/wordprocessingDrawing" xmlns:w10="urn:schemas-microsoft-com:office:word" xmlns:w="http://schemas.openxmlformats.org/wordprocessingml/2006/main" xmlns:w14="http://schemas.microsoft.com/office/word/2010/wordml" xmlns:w15="http://schemas.microsoft.com/office/word/2012/wordml" xmlns:w16cex="http://schemas.microsoft.com/office/word/2018/wordml/cex" xmlns:w16cid="http://schemas.microsoft.com/office/word/2016/wordml/cid" xmlns:w16="http://schemas.microsoft.com/office/word/2018/wordml" xmlns:w16sdtdh="http://schemas.microsoft.com/office/word/2020/wordml/sdtdatahash" xmlns:w16se="http://schemas.microsoft.com/office/word/2015/wordml/symex" xmlns:wpg="http://schemas.microsoft.com/office/word/2010/wordprocessingGroup" xmlns:wpi="http://schemas.microsoft.com/office/word/2010/wordprocessingInk" xmlns:wne="http://schemas.microsoft.com/office/word/2006/wordml" xmlns:wps="http://schemas.microsoft.com/office/word/2010/wordprocessingShape" mc:Ignorable="w14 w15 w16se w16cid w16 w16cex w16sdtdh wp14">
-  <w15:commentEx w15:paraId="549031B2" w15:done="0"/>
-</w15:commentsEx>
-</file>
-
-<file path=word/commentsExtensible.xml><?xml version="1.0" encoding="utf-8"?>
-<w16cex:commentsExtensible xmlns:wpc="http://schemas.microsoft.com/office/word/2010/wordprocessingCanvas" xmlns:cx="http://schemas.microsoft.com/office/drawing/2014/chartex" xmlns:cx1="http://schemas.microsoft.com/office/drawing/2015/9/8/chartex" xmlns:cx2="http://schemas.microsoft.com/office/drawing/2015/10/21/chartex" xmlns:cx3="http://schemas.microsoft.com/office/drawing/2016/5/9/chartex" xmlns:cx4="http://schemas.microsoft.com/office/drawing/2016/5/10/chartex" xmlns:cx5="http://schemas.microsoft.com/office/drawing/2016/5/11/chartex" xmlns:cx6="http://schemas.microsoft.com/office/drawing/2016/5/12/chartex" xmlns:cx7="http://schemas.microsoft.com/office/drawing/2016/5/13/chartex" xmlns:cx8="http://schemas.microsoft.com/office/drawing/2016/5/14/chartex" xmlns:mc="http://schemas.openxmlformats.org/markup-compatibility/2006" xmlns:aink="http://schemas.microsoft.com/office/drawing/2016/ink" xmlns:am3d="http://schemas.microsoft.com/office/drawing/2017/model3d" xmlns:o="urn:schemas-microsoft-com:office:office" xmlns:oel="http://schemas.microsoft.com/office/2019/extlst" xmlns:r="http://schemas.openxmlformats.org/officeDocument/2006/relationships" xmlns:m="http://schemas.openxmlformats.org/officeDocument/2006/math" xmlns:v="urn:schemas-microsoft-com:vml" xmlns:wp14="http://schemas.microsoft.com/office/word/2010/wordprocessingDrawing" xmlns:wp="http://schemas.openxmlformats.org/drawingml/2006/wordprocessingDrawing" xmlns:w10="urn:schemas-microsoft-com:office:word" xmlns:w="http://schemas.openxmlformats.org/wordprocessingml/2006/main" xmlns:w14="http://schemas.microsoft.com/office/word/2010/wordml" xmlns:w15="http://schemas.microsoft.com/office/word/2012/wordml" xmlns:w16cex="http://schemas.microsoft.com/office/word/2018/wordml/cex" xmlns:w16cid="http://schemas.microsoft.com/office/word/2016/wordml/cid" xmlns:w16="http://schemas.microsoft.com/office/word/2018/wordml" xmlns:w16sdtdh="http://schemas.microsoft.com/office/word/2020/wordml/sdtdatahash" xmlns:w16se="http://schemas.microsoft.com/office/word/2015/wordml/symex" xmlns:wpg="http://schemas.microsoft.com/office/word/2010/wordprocessingGroup" xmlns:wpi="http://schemas.microsoft.com/office/word/2010/wordprocessingInk" xmlns:wne="http://schemas.microsoft.com/office/word/2006/wordml" xmlns:wps="http://schemas.microsoft.com/office/word/2010/wordprocessingShape" mc:Ignorable="w14 w15 w16se w16cid w16 w16cex w16sdtdh wp14">
-  <w16cex:commentExtensible w16cex:durableId="2838BBE9" w16cex:dateUtc="2023-06-17T21:10:00Z"/>
-</w16cex:commentsExtensible>
-</file>
-
-<file path=word/commentsIds.xml><?xml version="1.0" encoding="utf-8"?>
-<w16cid:commentsIds xmlns:wpc="http://schemas.microsoft.com/office/word/2010/wordprocessingCanvas" xmlns:cx="http://schemas.microsoft.com/office/drawing/2014/chartex" xmlns:cx1="http://schemas.microsoft.com/office/drawing/2015/9/8/chartex" xmlns:cx2="http://schemas.microsoft.com/office/drawing/2015/10/21/chartex" xmlns:cx3="http://schemas.microsoft.com/office/drawing/2016/5/9/chartex" xmlns:cx4="http://schemas.microsoft.com/office/drawing/2016/5/10/chartex" xmlns:cx5="http://schemas.microsoft.com/office/drawing/2016/5/11/chartex" xmlns:cx6="http://schemas.microsoft.com/office/drawing/2016/5/12/chartex" xmlns:cx7="http://schemas.microsoft.com/office/drawing/2016/5/13/chartex" xmlns:cx8="http://schemas.microsoft.com/office/drawing/2016/5/14/chartex" xmlns:mc="http://schemas.openxmlformats.org/markup-compatibility/2006" xmlns:aink="http://schemas.microsoft.com/office/drawing/2016/ink" xmlns:am3d="http://schemas.microsoft.com/office/drawing/2017/model3d" xmlns:o="urn:schemas-microsoft-com:office:office" xmlns:oel="http://schemas.microsoft.com/office/2019/extlst" xmlns:r="http://schemas.openxmlformats.org/officeDocument/2006/relationships" xmlns:m="http://schemas.openxmlformats.org/officeDocument/2006/math" xmlns:v="urn:schemas-microsoft-com:vml" xmlns:wp14="http://schemas.microsoft.com/office/word/2010/wordprocessingDrawing" xmlns:wp="http://schemas.openxmlformats.org/drawingml/2006/wordprocessingDrawing" xmlns:w10="urn:schemas-microsoft-com:office:word" xmlns:w="http://schemas.openxmlformats.org/wordprocessingml/2006/main" xmlns:w14="http://schemas.microsoft.com/office/word/2010/wordml" xmlns:w15="http://schemas.microsoft.com/office/word/2012/wordml" xmlns:w16cex="http://schemas.microsoft.com/office/word/2018/wordml/cex" xmlns:w16cid="http://schemas.microsoft.com/office/word/2016/wordml/cid" xmlns:w16="http://schemas.microsoft.com/office/word/2018/wordml" xmlns:w16sdtdh="http://schemas.microsoft.com/office/word/2020/wordml/sdtdatahash" xmlns:w16se="http://schemas.microsoft.com/office/word/2015/wordml/symex" xmlns:wpg="http://schemas.microsoft.com/office/word/2010/wordprocessingGroup" xmlns:wpi="http://schemas.microsoft.com/office/word/2010/wordprocessingInk" xmlns:wne="http://schemas.microsoft.com/office/word/2006/wordml" xmlns:wps="http://schemas.microsoft.com/office/word/2010/wordprocessingShape" mc:Ignorable="w14 w15 w16se w16cid w16 w16cex w16sdtdh wp14">
-  <w16cid:commentId w16cid:paraId="549031B2" w16cid:durableId="2838BBE9"/>
-</w16cid:commentsIds>
 </file>
 
 <file path=word/endnotes.xml><?xml version="1.0" encoding="utf-8"?>
@@ -5612,14 +6084,6 @@
     <w:abstractNumId w:val="0"/>
   </w:num>
 </w:numbering>
-</file>
-
-<file path=word/people.xml><?xml version="1.0" encoding="utf-8"?>
-<w15:people xmlns:wpc="http://schemas.microsoft.com/office/word/2010/wordprocessingCanvas" xmlns:cx="http://schemas.microsoft.com/office/drawing/2014/chartex" xmlns:cx1="http://schemas.microsoft.com/office/drawing/2015/9/8/chartex" xmlns:cx2="http://schemas.microsoft.com/office/drawing/2015/10/21/chartex" xmlns:cx3="http://schemas.microsoft.com/office/drawing/2016/5/9/chartex" xmlns:cx4="http://schemas.microsoft.com/office/drawing/2016/5/10/chartex" xmlns:cx5="http://schemas.microsoft.com/office/drawing/2016/5/11/chartex" xmlns:cx6="http://schemas.microsoft.com/office/drawing/2016/5/12/chartex" xmlns:cx7="http://schemas.microsoft.com/office/drawing/2016/5/13/chartex" xmlns:cx8="http://schemas.microsoft.com/office/drawing/2016/5/14/chartex" xmlns:mc="http://schemas.openxmlformats.org/markup-compatibility/2006" xmlns:aink="http://schemas.microsoft.com/office/drawing/2016/ink" xmlns:am3d="http://schemas.microsoft.com/office/drawing/2017/model3d" xmlns:o="urn:schemas-microsoft-com:office:office" xmlns:oel="http://schemas.microsoft.com/office/2019/extlst" xmlns:r="http://schemas.openxmlformats.org/officeDocument/2006/relationships" xmlns:m="http://schemas.openxmlformats.org/officeDocument/2006/math" xmlns:v="urn:schemas-microsoft-com:vml" xmlns:wp14="http://schemas.microsoft.com/office/word/2010/wordprocessingDrawing" xmlns:wp="http://schemas.openxmlformats.org/drawingml/2006/wordprocessingDrawing" xmlns:w10="urn:schemas-microsoft-com:office:word" xmlns:w="http://schemas.openxmlformats.org/wordprocessingml/2006/main" xmlns:w14="http://schemas.microsoft.com/office/word/2010/wordml" xmlns:w15="http://schemas.microsoft.com/office/word/2012/wordml" xmlns:w16cex="http://schemas.microsoft.com/office/word/2018/wordml/cex" xmlns:w16cid="http://schemas.microsoft.com/office/word/2016/wordml/cid" xmlns:w16="http://schemas.microsoft.com/office/word/2018/wordml" xmlns:w16sdtdh="http://schemas.microsoft.com/office/word/2020/wordml/sdtdatahash" xmlns:w16se="http://schemas.microsoft.com/office/word/2015/wordml/symex" xmlns:wpg="http://schemas.microsoft.com/office/word/2010/wordprocessingGroup" xmlns:wpi="http://schemas.microsoft.com/office/word/2010/wordprocessingInk" xmlns:wne="http://schemas.microsoft.com/office/word/2006/wordml" xmlns:wps="http://schemas.microsoft.com/office/word/2010/wordprocessingShape" mc:Ignorable="w14 w15 w16se w16cid w16 w16cex w16sdtdh wp14">
-  <w15:person w15:author="Gillian Schmitz">
-    <w15:presenceInfo w15:providerId="AD" w15:userId="S::gillian.schmitz@student.hu.nl::b4bc23dd-514c-4061-9ba9-2f04f1dddd53"/>
-  </w15:person>
-</w15:people>
 </file>
 
 <file path=word/styles.xml><?xml version="1.0" encoding="utf-8"?>

</xml_diff>

<commit_message>
Building and compressing works for both algorithms
</commit_message>
<xml_diff>
--- a/Documentation/ImageCompression_IPASS_v1.docx
+++ b/Documentation/ImageCompression_IPASS_v1.docx
@@ -643,7 +643,23 @@
                                         <w:sz w:val="20"/>
                                         <w:szCs w:val="20"/>
                                       </w:rPr>
-                                      <w:t>This document contains the description and comparison of 2 different image compression algorithms, comparing both in their strong and weak points.</w:t>
+                                      <w:t xml:space="preserve">This document contains the description and comparison of </w:t>
+                                    </w:r>
+                                    <w:r>
+                                      <w:rPr>
+                                        <w:color w:val="595959" w:themeColor="text1" w:themeTint="A6"/>
+                                        <w:sz w:val="20"/>
+                                        <w:szCs w:val="20"/>
+                                      </w:rPr>
+                                      <w:t>two</w:t>
+                                    </w:r>
+                                    <w:r>
+                                      <w:rPr>
+                                        <w:color w:val="595959" w:themeColor="text1" w:themeTint="A6"/>
+                                        <w:sz w:val="20"/>
+                                        <w:szCs w:val="20"/>
+                                      </w:rPr>
+                                      <w:t xml:space="preserve"> different image compression algorithms, comparing both in their strong and weak points.</w:t>
                                     </w:r>
                                   </w:p>
                                 </w:sdtContent>
@@ -722,7 +738,23 @@
                                   <w:sz w:val="20"/>
                                   <w:szCs w:val="20"/>
                                 </w:rPr>
-                                <w:t>This document contains the description and comparison of 2 different image compression algorithms, comparing both in their strong and weak points.</w:t>
+                                <w:t xml:space="preserve">This document contains the description and comparison of </w:t>
+                              </w:r>
+                              <w:r>
+                                <w:rPr>
+                                  <w:color w:val="595959" w:themeColor="text1" w:themeTint="A6"/>
+                                  <w:sz w:val="20"/>
+                                  <w:szCs w:val="20"/>
+                                </w:rPr>
+                                <w:t>two</w:t>
+                              </w:r>
+                              <w:r>
+                                <w:rPr>
+                                  <w:color w:val="595959" w:themeColor="text1" w:themeTint="A6"/>
+                                  <w:sz w:val="20"/>
+                                  <w:szCs w:val="20"/>
+                                </w:rPr>
+                                <w:t xml:space="preserve"> different image compression algorithms, comparing both in their strong and weak points.</w:t>
                               </w:r>
                             </w:p>
                           </w:sdtContent>
@@ -1052,7 +1084,7 @@
             <w:rPr>
               <w:rFonts w:eastAsiaTheme="minorEastAsia"/>
               <w:noProof/>
-              <w:lang w:val="en-NL" w:eastAsia="en-NL"/>
+              <w:lang w:eastAsia="en-NL"/>
             </w:rPr>
           </w:pPr>
           <w:r>
@@ -1141,7 +1173,7 @@
             <w:rPr>
               <w:rFonts w:eastAsiaTheme="minorEastAsia"/>
               <w:noProof/>
-              <w:lang w:val="en-NL" w:eastAsia="en-NL"/>
+              <w:lang w:eastAsia="en-NL"/>
             </w:rPr>
           </w:pPr>
           <w:hyperlink w:anchor="_Toc138521946" w:history="1">
@@ -1212,7 +1244,7 @@
             <w:rPr>
               <w:rFonts w:eastAsiaTheme="minorEastAsia"/>
               <w:noProof/>
-              <w:lang w:val="en-NL" w:eastAsia="en-NL"/>
+              <w:lang w:eastAsia="en-NL"/>
             </w:rPr>
           </w:pPr>
           <w:hyperlink w:anchor="_Toc138521947" w:history="1">
@@ -1283,7 +1315,7 @@
             <w:rPr>
               <w:rFonts w:eastAsiaTheme="minorEastAsia"/>
               <w:noProof/>
-              <w:lang w:val="en-NL" w:eastAsia="en-NL"/>
+              <w:lang w:eastAsia="en-NL"/>
             </w:rPr>
           </w:pPr>
           <w:hyperlink w:anchor="_Toc138521948" w:history="1">
@@ -1354,7 +1386,7 @@
             <w:rPr>
               <w:rFonts w:eastAsiaTheme="minorEastAsia"/>
               <w:noProof/>
-              <w:lang w:val="en-NL" w:eastAsia="en-NL"/>
+              <w:lang w:eastAsia="en-NL"/>
             </w:rPr>
           </w:pPr>
           <w:hyperlink w:anchor="_Toc138521949" w:history="1">
@@ -1425,7 +1457,7 @@
             <w:rPr>
               <w:rFonts w:eastAsiaTheme="minorEastAsia"/>
               <w:noProof/>
-              <w:lang w:val="en-NL" w:eastAsia="en-NL"/>
+              <w:lang w:eastAsia="en-NL"/>
             </w:rPr>
           </w:pPr>
           <w:hyperlink w:anchor="_Toc138521950" w:history="1">
@@ -1496,7 +1528,7 @@
             <w:rPr>
               <w:rFonts w:eastAsiaTheme="minorEastAsia"/>
               <w:noProof/>
-              <w:lang w:val="en-NL" w:eastAsia="en-NL"/>
+              <w:lang w:eastAsia="en-NL"/>
             </w:rPr>
           </w:pPr>
           <w:hyperlink w:anchor="_Toc138521951" w:history="1">
@@ -1567,7 +1599,7 @@
             <w:rPr>
               <w:rFonts w:eastAsiaTheme="minorEastAsia"/>
               <w:noProof/>
-              <w:lang w:val="en-NL" w:eastAsia="en-NL"/>
+              <w:lang w:eastAsia="en-NL"/>
             </w:rPr>
           </w:pPr>
           <w:hyperlink w:anchor="_Toc138521952" w:history="1">
@@ -1638,7 +1670,7 @@
             <w:rPr>
               <w:rFonts w:eastAsiaTheme="minorEastAsia"/>
               <w:noProof/>
-              <w:lang w:val="en-NL" w:eastAsia="en-NL"/>
+              <w:lang w:eastAsia="en-NL"/>
             </w:rPr>
           </w:pPr>
           <w:hyperlink w:anchor="_Toc138521953" w:history="1">
@@ -1709,7 +1741,7 @@
             <w:rPr>
               <w:rFonts w:eastAsiaTheme="minorEastAsia"/>
               <w:noProof/>
-              <w:lang w:val="en-NL" w:eastAsia="en-NL"/>
+              <w:lang w:eastAsia="en-NL"/>
             </w:rPr>
           </w:pPr>
           <w:hyperlink w:anchor="_Toc138521954" w:history="1">
@@ -1780,7 +1812,7 @@
             <w:rPr>
               <w:rFonts w:eastAsiaTheme="minorEastAsia"/>
               <w:noProof/>
-              <w:lang w:val="en-NL" w:eastAsia="en-NL"/>
+              <w:lang w:eastAsia="en-NL"/>
             </w:rPr>
           </w:pPr>
           <w:hyperlink w:anchor="_Toc138521955" w:history="1">
@@ -1851,7 +1883,7 @@
             <w:rPr>
               <w:rFonts w:eastAsiaTheme="minorEastAsia"/>
               <w:noProof/>
-              <w:lang w:val="en-NL" w:eastAsia="en-NL"/>
+              <w:lang w:eastAsia="en-NL"/>
             </w:rPr>
           </w:pPr>
           <w:hyperlink w:anchor="_Toc138521956" w:history="1">
@@ -1922,7 +1954,7 @@
             <w:rPr>
               <w:rFonts w:eastAsiaTheme="minorEastAsia"/>
               <w:noProof/>
-              <w:lang w:val="en-NL" w:eastAsia="en-NL"/>
+              <w:lang w:eastAsia="en-NL"/>
             </w:rPr>
           </w:pPr>
           <w:hyperlink w:anchor="_Toc138521957" w:history="1">
@@ -1993,7 +2025,7 @@
             <w:rPr>
               <w:rFonts w:eastAsiaTheme="minorEastAsia"/>
               <w:noProof/>
-              <w:lang w:val="en-NL" w:eastAsia="en-NL"/>
+              <w:lang w:eastAsia="en-NL"/>
             </w:rPr>
           </w:pPr>
           <w:hyperlink w:anchor="_Toc138521958" w:history="1">
@@ -2064,7 +2096,7 @@
             <w:rPr>
               <w:rFonts w:eastAsiaTheme="minorEastAsia"/>
               <w:noProof/>
-              <w:lang w:val="en-NL" w:eastAsia="en-NL"/>
+              <w:lang w:eastAsia="en-NL"/>
             </w:rPr>
           </w:pPr>
           <w:hyperlink w:anchor="_Toc138521959" w:history="1">
@@ -2256,13 +2288,49 @@
         <w:rPr>
           <w:lang w:val="en-GB"/>
         </w:rPr>
-        <w:t>The first algorithm uses a very simple technique, it mainly uses the Run Length Encoding (RLE) algorithm. But before RLE you can use colour compression to make RLE more effective.</w:t>
-      </w:r>
-      <w:r>
-        <w:rPr>
-          <w:lang w:val="en-GB"/>
-        </w:rPr>
-        <w:t xml:space="preserve"> In short RLE uses a counter to count how many of the same colour is aligned after one another, for instance instead of saving “white, white, white, white”, you would save “white x 4”. Understanding the concept of this helps with why we use colour compression.</w:t>
+        <w:t>The first algorithm uses a very simple technique, it mainly uses the Run Length Encoding (RLE) algorithm. But before RLE</w:t>
+      </w:r>
+      <w:r>
+        <w:rPr>
+          <w:lang w:val="en-GB"/>
+        </w:rPr>
+        <w:t>,</w:t>
+      </w:r>
+      <w:r>
+        <w:rPr>
+          <w:lang w:val="en-GB"/>
+        </w:rPr>
+        <w:t xml:space="preserve"> colour compression </w:t>
+      </w:r>
+      <w:r>
+        <w:rPr>
+          <w:lang w:val="en-GB"/>
+        </w:rPr>
+        <w:t xml:space="preserve">could be used </w:t>
+      </w:r>
+      <w:r>
+        <w:rPr>
+          <w:lang w:val="en-GB"/>
+        </w:rPr>
+        <w:t>to make RLE more effective.</w:t>
+      </w:r>
+      <w:r>
+        <w:rPr>
+          <w:lang w:val="en-GB"/>
+        </w:rPr>
+        <w:t xml:space="preserve"> In short RLE uses a counter to count how many of the same colour is aligned after one another, for instance instead of saving “white, white, white, white”, you would save “white x 4”. Understanding the concept of this helps with why </w:t>
+      </w:r>
+      <w:r>
+        <w:rPr>
+          <w:lang w:val="en-GB"/>
+        </w:rPr>
+        <w:t>colour compression is used</w:t>
+      </w:r>
+      <w:r>
+        <w:rPr>
+          <w:lang w:val="en-GB"/>
+        </w:rPr>
+        <w:t>.</w:t>
       </w:r>
     </w:p>
     <w:p>
@@ -5646,19 +5714,7 @@
         <w:rPr>
           <w:lang w:val="en-GB"/>
         </w:rPr>
-        <w:t xml:space="preserve">frequencies with the low </w:t>
-      </w:r>
-      <w:r>
-        <w:rPr>
-          <w:lang w:val="en-GB"/>
-        </w:rPr>
-        <w:t>frequencies</w:t>
-      </w:r>
-      <w:r>
-        <w:rPr>
-          <w:lang w:val="en-GB"/>
-        </w:rPr>
-        <w:t>,</w:t>
+        <w:t>frequencies with the low frequencies,</w:t>
       </w:r>
       <w:r>
         <w:rPr>
@@ -5711,6 +5767,7 @@
       </w:r>
       <w:r>
         <w:rPr>
+          <w:noProof/>
           <w:lang w:val="en-GB"/>
         </w:rPr>
         <w:drawing>
@@ -7152,7 +7209,7 @@
 <file path=customXml/item1.xml><?xml version="1.0" encoding="utf-8"?>
 <CoverPageProperties xmlns="http://schemas.microsoft.com/office/2006/coverPageProps">
   <PublishDate/>
-  <Abstract>This document contains the description and comparison of 2 different image compression algorithms, comparing both in their strong and weak points.</Abstract>
+  <Abstract>This document contains the description and comparison of two different image compression algorithms, comparing both in their strong and weak points.</Abstract>
   <CompanyAddress/>
   <CompanyPhone/>
   <CompanyFax/>

</xml_diff>

<commit_message>
Fix: DCT for alg_c, IDCT isn't working properly
</commit_message>
<xml_diff>
--- a/Documentation/ImageCompression_IPASS_v1.docx
+++ b/Documentation/ImageCompression_IPASS_v1.docx
@@ -1084,7 +1084,7 @@
             <w:rPr>
               <w:rFonts w:eastAsiaTheme="minorEastAsia"/>
               <w:noProof/>
-              <w:lang w:eastAsia="en-NL"/>
+              <w:lang w:val="en-NL" w:eastAsia="en-NL"/>
             </w:rPr>
           </w:pPr>
           <w:r>
@@ -1105,7 +1105,7 @@
             </w:rPr>
             <w:fldChar w:fldCharType="separate"/>
           </w:r>
-          <w:hyperlink w:anchor="_Toc138521945" w:history="1">
+          <w:hyperlink w:anchor="_Toc138708993" w:history="1">
             <w:r>
               <w:rPr>
                 <w:rStyle w:val="Hyperlink"/>
@@ -1133,7 +1133,7 @@
                 <w:noProof/>
                 <w:webHidden/>
               </w:rPr>
-              <w:instrText xml:space="preserve"> PAGEREF _Toc138521945 \h </w:instrText>
+              <w:instrText xml:space="preserve"> PAGEREF _Toc138708993 \h </w:instrText>
             </w:r>
             <w:r>
               <w:rPr>
@@ -1173,10 +1173,10 @@
             <w:rPr>
               <w:rFonts w:eastAsiaTheme="minorEastAsia"/>
               <w:noProof/>
-              <w:lang w:eastAsia="en-NL"/>
+              <w:lang w:val="en-NL" w:eastAsia="en-NL"/>
             </w:rPr>
           </w:pPr>
-          <w:hyperlink w:anchor="_Toc138521946" w:history="1">
+          <w:hyperlink w:anchor="_Toc138708994" w:history="1">
             <w:r>
               <w:rPr>
                 <w:rStyle w:val="Hyperlink"/>
@@ -1204,7 +1204,7 @@
                 <w:noProof/>
                 <w:webHidden/>
               </w:rPr>
-              <w:instrText xml:space="preserve"> PAGEREF _Toc138521946 \h </w:instrText>
+              <w:instrText xml:space="preserve"> PAGEREF _Toc138708994 \h </w:instrText>
             </w:r>
             <w:r>
               <w:rPr>
@@ -1244,10 +1244,10 @@
             <w:rPr>
               <w:rFonts w:eastAsiaTheme="minorEastAsia"/>
               <w:noProof/>
-              <w:lang w:eastAsia="en-NL"/>
+              <w:lang w:val="en-NL" w:eastAsia="en-NL"/>
             </w:rPr>
           </w:pPr>
-          <w:hyperlink w:anchor="_Toc138521947" w:history="1">
+          <w:hyperlink w:anchor="_Toc138708995" w:history="1">
             <w:r>
               <w:rPr>
                 <w:rStyle w:val="Hyperlink"/>
@@ -1275,7 +1275,7 @@
                 <w:noProof/>
                 <w:webHidden/>
               </w:rPr>
-              <w:instrText xml:space="preserve"> PAGEREF _Toc138521947 \h </w:instrText>
+              <w:instrText xml:space="preserve"> PAGEREF _Toc138708995 \h </w:instrText>
             </w:r>
             <w:r>
               <w:rPr>
@@ -1315,10 +1315,10 @@
             <w:rPr>
               <w:rFonts w:eastAsiaTheme="minorEastAsia"/>
               <w:noProof/>
-              <w:lang w:eastAsia="en-NL"/>
+              <w:lang w:val="en-NL" w:eastAsia="en-NL"/>
             </w:rPr>
           </w:pPr>
-          <w:hyperlink w:anchor="_Toc138521948" w:history="1">
+          <w:hyperlink w:anchor="_Toc138708996" w:history="1">
             <w:r>
               <w:rPr>
                 <w:rStyle w:val="Hyperlink"/>
@@ -1346,7 +1346,7 @@
                 <w:noProof/>
                 <w:webHidden/>
               </w:rPr>
-              <w:instrText xml:space="preserve"> PAGEREF _Toc138521948 \h </w:instrText>
+              <w:instrText xml:space="preserve"> PAGEREF _Toc138708996 \h </w:instrText>
             </w:r>
             <w:r>
               <w:rPr>
@@ -1386,10 +1386,10 @@
             <w:rPr>
               <w:rFonts w:eastAsiaTheme="minorEastAsia"/>
               <w:noProof/>
-              <w:lang w:eastAsia="en-NL"/>
+              <w:lang w:val="en-NL" w:eastAsia="en-NL"/>
             </w:rPr>
           </w:pPr>
-          <w:hyperlink w:anchor="_Toc138521949" w:history="1">
+          <w:hyperlink w:anchor="_Toc138708997" w:history="1">
             <w:r>
               <w:rPr>
                 <w:rStyle w:val="Hyperlink"/>
@@ -1417,7 +1417,7 @@
                 <w:noProof/>
                 <w:webHidden/>
               </w:rPr>
-              <w:instrText xml:space="preserve"> PAGEREF _Toc138521949 \h </w:instrText>
+              <w:instrText xml:space="preserve"> PAGEREF _Toc138708997 \h </w:instrText>
             </w:r>
             <w:r>
               <w:rPr>
@@ -1457,10 +1457,10 @@
             <w:rPr>
               <w:rFonts w:eastAsiaTheme="minorEastAsia"/>
               <w:noProof/>
-              <w:lang w:eastAsia="en-NL"/>
+              <w:lang w:val="en-NL" w:eastAsia="en-NL"/>
             </w:rPr>
           </w:pPr>
-          <w:hyperlink w:anchor="_Toc138521950" w:history="1">
+          <w:hyperlink w:anchor="_Toc138708998" w:history="1">
             <w:r>
               <w:rPr>
                 <w:rStyle w:val="Hyperlink"/>
@@ -1488,7 +1488,7 @@
                 <w:noProof/>
                 <w:webHidden/>
               </w:rPr>
-              <w:instrText xml:space="preserve"> PAGEREF _Toc138521950 \h </w:instrText>
+              <w:instrText xml:space="preserve"> PAGEREF _Toc138708998 \h </w:instrText>
             </w:r>
             <w:r>
               <w:rPr>
@@ -1528,10 +1528,10 @@
             <w:rPr>
               <w:rFonts w:eastAsiaTheme="minorEastAsia"/>
               <w:noProof/>
-              <w:lang w:eastAsia="en-NL"/>
+              <w:lang w:val="en-NL" w:eastAsia="en-NL"/>
             </w:rPr>
           </w:pPr>
-          <w:hyperlink w:anchor="_Toc138521951" w:history="1">
+          <w:hyperlink w:anchor="_Toc138708999" w:history="1">
             <w:r>
               <w:rPr>
                 <w:rStyle w:val="Hyperlink"/>
@@ -1559,7 +1559,7 @@
                 <w:noProof/>
                 <w:webHidden/>
               </w:rPr>
-              <w:instrText xml:space="preserve"> PAGEREF _Toc138521951 \h </w:instrText>
+              <w:instrText xml:space="preserve"> PAGEREF _Toc138708999 \h </w:instrText>
             </w:r>
             <w:r>
               <w:rPr>
@@ -1579,7 +1579,7 @@
                 <w:noProof/>
                 <w:webHidden/>
               </w:rPr>
-              <w:t>4</w:t>
+              <w:t>5</w:t>
             </w:r>
             <w:r>
               <w:rPr>
@@ -1599,10 +1599,10 @@
             <w:rPr>
               <w:rFonts w:eastAsiaTheme="minorEastAsia"/>
               <w:noProof/>
-              <w:lang w:eastAsia="en-NL"/>
+              <w:lang w:val="en-NL" w:eastAsia="en-NL"/>
             </w:rPr>
           </w:pPr>
-          <w:hyperlink w:anchor="_Toc138521952" w:history="1">
+          <w:hyperlink w:anchor="_Toc138709000" w:history="1">
             <w:r>
               <w:rPr>
                 <w:rStyle w:val="Hyperlink"/>
@@ -1630,7 +1630,7 @@
                 <w:noProof/>
                 <w:webHidden/>
               </w:rPr>
-              <w:instrText xml:space="preserve"> PAGEREF _Toc138521952 \h </w:instrText>
+              <w:instrText xml:space="preserve"> PAGEREF _Toc138709000 \h </w:instrText>
             </w:r>
             <w:r>
               <w:rPr>
@@ -1670,10 +1670,10 @@
             <w:rPr>
               <w:rFonts w:eastAsiaTheme="minorEastAsia"/>
               <w:noProof/>
-              <w:lang w:eastAsia="en-NL"/>
+              <w:lang w:val="en-NL" w:eastAsia="en-NL"/>
             </w:rPr>
           </w:pPr>
-          <w:hyperlink w:anchor="_Toc138521953" w:history="1">
+          <w:hyperlink w:anchor="_Toc138709001" w:history="1">
             <w:r>
               <w:rPr>
                 <w:rStyle w:val="Hyperlink"/>
@@ -1701,7 +1701,7 @@
                 <w:noProof/>
                 <w:webHidden/>
               </w:rPr>
-              <w:instrText xml:space="preserve"> PAGEREF _Toc138521953 \h </w:instrText>
+              <w:instrText xml:space="preserve"> PAGEREF _Toc138709001 \h </w:instrText>
             </w:r>
             <w:r>
               <w:rPr>
@@ -1741,10 +1741,10 @@
             <w:rPr>
               <w:rFonts w:eastAsiaTheme="minorEastAsia"/>
               <w:noProof/>
-              <w:lang w:eastAsia="en-NL"/>
+              <w:lang w:val="en-NL" w:eastAsia="en-NL"/>
             </w:rPr>
           </w:pPr>
-          <w:hyperlink w:anchor="_Toc138521954" w:history="1">
+          <w:hyperlink w:anchor="_Toc138709002" w:history="1">
             <w:r>
               <w:rPr>
                 <w:rStyle w:val="Hyperlink"/>
@@ -1772,7 +1772,7 @@
                 <w:noProof/>
                 <w:webHidden/>
               </w:rPr>
-              <w:instrText xml:space="preserve"> PAGEREF _Toc138521954 \h </w:instrText>
+              <w:instrText xml:space="preserve"> PAGEREF _Toc138709002 \h </w:instrText>
             </w:r>
             <w:r>
               <w:rPr>
@@ -1792,7 +1792,7 @@
                 <w:noProof/>
                 <w:webHidden/>
               </w:rPr>
-              <w:t>5</w:t>
+              <w:t>6</w:t>
             </w:r>
             <w:r>
               <w:rPr>
@@ -1812,10 +1812,10 @@
             <w:rPr>
               <w:rFonts w:eastAsiaTheme="minorEastAsia"/>
               <w:noProof/>
-              <w:lang w:eastAsia="en-NL"/>
+              <w:lang w:val="en-NL" w:eastAsia="en-NL"/>
             </w:rPr>
           </w:pPr>
-          <w:hyperlink w:anchor="_Toc138521955" w:history="1">
+          <w:hyperlink w:anchor="_Toc138709003" w:history="1">
             <w:r>
               <w:rPr>
                 <w:rStyle w:val="Hyperlink"/>
@@ -1843,7 +1843,7 @@
                 <w:noProof/>
                 <w:webHidden/>
               </w:rPr>
-              <w:instrText xml:space="preserve"> PAGEREF _Toc138521955 \h </w:instrText>
+              <w:instrText xml:space="preserve"> PAGEREF _Toc138709003 \h </w:instrText>
             </w:r>
             <w:r>
               <w:rPr>
@@ -1863,7 +1863,7 @@
                 <w:noProof/>
                 <w:webHidden/>
               </w:rPr>
-              <w:t>6</w:t>
+              <w:t>7</w:t>
             </w:r>
             <w:r>
               <w:rPr>
@@ -1883,10 +1883,10 @@
             <w:rPr>
               <w:rFonts w:eastAsiaTheme="minorEastAsia"/>
               <w:noProof/>
-              <w:lang w:eastAsia="en-NL"/>
+              <w:lang w:val="en-NL" w:eastAsia="en-NL"/>
             </w:rPr>
           </w:pPr>
-          <w:hyperlink w:anchor="_Toc138521956" w:history="1">
+          <w:hyperlink w:anchor="_Toc138709004" w:history="1">
             <w:r>
               <w:rPr>
                 <w:rStyle w:val="Hyperlink"/>
@@ -1914,7 +1914,78 @@
                 <w:noProof/>
                 <w:webHidden/>
               </w:rPr>
-              <w:instrText xml:space="preserve"> PAGEREF _Toc138521956 \h </w:instrText>
+              <w:instrText xml:space="preserve"> PAGEREF _Toc138709004 \h </w:instrText>
+            </w:r>
+            <w:r>
+              <w:rPr>
+                <w:noProof/>
+                <w:webHidden/>
+              </w:rPr>
+            </w:r>
+            <w:r>
+              <w:rPr>
+                <w:noProof/>
+                <w:webHidden/>
+              </w:rPr>
+              <w:fldChar w:fldCharType="separate"/>
+            </w:r>
+            <w:r>
+              <w:rPr>
+                <w:noProof/>
+                <w:webHidden/>
+              </w:rPr>
+              <w:t>7</w:t>
+            </w:r>
+            <w:r>
+              <w:rPr>
+                <w:noProof/>
+                <w:webHidden/>
+              </w:rPr>
+              <w:fldChar w:fldCharType="end"/>
+            </w:r>
+          </w:hyperlink>
+        </w:p>
+        <w:p>
+          <w:pPr>
+            <w:pStyle w:val="TOC2"/>
+            <w:tabs>
+              <w:tab w:val="right" w:leader="dot" w:pos="9016"/>
+            </w:tabs>
+            <w:rPr>
+              <w:rFonts w:eastAsiaTheme="minorEastAsia"/>
+              <w:noProof/>
+              <w:lang w:val="en-NL" w:eastAsia="en-NL"/>
+            </w:rPr>
+          </w:pPr>
+          <w:hyperlink w:anchor="_Toc138709005" w:history="1">
+            <w:r>
+              <w:rPr>
+                <w:rStyle w:val="Hyperlink"/>
+                <w:noProof/>
+                <w:lang w:val="en-GB"/>
+              </w:rPr>
+              <w:t>Rebuilding the image</w:t>
+            </w:r>
+            <w:r>
+              <w:rPr>
+                <w:noProof/>
+                <w:webHidden/>
+              </w:rPr>
+              <w:tab/>
+            </w:r>
+            <w:r>
+              <w:rPr>
+                <w:noProof/>
+                <w:webHidden/>
+              </w:rPr>
+              <w:fldChar w:fldCharType="begin"/>
+            </w:r>
+            <w:r>
+              <w:rPr>
+                <w:noProof/>
+                <w:webHidden/>
+              </w:rPr>
+              <w:instrText xml:space="preserve"> PAGEREF _Toc138709005 \h </w:instrText>
             </w:r>
             <w:r>
               <w:rPr>
@@ -1954,10 +2025,10 @@
             <w:rPr>
               <w:rFonts w:eastAsiaTheme="minorEastAsia"/>
               <w:noProof/>
-              <w:lang w:eastAsia="en-NL"/>
+              <w:lang w:val="en-NL" w:eastAsia="en-NL"/>
             </w:rPr>
           </w:pPr>
-          <w:hyperlink w:anchor="_Toc138521957" w:history="1">
+          <w:hyperlink w:anchor="_Toc138709006" w:history="1">
             <w:r>
               <w:rPr>
                 <w:rStyle w:val="Hyperlink"/>
@@ -1985,7 +2056,7 @@
                 <w:noProof/>
                 <w:webHidden/>
               </w:rPr>
-              <w:instrText xml:space="preserve"> PAGEREF _Toc138521957 \h </w:instrText>
+              <w:instrText xml:space="preserve"> PAGEREF _Toc138709006 \h </w:instrText>
             </w:r>
             <w:r>
               <w:rPr>
@@ -2005,7 +2076,7 @@
                 <w:noProof/>
                 <w:webHidden/>
               </w:rPr>
-              <w:t>7</w:t>
+              <w:t>8</w:t>
             </w:r>
             <w:r>
               <w:rPr>
@@ -2025,10 +2096,10 @@
             <w:rPr>
               <w:rFonts w:eastAsiaTheme="minorEastAsia"/>
               <w:noProof/>
-              <w:lang w:eastAsia="en-NL"/>
+              <w:lang w:val="en-NL" w:eastAsia="en-NL"/>
             </w:rPr>
           </w:pPr>
-          <w:hyperlink w:anchor="_Toc138521958" w:history="1">
+          <w:hyperlink w:anchor="_Toc138709007" w:history="1">
             <w:r>
               <w:rPr>
                 <w:rStyle w:val="Hyperlink"/>
@@ -2056,7 +2127,7 @@
                 <w:noProof/>
                 <w:webHidden/>
               </w:rPr>
-              <w:instrText xml:space="preserve"> PAGEREF _Toc138521958 \h </w:instrText>
+              <w:instrText xml:space="preserve"> PAGEREF _Toc138709007 \h </w:instrText>
             </w:r>
             <w:r>
               <w:rPr>
@@ -2076,7 +2147,7 @@
                 <w:noProof/>
                 <w:webHidden/>
               </w:rPr>
-              <w:t>7</w:t>
+              <w:t>8</w:t>
             </w:r>
             <w:r>
               <w:rPr>
@@ -2096,10 +2167,10 @@
             <w:rPr>
               <w:rFonts w:eastAsiaTheme="minorEastAsia"/>
               <w:noProof/>
-              <w:lang w:eastAsia="en-NL"/>
+              <w:lang w:val="en-NL" w:eastAsia="en-NL"/>
             </w:rPr>
           </w:pPr>
-          <w:hyperlink w:anchor="_Toc138521959" w:history="1">
+          <w:hyperlink w:anchor="_Toc138709008" w:history="1">
             <w:r>
               <w:rPr>
                 <w:rStyle w:val="Hyperlink"/>
@@ -2127,7 +2198,7 @@
                 <w:noProof/>
                 <w:webHidden/>
               </w:rPr>
-              <w:instrText xml:space="preserve"> PAGEREF _Toc138521959 \h </w:instrText>
+              <w:instrText xml:space="preserve"> PAGEREF _Toc138709008 \h </w:instrText>
             </w:r>
             <w:r>
               <w:rPr>
@@ -2147,7 +2218,7 @@
                 <w:noProof/>
                 <w:webHidden/>
               </w:rPr>
-              <w:t>7</w:t>
+              <w:t>8</w:t>
             </w:r>
             <w:r>
               <w:rPr>
@@ -2203,7 +2274,7 @@
           <w:lang w:val="en-GB"/>
         </w:rPr>
       </w:pPr>
-      <w:bookmarkStart w:id="0" w:name="_Toc138521945"/>
+      <w:bookmarkStart w:id="0" w:name="_Toc138708993"/>
       <w:r>
         <w:rPr>
           <w:lang w:val="en-GB"/>
@@ -2219,6 +2290,25 @@
           <w:lang w:val="en-GB"/>
         </w:rPr>
       </w:pPr>
+      <w:r>
+        <w:rPr>
+          <w:lang w:val="en-GB"/>
+        </w:rPr>
+        <w:t xml:space="preserve">The assignment was to create an app that uses image compression, for the online webstore AZERTY. </w:t>
+      </w:r>
+      <w:r>
+        <w:rPr>
+          <w:lang w:val="en-GB"/>
+        </w:rPr>
+        <w:t>AZERTY wants to use this app to compress the product images, decreasing the storage and bandwidth needed for the servers to operate.</w:t>
+      </w:r>
+    </w:p>
+    <w:p>
+      <w:pPr>
+        <w:rPr>
+          <w:lang w:val="en-GB"/>
+        </w:rPr>
+      </w:pPr>
     </w:p>
     <w:p>
       <w:pPr>
@@ -2227,7 +2317,7 @@
           <w:lang w:val="en-GB"/>
         </w:rPr>
       </w:pPr>
-      <w:bookmarkStart w:id="1" w:name="_Toc138521946"/>
+      <w:bookmarkStart w:id="1" w:name="_Toc138708994"/>
       <w:r>
         <w:rPr>
           <w:lang w:val="en-GB"/>
@@ -2254,6 +2344,18 @@
         </w:rPr>
         <w:t xml:space="preserve">. </w:t>
       </w:r>
+      <w:r>
+        <w:rPr>
+          <w:lang w:val="en-GB"/>
+        </w:rPr>
+        <w:t>Each of these algorithms have their pros and cons.</w:t>
+      </w:r>
+      <w:r>
+        <w:rPr>
+          <w:lang w:val="en-GB"/>
+        </w:rPr>
+        <w:t xml:space="preserve"> The algorithms will be compared on different fronts, namely: compress/build time, general image quality, and file size.</w:t>
+      </w:r>
     </w:p>
     <w:p>
       <w:pPr>
@@ -2269,7 +2371,7 @@
           <w:lang w:val="en-GB"/>
         </w:rPr>
       </w:pPr>
-      <w:bookmarkStart w:id="2" w:name="_Toc138521947"/>
+      <w:bookmarkStart w:id="2" w:name="_Toc138708995"/>
       <w:r>
         <w:rPr>
           <w:lang w:val="en-GB"/>
@@ -2318,7 +2420,19 @@
         <w:rPr>
           <w:lang w:val="en-GB"/>
         </w:rPr>
-        <w:t xml:space="preserve"> In short RLE uses a counter to count how many of the same colour is aligned after one another, for instance instead of saving “white, white, white, white”, you would save “white x 4”. Understanding the concept of this helps with why </w:t>
+        <w:t xml:space="preserve"> In short RLE uses a counter to count how many of the same colour is aligned after one another, for instance instead of saving “white, white, white, white”, “white x 4”</w:t>
+      </w:r>
+      <w:r>
+        <w:rPr>
+          <w:lang w:val="en-GB"/>
+        </w:rPr>
+        <w:t xml:space="preserve"> is saved</w:t>
+      </w:r>
+      <w:r>
+        <w:rPr>
+          <w:lang w:val="en-GB"/>
+        </w:rPr>
+        <w:t xml:space="preserve">. Understanding the concept of this helps with why </w:t>
       </w:r>
       <w:r>
         <w:rPr>
@@ -2340,7 +2454,7 @@
           <w:lang w:val="en-GB"/>
         </w:rPr>
       </w:pPr>
-      <w:bookmarkStart w:id="3" w:name="_Toc138521948"/>
+      <w:bookmarkStart w:id="3" w:name="_Toc138708996"/>
       <w:r>
         <w:rPr>
           <w:lang w:val="en-GB"/>
@@ -2365,7 +2479,139 @@
         <w:rPr>
           <w:lang w:val="en-GB"/>
         </w:rPr>
-        <w:t>With colour compression we mean to generalize the colour values of the pixels, this will make our RLE algorithm more effective. This is because a lot of the time a pixel has just a slightly different value, while it is seemingly the same colour. The RGB value (0, 1, 0) is almost indistinguishable from the (0, 0, 0) RGB value. They are both so close to being black that you would really have to look for it to find it, and even then, it’s still very difficult to do.</w:t>
+        <w:t>With colour compression</w:t>
+      </w:r>
+      <w:r>
+        <w:rPr>
+          <w:lang w:val="en-GB"/>
+        </w:rPr>
+        <w:t>,</w:t>
+      </w:r>
+      <w:r>
+        <w:rPr>
+          <w:lang w:val="en-GB"/>
+        </w:rPr>
+        <w:t xml:space="preserve"> the colour values of the pixels</w:t>
+      </w:r>
+      <w:r>
+        <w:rPr>
+          <w:lang w:val="en-GB"/>
+        </w:rPr>
+        <w:t xml:space="preserve"> are generalized into rougher values.</w:t>
+      </w:r>
+      <w:r>
+        <w:rPr>
+          <w:lang w:val="en-GB"/>
+        </w:rPr>
+        <w:t xml:space="preserve"> </w:t>
+      </w:r>
+      <w:r>
+        <w:rPr>
+          <w:lang w:val="en-GB"/>
+        </w:rPr>
+        <w:t>T</w:t>
+      </w:r>
+      <w:r>
+        <w:rPr>
+          <w:lang w:val="en-GB"/>
+        </w:rPr>
+        <w:t>his will make our RLE algorithm more effective. This is because a lot of the time a pixel has just a slightly different value, while it is seemingly the same colour. The RGB value (</w:t>
+      </w:r>
+      <w:r>
+        <w:rPr>
+          <w:lang w:val="en-GB"/>
+        </w:rPr>
+        <w:t>255</w:t>
+      </w:r>
+      <w:r>
+        <w:rPr>
+          <w:lang w:val="en-GB"/>
+        </w:rPr>
+        <w:t xml:space="preserve">, </w:t>
+      </w:r>
+      <w:r>
+        <w:rPr>
+          <w:lang w:val="en-GB"/>
+        </w:rPr>
+        <w:t>254</w:t>
+      </w:r>
+      <w:r>
+        <w:rPr>
+          <w:lang w:val="en-GB"/>
+        </w:rPr>
+        <w:t xml:space="preserve">, </w:t>
+      </w:r>
+      <w:r>
+        <w:rPr>
+          <w:lang w:val="en-GB"/>
+        </w:rPr>
+        <w:t>255</w:t>
+      </w:r>
+      <w:r>
+        <w:rPr>
+          <w:lang w:val="en-GB"/>
+        </w:rPr>
+        <w:t>) is almost indistinguishable from the (</w:t>
+      </w:r>
+      <w:r>
+        <w:rPr>
+          <w:lang w:val="en-GB"/>
+        </w:rPr>
+        <w:t>255</w:t>
+      </w:r>
+      <w:r>
+        <w:rPr>
+          <w:lang w:val="en-GB"/>
+        </w:rPr>
+        <w:t xml:space="preserve">, </w:t>
+      </w:r>
+      <w:r>
+        <w:rPr>
+          <w:lang w:val="en-GB"/>
+        </w:rPr>
+        <w:t>255</w:t>
+      </w:r>
+      <w:r>
+        <w:rPr>
+          <w:lang w:val="en-GB"/>
+        </w:rPr>
+        <w:t xml:space="preserve">, </w:t>
+      </w:r>
+      <w:r>
+        <w:rPr>
+          <w:lang w:val="en-GB"/>
+        </w:rPr>
+        <w:t>254</w:t>
+      </w:r>
+      <w:r>
+        <w:rPr>
+          <w:lang w:val="en-GB"/>
+        </w:rPr>
+        <w:t xml:space="preserve">) RGB value. They are both so close to being </w:t>
+      </w:r>
+      <w:r>
+        <w:rPr>
+          <w:lang w:val="en-GB"/>
+        </w:rPr>
+        <w:t>white</w:t>
+      </w:r>
+      <w:r>
+        <w:rPr>
+          <w:lang w:val="en-GB"/>
+        </w:rPr>
+        <w:t xml:space="preserve"> that </w:t>
+      </w:r>
+      <w:r>
+        <w:rPr>
+          <w:lang w:val="en-GB"/>
+        </w:rPr>
+        <w:t>it takes a persona long time to distinguish the colours</w:t>
+      </w:r>
+      <w:r>
+        <w:rPr>
+          <w:lang w:val="en-GB"/>
+        </w:rPr>
+        <w:t>, and even then, it’s still very difficult to do.</w:t>
       </w:r>
       <w:r>
         <w:rPr>
@@ -2445,13 +2691,49 @@
         <w:rPr>
           <w:lang w:val="en-GB"/>
         </w:rPr>
-        <w:t xml:space="preserve"> if we </w:t>
-      </w:r>
-      <w:r>
-        <w:rPr>
-          <w:lang w:val="en-GB"/>
-        </w:rPr>
-        <w:t>round each RGB value down we can generalize the colour value, the RLE algorithm is</w:t>
+        <w:t xml:space="preserve"> each RGB value is rounded</w:t>
+      </w:r>
+      <w:r>
+        <w:rPr>
+          <w:lang w:val="en-GB"/>
+        </w:rPr>
+        <w:t xml:space="preserve"> down </w:t>
+      </w:r>
+      <w:r>
+        <w:rPr>
+          <w:lang w:val="en-GB"/>
+        </w:rPr>
+        <w:t>to</w:t>
+      </w:r>
+      <w:r>
+        <w:rPr>
+          <w:lang w:val="en-GB"/>
+        </w:rPr>
+        <w:t xml:space="preserve"> generalize the colour value</w:t>
+      </w:r>
+      <w:r>
+        <w:rPr>
+          <w:lang w:val="en-GB"/>
+        </w:rPr>
+        <w:t>s.</w:t>
+      </w:r>
+      <w:r>
+        <w:rPr>
+          <w:lang w:val="en-GB"/>
+        </w:rPr>
+        <w:t xml:space="preserve"> </w:t>
+      </w:r>
+      <w:r>
+        <w:rPr>
+          <w:lang w:val="en-GB"/>
+        </w:rPr>
+        <w:t>T</w:t>
+      </w:r>
+      <w:r>
+        <w:rPr>
+          <w:lang w:val="en-GB"/>
+        </w:rPr>
+        <w:t>he RLE algorithm is</w:t>
       </w:r>
       <w:r>
         <w:rPr>
@@ -2484,11 +2766,38 @@
           <w:lang w:val="en-GB"/>
         </w:rPr>
       </w:pPr>
-      <w:r>
-        <w:rPr>
-          <w:lang w:val="en-GB"/>
-        </w:rPr>
-        <w:t>The colour compression algorithm used in this algorithm is very simple, it takes the original value from 0 to 255 and floors it to the closest multiple of 4. It achieves this using the modulo operator.</w:t>
+    </w:p>
+    <w:p>
+      <w:pPr>
+        <w:rPr>
+          <w:lang w:val="en-GB"/>
+        </w:rPr>
+      </w:pPr>
+    </w:p>
+    <w:p>
+      <w:pPr>
+        <w:rPr>
+          <w:lang w:val="en-GB"/>
+        </w:rPr>
+      </w:pPr>
+      <w:r>
+        <w:rPr>
+          <w:lang w:val="en-GB"/>
+        </w:rPr>
+        <w:lastRenderedPageBreak/>
+        <w:t xml:space="preserve">The colour compression algorithm used in this algorithm is very simple, it takes the original value from 0 to 255 and floors it to the closest multiple of </w:t>
+      </w:r>
+      <w:r>
+        <w:rPr>
+          <w:lang w:val="en-GB"/>
+        </w:rPr>
+        <w:t>four</w:t>
+      </w:r>
+      <w:r>
+        <w:rPr>
+          <w:lang w:val="en-GB"/>
+        </w:rPr>
+        <w:t>. It achieves this using the modulo operator.</w:t>
       </w:r>
     </w:p>
     <w:p>
@@ -3808,13 +4117,6 @@
         </w:rPr>
         <w:t xml:space="preserve">different rates of compression. The </w:t>
       </w:r>
-      <w:proofErr w:type="gramStart"/>
-      <w:r>
-        <w:rPr>
-          <w:lang w:val="en-GB"/>
-        </w:rPr>
-        <w:t>“.</w:t>
-      </w:r>
       <w:proofErr w:type="spellStart"/>
       <w:r>
         <w:rPr>
@@ -3823,18 +4125,61 @@
         <w:t>npy</w:t>
       </w:r>
       <w:proofErr w:type="spellEnd"/>
-      <w:proofErr w:type="gramEnd"/>
-      <w:r>
-        <w:rPr>
-          <w:lang w:val="en-GB"/>
-        </w:rPr>
-        <w:t>” file is the original sized data, the “.</w:t>
+      <w:r>
+        <w:rPr>
+          <w:lang w:val="en-GB"/>
+        </w:rPr>
+        <w:t>-</w:t>
+      </w:r>
+      <w:r>
+        <w:rPr>
+          <w:lang w:val="en-GB"/>
+        </w:rPr>
+        <w:t xml:space="preserve">file is the original sized data, the </w:t>
       </w:r>
       <w:proofErr w:type="spellStart"/>
       <w:r>
         <w:rPr>
           <w:lang w:val="en-GB"/>
         </w:rPr>
+        <w:t>j</w:t>
+      </w:r>
+      <w:r>
+        <w:rPr>
+          <w:lang w:val="en-GB"/>
+        </w:rPr>
+        <w:t>son</w:t>
+      </w:r>
+      <w:proofErr w:type="spellEnd"/>
+      <w:r>
+        <w:rPr>
+          <w:lang w:val="en-GB"/>
+        </w:rPr>
+        <w:t>-file</w:t>
+      </w:r>
+      <w:r>
+        <w:rPr>
+          <w:lang w:val="en-GB"/>
+        </w:rPr>
+        <w:t xml:space="preserve"> and pickle</w:t>
+      </w:r>
+      <w:r>
+        <w:rPr>
+          <w:lang w:val="en-GB"/>
+        </w:rPr>
+        <w:t>-</w:t>
+      </w:r>
+      <w:r>
+        <w:rPr>
+          <w:lang w:val="en-GB"/>
+        </w:rPr>
+        <w:t xml:space="preserve">files save the compressed data. Both the </w:t>
+      </w:r>
+      <w:proofErr w:type="spellStart"/>
+      <w:r>
+        <w:rPr>
+          <w:lang w:val="en-GB"/>
+        </w:rPr>
         <w:t>json</w:t>
       </w:r>
       <w:proofErr w:type="spellEnd"/>
@@ -3842,14 +4187,37 @@
         <w:rPr>
           <w:lang w:val="en-GB"/>
         </w:rPr>
-        <w:t xml:space="preserve">” and “.pickle” files save the compressed data. Both the </w:t>
-      </w:r>
-      <w:proofErr w:type="gramStart"/>
-      <w:r>
-        <w:rPr>
-          <w:lang w:val="en-GB"/>
-        </w:rPr>
-        <w:t>“.</w:t>
+        <w:t>-</w:t>
+      </w:r>
+      <w:r>
+        <w:rPr>
+          <w:lang w:val="en-GB"/>
+        </w:rPr>
+        <w:t xml:space="preserve"> and </w:t>
+      </w:r>
+      <w:r>
+        <w:rPr>
+          <w:lang w:val="en-GB"/>
+        </w:rPr>
+        <w:t>p</w:t>
+      </w:r>
+      <w:r>
+        <w:rPr>
+          <w:lang w:val="en-GB"/>
+        </w:rPr>
+        <w:t>ickle</w:t>
+      </w:r>
+      <w:r>
+        <w:rPr>
+          <w:lang w:val="en-GB"/>
+        </w:rPr>
+        <w:t>-</w:t>
+      </w:r>
+      <w:r>
+        <w:rPr>
+          <w:lang w:val="en-GB"/>
+        </w:rPr>
+        <w:t xml:space="preserve">files were saved to test which one was better at saving the data. It makes sense for the </w:t>
       </w:r>
       <w:proofErr w:type="spellStart"/>
       <w:r>
@@ -3859,12 +4227,17 @@
         <w:t>json</w:t>
       </w:r>
       <w:proofErr w:type="spellEnd"/>
-      <w:proofErr w:type="gramEnd"/>
-      <w:r>
-        <w:rPr>
-          <w:lang w:val="en-GB"/>
-        </w:rPr>
-        <w:t xml:space="preserve">” and “.pickle” files were saved to test which one was better at saving the data. It makes sense for the </w:t>
+      <w:r>
+        <w:rPr>
+          <w:lang w:val="en-GB"/>
+        </w:rPr>
+        <w:t>-file to be larger, since it saves the data using text.</w:t>
+      </w:r>
+      <w:r>
+        <w:rPr>
+          <w:lang w:val="en-GB"/>
+        </w:rPr>
+        <w:t xml:space="preserve"> The </w:t>
       </w:r>
       <w:proofErr w:type="spellStart"/>
       <w:r>
@@ -3878,7 +4251,7 @@
         <w:rPr>
           <w:lang w:val="en-GB"/>
         </w:rPr>
-        <w:t>-file to be larger, since it saves the data using text.</w:t>
+        <w:t>-file was further only used to read out the data, so this is removed in the final version.</w:t>
       </w:r>
     </w:p>
     <w:p>
@@ -4045,10 +4418,18 @@
           <w:lang w:val="en-GB"/>
         </w:rPr>
       </w:pPr>
-      <w:r>
-        <w:rPr>
-          <w:lang w:val="en-GB"/>
-        </w:rPr>
+    </w:p>
+    <w:p>
+      <w:pPr>
+        <w:rPr>
+          <w:lang w:val="en-GB"/>
+        </w:rPr>
+      </w:pPr>
+      <w:r>
+        <w:rPr>
+          <w:lang w:val="en-GB"/>
+        </w:rPr>
+        <w:lastRenderedPageBreak/>
         <w:t>Without colour compression</w:t>
       </w:r>
       <w:r>
@@ -4148,14 +4529,19 @@
         <w:rPr>
           <w:lang w:val="en-GB"/>
         </w:rPr>
-        <w:t xml:space="preserve"> </w:t>
-      </w:r>
-      <w:r>
-        <w:rPr>
-          <w:lang w:val="en-GB"/>
-        </w:rPr>
-        <w:lastRenderedPageBreak/>
-        <w:t>Without compression the RLE algorithm could make 1404KB from the original 1611KB. Whilst using the %4 made it 1070KB, which is a lot less data.</w:t>
+        <w:t xml:space="preserve"> Without compression the RLE algorithm could make 1404KB from the original 1611KB. Whilst using the %4 made it </w:t>
+      </w:r>
+      <w:r>
+        <w:rPr>
+          <w:lang w:val="en-GB"/>
+        </w:rPr>
+        <w:t>772</w:t>
+      </w:r>
+      <w:r>
+        <w:rPr>
+          <w:lang w:val="en-GB"/>
+        </w:rPr>
+        <w:t>KB, which is a lot less data.</w:t>
       </w:r>
     </w:p>
     <w:p>
@@ -4165,7 +4551,7 @@
           <w:lang w:val="en-GB"/>
         </w:rPr>
       </w:pPr>
-      <w:bookmarkStart w:id="4" w:name="_Toc138521949"/>
+      <w:bookmarkStart w:id="4" w:name="_Toc138708997"/>
       <w:r>
         <w:rPr>
           <w:lang w:val="en-GB"/>
@@ -4184,7 +4570,19 @@
         <w:rPr>
           <w:lang w:val="en-GB"/>
         </w:rPr>
-        <w:t>As said before, using the Run Length Encoding algorithm groups adjacent pixels, giving 4 white pixels that come after one another the value of “white x 4”.</w:t>
+        <w:t xml:space="preserve">As said before, </w:t>
+      </w:r>
+      <w:r>
+        <w:rPr>
+          <w:lang w:val="en-GB"/>
+        </w:rPr>
+        <w:t>t</w:t>
+      </w:r>
+      <w:r>
+        <w:rPr>
+          <w:lang w:val="en-GB"/>
+        </w:rPr>
+        <w:t>he Run Length Encoding algorithm groups adjacent pixels, giving 4 white pixels that come after one another the value of “white x 4”.</w:t>
       </w:r>
     </w:p>
     <w:p>
@@ -4661,7 +5059,19 @@
         <w:rPr>
           <w:lang w:val="en-GB"/>
         </w:rPr>
-        <w:t xml:space="preserve">Especially for long rows of the same colour (which is very common in product pictures) this seems very effective. Sometimes compacting a row of </w:t>
+        <w:t>Especially for long rows of the same colour (which is very common in product pictures</w:t>
+      </w:r>
+      <w:r>
+        <w:rPr>
+          <w:lang w:val="en-GB"/>
+        </w:rPr>
+        <w:t xml:space="preserve"> because of the background</w:t>
+      </w:r>
+      <w:r>
+        <w:rPr>
+          <w:lang w:val="en-GB"/>
+        </w:rPr>
+        <w:t xml:space="preserve">) this seems very effective. Sometimes compacting a row of </w:t>
       </w:r>
       <w:r>
         <w:rPr>
@@ -4678,19 +5088,12 @@
     </w:p>
     <w:p>
       <w:pPr>
-        <w:rPr>
-          <w:lang w:val="en-GB"/>
-        </w:rPr>
-      </w:pPr>
-    </w:p>
-    <w:p>
-      <w:pPr>
         <w:pStyle w:val="Heading2"/>
         <w:rPr>
           <w:lang w:val="en-GB"/>
         </w:rPr>
       </w:pPr>
-      <w:bookmarkStart w:id="5" w:name="_Toc138521950"/>
+      <w:bookmarkStart w:id="5" w:name="_Toc138708998"/>
       <w:r>
         <w:rPr>
           <w:lang w:val="en-GB"/>
@@ -4878,11 +5281,12 @@
           <w:lang w:val="en-GB"/>
         </w:rPr>
       </w:pPr>
-      <w:bookmarkStart w:id="6" w:name="_Toc138521951"/>
-      <w:r>
-        <w:rPr>
-          <w:lang w:val="en-GB"/>
-        </w:rPr>
+      <w:bookmarkStart w:id="6" w:name="_Toc138708999"/>
+      <w:r>
+        <w:rPr>
+          <w:lang w:val="en-GB"/>
+        </w:rPr>
+        <w:lastRenderedPageBreak/>
         <w:t xml:space="preserve">Algorithm </w:t>
       </w:r>
       <w:r>
@@ -5048,8 +5452,19 @@
         <w:rPr>
           <w:lang w:val="en-GB"/>
         </w:rPr>
-        <w:lastRenderedPageBreak/>
-        <w:t>Compared to the simple algorithm this is much more complex, but this algorithm also has its downsides. It generalizes groups of pixels a lot, now this is barely noticeable on pictures of nature, where there’s a lot of smooth shifting of the colour of the pixels. But in pictures of products, it is much more apparent. A sharp edge where one side of the edge is a solid white, and the other is the product (a lot of the times black), should have a sharp and thin edge. But as mentioned earlier, by generalizing the pixels in groups of 8</w:t>
+        <w:t>Compared to the simple algorithm</w:t>
+      </w:r>
+      <w:r>
+        <w:rPr>
+          <w:lang w:val="en-GB"/>
+        </w:rPr>
+        <w:t>,</w:t>
+      </w:r>
+      <w:r>
+        <w:rPr>
+          <w:lang w:val="en-GB"/>
+        </w:rPr>
+        <w:t xml:space="preserve"> this is much more complex, but this algorithm also has its downsides. It generalizes groups of pixels a lot, now this is barely noticeable on pictures of nature, where there’s a lot of smooth shifting of the colour of the pixels. But in pictures of products, it is much more apparent. A sharp edge where one side of the edge is a solid white, and the other is the product (a lot of the times black), should have a sharp and thin edge. But as mentioned earlier, by generalizing the pixels in groups of 8</w:t>
       </w:r>
       <w:r>
         <w:t>×</w:t>
@@ -5058,7 +5473,7 @@
         <w:rPr>
           <w:lang w:val="en-GB"/>
         </w:rPr>
-        <w:t>8 it creates a lot of opportunity to bleed out that edge, essentially making it less sharp.</w:t>
+        <w:t>8 it creates a lot of opportunity to bleed out that edge, making it less sharp.</w:t>
       </w:r>
     </w:p>
     <w:p>
@@ -5068,7 +5483,7 @@
           <w:lang w:val="en-GB"/>
         </w:rPr>
       </w:pPr>
-      <w:bookmarkStart w:id="7" w:name="_Toc138521952"/>
+      <w:bookmarkStart w:id="7" w:name="_Toc138709000"/>
       <w:r>
         <w:rPr>
           <w:lang w:val="en-GB"/>
@@ -5119,37 +5534,88 @@
         </w:rPr>
         <w:t xml:space="preserve"> and blue (RGB). But RGB aren’t the only colours you </w:t>
       </w:r>
+      <w:r>
+        <w:rPr>
+          <w:lang w:val="en-GB"/>
+        </w:rPr>
+        <w:t>can</w:t>
+      </w:r>
+      <w:r>
+        <w:rPr>
+          <w:lang w:val="en-GB"/>
+        </w:rPr>
+        <w:t xml:space="preserve"> use to create </w:t>
+      </w:r>
+      <w:r>
+        <w:rPr>
+          <w:lang w:val="en-GB"/>
+        </w:rPr>
+        <w:t>an</w:t>
+      </w:r>
+      <w:r>
+        <w:rPr>
+          <w:lang w:val="en-GB"/>
+        </w:rPr>
+        <w:t xml:space="preserve"> image. The JPEG algorithm uses the </w:t>
+      </w:r>
       <w:proofErr w:type="spellStart"/>
       <w:r>
         <w:rPr>
           <w:lang w:val="en-GB"/>
         </w:rPr>
-        <w:t>van</w:t>
+        <w:t>YCbCr</w:t>
       </w:r>
       <w:proofErr w:type="spellEnd"/>
       <w:r>
         <w:rPr>
           <w:lang w:val="en-GB"/>
         </w:rPr>
-        <w:t xml:space="preserve"> use to create </w:t>
-      </w:r>
-      <w:r>
-        <w:rPr>
-          <w:lang w:val="en-GB"/>
-        </w:rPr>
-        <w:t>an</w:t>
-      </w:r>
-      <w:r>
-        <w:rPr>
-          <w:lang w:val="en-GB"/>
-        </w:rPr>
-        <w:t xml:space="preserve"> image. The JPEG algorithm uses the </w:t>
+        <w:t xml:space="preserve"> colour space, this colour space consists of Luminance (Y), Blue Chrominance (</w:t>
       </w:r>
       <w:proofErr w:type="spellStart"/>
       <w:r>
         <w:rPr>
           <w:lang w:val="en-GB"/>
         </w:rPr>
+        <w:t>Cb</w:t>
+      </w:r>
+      <w:proofErr w:type="spellEnd"/>
+      <w:r>
+        <w:rPr>
+          <w:lang w:val="en-GB"/>
+        </w:rPr>
+        <w:t>) and Red Chrominance (Cr</w:t>
+      </w:r>
+      <w:r>
+        <w:rPr>
+          <w:lang w:val="en-GB"/>
+        </w:rPr>
+        <w:t>).</w:t>
+      </w:r>
+      <w:r>
+        <w:rPr>
+          <w:lang w:val="en-GB"/>
+        </w:rPr>
+        <w:t xml:space="preserve"> The Luminance layer has the black/white values from the image, whilst the Blue- and Red Chrominance layers consists of the colours, that altogether create the same image as when you would use the RGB colour space.</w:t>
+      </w:r>
+    </w:p>
+    <w:p>
+      <w:pPr>
+        <w:rPr>
+          <w:lang w:val="en-GB"/>
+        </w:rPr>
+      </w:pPr>
+      <w:r>
+        <w:rPr>
+          <w:lang w:val="en-GB"/>
+        </w:rPr>
+        <w:t xml:space="preserve">This conversion uses a matrix of constants to convert the RGB values to the </w:t>
+      </w:r>
+      <w:proofErr w:type="spellStart"/>
+      <w:r>
+        <w:rPr>
+          <w:lang w:val="en-GB"/>
+        </w:rPr>
         <w:t>YCbCr</w:t>
       </w:r>
       <w:proofErr w:type="spellEnd"/>
@@ -5157,59 +5623,6 @@
         <w:rPr>
           <w:lang w:val="en-GB"/>
         </w:rPr>
-        <w:t xml:space="preserve"> colour space, this colour space consists of Luminance (Y), Blue Chrominance (</w:t>
-      </w:r>
-      <w:proofErr w:type="spellStart"/>
-      <w:r>
-        <w:rPr>
-          <w:lang w:val="en-GB"/>
-        </w:rPr>
-        <w:t>Cb</w:t>
-      </w:r>
-      <w:proofErr w:type="spellEnd"/>
-      <w:r>
-        <w:rPr>
-          <w:lang w:val="en-GB"/>
-        </w:rPr>
-        <w:t>) and Red Chrominance (Cr</w:t>
-      </w:r>
-      <w:r>
-        <w:rPr>
-          <w:lang w:val="en-GB"/>
-        </w:rPr>
-        <w:t>).</w:t>
-      </w:r>
-      <w:r>
-        <w:rPr>
-          <w:lang w:val="en-GB"/>
-        </w:rPr>
-        <w:t xml:space="preserve"> The Luminance layer has the black/white values from the image, whilst the Blue- and Red Chrominance layers consists of the colours, that altogether create the same image as when you would use the RGB colour space.</w:t>
-      </w:r>
-    </w:p>
-    <w:p>
-      <w:pPr>
-        <w:rPr>
-          <w:lang w:val="en-GB"/>
-        </w:rPr>
-      </w:pPr>
-      <w:r>
-        <w:rPr>
-          <w:lang w:val="en-GB"/>
-        </w:rPr>
-        <w:t xml:space="preserve">This conversion uses a matrix of constants to convert the RGB values to the </w:t>
-      </w:r>
-      <w:proofErr w:type="spellStart"/>
-      <w:r>
-        <w:rPr>
-          <w:lang w:val="en-GB"/>
-        </w:rPr>
-        <w:t>YCbCr</w:t>
-      </w:r>
-      <w:proofErr w:type="spellEnd"/>
-      <w:r>
-        <w:rPr>
-          <w:lang w:val="en-GB"/>
-        </w:rPr>
         <w:t xml:space="preserve"> colour space.</w:t>
       </w:r>
     </w:p>
@@ -5220,7 +5633,7 @@
           <w:lang w:val="en-GB"/>
         </w:rPr>
       </w:pPr>
-      <w:bookmarkStart w:id="8" w:name="_Toc138521953"/>
+      <w:bookmarkStart w:id="8" w:name="_Toc138709001"/>
       <w:r>
         <w:rPr>
           <w:lang w:val="en-GB"/>
@@ -5464,13 +5877,27 @@
           <w:rFonts w:cstheme="minorHAnsi"/>
           <w:lang w:val="en-GB"/>
         </w:rPr>
-        <w:t xml:space="preserve"> square of pixels and putting the average of those 4 values in </w:t>
+        <w:t xml:space="preserve"> square of pixels and putting the average of those </w:t>
       </w:r>
       <w:r>
         <w:rPr>
           <w:rFonts w:cstheme="minorHAnsi"/>
           <w:lang w:val="en-GB"/>
         </w:rPr>
+        <w:t>four</w:t>
+      </w:r>
+      <w:r>
+        <w:rPr>
+          <w:rFonts w:cstheme="minorHAnsi"/>
+          <w:lang w:val="en-GB"/>
+        </w:rPr>
+        <w:t xml:space="preserve"> values in </w:t>
+      </w:r>
+      <w:r>
+        <w:rPr>
+          <w:rFonts w:cstheme="minorHAnsi"/>
+          <w:lang w:val="en-GB"/>
+        </w:rPr>
         <w:t>the new pixel</w:t>
       </w:r>
       <w:r>
@@ -5527,8 +5954,60 @@
           <w:rFonts w:cstheme="minorHAnsi"/>
           <w:lang w:val="en-GB"/>
         </w:rPr>
-        <w:t>down sampled get upscaled back to the original resolution, creating the full image.</w:t>
-      </w:r>
+        <w:t>down sampled get upscaled back to the original resolution</w:t>
+      </w:r>
+      <w:r>
+        <w:rPr>
+          <w:rFonts w:cstheme="minorHAnsi"/>
+          <w:lang w:val="en-GB"/>
+        </w:rPr>
+        <w:t xml:space="preserve"> when rebuilding the original image.</w:t>
+      </w:r>
+      <w:r>
+        <w:rPr>
+          <w:rFonts w:cstheme="minorHAnsi"/>
+          <w:lang w:val="en-GB"/>
+        </w:rPr>
+        <w:t xml:space="preserve"> It is important to remember that after this step</w:t>
+      </w:r>
+      <w:r>
+        <w:rPr>
+          <w:rFonts w:cstheme="minorHAnsi"/>
+          <w:lang w:val="en-GB"/>
+        </w:rPr>
+        <w:t>,</w:t>
+      </w:r>
+      <w:r>
+        <w:rPr>
+          <w:rFonts w:cstheme="minorHAnsi"/>
+          <w:lang w:val="en-GB"/>
+        </w:rPr>
+        <w:t xml:space="preserve"> the colour channels are separated in each their own arrays.</w:t>
+      </w:r>
+    </w:p>
+    <w:p>
+      <w:pPr>
+        <w:rPr>
+          <w:rFonts w:cstheme="minorHAnsi"/>
+          <w:lang w:val="en-GB"/>
+        </w:rPr>
+      </w:pPr>
+    </w:p>
+    <w:p>
+      <w:pPr>
+        <w:rPr>
+          <w:rFonts w:cstheme="minorHAnsi"/>
+          <w:lang w:val="en-GB"/>
+        </w:rPr>
+      </w:pPr>
+    </w:p>
+    <w:p>
+      <w:pPr>
+        <w:rPr>
+          <w:rFonts w:cstheme="minorHAnsi"/>
+          <w:lang w:val="en-GB"/>
+        </w:rPr>
+      </w:pPr>
     </w:p>
     <w:p>
       <w:pPr>
@@ -5537,11 +6016,12 @@
           <w:lang w:val="en-GB"/>
         </w:rPr>
       </w:pPr>
-      <w:bookmarkStart w:id="9" w:name="_Toc138521954"/>
-      <w:r>
-        <w:rPr>
-          <w:lang w:val="en-GB"/>
-        </w:rPr>
+      <w:bookmarkStart w:id="9" w:name="_Toc138709002"/>
+      <w:r>
+        <w:rPr>
+          <w:lang w:val="en-GB"/>
+        </w:rPr>
+        <w:lastRenderedPageBreak/>
         <w:t>Discrete Cosine Transform</w:t>
       </w:r>
       <w:bookmarkEnd w:id="9"/>
@@ -5556,13 +6036,34 @@
         <w:rPr>
           <w:lang w:val="en-GB"/>
         </w:rPr>
-        <w:t xml:space="preserve">Discrete Cosine Transform (DCT) is a way to remove unnecessary data from an image, DCT makes use of the fact that the human eye isn’t good at looking at high frequency elements. </w:t>
-      </w:r>
-      <w:r>
-        <w:rPr>
-          <w:lang w:val="en-GB"/>
-        </w:rPr>
-        <w:t xml:space="preserve">First the image is divided in blocks of 8x8 pixels. </w:t>
+        <w:t>Discrete Cosine Transform (DCT)</w:t>
+      </w:r>
+      <w:r>
+        <w:rPr>
+          <w:lang w:val="en-GB"/>
+        </w:rPr>
+        <w:t>, along with two other steps,</w:t>
+      </w:r>
+      <w:r>
+        <w:rPr>
+          <w:lang w:val="en-GB"/>
+        </w:rPr>
+        <w:t xml:space="preserve"> is a way to remove unnecessary data from an image, DCT makes use of the fact that the human eye isn’t good at looking at high frequency elements. </w:t>
+      </w:r>
+      <w:r>
+        <w:rPr>
+          <w:lang w:val="en-GB"/>
+        </w:rPr>
+        <w:t>First the image is divided in blocks of 8</w:t>
+      </w:r>
+      <w:r>
+        <w:t>×</w:t>
+      </w:r>
+      <w:r>
+        <w:rPr>
+          <w:lang w:val="en-GB"/>
+        </w:rPr>
+        <w:t xml:space="preserve">8 pixels. </w:t>
       </w:r>
       <w:r>
         <w:rPr>
@@ -5574,7 +6075,16 @@
         <w:rPr>
           <w:lang w:val="en-GB"/>
         </w:rPr>
-        <w:t>that block of 8x8 pixels.</w:t>
+        <w:t>that block of 8</w:t>
+      </w:r>
+      <w:r>
+        <w:t>×</w:t>
+      </w:r>
+      <w:r>
+        <w:rPr>
+          <w:lang w:val="en-GB"/>
+        </w:rPr>
+        <w:t>8 pixels.</w:t>
       </w:r>
     </w:p>
     <w:p>
@@ -5587,7 +6097,6 @@
         <w:rPr>
           <w:noProof/>
         </w:rPr>
-        <w:lastRenderedPageBreak/>
         <w:drawing>
           <wp:inline distT="0" distB="0" distL="0" distR="0" wp14:anchorId="7A342FC9" wp14:editId="63F9EA3F">
             <wp:extent cx="4253023" cy="4282764"/>
@@ -5648,7 +6157,52 @@
         <w:rPr>
           <w:lang w:val="en-GB"/>
         </w:rPr>
-        <w:t xml:space="preserve">This table Contains the base images that are being used to recreate any image. The lower frequency parts reside in the top left corner, while the higher frequency parts </w:t>
+        <w:t xml:space="preserve">This table </w:t>
+      </w:r>
+      <w:r>
+        <w:rPr>
+          <w:lang w:val="en-GB"/>
+        </w:rPr>
+        <w:t>c</w:t>
+      </w:r>
+      <w:r>
+        <w:rPr>
+          <w:lang w:val="en-GB"/>
+        </w:rPr>
+        <w:t>ontains the base</w:t>
+      </w:r>
+      <w:r>
+        <w:rPr>
+          <w:lang w:val="en-GB"/>
+        </w:rPr>
+        <w:t xml:space="preserve"> (</w:t>
+      </w:r>
+      <w:r>
+        <w:rPr>
+          <w:lang w:val="en-GB"/>
+        </w:rPr>
+        <w:t>8</w:t>
+      </w:r>
+      <w:r>
+        <w:t>×</w:t>
+      </w:r>
+      <w:r>
+        <w:rPr>
+          <w:lang w:val="en-GB"/>
+        </w:rPr>
+        <w:t>8</w:t>
+      </w:r>
+      <w:r>
+        <w:rPr>
+          <w:lang w:val="en-GB"/>
+        </w:rPr>
+        <w:t>)</w:t>
+      </w:r>
+      <w:r>
+        <w:rPr>
+          <w:lang w:val="en-GB"/>
+        </w:rPr>
+        <w:t xml:space="preserve"> images that are being used to recreate any image. The lower frequency parts reside in the top left corner, while the higher frequency parts </w:t>
       </w:r>
       <w:r>
         <w:rPr>
@@ -5667,13 +6221,147 @@
         <w:rPr>
           <w:lang w:val="en-GB"/>
         </w:rPr>
-        <w:t>By doing this you end up with 8x8 blocks that have the frequency of the base image that was used. W</w:t>
-      </w:r>
-      <w:r>
-        <w:rPr>
-          <w:lang w:val="en-GB"/>
-        </w:rPr>
-        <w:t>ith this you can separate the high frequency parts of an image from the low frequency parts. With the next step we can remove a lot of the data that is less important.</w:t>
+        <w:drawing>
+          <wp:inline distT="0" distB="0" distL="0" distR="0" wp14:anchorId="44BA522E" wp14:editId="7CB04A42">
+            <wp:extent cx="5731510" cy="1774825"/>
+            <wp:effectExtent l="0" t="0" r="2540" b="0"/>
+            <wp:docPr id="1642154847" name="Picture 1" descr="A picture containing text, font, handwriting, white&#10;&#10;Description automatically generated"/>
+            <wp:cNvGraphicFramePr>
+              <a:graphicFrameLocks xmlns:a="http://schemas.openxmlformats.org/drawingml/2006/main" noChangeAspect="1"/>
+            </wp:cNvGraphicFramePr>
+            <a:graphic xmlns:a="http://schemas.openxmlformats.org/drawingml/2006/main">
+              <a:graphicData uri="http://schemas.openxmlformats.org/drawingml/2006/picture">
+                <pic:pic xmlns:pic="http://schemas.openxmlformats.org/drawingml/2006/picture">
+                  <pic:nvPicPr>
+                    <pic:cNvPr id="1642154847" name="Picture 1" descr="A picture containing text, font, handwriting, white&#10;&#10;Description automatically generated"/>
+                    <pic:cNvPicPr/>
+                  </pic:nvPicPr>
+                  <pic:blipFill>
+                    <a:blip r:embed="rId15"/>
+                    <a:stretch>
+                      <a:fillRect/>
+                    </a:stretch>
+                  </pic:blipFill>
+                  <pic:spPr>
+                    <a:xfrm>
+                      <a:off x="0" y="0"/>
+                      <a:ext cx="5731510" cy="1774825"/>
+                    </a:xfrm>
+                    <a:prstGeom prst="rect">
+                      <a:avLst/>
+                    </a:prstGeom>
+                  </pic:spPr>
+                </pic:pic>
+              </a:graphicData>
+            </a:graphic>
+          </wp:inline>
+        </w:drawing>
+      </w:r>
+    </w:p>
+    <w:p>
+      <w:pPr>
+        <w:rPr>
+          <w:lang w:val="en-GB"/>
+        </w:rPr>
+      </w:pPr>
+      <w:r>
+        <w:rPr>
+          <w:lang w:val="en-GB"/>
+        </w:rPr>
+        <w:t xml:space="preserve">By </w:t>
+      </w:r>
+      <w:r>
+        <w:rPr>
+          <w:lang w:val="en-GB"/>
+        </w:rPr>
+        <w:t>applying the calculation to a block of pixels</w:t>
+      </w:r>
+      <w:r>
+        <w:rPr>
+          <w:lang w:val="en-GB"/>
+        </w:rPr>
+        <w:t>,</w:t>
+      </w:r>
+      <w:r>
+        <w:rPr>
+          <w:lang w:val="en-GB"/>
+        </w:rPr>
+        <w:t xml:space="preserve"> you end up with 8</w:t>
+      </w:r>
+      <w:r>
+        <w:t>×</w:t>
+      </w:r>
+      <w:r>
+        <w:rPr>
+          <w:lang w:val="en-GB"/>
+        </w:rPr>
+        <w:t>8 blocks that have the frequency of</w:t>
+      </w:r>
+      <w:r>
+        <w:rPr>
+          <w:lang w:val="en-GB"/>
+        </w:rPr>
+        <w:t xml:space="preserve"> which</w:t>
+      </w:r>
+      <w:r>
+        <w:rPr>
+          <w:lang w:val="en-GB"/>
+        </w:rPr>
+        <w:t xml:space="preserve"> base image was used. W</w:t>
+      </w:r>
+      <w:r>
+        <w:rPr>
+          <w:lang w:val="en-GB"/>
+        </w:rPr>
+        <w:t>ith this</w:t>
+      </w:r>
+      <w:r>
+        <w:rPr>
+          <w:lang w:val="en-GB"/>
+        </w:rPr>
+        <w:t>,</w:t>
+      </w:r>
+      <w:r>
+        <w:rPr>
+          <w:lang w:val="en-GB"/>
+        </w:rPr>
+        <w:t xml:space="preserve"> you can separate the high frequency parts of an image from the low frequency parts. </w:t>
+      </w:r>
+      <w:r>
+        <w:rPr>
+          <w:lang w:val="en-GB"/>
+        </w:rPr>
+        <w:t>This step is performed for all the colour channels individually.</w:t>
+      </w:r>
+      <w:r>
+        <w:rPr>
+          <w:lang w:val="en-GB"/>
+        </w:rPr>
+        <w:t xml:space="preserve"> </w:t>
+      </w:r>
+      <w:r>
+        <w:rPr>
+          <w:lang w:val="en-GB"/>
+        </w:rPr>
+        <w:t>With the next step</w:t>
+      </w:r>
+      <w:r>
+        <w:rPr>
+          <w:lang w:val="en-GB"/>
+        </w:rPr>
+        <w:t>,</w:t>
+      </w:r>
+      <w:r>
+        <w:rPr>
+          <w:lang w:val="en-GB"/>
+        </w:rPr>
+        <w:t xml:space="preserve"> we can remove a lot of the data that is less important.</w:t>
+      </w:r>
+      <w:r>
+        <w:rPr>
+          <w:lang w:val="en-GB"/>
+        </w:rPr>
+        <w:t xml:space="preserve"> </w:t>
       </w:r>
     </w:p>
     <w:p>
@@ -5683,11 +6371,12 @@
           <w:lang w:val="en-GB"/>
         </w:rPr>
       </w:pPr>
-      <w:bookmarkStart w:id="10" w:name="_Toc138521955"/>
-      <w:r>
-        <w:rPr>
-          <w:lang w:val="en-GB"/>
-        </w:rPr>
+      <w:bookmarkStart w:id="10" w:name="_Toc138709003"/>
+      <w:r>
+        <w:rPr>
+          <w:lang w:val="en-GB"/>
+        </w:rPr>
+        <w:lastRenderedPageBreak/>
         <w:t>Quantization</w:t>
       </w:r>
       <w:bookmarkEnd w:id="10"/>
@@ -5744,7 +6433,28 @@
         <w:rPr>
           <w:lang w:val="en-GB"/>
         </w:rPr>
-        <w:t>o do this we divide the 8x8 table of frequencies with our quantization table and then rounding to the closest integer.</w:t>
+        <w:t>o do this</w:t>
+      </w:r>
+      <w:r>
+        <w:rPr>
+          <w:lang w:val="en-GB"/>
+        </w:rPr>
+        <w:t>,</w:t>
+      </w:r>
+      <w:r>
+        <w:rPr>
+          <w:lang w:val="en-GB"/>
+        </w:rPr>
+        <w:t xml:space="preserve"> we divide the 8</w:t>
+      </w:r>
+      <w:r>
+        <w:t>×</w:t>
+      </w:r>
+      <w:r>
+        <w:rPr>
+          <w:lang w:val="en-GB"/>
+        </w:rPr>
+        <w:t>8 table of frequencies with our quantization table and then rounding to the closest integer.</w:t>
       </w:r>
     </w:p>
     <w:p>
@@ -5771,9 +6481,9 @@
           <w:lang w:val="en-GB"/>
         </w:rPr>
         <w:drawing>
-          <wp:inline distT="0" distB="0" distL="0" distR="0" wp14:anchorId="108DAD9D" wp14:editId="264A1250">
-            <wp:extent cx="3134162" cy="2076740"/>
-            <wp:effectExtent l="0" t="0" r="0" b="0"/>
+          <wp:inline distT="0" distB="0" distL="0" distR="0" wp14:anchorId="108DAD9D" wp14:editId="2F5BCC47">
+            <wp:extent cx="3384876" cy="2242868"/>
+            <wp:effectExtent l="0" t="0" r="6350" b="5080"/>
             <wp:docPr id="2104376693" name="Picture 1" descr="A screenshot of a computer&#10;&#10;Description automatically generated with medium confidence"/>
             <wp:cNvGraphicFramePr>
               <a:graphicFrameLocks xmlns:a="http://schemas.openxmlformats.org/drawingml/2006/main" noChangeAspect="1"/>
@@ -5786,7 +6496,7 @@
                     <pic:cNvPicPr/>
                   </pic:nvPicPr>
                   <pic:blipFill>
-                    <a:blip r:embed="rId15"/>
+                    <a:blip r:embed="rId16"/>
                     <a:stretch>
                       <a:fillRect/>
                     </a:stretch>
@@ -5794,7 +6504,7 @@
                   <pic:spPr>
                     <a:xfrm>
                       <a:off x="0" y="0"/>
-                      <a:ext cx="3134162" cy="2076740"/>
+                      <a:ext cx="3413346" cy="2261732"/>
                     </a:xfrm>
                     <a:prstGeom prst="rect">
                       <a:avLst/>
@@ -5817,55 +6527,319 @@
         <w:rPr>
           <w:lang w:val="en-GB"/>
         </w:rPr>
+        <w:t xml:space="preserve">The table has higher values in the bottom right, and the top left have smaller values. This means when dividing it with the table of frequencies, the result of this is a matrix where there are a lot of zeros in the bottom right where all the high frequency data is stored. Essentially deleting </w:t>
+      </w:r>
+      <w:proofErr w:type="gramStart"/>
+      <w:r>
+        <w:rPr>
+          <w:lang w:val="en-GB"/>
+        </w:rPr>
+        <w:t>only</w:t>
+      </w:r>
+      <w:proofErr w:type="gramEnd"/>
+      <w:r>
+        <w:rPr>
+          <w:lang w:val="en-GB"/>
+        </w:rPr>
+        <w:t xml:space="preserve"> the high frequency data of the image, deleting only the data from the image that wasn’t very noticeable to the human eye anyway.</w:t>
+      </w:r>
+    </w:p>
+    <w:p>
+      <w:pPr>
+        <w:pStyle w:val="Heading2"/>
+        <w:rPr>
+          <w:rFonts w:asciiTheme="minorHAnsi" w:eastAsiaTheme="minorHAnsi" w:hAnsiTheme="minorHAnsi" w:cstheme="minorBidi"/>
+          <w:color w:val="auto"/>
+          <w:sz w:val="22"/>
+          <w:szCs w:val="22"/>
+          <w:lang w:val="en-GB"/>
+        </w:rPr>
+      </w:pPr>
+      <w:bookmarkStart w:id="11" w:name="_Toc138709004"/>
+      <w:r>
+        <w:rPr>
+          <w:lang w:val="en-GB"/>
+        </w:rPr>
+        <w:t>Run Length</w:t>
+      </w:r>
+      <w:r>
+        <w:rPr>
+          <w:lang w:val="en-GB"/>
+        </w:rPr>
+        <w:t xml:space="preserve"> </w:t>
+      </w:r>
+      <w:r>
+        <w:rPr>
+          <w:lang w:val="en-GB"/>
+        </w:rPr>
+        <w:t>Encoding</w:t>
+      </w:r>
+      <w:bookmarkEnd w:id="11"/>
+    </w:p>
+    <w:p>
+      <w:pPr>
+        <w:rPr>
+          <w:lang w:val="en-GB"/>
+        </w:rPr>
+      </w:pPr>
+      <w:r>
+        <w:rPr>
+          <w:lang w:val="en-GB"/>
+        </w:rPr>
+        <w:t>The last step gave a matrix which contains a lot of duplicate data (a lot of zeros)</w:t>
+      </w:r>
+      <w:r>
+        <w:rPr>
+          <w:lang w:val="en-GB"/>
+        </w:rPr>
+        <w:t>, RLE</w:t>
+      </w:r>
+      <w:r>
+        <w:rPr>
+          <w:lang w:val="en-GB"/>
+        </w:rPr>
+        <w:t xml:space="preserve"> is used to store those zeros efficiently</w:t>
+      </w:r>
+      <w:r>
+        <w:rPr>
+          <w:lang w:val="en-GB"/>
+        </w:rPr>
+        <w:t xml:space="preserve">. Since every base block </w:t>
+      </w:r>
+      <w:r>
+        <w:rPr>
+          <w:lang w:val="en-GB"/>
+        </w:rPr>
+        <w:t xml:space="preserve">was made with </w:t>
+      </w:r>
+      <w:r>
+        <w:rPr>
+          <w:lang w:val="en-GB"/>
+        </w:rPr>
+        <w:t>the same (8</w:t>
+      </w:r>
+      <w:bookmarkStart w:id="12" w:name="_Hlk138671689"/>
+      <w:r>
+        <w:t>×</w:t>
+      </w:r>
+      <w:bookmarkEnd w:id="12"/>
+      <w:r>
+        <w:rPr>
+          <w:lang w:val="en-GB"/>
+        </w:rPr>
+        <w:t xml:space="preserve">8) format, </w:t>
+      </w:r>
+      <w:r>
+        <w:rPr>
+          <w:lang w:val="en-GB"/>
+        </w:rPr>
+        <w:t xml:space="preserve">the matrix </w:t>
+      </w:r>
+      <w:r>
+        <w:rPr>
+          <w:lang w:val="en-GB"/>
+        </w:rPr>
+        <w:t xml:space="preserve">can </w:t>
+      </w:r>
+      <w:r>
+        <w:rPr>
+          <w:lang w:val="en-GB"/>
+        </w:rPr>
+        <w:t xml:space="preserve">be </w:t>
+      </w:r>
+      <w:r>
+        <w:rPr>
+          <w:lang w:val="en-GB"/>
+        </w:rPr>
+        <w:t>flatten</w:t>
+      </w:r>
+      <w:r>
+        <w:rPr>
+          <w:lang w:val="en-GB"/>
+        </w:rPr>
+        <w:t>ed</w:t>
+      </w:r>
+      <w:r>
+        <w:rPr>
+          <w:lang w:val="en-GB"/>
+        </w:rPr>
+        <w:t xml:space="preserve"> to one list of 64 elements which further increases the effectiveness of the RLE algorithm.</w:t>
+      </w:r>
+    </w:p>
+    <w:p>
+      <w:pPr>
+        <w:pStyle w:val="Heading2"/>
+        <w:rPr>
+          <w:lang w:val="en-GB"/>
+        </w:rPr>
+      </w:pPr>
+      <w:bookmarkStart w:id="13" w:name="_Toc138709005"/>
+      <w:r>
+        <w:rPr>
+          <w:lang w:val="en-GB"/>
+        </w:rPr>
+        <w:t>Rebuilding the image</w:t>
+      </w:r>
+      <w:bookmarkEnd w:id="13"/>
+    </w:p>
+    <w:p>
+      <w:pPr>
+        <w:rPr>
+          <w:lang w:val="en-GB"/>
+        </w:rPr>
+      </w:pPr>
+      <w:r>
+        <w:rPr>
+          <w:lang w:val="en-GB"/>
+        </w:rPr>
+        <w:t>To rebuild the image the previous steps used must be used in reverse, to start the RLE algorithm is reversed. Reverting the RLE results in a list of 64 values, the block-size is then used to revert the 64-element list to a 2-dimensional, 8</w:t>
+      </w:r>
+      <w:r>
+        <w:t>×</w:t>
+      </w:r>
+      <w:r>
+        <w:rPr>
+          <w:lang w:val="en-GB"/>
+        </w:rPr>
+        <w:t>8 matrix. Doing this for all the blocks within the compressed data, results in a 2-dimensional matrix of 8</w:t>
+      </w:r>
+      <w:r>
+        <w:t>×</w:t>
+      </w:r>
+      <w:r>
+        <w:rPr>
+          <w:lang w:val="en-GB"/>
+        </w:rPr>
+        <w:t>8 blocks.</w:t>
+      </w:r>
+    </w:p>
+    <w:p>
+      <w:pPr>
+        <w:rPr>
+          <w:lang w:val="en-GB"/>
+        </w:rPr>
+      </w:pPr>
+      <w:r>
+        <w:rPr>
+          <w:lang w:val="en-GB"/>
+        </w:rPr>
+        <w:t>The next step is to revert the quantization and apply the inverse DCT on the blocks, the inverse of DCT is also known as DCT-III. To apply dequantization we mean to multiply every 8</w:t>
+      </w:r>
+      <w:r>
+        <w:t>×</w:t>
+      </w:r>
+      <w:r>
+        <w:rPr>
+          <w:lang w:val="en-GB"/>
+        </w:rPr>
+        <w:t>8 block with the same quantization table that was used to reduce the data in the original DCT step in the compression algorithm.</w:t>
+      </w:r>
+      <w:r>
+        <w:rPr>
+          <w:lang w:val="en-GB"/>
+        </w:rPr>
+        <w:t xml:space="preserve"> After a block is dequantized, DCT-III is used to revert the changes that the original DCT algorithm made.</w:t>
+      </w:r>
+      <w:r>
+        <w:rPr>
+          <w:lang w:val="en-GB"/>
+        </w:rPr>
+        <w:t xml:space="preserve"> The DCT-III algorithm converts the (8</w:t>
+      </w:r>
+      <w:r>
+        <w:t>×</w:t>
+      </w:r>
+      <w:r>
+        <w:rPr>
+          <w:lang w:val="en-GB"/>
+        </w:rPr>
+        <w:t xml:space="preserve">8) matrix of coefficients back to a matrix close to the original matrix of pixel values that was used to compress the image. </w:t>
+      </w:r>
+    </w:p>
+    <w:p>
+      <w:pPr>
+        <w:rPr>
+          <w:lang w:val="en-GB"/>
+        </w:rPr>
+      </w:pPr>
+      <w:r>
+        <w:rPr>
+          <w:lang w:val="en-GB"/>
+        </w:rPr>
         <w:lastRenderedPageBreak/>
-        <w:t xml:space="preserve">The </w:t>
-      </w:r>
-      <w:r>
-        <w:rPr>
-          <w:lang w:val="en-GB"/>
-        </w:rPr>
-        <w:t>table has higher values in the bottom right, and the top left have smaller values. This means when dividing our table of frequencies, we end up with a lot of zeros in the bottom right where all the high frequency data is stored. Essentially deleting that high frequency data of the image, deleting only the data form the image that wasn’t very noticeable to us anyway.</w:t>
-      </w:r>
-    </w:p>
-    <w:p>
-      <w:pPr>
-        <w:pStyle w:val="Heading2"/>
-        <w:rPr>
-          <w:lang w:val="en-GB"/>
-        </w:rPr>
-      </w:pPr>
-      <w:bookmarkStart w:id="11" w:name="_Toc138521956"/>
-      <w:r>
-        <w:rPr>
-          <w:lang w:val="en-GB"/>
-        </w:rPr>
-        <w:t>Run Length</w:t>
-      </w:r>
-      <w:r>
-        <w:rPr>
-          <w:lang w:val="en-GB"/>
-        </w:rPr>
-        <w:t xml:space="preserve"> </w:t>
-      </w:r>
-      <w:r>
-        <w:rPr>
-          <w:lang w:val="en-GB"/>
-        </w:rPr>
-        <w:t>Encoding</w:t>
-      </w:r>
-      <w:bookmarkEnd w:id="11"/>
-    </w:p>
-    <w:p>
-      <w:pPr>
-        <w:rPr>
-          <w:lang w:val="en-GB"/>
-        </w:rPr>
-      </w:pPr>
-      <w:r>
-        <w:rPr>
-          <w:lang w:val="en-GB"/>
-        </w:rPr>
-        <w:t>Now that we have blocks that contain a lot of zeros, we can save those zeros efficiently using RLE. Since we made every base block the same (8x8) format, we can flatten the block to one list of 64 elements which further increases the effectiveness of the RLE algorithm.</w:t>
+        <w:drawing>
+          <wp:inline distT="0" distB="0" distL="0" distR="0" wp14:anchorId="2148FA12" wp14:editId="188B1DD2">
+            <wp:extent cx="5731510" cy="1690370"/>
+            <wp:effectExtent l="0" t="0" r="2540" b="5080"/>
+            <wp:docPr id="1610639071" name="Picture 1" descr="A picture containing text, font, handwriting, line&#10;&#10;Description automatically generated"/>
+            <wp:cNvGraphicFramePr>
+              <a:graphicFrameLocks xmlns:a="http://schemas.openxmlformats.org/drawingml/2006/main" noChangeAspect="1"/>
+            </wp:cNvGraphicFramePr>
+            <a:graphic xmlns:a="http://schemas.openxmlformats.org/drawingml/2006/main">
+              <a:graphicData uri="http://schemas.openxmlformats.org/drawingml/2006/picture">
+                <pic:pic xmlns:pic="http://schemas.openxmlformats.org/drawingml/2006/picture">
+                  <pic:nvPicPr>
+                    <pic:cNvPr id="1610639071" name="Picture 1" descr="A picture containing text, font, handwriting, line&#10;&#10;Description automatically generated"/>
+                    <pic:cNvPicPr/>
+                  </pic:nvPicPr>
+                  <pic:blipFill>
+                    <a:blip r:embed="rId17"/>
+                    <a:stretch>
+                      <a:fillRect/>
+                    </a:stretch>
+                  </pic:blipFill>
+                  <pic:spPr>
+                    <a:xfrm>
+                      <a:off x="0" y="0"/>
+                      <a:ext cx="5731510" cy="1690370"/>
+                    </a:xfrm>
+                    <a:prstGeom prst="rect">
+                      <a:avLst/>
+                    </a:prstGeom>
+                  </pic:spPr>
+                </pic:pic>
+              </a:graphicData>
+            </a:graphic>
+          </wp:inline>
+        </w:drawing>
+      </w:r>
+    </w:p>
+    <w:p>
+      <w:pPr>
+        <w:rPr>
+          <w:lang w:val="en-GB"/>
+        </w:rPr>
+      </w:pPr>
+      <w:r>
+        <w:rPr>
+          <w:lang w:val="en-GB"/>
+        </w:rPr>
+        <w:t>After DCT, the chrominance steps need to be rescaled to the original resolution, since the luminance channel was not down sampled, we use that as the base to rescale the chrominance channels. That is because the resolutions might differ slightly after rebuilding.</w:t>
+      </w:r>
+    </w:p>
+    <w:p>
+      <w:pPr>
+        <w:rPr>
+          <w:lang w:val="en-GB"/>
+        </w:rPr>
+      </w:pPr>
+      <w:r>
+        <w:rPr>
+          <w:lang w:val="en-GB"/>
+        </w:rPr>
+        <w:t>The last step to rebuild the image is to convert the values back to the RGB colour space. This</w:t>
+      </w:r>
+      <w:r>
+        <w:rPr>
+          <w:lang w:val="en-GB"/>
+        </w:rPr>
+        <w:t xml:space="preserve"> is</w:t>
+      </w:r>
+      <w:r>
+        <w:rPr>
+          <w:lang w:val="en-GB"/>
+        </w:rPr>
+        <w:t xml:space="preserve"> done with a matrix vector multiplication with a table of constants. </w:t>
       </w:r>
     </w:p>
     <w:p>
@@ -5882,14 +6856,14 @@
           <w:lang w:val="en-GB"/>
         </w:rPr>
       </w:pPr>
-      <w:bookmarkStart w:id="12" w:name="_Toc138521957"/>
+      <w:bookmarkStart w:id="14" w:name="_Toc138709006"/>
       <w:r>
         <w:rPr>
           <w:lang w:val="en-GB"/>
         </w:rPr>
         <w:t>Comparison</w:t>
       </w:r>
-      <w:bookmarkEnd w:id="12"/>
+      <w:bookmarkEnd w:id="14"/>
     </w:p>
     <w:p>
       <w:pPr>
@@ -5905,14 +6879,14 @@
           <w:lang w:val="en-GB"/>
         </w:rPr>
       </w:pPr>
-      <w:bookmarkStart w:id="13" w:name="_Toc138521958"/>
+      <w:bookmarkStart w:id="15" w:name="_Toc138709007"/>
       <w:r>
         <w:rPr>
           <w:lang w:val="en-GB"/>
         </w:rPr>
         <w:t>Conclusion</w:t>
       </w:r>
-      <w:bookmarkEnd w:id="13"/>
+      <w:bookmarkEnd w:id="15"/>
     </w:p>
     <w:p>
       <w:pPr>
@@ -5921,17 +6895,17 @@
           <w:lang w:val="en-GB"/>
         </w:rPr>
       </w:pPr>
-      <w:bookmarkStart w:id="14" w:name="_Toc138521959"/>
+      <w:bookmarkStart w:id="16" w:name="_Toc138709008"/>
       <w:r>
         <w:rPr>
           <w:lang w:val="en-GB"/>
         </w:rPr>
         <w:t>Sources</w:t>
       </w:r>
-      <w:bookmarkEnd w:id="14"/>
+      <w:bookmarkEnd w:id="16"/>
     </w:p>
     <w:sectPr>
-      <w:footerReference w:type="default" r:id="rId16"/>
+      <w:footerReference w:type="default" r:id="rId18"/>
       <w:pgSz w:w="11906" w:h="16838"/>
       <w:pgMar w:top="1440" w:right="1440" w:bottom="1440" w:left="1440" w:header="708" w:footer="708" w:gutter="0"/>
       <w:pgNumType w:start="0"/>

</xml_diff>

<commit_message>
Added to assignment/plan + finshed some parts
</commit_message>
<xml_diff>
--- a/Documentation/ImageCompression_IPASS_v1.docx
+++ b/Documentation/ImageCompression_IPASS_v1.docx
@@ -1084,7 +1084,7 @@
             <w:rPr>
               <w:rFonts w:eastAsiaTheme="minorEastAsia"/>
               <w:noProof/>
-              <w:lang w:val="en-NL" w:eastAsia="en-NL"/>
+              <w:lang w:eastAsia="en-NL"/>
             </w:rPr>
           </w:pPr>
           <w:r>
@@ -1173,7 +1173,7 @@
             <w:rPr>
               <w:rFonts w:eastAsiaTheme="minorEastAsia"/>
               <w:noProof/>
-              <w:lang w:val="en-NL" w:eastAsia="en-NL"/>
+              <w:lang w:eastAsia="en-NL"/>
             </w:rPr>
           </w:pPr>
           <w:hyperlink w:anchor="_Toc138708994" w:history="1">
@@ -1244,7 +1244,7 @@
             <w:rPr>
               <w:rFonts w:eastAsiaTheme="minorEastAsia"/>
               <w:noProof/>
-              <w:lang w:val="en-NL" w:eastAsia="en-NL"/>
+              <w:lang w:eastAsia="en-NL"/>
             </w:rPr>
           </w:pPr>
           <w:hyperlink w:anchor="_Toc138708995" w:history="1">
@@ -1315,7 +1315,7 @@
             <w:rPr>
               <w:rFonts w:eastAsiaTheme="minorEastAsia"/>
               <w:noProof/>
-              <w:lang w:val="en-NL" w:eastAsia="en-NL"/>
+              <w:lang w:eastAsia="en-NL"/>
             </w:rPr>
           </w:pPr>
           <w:hyperlink w:anchor="_Toc138708996" w:history="1">
@@ -1386,7 +1386,7 @@
             <w:rPr>
               <w:rFonts w:eastAsiaTheme="minorEastAsia"/>
               <w:noProof/>
-              <w:lang w:val="en-NL" w:eastAsia="en-NL"/>
+              <w:lang w:eastAsia="en-NL"/>
             </w:rPr>
           </w:pPr>
           <w:hyperlink w:anchor="_Toc138708997" w:history="1">
@@ -1457,7 +1457,7 @@
             <w:rPr>
               <w:rFonts w:eastAsiaTheme="minorEastAsia"/>
               <w:noProof/>
-              <w:lang w:val="en-NL" w:eastAsia="en-NL"/>
+              <w:lang w:eastAsia="en-NL"/>
             </w:rPr>
           </w:pPr>
           <w:hyperlink w:anchor="_Toc138708998" w:history="1">
@@ -1528,7 +1528,7 @@
             <w:rPr>
               <w:rFonts w:eastAsiaTheme="minorEastAsia"/>
               <w:noProof/>
-              <w:lang w:val="en-NL" w:eastAsia="en-NL"/>
+              <w:lang w:eastAsia="en-NL"/>
             </w:rPr>
           </w:pPr>
           <w:hyperlink w:anchor="_Toc138708999" w:history="1">
@@ -1599,7 +1599,7 @@
             <w:rPr>
               <w:rFonts w:eastAsiaTheme="minorEastAsia"/>
               <w:noProof/>
-              <w:lang w:val="en-NL" w:eastAsia="en-NL"/>
+              <w:lang w:eastAsia="en-NL"/>
             </w:rPr>
           </w:pPr>
           <w:hyperlink w:anchor="_Toc138709000" w:history="1">
@@ -1670,7 +1670,7 @@
             <w:rPr>
               <w:rFonts w:eastAsiaTheme="minorEastAsia"/>
               <w:noProof/>
-              <w:lang w:val="en-NL" w:eastAsia="en-NL"/>
+              <w:lang w:eastAsia="en-NL"/>
             </w:rPr>
           </w:pPr>
           <w:hyperlink w:anchor="_Toc138709001" w:history="1">
@@ -1741,7 +1741,7 @@
             <w:rPr>
               <w:rFonts w:eastAsiaTheme="minorEastAsia"/>
               <w:noProof/>
-              <w:lang w:val="en-NL" w:eastAsia="en-NL"/>
+              <w:lang w:eastAsia="en-NL"/>
             </w:rPr>
           </w:pPr>
           <w:hyperlink w:anchor="_Toc138709002" w:history="1">
@@ -1812,7 +1812,7 @@
             <w:rPr>
               <w:rFonts w:eastAsiaTheme="minorEastAsia"/>
               <w:noProof/>
-              <w:lang w:val="en-NL" w:eastAsia="en-NL"/>
+              <w:lang w:eastAsia="en-NL"/>
             </w:rPr>
           </w:pPr>
           <w:hyperlink w:anchor="_Toc138709003" w:history="1">
@@ -1883,7 +1883,7 @@
             <w:rPr>
               <w:rFonts w:eastAsiaTheme="minorEastAsia"/>
               <w:noProof/>
-              <w:lang w:val="en-NL" w:eastAsia="en-NL"/>
+              <w:lang w:eastAsia="en-NL"/>
             </w:rPr>
           </w:pPr>
           <w:hyperlink w:anchor="_Toc138709004" w:history="1">
@@ -1954,7 +1954,7 @@
             <w:rPr>
               <w:rFonts w:eastAsiaTheme="minorEastAsia"/>
               <w:noProof/>
-              <w:lang w:val="en-NL" w:eastAsia="en-NL"/>
+              <w:lang w:eastAsia="en-NL"/>
             </w:rPr>
           </w:pPr>
           <w:hyperlink w:anchor="_Toc138709005" w:history="1">
@@ -2025,7 +2025,7 @@
             <w:rPr>
               <w:rFonts w:eastAsiaTheme="minorEastAsia"/>
               <w:noProof/>
-              <w:lang w:val="en-NL" w:eastAsia="en-NL"/>
+              <w:lang w:eastAsia="en-NL"/>
             </w:rPr>
           </w:pPr>
           <w:hyperlink w:anchor="_Toc138709006" w:history="1">
@@ -2096,7 +2096,7 @@
             <w:rPr>
               <w:rFonts w:eastAsiaTheme="minorEastAsia"/>
               <w:noProof/>
-              <w:lang w:val="en-NL" w:eastAsia="en-NL"/>
+              <w:lang w:eastAsia="en-NL"/>
             </w:rPr>
           </w:pPr>
           <w:hyperlink w:anchor="_Toc138709007" w:history="1">
@@ -2167,7 +2167,7 @@
             <w:rPr>
               <w:rFonts w:eastAsiaTheme="minorEastAsia"/>
               <w:noProof/>
-              <w:lang w:val="en-NL" w:eastAsia="en-NL"/>
+              <w:lang w:eastAsia="en-NL"/>
             </w:rPr>
           </w:pPr>
           <w:hyperlink w:anchor="_Toc138709008" w:history="1">
@@ -6175,13 +6175,7 @@
         <w:rPr>
           <w:lang w:val="en-GB"/>
         </w:rPr>
-        <w:t xml:space="preserve"> (</w:t>
-      </w:r>
-      <w:r>
-        <w:rPr>
-          <w:lang w:val="en-GB"/>
-        </w:rPr>
-        <w:t>8</w:t>
+        <w:t xml:space="preserve"> (8</w:t>
       </w:r>
       <w:r>
         <w:t>×</w:t>
@@ -6190,13 +6184,7 @@
         <w:rPr>
           <w:lang w:val="en-GB"/>
         </w:rPr>
-        <w:t>8</w:t>
-      </w:r>
-      <w:r>
-        <w:rPr>
-          <w:lang w:val="en-GB"/>
-        </w:rPr>
-        <w:t>)</w:t>
+        <w:t>8)</w:t>
       </w:r>
       <w:r>
         <w:rPr>
@@ -6219,6 +6207,7 @@
       </w:pPr>
       <w:r>
         <w:rPr>
+          <w:noProof/>
           <w:lang w:val="en-GB"/>
         </w:rPr>
         <w:drawing>
@@ -6331,13 +6320,7 @@
         <w:rPr>
           <w:lang w:val="en-GB"/>
         </w:rPr>
-        <w:t>This step is performed for all the colour channels individually.</w:t>
-      </w:r>
-      <w:r>
-        <w:rPr>
-          <w:lang w:val="en-GB"/>
-        </w:rPr>
-        <w:t xml:space="preserve"> </w:t>
+        <w:t xml:space="preserve">This step is performed for all the colour channels individually. </w:t>
       </w:r>
       <w:r>
         <w:rPr>
@@ -6764,6 +6747,7 @@
       </w:pPr>
       <w:r>
         <w:rPr>
+          <w:noProof/>
           <w:lang w:val="en-GB"/>
         </w:rPr>
         <w:lastRenderedPageBreak/>
@@ -6871,6 +6855,64 @@
           <w:lang w:val="en-GB"/>
         </w:rPr>
       </w:pPr>
+      <w:r>
+        <w:rPr>
+          <w:lang w:val="en-GB"/>
+        </w:rPr>
+        <w:t xml:space="preserve">When comparing the two algorithms there are a couple main things to look at, </w:t>
+      </w:r>
+      <w:r>
+        <w:rPr>
+          <w:lang w:val="en-GB"/>
+        </w:rPr>
+        <w:t>namely: compress/build time, general image quality, and file size.</w:t>
+      </w:r>
+    </w:p>
+    <w:p>
+      <w:pPr>
+        <w:rPr>
+          <w:lang w:val="en-GB"/>
+        </w:rPr>
+      </w:pPr>
+      <w:r>
+        <w:rPr>
+          <w:lang w:val="en-GB"/>
+        </w:rPr>
+        <w:t>To start with compression- and build time, the compression- and build time are for each algorithm individually equal. Both the build- and compression time for the simple algorithm are very fast and done within seconds. While the complex algorithm is much longer than that. Depending on the image size it may take half a minute for small images, and multiple minutes for larger sized images.</w:t>
+      </w:r>
+    </w:p>
+    <w:p>
+      <w:pPr>
+        <w:rPr>
+          <w:lang w:val="en-GB"/>
+        </w:rPr>
+      </w:pPr>
+      <w:r>
+        <w:rPr>
+          <w:lang w:val="en-GB"/>
+        </w:rPr>
+        <w:t>The image quality for the small image is not very noticeable</w:t>
+      </w:r>
+      <w:r>
+        <w:rPr>
+          <w:lang w:val="en-GB"/>
+        </w:rPr>
+        <w:t xml:space="preserve"> at first, but if you compare it next to the original you can see within seconds that the shift in colour/shading </w:t>
+      </w:r>
+      <w:proofErr w:type="gramStart"/>
+      <w:r>
+        <w:rPr>
+          <w:lang w:val="en-GB"/>
+        </w:rPr>
+        <w:t>is</w:t>
+      </w:r>
+      <w:proofErr w:type="gramEnd"/>
+      <w:r>
+        <w:rPr>
+          <w:lang w:val="en-GB"/>
+        </w:rPr>
+        <w:t xml:space="preserve"> </w:t>
+      </w:r>
     </w:p>
     <w:p>
       <w:pPr>

</xml_diff>

<commit_message>
Added comparison, conclusion, and sources.
</commit_message>
<xml_diff>
--- a/Documentation/ImageCompression_IPASS_v1.docx
+++ b/Documentation/ImageCompression_IPASS_v1.docx
@@ -229,7 +229,7 @@
                                 <a:avLst/>
                               </a:prstGeom>
                               <a:blipFill>
-                                <a:blip r:embed="rId8"/>
+                                <a:blip r:embed="rId9"/>
                                 <a:stretch>
                                   <a:fillRect r="-7574"/>
                                 </a:stretch>
@@ -281,7 +281,7 @@
                       <v:path arrowok="t" o:connecttype="custom" o:connectlocs="0,0;7315200,0;7315200,1130373;3620757,733885;0,1092249;0,0" o:connectangles="0,0,0,0,0,0"/>
                     </v:shape>
                     <v:rect id="Rectangle 151" o:spid="_x0000_s1028" style="position:absolute;width:73152;height:12161;visibility:visible;mso-wrap-style:square;v-text-anchor:middle" o:gfxdata="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" stroked="f" strokeweight="1pt">
-                      <v:fill r:id="rId9" o:title="" recolor="t" rotate="t" type="frame"/>
+                      <v:fill r:id="rId10" o:title="" recolor="t" rotate="t" type="frame"/>
                     </v:rect>
                     <w10:wrap anchorx="page" anchory="page"/>
                   </v:group>
@@ -1084,7 +1084,7 @@
             <w:rPr>
               <w:rFonts w:eastAsiaTheme="minorEastAsia"/>
               <w:noProof/>
-              <w:lang w:eastAsia="en-NL"/>
+              <w:lang w:val="en-NL" w:eastAsia="en-NL"/>
             </w:rPr>
           </w:pPr>
           <w:r>
@@ -1105,7 +1105,7 @@
             </w:rPr>
             <w:fldChar w:fldCharType="separate"/>
           </w:r>
-          <w:hyperlink w:anchor="_Toc138708993" w:history="1">
+          <w:hyperlink w:anchor="_Toc138862777" w:history="1">
             <w:r>
               <w:rPr>
                 <w:rStyle w:val="Hyperlink"/>
@@ -1133,7 +1133,7 @@
                 <w:noProof/>
                 <w:webHidden/>
               </w:rPr>
-              <w:instrText xml:space="preserve"> PAGEREF _Toc138708993 \h </w:instrText>
+              <w:instrText xml:space="preserve"> PAGEREF _Toc138862777 \h </w:instrText>
             </w:r>
             <w:r>
               <w:rPr>
@@ -1173,10 +1173,10 @@
             <w:rPr>
               <w:rFonts w:eastAsiaTheme="minorEastAsia"/>
               <w:noProof/>
-              <w:lang w:eastAsia="en-NL"/>
+              <w:lang w:val="en-NL" w:eastAsia="en-NL"/>
             </w:rPr>
           </w:pPr>
-          <w:hyperlink w:anchor="_Toc138708994" w:history="1">
+          <w:hyperlink w:anchor="_Toc138862778" w:history="1">
             <w:r>
               <w:rPr>
                 <w:rStyle w:val="Hyperlink"/>
@@ -1204,7 +1204,7 @@
                 <w:noProof/>
                 <w:webHidden/>
               </w:rPr>
-              <w:instrText xml:space="preserve"> PAGEREF _Toc138708994 \h </w:instrText>
+              <w:instrText xml:space="preserve"> PAGEREF _Toc138862778 \h </w:instrText>
             </w:r>
             <w:r>
               <w:rPr>
@@ -1244,10 +1244,10 @@
             <w:rPr>
               <w:rFonts w:eastAsiaTheme="minorEastAsia"/>
               <w:noProof/>
-              <w:lang w:eastAsia="en-NL"/>
+              <w:lang w:val="en-NL" w:eastAsia="en-NL"/>
             </w:rPr>
           </w:pPr>
-          <w:hyperlink w:anchor="_Toc138708995" w:history="1">
+          <w:hyperlink w:anchor="_Toc138862779" w:history="1">
             <w:r>
               <w:rPr>
                 <w:rStyle w:val="Hyperlink"/>
@@ -1275,7 +1275,7 @@
                 <w:noProof/>
                 <w:webHidden/>
               </w:rPr>
-              <w:instrText xml:space="preserve"> PAGEREF _Toc138708995 \h </w:instrText>
+              <w:instrText xml:space="preserve"> PAGEREF _Toc138862779 \h </w:instrText>
             </w:r>
             <w:r>
               <w:rPr>
@@ -1315,10 +1315,10 @@
             <w:rPr>
               <w:rFonts w:eastAsiaTheme="minorEastAsia"/>
               <w:noProof/>
-              <w:lang w:eastAsia="en-NL"/>
+              <w:lang w:val="en-NL" w:eastAsia="en-NL"/>
             </w:rPr>
           </w:pPr>
-          <w:hyperlink w:anchor="_Toc138708996" w:history="1">
+          <w:hyperlink w:anchor="_Toc138862780" w:history="1">
             <w:r>
               <w:rPr>
                 <w:rStyle w:val="Hyperlink"/>
@@ -1346,7 +1346,7 @@
                 <w:noProof/>
                 <w:webHidden/>
               </w:rPr>
-              <w:instrText xml:space="preserve"> PAGEREF _Toc138708996 \h </w:instrText>
+              <w:instrText xml:space="preserve"> PAGEREF _Toc138862780 \h </w:instrText>
             </w:r>
             <w:r>
               <w:rPr>
@@ -1386,10 +1386,10 @@
             <w:rPr>
               <w:rFonts w:eastAsiaTheme="minorEastAsia"/>
               <w:noProof/>
-              <w:lang w:eastAsia="en-NL"/>
+              <w:lang w:val="en-NL" w:eastAsia="en-NL"/>
             </w:rPr>
           </w:pPr>
-          <w:hyperlink w:anchor="_Toc138708997" w:history="1">
+          <w:hyperlink w:anchor="_Toc138862781" w:history="1">
             <w:r>
               <w:rPr>
                 <w:rStyle w:val="Hyperlink"/>
@@ -1417,7 +1417,7 @@
                 <w:noProof/>
                 <w:webHidden/>
               </w:rPr>
-              <w:instrText xml:space="preserve"> PAGEREF _Toc138708997 \h </w:instrText>
+              <w:instrText xml:space="preserve"> PAGEREF _Toc138862781 \h </w:instrText>
             </w:r>
             <w:r>
               <w:rPr>
@@ -1457,10 +1457,10 @@
             <w:rPr>
               <w:rFonts w:eastAsiaTheme="minorEastAsia"/>
               <w:noProof/>
-              <w:lang w:eastAsia="en-NL"/>
+              <w:lang w:val="en-NL" w:eastAsia="en-NL"/>
             </w:rPr>
           </w:pPr>
-          <w:hyperlink w:anchor="_Toc138708998" w:history="1">
+          <w:hyperlink w:anchor="_Toc138862782" w:history="1">
             <w:r>
               <w:rPr>
                 <w:rStyle w:val="Hyperlink"/>
@@ -1488,7 +1488,7 @@
                 <w:noProof/>
                 <w:webHidden/>
               </w:rPr>
-              <w:instrText xml:space="preserve"> PAGEREF _Toc138708998 \h </w:instrText>
+              <w:instrText xml:space="preserve"> PAGEREF _Toc138862782 \h </w:instrText>
             </w:r>
             <w:r>
               <w:rPr>
@@ -1528,10 +1528,10 @@
             <w:rPr>
               <w:rFonts w:eastAsiaTheme="minorEastAsia"/>
               <w:noProof/>
-              <w:lang w:eastAsia="en-NL"/>
+              <w:lang w:val="en-NL" w:eastAsia="en-NL"/>
             </w:rPr>
           </w:pPr>
-          <w:hyperlink w:anchor="_Toc138708999" w:history="1">
+          <w:hyperlink w:anchor="_Toc138862783" w:history="1">
             <w:r>
               <w:rPr>
                 <w:rStyle w:val="Hyperlink"/>
@@ -1559,7 +1559,7 @@
                 <w:noProof/>
                 <w:webHidden/>
               </w:rPr>
-              <w:instrText xml:space="preserve"> PAGEREF _Toc138708999 \h </w:instrText>
+              <w:instrText xml:space="preserve"> PAGEREF _Toc138862783 \h </w:instrText>
             </w:r>
             <w:r>
               <w:rPr>
@@ -1599,10 +1599,10 @@
             <w:rPr>
               <w:rFonts w:eastAsiaTheme="minorEastAsia"/>
               <w:noProof/>
-              <w:lang w:eastAsia="en-NL"/>
+              <w:lang w:val="en-NL" w:eastAsia="en-NL"/>
             </w:rPr>
           </w:pPr>
-          <w:hyperlink w:anchor="_Toc138709000" w:history="1">
+          <w:hyperlink w:anchor="_Toc138862784" w:history="1">
             <w:r>
               <w:rPr>
                 <w:rStyle w:val="Hyperlink"/>
@@ -1630,7 +1630,7 @@
                 <w:noProof/>
                 <w:webHidden/>
               </w:rPr>
-              <w:instrText xml:space="preserve"> PAGEREF _Toc138709000 \h </w:instrText>
+              <w:instrText xml:space="preserve"> PAGEREF _Toc138862784 \h </w:instrText>
             </w:r>
             <w:r>
               <w:rPr>
@@ -1670,10 +1670,10 @@
             <w:rPr>
               <w:rFonts w:eastAsiaTheme="minorEastAsia"/>
               <w:noProof/>
-              <w:lang w:eastAsia="en-NL"/>
+              <w:lang w:val="en-NL" w:eastAsia="en-NL"/>
             </w:rPr>
           </w:pPr>
-          <w:hyperlink w:anchor="_Toc138709001" w:history="1">
+          <w:hyperlink w:anchor="_Toc138862785" w:history="1">
             <w:r>
               <w:rPr>
                 <w:rStyle w:val="Hyperlink"/>
@@ -1701,7 +1701,7 @@
                 <w:noProof/>
                 <w:webHidden/>
               </w:rPr>
-              <w:instrText xml:space="preserve"> PAGEREF _Toc138709001 \h </w:instrText>
+              <w:instrText xml:space="preserve"> PAGEREF _Toc138862785 \h </w:instrText>
             </w:r>
             <w:r>
               <w:rPr>
@@ -1741,10 +1741,10 @@
             <w:rPr>
               <w:rFonts w:eastAsiaTheme="minorEastAsia"/>
               <w:noProof/>
-              <w:lang w:eastAsia="en-NL"/>
+              <w:lang w:val="en-NL" w:eastAsia="en-NL"/>
             </w:rPr>
           </w:pPr>
-          <w:hyperlink w:anchor="_Toc138709002" w:history="1">
+          <w:hyperlink w:anchor="_Toc138862786" w:history="1">
             <w:r>
               <w:rPr>
                 <w:rStyle w:val="Hyperlink"/>
@@ -1772,7 +1772,7 @@
                 <w:noProof/>
                 <w:webHidden/>
               </w:rPr>
-              <w:instrText xml:space="preserve"> PAGEREF _Toc138709002 \h </w:instrText>
+              <w:instrText xml:space="preserve"> PAGEREF _Toc138862786 \h </w:instrText>
             </w:r>
             <w:r>
               <w:rPr>
@@ -1812,10 +1812,10 @@
             <w:rPr>
               <w:rFonts w:eastAsiaTheme="minorEastAsia"/>
               <w:noProof/>
-              <w:lang w:eastAsia="en-NL"/>
+              <w:lang w:val="en-NL" w:eastAsia="en-NL"/>
             </w:rPr>
           </w:pPr>
-          <w:hyperlink w:anchor="_Toc138709003" w:history="1">
+          <w:hyperlink w:anchor="_Toc138862787" w:history="1">
             <w:r>
               <w:rPr>
                 <w:rStyle w:val="Hyperlink"/>
@@ -1843,7 +1843,7 @@
                 <w:noProof/>
                 <w:webHidden/>
               </w:rPr>
-              <w:instrText xml:space="preserve"> PAGEREF _Toc138709003 \h </w:instrText>
+              <w:instrText xml:space="preserve"> PAGEREF _Toc138862787 \h </w:instrText>
             </w:r>
             <w:r>
               <w:rPr>
@@ -1883,10 +1883,10 @@
             <w:rPr>
               <w:rFonts w:eastAsiaTheme="minorEastAsia"/>
               <w:noProof/>
-              <w:lang w:eastAsia="en-NL"/>
+              <w:lang w:val="en-NL" w:eastAsia="en-NL"/>
             </w:rPr>
           </w:pPr>
-          <w:hyperlink w:anchor="_Toc138709004" w:history="1">
+          <w:hyperlink w:anchor="_Toc138862788" w:history="1">
             <w:r>
               <w:rPr>
                 <w:rStyle w:val="Hyperlink"/>
@@ -1914,7 +1914,7 @@
                 <w:noProof/>
                 <w:webHidden/>
               </w:rPr>
-              <w:instrText xml:space="preserve"> PAGEREF _Toc138709004 \h </w:instrText>
+              <w:instrText xml:space="preserve"> PAGEREF _Toc138862788 \h </w:instrText>
             </w:r>
             <w:r>
               <w:rPr>
@@ -1954,10 +1954,10 @@
             <w:rPr>
               <w:rFonts w:eastAsiaTheme="minorEastAsia"/>
               <w:noProof/>
-              <w:lang w:eastAsia="en-NL"/>
+              <w:lang w:val="en-NL" w:eastAsia="en-NL"/>
             </w:rPr>
           </w:pPr>
-          <w:hyperlink w:anchor="_Toc138709005" w:history="1">
+          <w:hyperlink w:anchor="_Toc138862789" w:history="1">
             <w:r>
               <w:rPr>
                 <w:rStyle w:val="Hyperlink"/>
@@ -1985,7 +1985,7 @@
                 <w:noProof/>
                 <w:webHidden/>
               </w:rPr>
-              <w:instrText xml:space="preserve"> PAGEREF _Toc138709005 \h </w:instrText>
+              <w:instrText xml:space="preserve"> PAGEREF _Toc138862789 \h </w:instrText>
             </w:r>
             <w:r>
               <w:rPr>
@@ -2025,10 +2025,10 @@
             <w:rPr>
               <w:rFonts w:eastAsiaTheme="minorEastAsia"/>
               <w:noProof/>
-              <w:lang w:eastAsia="en-NL"/>
+              <w:lang w:val="en-NL" w:eastAsia="en-NL"/>
             </w:rPr>
           </w:pPr>
-          <w:hyperlink w:anchor="_Toc138709006" w:history="1">
+          <w:hyperlink w:anchor="_Toc138862790" w:history="1">
             <w:r>
               <w:rPr>
                 <w:rStyle w:val="Hyperlink"/>
@@ -2056,7 +2056,7 @@
                 <w:noProof/>
                 <w:webHidden/>
               </w:rPr>
-              <w:instrText xml:space="preserve"> PAGEREF _Toc138709006 \h </w:instrText>
+              <w:instrText xml:space="preserve"> PAGEREF _Toc138862790 \h </w:instrText>
             </w:r>
             <w:r>
               <w:rPr>
@@ -2096,10 +2096,10 @@
             <w:rPr>
               <w:rFonts w:eastAsiaTheme="minorEastAsia"/>
               <w:noProof/>
-              <w:lang w:eastAsia="en-NL"/>
+              <w:lang w:val="en-NL" w:eastAsia="en-NL"/>
             </w:rPr>
           </w:pPr>
-          <w:hyperlink w:anchor="_Toc138709007" w:history="1">
+          <w:hyperlink w:anchor="_Toc138862791" w:history="1">
             <w:r>
               <w:rPr>
                 <w:rStyle w:val="Hyperlink"/>
@@ -2127,7 +2127,7 @@
                 <w:noProof/>
                 <w:webHidden/>
               </w:rPr>
-              <w:instrText xml:space="preserve"> PAGEREF _Toc138709007 \h </w:instrText>
+              <w:instrText xml:space="preserve"> PAGEREF _Toc138862791 \h </w:instrText>
             </w:r>
             <w:r>
               <w:rPr>
@@ -2167,10 +2167,10 @@
             <w:rPr>
               <w:rFonts w:eastAsiaTheme="minorEastAsia"/>
               <w:noProof/>
-              <w:lang w:eastAsia="en-NL"/>
+              <w:lang w:val="en-NL" w:eastAsia="en-NL"/>
             </w:rPr>
           </w:pPr>
-          <w:hyperlink w:anchor="_Toc138709008" w:history="1">
+          <w:hyperlink w:anchor="_Toc138862792" w:history="1">
             <w:r>
               <w:rPr>
                 <w:rStyle w:val="Hyperlink"/>
@@ -2198,7 +2198,7 @@
                 <w:noProof/>
                 <w:webHidden/>
               </w:rPr>
-              <w:instrText xml:space="preserve"> PAGEREF _Toc138709008 \h </w:instrText>
+              <w:instrText xml:space="preserve"> PAGEREF _Toc138862792 \h </w:instrText>
             </w:r>
             <w:r>
               <w:rPr>
@@ -2218,7 +2218,7 @@
                 <w:noProof/>
                 <w:webHidden/>
               </w:rPr>
-              <w:t>8</w:t>
+              <w:t>9</w:t>
             </w:r>
             <w:r>
               <w:rPr>
@@ -2274,7 +2274,7 @@
           <w:lang w:val="en-GB"/>
         </w:rPr>
       </w:pPr>
-      <w:bookmarkStart w:id="0" w:name="_Toc138708993"/>
+      <w:bookmarkStart w:id="0" w:name="_Toc138862777"/>
       <w:r>
         <w:rPr>
           <w:lang w:val="en-GB"/>
@@ -2317,7 +2317,7 @@
           <w:lang w:val="en-GB"/>
         </w:rPr>
       </w:pPr>
-      <w:bookmarkStart w:id="1" w:name="_Toc138708994"/>
+      <w:bookmarkStart w:id="1" w:name="_Toc138862778"/>
       <w:r>
         <w:rPr>
           <w:lang w:val="en-GB"/>
@@ -2371,7 +2371,7 @@
           <w:lang w:val="en-GB"/>
         </w:rPr>
       </w:pPr>
-      <w:bookmarkStart w:id="2" w:name="_Toc138708995"/>
+      <w:bookmarkStart w:id="2" w:name="_Toc138862779"/>
       <w:r>
         <w:rPr>
           <w:lang w:val="en-GB"/>
@@ -2454,7 +2454,7 @@
           <w:lang w:val="en-GB"/>
         </w:rPr>
       </w:pPr>
-      <w:bookmarkStart w:id="3" w:name="_Toc138708996"/>
+      <w:bookmarkStart w:id="3" w:name="_Toc138862780"/>
       <w:r>
         <w:rPr>
           <w:lang w:val="en-GB"/>
@@ -2605,7 +2605,19 @@
         <w:rPr>
           <w:lang w:val="en-GB"/>
         </w:rPr>
-        <w:t>it takes a persona long time to distinguish the colours</w:t>
+        <w:t>it takes a person</w:t>
+      </w:r>
+      <w:r>
+        <w:rPr>
+          <w:lang w:val="en-GB"/>
+        </w:rPr>
+        <w:t xml:space="preserve"> </w:t>
+      </w:r>
+      <w:r>
+        <w:rPr>
+          <w:lang w:val="en-GB"/>
+        </w:rPr>
+        <w:t>a long time to distinguish the colours</w:t>
       </w:r>
       <w:r>
         <w:rPr>
@@ -2643,7 +2655,7 @@
                     </pic:cNvPicPr>
                   </pic:nvPicPr>
                   <pic:blipFill>
-                    <a:blip r:embed="rId10">
+                    <a:blip r:embed="rId11">
                       <a:extLst>
                         <a:ext uri="{28A0092B-C50C-407E-A947-70E740481C1C}">
                           <a14:useLocalDpi xmlns:a14="http://schemas.microsoft.com/office/drawing/2010/main" val="0"/>
@@ -2745,7 +2757,19 @@
         <w:rPr>
           <w:lang w:val="en-GB"/>
         </w:rPr>
-        <w:t xml:space="preserve"> better at picking up multiples of that rounded colour. This is especially effective for an object with the same colour, because each pixel will vary slightly because of the light</w:t>
+        <w:t xml:space="preserve"> better at picking up multiples of that rounded colour. This is especially effective for a </w:t>
+      </w:r>
+      <w:r>
+        <w:rPr>
+          <w:lang w:val="en-GB"/>
+        </w:rPr>
+        <w:t xml:space="preserve">lit </w:t>
+      </w:r>
+      <w:r>
+        <w:rPr>
+          <w:lang w:val="en-GB"/>
+        </w:rPr>
+        <w:t>object with the same colour, because each pixel will vary slightly because of the light</w:t>
       </w:r>
       <w:r>
         <w:rPr>
@@ -4312,7 +4336,7 @@
                     <pic:cNvPicPr/>
                   </pic:nvPicPr>
                   <pic:blipFill>
-                    <a:blip r:embed="rId11"/>
+                    <a:blip r:embed="rId12"/>
                     <a:stretch>
                       <a:fillRect/>
                     </a:stretch>
@@ -4391,7 +4415,7 @@
                     <pic:cNvPicPr/>
                   </pic:nvPicPr>
                   <pic:blipFill>
-                    <a:blip r:embed="rId12"/>
+                    <a:blip r:embed="rId13"/>
                     <a:stretch>
                       <a:fillRect/>
                     </a:stretch>
@@ -4466,7 +4490,7 @@
                     <pic:cNvPicPr/>
                   </pic:nvPicPr>
                   <pic:blipFill>
-                    <a:blip r:embed="rId13"/>
+                    <a:blip r:embed="rId14"/>
                     <a:stretch>
                       <a:fillRect/>
                     </a:stretch>
@@ -4551,7 +4575,7 @@
           <w:lang w:val="en-GB"/>
         </w:rPr>
       </w:pPr>
-      <w:bookmarkStart w:id="4" w:name="_Toc138708997"/>
+      <w:bookmarkStart w:id="4" w:name="_Toc138862781"/>
       <w:r>
         <w:rPr>
           <w:lang w:val="en-GB"/>
@@ -5093,7 +5117,7 @@
           <w:lang w:val="en-GB"/>
         </w:rPr>
       </w:pPr>
-      <w:bookmarkStart w:id="5" w:name="_Toc138708998"/>
+      <w:bookmarkStart w:id="5" w:name="_Toc138862782"/>
       <w:r>
         <w:rPr>
           <w:lang w:val="en-GB"/>
@@ -5281,7 +5305,7 @@
           <w:lang w:val="en-GB"/>
         </w:rPr>
       </w:pPr>
-      <w:bookmarkStart w:id="6" w:name="_Toc138708999"/>
+      <w:bookmarkStart w:id="6" w:name="_Toc138862783"/>
       <w:r>
         <w:rPr>
           <w:lang w:val="en-GB"/>
@@ -5483,7 +5507,7 @@
           <w:lang w:val="en-GB"/>
         </w:rPr>
       </w:pPr>
-      <w:bookmarkStart w:id="7" w:name="_Toc138709000"/>
+      <w:bookmarkStart w:id="7" w:name="_Toc138862784"/>
       <w:r>
         <w:rPr>
           <w:lang w:val="en-GB"/>
@@ -5633,7 +5657,7 @@
           <w:lang w:val="en-GB"/>
         </w:rPr>
       </w:pPr>
-      <w:bookmarkStart w:id="8" w:name="_Toc138709001"/>
+      <w:bookmarkStart w:id="8" w:name="_Toc138862785"/>
       <w:r>
         <w:rPr>
           <w:lang w:val="en-GB"/>
@@ -6016,7 +6040,7 @@
           <w:lang w:val="en-GB"/>
         </w:rPr>
       </w:pPr>
-      <w:bookmarkStart w:id="9" w:name="_Toc138709002"/>
+      <w:bookmarkStart w:id="9" w:name="_Toc138862786"/>
       <w:r>
         <w:rPr>
           <w:lang w:val="en-GB"/>
@@ -6115,7 +6139,7 @@
                     </pic:cNvPicPr>
                   </pic:nvPicPr>
                   <pic:blipFill>
-                    <a:blip r:embed="rId14">
+                    <a:blip r:embed="rId15">
                       <a:extLst>
                         <a:ext uri="{28A0092B-C50C-407E-A947-70E740481C1C}">
                           <a14:useLocalDpi xmlns:a14="http://schemas.microsoft.com/office/drawing/2010/main" val="0"/>
@@ -6211,10 +6235,10 @@
           <w:lang w:val="en-GB"/>
         </w:rPr>
         <w:drawing>
-          <wp:inline distT="0" distB="0" distL="0" distR="0" wp14:anchorId="44BA522E" wp14:editId="7CB04A42">
-            <wp:extent cx="5731510" cy="1774825"/>
-            <wp:effectExtent l="0" t="0" r="2540" b="0"/>
-            <wp:docPr id="1642154847" name="Picture 1" descr="A picture containing text, font, handwriting, white&#10;&#10;Description automatically generated"/>
+          <wp:inline distT="0" distB="0" distL="0" distR="0" wp14:anchorId="3CE939A9" wp14:editId="0B2B4FB3">
+            <wp:extent cx="5731510" cy="1839595"/>
+            <wp:effectExtent l="0" t="0" r="2540" b="8255"/>
+            <wp:docPr id="102181036" name="Picture 1" descr="A picture containing text, font, handwriting, white&#10;&#10;Description automatically generated"/>
             <wp:cNvGraphicFramePr>
               <a:graphicFrameLocks xmlns:a="http://schemas.openxmlformats.org/drawingml/2006/main" noChangeAspect="1"/>
             </wp:cNvGraphicFramePr>
@@ -6222,11 +6246,11 @@
               <a:graphicData uri="http://schemas.openxmlformats.org/drawingml/2006/picture">
                 <pic:pic xmlns:pic="http://schemas.openxmlformats.org/drawingml/2006/picture">
                   <pic:nvPicPr>
-                    <pic:cNvPr id="1642154847" name="Picture 1" descr="A picture containing text, font, handwriting, white&#10;&#10;Description automatically generated"/>
+                    <pic:cNvPr id="102181036" name="Picture 1" descr="A picture containing text, font, handwriting, white&#10;&#10;Description automatically generated"/>
                     <pic:cNvPicPr/>
                   </pic:nvPicPr>
                   <pic:blipFill>
-                    <a:blip r:embed="rId15"/>
+                    <a:blip r:embed="rId16"/>
                     <a:stretch>
                       <a:fillRect/>
                     </a:stretch>
@@ -6234,7 +6258,7 @@
                   <pic:spPr>
                     <a:xfrm>
                       <a:off x="0" y="0"/>
-                      <a:ext cx="5731510" cy="1774825"/>
+                      <a:ext cx="5731510" cy="1839595"/>
                     </a:xfrm>
                     <a:prstGeom prst="rect">
                       <a:avLst/>
@@ -6354,7 +6378,7 @@
           <w:lang w:val="en-GB"/>
         </w:rPr>
       </w:pPr>
-      <w:bookmarkStart w:id="10" w:name="_Toc138709003"/>
+      <w:bookmarkStart w:id="10" w:name="_Toc138862787"/>
       <w:r>
         <w:rPr>
           <w:lang w:val="en-GB"/>
@@ -6479,7 +6503,7 @@
                     <pic:cNvPicPr/>
                   </pic:nvPicPr>
                   <pic:blipFill>
-                    <a:blip r:embed="rId16"/>
+                    <a:blip r:embed="rId17"/>
                     <a:stretch>
                       <a:fillRect/>
                     </a:stretch>
@@ -6538,7 +6562,7 @@
           <w:lang w:val="en-GB"/>
         </w:rPr>
       </w:pPr>
-      <w:bookmarkStart w:id="11" w:name="_Toc138709004"/>
+      <w:bookmarkStart w:id="11" w:name="_Toc138862788"/>
       <w:r>
         <w:rPr>
           <w:lang w:val="en-GB"/>
@@ -6656,7 +6680,7 @@
           <w:lang w:val="en-GB"/>
         </w:rPr>
       </w:pPr>
-      <w:bookmarkStart w:id="13" w:name="_Toc138709005"/>
+      <w:bookmarkStart w:id="13" w:name="_Toc138862789"/>
       <w:r>
         <w:rPr>
           <w:lang w:val="en-GB"/>
@@ -6767,7 +6791,7 @@
                     <pic:cNvPicPr/>
                   </pic:nvPicPr>
                   <pic:blipFill>
-                    <a:blip r:embed="rId17"/>
+                    <a:blip r:embed="rId18"/>
                     <a:stretch>
                       <a:fillRect/>
                     </a:stretch>
@@ -6840,7 +6864,7 @@
           <w:lang w:val="en-GB"/>
         </w:rPr>
       </w:pPr>
-      <w:bookmarkStart w:id="14" w:name="_Toc138709006"/>
+      <w:bookmarkStart w:id="14" w:name="_Toc138862790"/>
       <w:r>
         <w:rPr>
           <w:lang w:val="en-GB"/>
@@ -6859,13 +6883,7 @@
         <w:rPr>
           <w:lang w:val="en-GB"/>
         </w:rPr>
-        <w:t xml:space="preserve">When comparing the two algorithms there are a couple main things to look at, </w:t>
-      </w:r>
-      <w:r>
-        <w:rPr>
-          <w:lang w:val="en-GB"/>
-        </w:rPr>
-        <w:t>namely: compress/build time, general image quality, and file size.</w:t>
+        <w:t>When comparing the two algorithms there are a couple main things to look at, namely: compress/build time, general image quality, and file size.</w:t>
       </w:r>
     </w:p>
     <w:p>
@@ -6897,57 +6915,323 @@
         <w:rPr>
           <w:lang w:val="en-GB"/>
         </w:rPr>
-        <w:t xml:space="preserve"> at first, but if you compare it next to the original you can see within seconds that the shift in colour/shading </w:t>
-      </w:r>
-      <w:proofErr w:type="gramStart"/>
-      <w:r>
-        <w:rPr>
-          <w:lang w:val="en-GB"/>
-        </w:rPr>
-        <w:t>is</w:t>
-      </w:r>
-      <w:proofErr w:type="gramEnd"/>
-      <w:r>
-        <w:rPr>
-          <w:lang w:val="en-GB"/>
+        <w:t xml:space="preserve"> at first, but if you compare it next to the original you can see within seconds that the shift in colour/shading is </w:t>
+      </w:r>
+      <w:r>
+        <w:rPr>
+          <w:lang w:val="en-GB"/>
+        </w:rPr>
+        <w:t xml:space="preserve">much rougher in the compressed image. </w:t>
+      </w:r>
+    </w:p>
+    <w:p>
+      <w:pPr>
+        <w:rPr>
+          <w:lang w:val="en-GB"/>
+        </w:rPr>
+      </w:pPr>
+      <w:r>
+        <w:rPr>
+          <w:lang w:val="en-GB"/>
+        </w:rPr>
+        <w:t xml:space="preserve">The data that is stored after compression is </w:t>
+      </w:r>
+      <w:r>
+        <w:rPr>
+          <w:lang w:val="en-GB"/>
+        </w:rPr>
+        <w:t xml:space="preserve">reduced for both algorithms, but the complex algorithm works much better compared to the simple one. A raw data size of the tested image is 1611KB, the complex algorithm manages to compress that data to 203KB, whilst the simple algorithm only manages to compress it to 772KB. </w:t>
+      </w:r>
+      <w:r>
+        <w:rPr>
+          <w:noProof/>
+          <w:lang w:val="en-GB"/>
+        </w:rPr>
+        <w:drawing>
+          <wp:inline distT="0" distB="0" distL="0" distR="0" wp14:anchorId="646260D1" wp14:editId="79483A26">
+            <wp:extent cx="5731510" cy="645795"/>
+            <wp:effectExtent l="0" t="0" r="2540" b="1905"/>
+            <wp:docPr id="2132453709" name="Picture 1" descr="A picture containing text, screenshot, font, line&#10;&#10;Description automatically generated"/>
+            <wp:cNvGraphicFramePr>
+              <a:graphicFrameLocks xmlns:a="http://schemas.openxmlformats.org/drawingml/2006/main" noChangeAspect="1"/>
+            </wp:cNvGraphicFramePr>
+            <a:graphic xmlns:a="http://schemas.openxmlformats.org/drawingml/2006/main">
+              <a:graphicData uri="http://schemas.openxmlformats.org/drawingml/2006/picture">
+                <pic:pic xmlns:pic="http://schemas.openxmlformats.org/drawingml/2006/picture">
+                  <pic:nvPicPr>
+                    <pic:cNvPr id="2132453709" name="Picture 1" descr="A picture containing text, screenshot, font, line&#10;&#10;Description automatically generated"/>
+                    <pic:cNvPicPr/>
+                  </pic:nvPicPr>
+                  <pic:blipFill>
+                    <a:blip r:embed="rId19"/>
+                    <a:stretch>
+                      <a:fillRect/>
+                    </a:stretch>
+                  </pic:blipFill>
+                  <pic:spPr>
+                    <a:xfrm>
+                      <a:off x="0" y="0"/>
+                      <a:ext cx="5731510" cy="645795"/>
+                    </a:xfrm>
+                    <a:prstGeom prst="rect">
+                      <a:avLst/>
+                    </a:prstGeom>
+                  </pic:spPr>
+                </pic:pic>
+              </a:graphicData>
+            </a:graphic>
+          </wp:inline>
+        </w:drawing>
+      </w:r>
+    </w:p>
+    <w:p>
+      <w:pPr>
+        <w:rPr>
+          <w:lang w:val="en-GB"/>
+        </w:rPr>
+      </w:pPr>
+    </w:p>
+    <w:p>
+      <w:pPr>
+        <w:pStyle w:val="Heading1"/>
+        <w:rPr>
+          <w:lang w:val="en-GB"/>
+        </w:rPr>
+      </w:pPr>
+      <w:bookmarkStart w:id="15" w:name="_Toc138862791"/>
+      <w:r>
+        <w:rPr>
+          <w:lang w:val="en-GB"/>
+        </w:rPr>
+        <w:t>Conclusion</w:t>
+      </w:r>
+      <w:bookmarkEnd w:id="15"/>
+    </w:p>
+    <w:p>
+      <w:pPr>
+        <w:rPr>
+          <w:lang w:val="en-GB"/>
+        </w:rPr>
+      </w:pPr>
+      <w:r>
+        <w:rPr>
+          <w:lang w:val="en-GB"/>
+        </w:rPr>
+        <w:t>Both algorithms do their jobs, having each their own advantages. The simple algorithm works much faster compared to</w:t>
+      </w:r>
+      <w:r>
+        <w:rPr>
+          <w:lang w:val="en-GB"/>
+        </w:rPr>
+        <w:t xml:space="preserve"> the complex algorithm, but the complex algorithm is much better at storing the data efficiently. </w:t>
+      </w:r>
+    </w:p>
+    <w:p>
+      <w:pPr>
+        <w:rPr>
+          <w:lang w:val="en-GB"/>
+        </w:rPr>
+      </w:pPr>
+      <w:r>
+        <w:rPr>
+          <w:lang w:val="en-GB"/>
+        </w:rPr>
+        <w:t>In this use case the simple algorithm is much better off than any other sort of images, seeing that in product images the image background is a solid white colour</w:t>
+      </w:r>
+      <w:r>
+        <w:rPr>
+          <w:lang w:val="en-GB"/>
+        </w:rPr>
+        <w:t>. This</w:t>
+      </w:r>
+      <w:r>
+        <w:rPr>
+          <w:lang w:val="en-GB"/>
+        </w:rPr>
+        <w:t xml:space="preserve"> makes the RLE algorithm work much more efficiently compared to for example nature pictures. </w:t>
+      </w:r>
+    </w:p>
+    <w:p>
+      <w:pPr>
+        <w:rPr>
+          <w:lang w:val="en-GB"/>
+        </w:rPr>
+      </w:pPr>
+      <w:r>
+        <w:rPr>
+          <w:lang w:val="en-GB"/>
+        </w:rPr>
+        <w:lastRenderedPageBreak/>
+        <w:t xml:space="preserve">The choice </w:t>
+      </w:r>
+      <w:r>
+        <w:rPr>
+          <w:lang w:val="en-GB"/>
+        </w:rPr>
+        <w:t xml:space="preserve">of </w:t>
+      </w:r>
+      <w:r>
+        <w:rPr>
+          <w:lang w:val="en-GB"/>
+        </w:rPr>
+        <w:t>which one would be best would mostly depend on what the user prefers. The simple algorithm is faster but takes more data, whilst the complex algorithm takes longer to compress and build but is stored more efficiently.</w:t>
+      </w:r>
+    </w:p>
+    <w:p>
+      <w:pPr>
+        <w:pStyle w:val="Heading1"/>
+        <w:rPr>
+          <w:lang w:val="en-GB"/>
+        </w:rPr>
+      </w:pPr>
+      <w:bookmarkStart w:id="16" w:name="_Toc138862792"/>
+      <w:r>
+        <w:rPr>
+          <w:lang w:val="en-GB"/>
+        </w:rPr>
+        <w:t>Sources</w:t>
+      </w:r>
+      <w:bookmarkEnd w:id="16"/>
+    </w:p>
+    <w:p>
+      <w:r>
+        <w:t xml:space="preserve">(2012). Analysis Of Image Compression Algorithm Using DCT. </w:t>
+      </w:r>
+    </w:p>
+    <w:p>
+      <w:pPr>
+        <w:rPr>
+          <w:rStyle w:val="Hyperlink"/>
+          <w:rFonts w:asciiTheme="majorHAnsi" w:hAnsiTheme="majorHAnsi" w:cstheme="majorHAnsi"/>
+        </w:rPr>
+      </w:pPr>
+      <w:r>
+        <w:rPr>
+          <w:rStyle w:val="markedcontent"/>
+          <w:rFonts w:eastAsiaTheme="majorEastAsia" w:cstheme="minorHAnsi"/>
+        </w:rPr>
+        <w:t>Maneesha Gupta, Dr.</w:t>
+      </w:r>
+      <w:r>
+        <w:rPr>
+          <w:rStyle w:val="markedcontent"/>
+          <w:rFonts w:eastAsiaTheme="majorEastAsia" w:cstheme="minorHAnsi"/>
+          <w:lang w:val="en-US"/>
         </w:rPr>
         <w:t xml:space="preserve"> </w:t>
       </w:r>
-    </w:p>
-    <w:p>
-      <w:pPr>
-        <w:pStyle w:val="Heading1"/>
-        <w:rPr>
-          <w:lang w:val="en-GB"/>
-        </w:rPr>
-      </w:pPr>
-      <w:bookmarkStart w:id="15" w:name="_Toc138709007"/>
-      <w:r>
-        <w:rPr>
-          <w:lang w:val="en-GB"/>
-        </w:rPr>
-        <w:t>Conclusion</w:t>
-      </w:r>
-      <w:bookmarkEnd w:id="15"/>
-    </w:p>
-    <w:p>
-      <w:pPr>
-        <w:pStyle w:val="Heading1"/>
-        <w:rPr>
-          <w:lang w:val="en-GB"/>
-        </w:rPr>
-      </w:pPr>
-      <w:bookmarkStart w:id="16" w:name="_Toc138709008"/>
-      <w:r>
-        <w:rPr>
-          <w:lang w:val="en-GB"/>
-        </w:rPr>
-        <w:t>Sources</w:t>
-      </w:r>
-      <w:bookmarkEnd w:id="16"/>
+      <w:r>
+        <w:rPr>
+          <w:rStyle w:val="markedcontent"/>
+          <w:rFonts w:eastAsiaTheme="majorEastAsia" w:cstheme="minorHAnsi"/>
+        </w:rPr>
+        <w:t>Amit</w:t>
+      </w:r>
+      <w:r>
+        <w:rPr>
+          <w:rStyle w:val="markedcontent"/>
+          <w:rFonts w:eastAsiaTheme="majorEastAsia" w:cstheme="minorHAnsi"/>
+          <w:lang w:val="en-US"/>
+        </w:rPr>
+        <w:t xml:space="preserve"> </w:t>
+      </w:r>
+      <w:r>
+        <w:rPr>
+          <w:rStyle w:val="markedcontent"/>
+          <w:rFonts w:eastAsiaTheme="majorEastAsia" w:cstheme="minorHAnsi"/>
+        </w:rPr>
+        <w:t>Kumar</w:t>
+      </w:r>
+      <w:r>
+        <w:rPr>
+          <w:rStyle w:val="markedcontent"/>
+          <w:rFonts w:eastAsiaTheme="majorEastAsia" w:cstheme="minorHAnsi"/>
+          <w:lang w:val="en-US"/>
+        </w:rPr>
+        <w:t xml:space="preserve"> </w:t>
+      </w:r>
+      <w:r>
+        <w:rPr>
+          <w:rStyle w:val="markedcontent"/>
+          <w:rFonts w:eastAsiaTheme="majorEastAsia" w:cstheme="minorHAnsi"/>
+        </w:rPr>
+        <w:t>Garg</w:t>
+      </w:r>
+      <w:r>
+        <w:rPr>
+          <w:rStyle w:val="markedcontent"/>
+          <w:rFonts w:eastAsiaTheme="majorEastAsia" w:cstheme="minorHAnsi"/>
+          <w:lang w:val="en-US"/>
+        </w:rPr>
+        <w:t>.</w:t>
+      </w:r>
+      <w:r>
+        <w:rPr>
+          <w:rStyle w:val="markedcontent"/>
+          <w:rFonts w:asciiTheme="majorHAnsi" w:eastAsiaTheme="majorEastAsia" w:hAnsiTheme="majorHAnsi" w:cstheme="majorHAnsi"/>
+        </w:rPr>
+        <w:br/>
+      </w:r>
+      <w:hyperlink r:id="rId20" w:history="1">
+        <w:r>
+          <w:rPr>
+            <w:rStyle w:val="Hyperlink"/>
+            <w:rFonts w:asciiTheme="majorHAnsi" w:hAnsiTheme="majorHAnsi" w:cstheme="majorHAnsi"/>
+          </w:rPr>
+          <w:t>https://citeseerx.ist.psu.edu/document?repid=rep1&amp;type=pdf&amp;doi=e5e5aed4dadbec13933c17f4f314a75de46f440c</w:t>
+        </w:r>
+      </w:hyperlink>
+    </w:p>
+    <w:p>
+      <w:pPr>
+        <w:rPr>
+          <w:rFonts w:asciiTheme="majorHAnsi" w:eastAsiaTheme="majorEastAsia" w:hAnsiTheme="majorHAnsi" w:cstheme="majorHAnsi"/>
+        </w:rPr>
+      </w:pPr>
+    </w:p>
+    <w:p>
+      <w:pPr>
+        <w:rPr>
+          <w:lang w:val="en-GB"/>
+        </w:rPr>
+      </w:pPr>
+      <w:r>
+        <w:rPr>
+          <w:lang w:val="en-GB"/>
+        </w:rPr>
+        <w:t>Discrete Cosine Transform</w:t>
+      </w:r>
+      <w:r>
+        <w:rPr>
+          <w:lang w:val="en-GB"/>
+        </w:rPr>
+        <w:t xml:space="preserve"> </w:t>
+      </w:r>
+      <w:r>
+        <w:rPr>
+          <w:lang w:val="en-GB"/>
+        </w:rPr>
+        <w:t xml:space="preserve">- MATLAB &amp; Simulink. (n.d.). </w:t>
+      </w:r>
+      <w:hyperlink r:id="rId21" w:history="1">
+        <w:r>
+          <w:rPr>
+            <w:rStyle w:val="Hyperlink"/>
+            <w:lang w:val="en-GB"/>
+          </w:rPr>
+          <w:t>https://www.mathworks.com/help/images/discrete-cosine-transform.html</w:t>
+        </w:r>
+      </w:hyperlink>
+    </w:p>
+    <w:p>
+      <w:pPr>
+        <w:rPr>
+          <w:lang w:val="en-GB"/>
+        </w:rPr>
+      </w:pPr>
     </w:p>
     <w:sectPr>
-      <w:footerReference w:type="default" r:id="rId18"/>
+      <w:footerReference w:type="default" r:id="rId22"/>
       <w:pgSz w:w="11906" w:h="16838"/>
       <w:pgMar w:top="1440" w:right="1440" w:bottom="1440" w:left="1440" w:header="708" w:footer="708" w:gutter="0"/>
       <w:pgNumType w:start="0"/>
@@ -7924,6 +8208,42 @@
       <w:szCs w:val="24"/>
     </w:rPr>
   </w:style>
+  <w:style w:type="character" w:customStyle="1" w:styleId="markedcontent">
+    <w:name w:val="markedcontent"/>
+    <w:basedOn w:val="DefaultParagraphFont"/>
+    <w:rsid w:val="006F442E"/>
+  </w:style>
+  <w:style w:type="paragraph" w:styleId="NormalWeb">
+    <w:name w:val="Normal (Web)"/>
+    <w:basedOn w:val="Normal"/>
+    <w:uiPriority w:val="99"/>
+    <w:semiHidden/>
+    <w:unhideWhenUsed/>
+    <w:rsid w:val="006F442E"/>
+    <w:pPr>
+      <w:spacing w:before="100" w:beforeAutospacing="1" w:after="100" w:afterAutospacing="1" w:line="240" w:lineRule="auto"/>
+    </w:pPr>
+    <w:rPr>
+      <w:rFonts w:ascii="Times New Roman" w:eastAsia="Times New Roman" w:hAnsi="Times New Roman" w:cs="Times New Roman"/>
+      <w:kern w:val="0"/>
+      <w:sz w:val="24"/>
+      <w:szCs w:val="24"/>
+      <w:lang w:eastAsia="en-NL"/>
+      <w14:ligatures w14:val="none"/>
+    </w:rPr>
+  </w:style>
+  <w:style w:type="character" w:styleId="UnresolvedMention">
+    <w:name w:val="Unresolved Mention"/>
+    <w:basedOn w:val="DefaultParagraphFont"/>
+    <w:uiPriority w:val="99"/>
+    <w:semiHidden/>
+    <w:unhideWhenUsed/>
+    <w:rsid w:val="006F442E"/>
+    <w:rPr>
+      <w:color w:val="605E5C"/>
+      <w:shd w:val="clear" w:color="auto" w:fill="E1DFDD"/>
+    </w:rPr>
+  </w:style>
 </w:styles>
 </file>
 
@@ -8233,10 +8553,22 @@
 </CoverPageProperties>
 </file>
 
+<file path=customXml/item2.xml><?xml version="1.0" encoding="utf-8"?>
+<b:Sources xmlns:b="http://schemas.openxmlformats.org/officeDocument/2006/bibliography" xmlns="http://schemas.openxmlformats.org/officeDocument/2006/bibliography" SelectedStyle="\APASixthEditionOfficeOnline.xsl" StyleName="APA" Version="6"/>
+</file>
+
 <file path=customXml/itemProps1.xml><?xml version="1.0" encoding="utf-8"?>
 <ds:datastoreItem xmlns:ds="http://schemas.openxmlformats.org/officeDocument/2006/customXml" ds:itemID="{55AF091B-3C7A-41E3-B477-F2FDAA23CFDA}">
   <ds:schemaRefs>
     <ds:schemaRef ds:uri="http://schemas.microsoft.com/office/2006/coverPageProps"/>
   </ds:schemaRefs>
 </ds:datastoreItem>
+</file>
+
+<file path=customXml/itemProps2.xml><?xml version="1.0" encoding="utf-8"?>
+<ds:datastoreItem xmlns:ds="http://schemas.openxmlformats.org/officeDocument/2006/customXml" ds:itemID="{E7520650-947A-4734-9988-5ADE89D547F2}">
+  <ds:schemaRefs>
+    <ds:schemaRef ds:uri="http://schemas.openxmlformats.org/officeDocument/2006/bibliography"/>
+  </ds:schemaRefs>
+</ds:datastoreItem>
 </file>
</xml_diff>